<commit_message>
Finished two design patterns in the web application report file.
</commit_message>
<xml_diff>
--- a/Assignment #3 - Application Prototype/CS235 - Assignment #3 - Final Report.docx
+++ b/Assignment #3 - Application Prototype/CS235 - Assignment #3 - Final Report.docx
@@ -338,15 +338,674 @@
     </w:p>
     <w:p>
       <w:pPr>
-        <w:pStyle w:val="Heading1"/>
+        <w:jc w:val="center"/>
+        <w:rPr>
+          <w:b/>
+        </w:rPr>
       </w:pPr>
       <w:bookmarkStart w:id="1" w:name="_GoBack"/>
       <w:bookmarkEnd w:id="0"/>
       <w:bookmarkEnd w:id="1"/>
       <w:r>
+        <w:rPr>
+          <w:b/>
+        </w:rPr>
+        <w:lastRenderedPageBreak/>
+        <w:t>Table of Contents</w:t>
+      </w:r>
+    </w:p>
+    <w:p>
+      <w:pPr>
+        <w:jc w:val="center"/>
+        <w:rPr>
+          <w:b/>
+        </w:rPr>
+      </w:pPr>
+    </w:p>
+    <w:p>
+      <w:pPr>
+        <w:pStyle w:val="TOC1"/>
+        <w:tabs>
+          <w:tab w:val="left" w:pos="440"/>
+          <w:tab w:val="right" w:leader="dot" w:pos="10502"/>
+        </w:tabs>
+        <w:rPr>
+          <w:rFonts w:asciiTheme="minorHAnsi" w:eastAsiaTheme="minorEastAsia" w:hAnsiTheme="minorHAnsi"/>
+          <w:noProof/>
+        </w:rPr>
+      </w:pPr>
+      <w:r>
+        <w:rPr>
+          <w:b/>
+        </w:rPr>
+        <w:fldChar w:fldCharType="begin"/>
+      </w:r>
+      <w:r>
+        <w:rPr>
+          <w:b/>
+        </w:rPr>
+        <w:instrText xml:space="preserve"> TOC \o "1-3" \h \z \u </w:instrText>
+      </w:r>
+      <w:r>
+        <w:rPr>
+          <w:b/>
+        </w:rPr>
+        <w:fldChar w:fldCharType="separate"/>
+      </w:r>
+      <w:hyperlink w:anchor="_Toc414729926" w:history="1">
+        <w:r>
+          <w:rPr>
+            <w:rStyle w:val="Hyperlink"/>
+            <w:noProof/>
+          </w:rPr>
+          <w:t>1.</w:t>
+        </w:r>
+        <w:r>
+          <w:rPr>
+            <w:rFonts w:asciiTheme="minorHAnsi" w:eastAsiaTheme="minorEastAsia" w:hAnsiTheme="minorHAnsi"/>
+            <w:noProof/>
+          </w:rPr>
+          <w:tab/>
+        </w:r>
+        <w:r>
+          <w:rPr>
+            <w:rStyle w:val="Hyperlink"/>
+            <w:noProof/>
+          </w:rPr>
+          <w:t>Summary</w:t>
+        </w:r>
+        <w:r>
+          <w:rPr>
+            <w:noProof/>
+            <w:webHidden/>
+          </w:rPr>
+          <w:tab/>
+        </w:r>
+        <w:r>
+          <w:rPr>
+            <w:noProof/>
+            <w:webHidden/>
+          </w:rPr>
+          <w:fldChar w:fldCharType="begin"/>
+        </w:r>
+        <w:r>
+          <w:rPr>
+            <w:noProof/>
+            <w:webHidden/>
+          </w:rPr>
+          <w:instrText xml:space="preserve"> PAGEREF _Toc414729926 \h </w:instrText>
+        </w:r>
+        <w:r>
+          <w:rPr>
+            <w:noProof/>
+            <w:webHidden/>
+          </w:rPr>
+        </w:r>
+        <w:r>
+          <w:rPr>
+            <w:noProof/>
+            <w:webHidden/>
+          </w:rPr>
+          <w:fldChar w:fldCharType="separate"/>
+        </w:r>
+        <w:r>
+          <w:rPr>
+            <w:noProof/>
+            <w:webHidden/>
+          </w:rPr>
+          <w:t>2</w:t>
+        </w:r>
+        <w:r>
+          <w:rPr>
+            <w:noProof/>
+            <w:webHidden/>
+          </w:rPr>
+          <w:fldChar w:fldCharType="end"/>
+        </w:r>
+      </w:hyperlink>
+    </w:p>
+    <w:p>
+      <w:pPr>
+        <w:pStyle w:val="TOC1"/>
+        <w:tabs>
+          <w:tab w:val="left" w:pos="440"/>
+          <w:tab w:val="right" w:leader="dot" w:pos="10502"/>
+        </w:tabs>
+        <w:rPr>
+          <w:rFonts w:asciiTheme="minorHAnsi" w:eastAsiaTheme="minorEastAsia" w:hAnsiTheme="minorHAnsi"/>
+          <w:noProof/>
+        </w:rPr>
+      </w:pPr>
+      <w:hyperlink w:anchor="_Toc414729927" w:history="1">
+        <w:r>
+          <w:rPr>
+            <w:rStyle w:val="Hyperlink"/>
+            <w:noProof/>
+          </w:rPr>
+          <w:t>2.</w:t>
+        </w:r>
+        <w:r>
+          <w:rPr>
+            <w:rFonts w:asciiTheme="minorHAnsi" w:eastAsiaTheme="minorEastAsia" w:hAnsiTheme="minorHAnsi"/>
+            <w:noProof/>
+          </w:rPr>
+          <w:tab/>
+        </w:r>
+        <w:r>
+          <w:rPr>
+            <w:rStyle w:val="Hyperlink"/>
+            <w:noProof/>
+          </w:rPr>
+          <w:t>Application Overview</w:t>
+        </w:r>
+        <w:r>
+          <w:rPr>
+            <w:noProof/>
+            <w:webHidden/>
+          </w:rPr>
+          <w:tab/>
+        </w:r>
+        <w:r>
+          <w:rPr>
+            <w:noProof/>
+            <w:webHidden/>
+          </w:rPr>
+          <w:fldChar w:fldCharType="begin"/>
+        </w:r>
+        <w:r>
+          <w:rPr>
+            <w:noProof/>
+            <w:webHidden/>
+          </w:rPr>
+          <w:instrText xml:space="preserve"> PAGEREF _Toc414729927 \h </w:instrText>
+        </w:r>
+        <w:r>
+          <w:rPr>
+            <w:noProof/>
+            <w:webHidden/>
+          </w:rPr>
+        </w:r>
+        <w:r>
+          <w:rPr>
+            <w:noProof/>
+            <w:webHidden/>
+          </w:rPr>
+          <w:fldChar w:fldCharType="separate"/>
+        </w:r>
+        <w:r>
+          <w:rPr>
+            <w:noProof/>
+            <w:webHidden/>
+          </w:rPr>
+          <w:t>2</w:t>
+        </w:r>
+        <w:r>
+          <w:rPr>
+            <w:noProof/>
+            <w:webHidden/>
+          </w:rPr>
+          <w:fldChar w:fldCharType="end"/>
+        </w:r>
+      </w:hyperlink>
+    </w:p>
+    <w:p>
+      <w:pPr>
+        <w:pStyle w:val="TOC1"/>
+        <w:tabs>
+          <w:tab w:val="left" w:pos="440"/>
+          <w:tab w:val="right" w:leader="dot" w:pos="10502"/>
+        </w:tabs>
+        <w:rPr>
+          <w:rFonts w:asciiTheme="minorHAnsi" w:eastAsiaTheme="minorEastAsia" w:hAnsiTheme="minorHAnsi"/>
+          <w:noProof/>
+        </w:rPr>
+      </w:pPr>
+      <w:hyperlink w:anchor="_Toc414729928" w:history="1">
+        <w:r>
+          <w:rPr>
+            <w:rStyle w:val="Hyperlink"/>
+            <w:noProof/>
+          </w:rPr>
+          <w:t>3.</w:t>
+        </w:r>
+        <w:r>
+          <w:rPr>
+            <w:rFonts w:asciiTheme="minorHAnsi" w:eastAsiaTheme="minorEastAsia" w:hAnsiTheme="minorHAnsi"/>
+            <w:noProof/>
+          </w:rPr>
+          <w:tab/>
+        </w:r>
+        <w:r>
+          <w:rPr>
+            <w:rStyle w:val="Hyperlink"/>
+            <w:noProof/>
+          </w:rPr>
+          <w:t>Application Files and Source Code</w:t>
+        </w:r>
+        <w:r>
+          <w:rPr>
+            <w:noProof/>
+            <w:webHidden/>
+          </w:rPr>
+          <w:tab/>
+        </w:r>
+        <w:r>
+          <w:rPr>
+            <w:noProof/>
+            <w:webHidden/>
+          </w:rPr>
+          <w:fldChar w:fldCharType="begin"/>
+        </w:r>
+        <w:r>
+          <w:rPr>
+            <w:noProof/>
+            <w:webHidden/>
+          </w:rPr>
+          <w:instrText xml:space="preserve"> PAGEREF _Toc414729928 \h </w:instrText>
+        </w:r>
+        <w:r>
+          <w:rPr>
+            <w:noProof/>
+            <w:webHidden/>
+          </w:rPr>
+        </w:r>
+        <w:r>
+          <w:rPr>
+            <w:noProof/>
+            <w:webHidden/>
+          </w:rPr>
+          <w:fldChar w:fldCharType="separate"/>
+        </w:r>
+        <w:r>
+          <w:rPr>
+            <w:noProof/>
+            <w:webHidden/>
+          </w:rPr>
+          <w:t>2</w:t>
+        </w:r>
+        <w:r>
+          <w:rPr>
+            <w:noProof/>
+            <w:webHidden/>
+          </w:rPr>
+          <w:fldChar w:fldCharType="end"/>
+        </w:r>
+      </w:hyperlink>
+    </w:p>
+    <w:p>
+      <w:pPr>
+        <w:pStyle w:val="TOC1"/>
+        <w:tabs>
+          <w:tab w:val="left" w:pos="440"/>
+          <w:tab w:val="right" w:leader="dot" w:pos="10502"/>
+        </w:tabs>
+        <w:rPr>
+          <w:rFonts w:asciiTheme="minorHAnsi" w:eastAsiaTheme="minorEastAsia" w:hAnsiTheme="minorHAnsi"/>
+          <w:noProof/>
+        </w:rPr>
+      </w:pPr>
+      <w:hyperlink w:anchor="_Toc414729929" w:history="1">
+        <w:r>
+          <w:rPr>
+            <w:rStyle w:val="Hyperlink"/>
+            <w:noProof/>
+          </w:rPr>
+          <w:t>4.</w:t>
+        </w:r>
+        <w:r>
+          <w:rPr>
+            <w:rFonts w:asciiTheme="minorHAnsi" w:eastAsiaTheme="minorEastAsia" w:hAnsiTheme="minorHAnsi"/>
+            <w:noProof/>
+          </w:rPr>
+          <w:tab/>
+        </w:r>
+        <w:r>
+          <w:rPr>
+            <w:rStyle w:val="Hyperlink"/>
+            <w:noProof/>
+          </w:rPr>
+          <w:t>Prototype Presentation</w:t>
+        </w:r>
+        <w:r>
+          <w:rPr>
+            <w:noProof/>
+            <w:webHidden/>
+          </w:rPr>
+          <w:tab/>
+        </w:r>
+        <w:r>
+          <w:rPr>
+            <w:noProof/>
+            <w:webHidden/>
+          </w:rPr>
+          <w:fldChar w:fldCharType="begin"/>
+        </w:r>
+        <w:r>
+          <w:rPr>
+            <w:noProof/>
+            <w:webHidden/>
+          </w:rPr>
+          <w:instrText xml:space="preserve"> PAGEREF _Toc414729929 \h </w:instrText>
+        </w:r>
+        <w:r>
+          <w:rPr>
+            <w:noProof/>
+            <w:webHidden/>
+          </w:rPr>
+        </w:r>
+        <w:r>
+          <w:rPr>
+            <w:noProof/>
+            <w:webHidden/>
+          </w:rPr>
+          <w:fldChar w:fldCharType="separate"/>
+        </w:r>
+        <w:r>
+          <w:rPr>
+            <w:noProof/>
+            <w:webHidden/>
+          </w:rPr>
+          <w:t>2</w:t>
+        </w:r>
+        <w:r>
+          <w:rPr>
+            <w:noProof/>
+            <w:webHidden/>
+          </w:rPr>
+          <w:fldChar w:fldCharType="end"/>
+        </w:r>
+      </w:hyperlink>
+    </w:p>
+    <w:p>
+      <w:pPr>
+        <w:pStyle w:val="TOC1"/>
+        <w:tabs>
+          <w:tab w:val="left" w:pos="440"/>
+          <w:tab w:val="right" w:leader="dot" w:pos="10502"/>
+        </w:tabs>
+        <w:rPr>
+          <w:rFonts w:asciiTheme="minorHAnsi" w:eastAsiaTheme="minorEastAsia" w:hAnsiTheme="minorHAnsi"/>
+          <w:noProof/>
+        </w:rPr>
+      </w:pPr>
+      <w:hyperlink w:anchor="_Toc414729930" w:history="1">
+        <w:r>
+          <w:rPr>
+            <w:rStyle w:val="Hyperlink"/>
+            <w:noProof/>
+          </w:rPr>
+          <w:t>5.</w:t>
+        </w:r>
+        <w:r>
+          <w:rPr>
+            <w:rFonts w:asciiTheme="minorHAnsi" w:eastAsiaTheme="minorEastAsia" w:hAnsiTheme="minorHAnsi"/>
+            <w:noProof/>
+          </w:rPr>
+          <w:tab/>
+        </w:r>
+        <w:r>
+          <w:rPr>
+            <w:rStyle w:val="Hyperlink"/>
+            <w:noProof/>
+          </w:rPr>
+          <w:t>Design Patterns</w:t>
+        </w:r>
+        <w:r>
+          <w:rPr>
+            <w:noProof/>
+            <w:webHidden/>
+          </w:rPr>
+          <w:tab/>
+        </w:r>
+        <w:r>
+          <w:rPr>
+            <w:noProof/>
+            <w:webHidden/>
+          </w:rPr>
+          <w:fldChar w:fldCharType="begin"/>
+        </w:r>
+        <w:r>
+          <w:rPr>
+            <w:noProof/>
+            <w:webHidden/>
+          </w:rPr>
+          <w:instrText xml:space="preserve"> PAGEREF _Toc414729930 \h </w:instrText>
+        </w:r>
+        <w:r>
+          <w:rPr>
+            <w:noProof/>
+            <w:webHidden/>
+          </w:rPr>
+        </w:r>
+        <w:r>
+          <w:rPr>
+            <w:noProof/>
+            <w:webHidden/>
+          </w:rPr>
+          <w:fldChar w:fldCharType="separate"/>
+        </w:r>
+        <w:r>
+          <w:rPr>
+            <w:noProof/>
+            <w:webHidden/>
+          </w:rPr>
+          <w:t>3</w:t>
+        </w:r>
+        <w:r>
+          <w:rPr>
+            <w:noProof/>
+            <w:webHidden/>
+          </w:rPr>
+          <w:fldChar w:fldCharType="end"/>
+        </w:r>
+      </w:hyperlink>
+    </w:p>
+    <w:p>
+      <w:pPr>
+        <w:pStyle w:val="TOC2"/>
+        <w:tabs>
+          <w:tab w:val="left" w:pos="880"/>
+          <w:tab w:val="right" w:leader="dot" w:pos="10502"/>
+        </w:tabs>
+        <w:rPr>
+          <w:rFonts w:asciiTheme="minorHAnsi" w:eastAsiaTheme="minorEastAsia" w:hAnsiTheme="minorHAnsi"/>
+          <w:noProof/>
+        </w:rPr>
+      </w:pPr>
+      <w:hyperlink w:anchor="_Toc414729931" w:history="1">
+        <w:r>
+          <w:rPr>
+            <w:rStyle w:val="Hyperlink"/>
+            <w:noProof/>
+          </w:rPr>
+          <w:t>5.1.</w:t>
+        </w:r>
+        <w:r>
+          <w:rPr>
+            <w:rFonts w:asciiTheme="minorHAnsi" w:eastAsiaTheme="minorEastAsia" w:hAnsiTheme="minorHAnsi"/>
+            <w:noProof/>
+          </w:rPr>
+          <w:tab/>
+        </w:r>
+        <w:r>
+          <w:rPr>
+            <w:rStyle w:val="Hyperlink"/>
+            <w:noProof/>
+          </w:rPr>
+          <w:t>Inlay List Design Pattern</w:t>
+        </w:r>
+        <w:r>
+          <w:rPr>
+            <w:noProof/>
+            <w:webHidden/>
+          </w:rPr>
+          <w:tab/>
+        </w:r>
+        <w:r>
+          <w:rPr>
+            <w:noProof/>
+            <w:webHidden/>
+          </w:rPr>
+          <w:fldChar w:fldCharType="begin"/>
+        </w:r>
+        <w:r>
+          <w:rPr>
+            <w:noProof/>
+            <w:webHidden/>
+          </w:rPr>
+          <w:instrText xml:space="preserve"> PAGEREF _Toc414729931 \h </w:instrText>
+        </w:r>
+        <w:r>
+          <w:rPr>
+            <w:noProof/>
+            <w:webHidden/>
+          </w:rPr>
+        </w:r>
+        <w:r>
+          <w:rPr>
+            <w:noProof/>
+            <w:webHidden/>
+          </w:rPr>
+          <w:fldChar w:fldCharType="separate"/>
+        </w:r>
+        <w:r>
+          <w:rPr>
+            <w:noProof/>
+            <w:webHidden/>
+          </w:rPr>
+          <w:t>3</w:t>
+        </w:r>
+        <w:r>
+          <w:rPr>
+            <w:noProof/>
+            <w:webHidden/>
+          </w:rPr>
+          <w:fldChar w:fldCharType="end"/>
+        </w:r>
+      </w:hyperlink>
+    </w:p>
+    <w:p>
+      <w:pPr>
+        <w:pStyle w:val="TOC2"/>
+        <w:tabs>
+          <w:tab w:val="left" w:pos="880"/>
+          <w:tab w:val="right" w:leader="dot" w:pos="10502"/>
+        </w:tabs>
+        <w:rPr>
+          <w:rFonts w:asciiTheme="minorHAnsi" w:eastAsiaTheme="minorEastAsia" w:hAnsiTheme="minorHAnsi"/>
+          <w:noProof/>
+        </w:rPr>
+      </w:pPr>
+      <w:hyperlink w:anchor="_Toc414729932" w:history="1">
+        <w:r>
+          <w:rPr>
+            <w:rStyle w:val="Hyperlink"/>
+            <w:noProof/>
+          </w:rPr>
+          <w:t>5.2.</w:t>
+        </w:r>
+        <w:r>
+          <w:rPr>
+            <w:rFonts w:asciiTheme="minorHAnsi" w:eastAsiaTheme="minorEastAsia" w:hAnsiTheme="minorHAnsi"/>
+            <w:noProof/>
+          </w:rPr>
+          <w:tab/>
+        </w:r>
+        <w:r>
+          <w:rPr>
+            <w:rStyle w:val="Hyperlink"/>
+            <w:noProof/>
+          </w:rPr>
+          <w:t>Alternate Views Pattern</w:t>
+        </w:r>
+        <w:r>
+          <w:rPr>
+            <w:noProof/>
+            <w:webHidden/>
+          </w:rPr>
+          <w:tab/>
+        </w:r>
+        <w:r>
+          <w:rPr>
+            <w:noProof/>
+            <w:webHidden/>
+          </w:rPr>
+          <w:fldChar w:fldCharType="begin"/>
+        </w:r>
+        <w:r>
+          <w:rPr>
+            <w:noProof/>
+            <w:webHidden/>
+          </w:rPr>
+          <w:instrText xml:space="preserve"> PAGEREF _Toc414729932 \h </w:instrText>
+        </w:r>
+        <w:r>
+          <w:rPr>
+            <w:noProof/>
+            <w:webHidden/>
+          </w:rPr>
+        </w:r>
+        <w:r>
+          <w:rPr>
+            <w:noProof/>
+            <w:webHidden/>
+          </w:rPr>
+          <w:fldChar w:fldCharType="separate"/>
+        </w:r>
+        <w:r>
+          <w:rPr>
+            <w:noProof/>
+            <w:webHidden/>
+          </w:rPr>
+          <w:t>4</w:t>
+        </w:r>
+        <w:r>
+          <w:rPr>
+            <w:noProof/>
+            <w:webHidden/>
+          </w:rPr>
+          <w:fldChar w:fldCharType="end"/>
+        </w:r>
+      </w:hyperlink>
+    </w:p>
+    <w:p>
+      <w:pPr>
+        <w:rPr>
+          <w:b/>
+        </w:rPr>
+      </w:pPr>
+      <w:r>
+        <w:rPr>
+          <w:b/>
+        </w:rPr>
+        <w:fldChar w:fldCharType="end"/>
+      </w:r>
+    </w:p>
+    <w:p>
+      <w:pPr>
+        <w:spacing w:after="200" w:line="276" w:lineRule="auto"/>
+        <w:rPr>
+          <w:rFonts w:eastAsiaTheme="majorEastAsia" w:cstheme="majorBidi"/>
+          <w:b/>
+          <w:bCs/>
+          <w:sz w:val="24"/>
+          <w:szCs w:val="28"/>
+        </w:rPr>
+      </w:pPr>
+      <w:r>
+        <w:br w:type="page"/>
+      </w:r>
+    </w:p>
+    <w:p>
+      <w:pPr>
+        <w:pStyle w:val="Heading1"/>
+      </w:pPr>
+      <w:bookmarkStart w:id="2" w:name="_Toc414729926"/>
+      <w:r>
         <w:lastRenderedPageBreak/>
         <w:t>Summary</w:t>
       </w:r>
+      <w:bookmarkEnd w:id="2"/>
     </w:p>
     <w:p/>
     <w:p>
@@ -354,131 +1013,164 @@
         <w:ind w:firstLine="360"/>
       </w:pPr>
       <w:r>
-        <w:t xml:space="preserve">The usability test for Team Thundercats’ Calendar Event and Task List Manager was performed on February 26, 2015.  We received beneficial and meaningful feedback from both the tester </w:t>
-      </w:r>
-      <w:r>
-        <w:t xml:space="preserve">and </w:t>
-      </w:r>
-      <w:r>
-        <w:t xml:space="preserve">the </w:t>
-      </w:r>
-      <w:r>
-        <w:t xml:space="preserve">broader </w:t>
-      </w:r>
-      <w:r>
-        <w:t>class; this feedback motivated specific improvements to our design</w:t>
-      </w:r>
-      <w:r>
-        <w:t xml:space="preserve">, which we </w:t>
-      </w:r>
-      <w:r>
-        <w:t>have detailed in the subsequent sections</w:t>
-      </w:r>
-      <w:r>
-        <w:t>.  This report includes</w:t>
+        <w:t xml:space="preserve">On March 12, Team Thundercats presented our calendar and to-do list web management application.  </w:t>
+      </w:r>
+      <w:r>
+        <w:t>We received positive feedback from both the class and Professor Mak.  It is our view that the project prototype achieved our key design objectives and was a success according to both our personal standards as well as when compared to our peers.</w:t>
+      </w:r>
+    </w:p>
+    <w:p>
+      <w:pPr>
+        <w:ind w:firstLine="360"/>
+      </w:pPr>
+    </w:p>
+    <w:p>
+      <w:pPr>
+        <w:ind w:firstLine="360"/>
+      </w:pPr>
+      <w:r>
+        <w:t>This document provide</w:t>
+      </w:r>
+      <w:r>
+        <w:t>s</w:t>
+      </w:r>
+      <w:r>
+        <w:t xml:space="preserve"> a brief description of </w:t>
+      </w:r>
+      <w:r>
+        <w:t>our</w:t>
+      </w:r>
+      <w:r>
+        <w:t xml:space="preserve"> application including its key features, a source code overview, </w:t>
+      </w:r>
+      <w:r>
+        <w:t>our final presentation methodology</w:t>
+      </w:r>
+      <w:r>
+        <w:t xml:space="preserve">, </w:t>
+      </w:r>
+      <w:r>
+        <w:t>and</w:t>
+      </w:r>
+      <w:r>
+        <w:t xml:space="preserve"> examples of five design patterns we used.</w:t>
+      </w:r>
+    </w:p>
+    <w:p/>
+    <w:p>
+      <w:pPr>
+        <w:pStyle w:val="Heading1"/>
+      </w:pPr>
+      <w:bookmarkStart w:id="3" w:name="_Toc414729927"/>
+      <w:r>
+        <w:t>Application Overview</w:t>
+      </w:r>
+      <w:bookmarkEnd w:id="3"/>
+    </w:p>
+    <w:p/>
+    <w:p>
+      <w:pPr>
+        <w:ind w:firstLine="360"/>
+      </w:pPr>
+      <w:r>
+        <w:t>It is common for a person to have multiple daily calendars stored on different, disconnected platforms.  Managing and visualizing these disparate calendars can be cumbersome and difficult. our application simplifies this otherwise burdensome task by integrating all of a user’s different calendars into a unified calendar where the user can visualize and modify all of his/her calendars using a single, cohesive interface.</w:t>
+      </w:r>
+    </w:p>
+    <w:p>
+      <w:pPr>
+        <w:ind w:firstLine="360"/>
+      </w:pPr>
+    </w:p>
+    <w:p>
+      <w:pPr>
+        <w:ind w:firstLine="360"/>
+      </w:pPr>
+      <w:r>
+        <w:t>In addition to scheduled events, meetings, and appointments, an individual usually must also complete a set of tasks, chores, errands, etc.  These tasks may be professional, personal, or social.  This application also integrates the ability to create and manage the user’s tasks in the form of an advanced “to-do list”.</w:t>
+      </w:r>
+    </w:p>
+    <w:p>
+      <w:pPr>
+        <w:ind w:firstLine="360"/>
+      </w:pPr>
+    </w:p>
+    <w:p>
+      <w:pPr>
+        <w:ind w:firstLine="360"/>
+      </w:pPr>
+      <w:r>
+        <w:t>By juxtaposing in a single interface an individual’s calendar with the tasks s/he must perform, a user is able to easily visualize and prioritize all of his/her daily activities.  Therefore, this application’s integrated approach helps prevent the inefficiencies and issues (e.g. belated completion of tasks) associated with what for most is an unstructured system to daily activity management.</w:t>
+      </w:r>
+    </w:p>
+    <w:p/>
+    <w:p>
+      <w:pPr>
+        <w:pStyle w:val="Heading1"/>
+      </w:pPr>
+      <w:bookmarkStart w:id="4" w:name="_Toc414729928"/>
+      <w:r>
+        <w:t>Application Files and Source Code</w:t>
+      </w:r>
+      <w:bookmarkEnd w:id="4"/>
+    </w:p>
+    <w:p/>
+    <w:p>
+      <w:pPr>
+        <w:ind w:firstLine="360"/>
+      </w:pPr>
+      <w:r>
+        <w:t xml:space="preserve">Our tool used a combination of </w:t>
+      </w:r>
+      <w:r>
+        <w:t>jQuery</w:t>
+      </w:r>
+      <w:r>
+        <w:t xml:space="preserve"> and </w:t>
+      </w:r>
+      <w:r>
+        <w:t>JavaScript</w:t>
+      </w:r>
+      <w:r>
+        <w:t xml:space="preserve">, including many open source utilities (e.g. </w:t>
+      </w:r>
+      <w:r>
+        <w:t>jQuery</w:t>
+      </w:r>
+      <w:r>
+        <w:t xml:space="preserve"> FullCalendar</w:t>
+      </w:r>
+      <w:r>
+        <w:rPr>
+          <w:rStyle w:val="FootnoteReference"/>
+        </w:rPr>
+        <w:footnoteReference w:id="1"/>
+      </w:r>
+      <w:r>
+        <w:t xml:space="preserve">).  As with many </w:t>
+      </w:r>
+      <w:r>
+        <w:t>jQuery</w:t>
+      </w:r>
+      <w:r>
+        <w:t xml:space="preserve">-based websites, the application will not render correctly unless it is run inside a web server.  To solve this, we used the built in web server capabilities provided by </w:t>
+      </w:r>
+      <w:r>
+        <w:t>GitHub</w:t>
+      </w:r>
+      <w:r>
+        <w:t xml:space="preserve">.  Below is a link to our </w:t>
+      </w:r>
+      <w:r>
+        <w:t>two main web</w:t>
       </w:r>
       <w:r>
         <w:t xml:space="preserve"> </w:t>
       </w:r>
       <w:r>
-        <w:t xml:space="preserve">both </w:t>
-      </w:r>
-      <w:r>
-        <w:t xml:space="preserve">the theoretical foundations for the </w:t>
-      </w:r>
-      <w:r>
-        <w:t>modifications</w:t>
-      </w:r>
-      <w:r>
-        <w:t xml:space="preserve"> as well as before and after images.</w:t>
-      </w:r>
-    </w:p>
-    <w:p/>
-    <w:p>
-      <w:pPr>
-        <w:pStyle w:val="Heading1"/>
-      </w:pPr>
-      <w:r>
-        <w:t>Application Files and Source Code</w:t>
-      </w:r>
-    </w:p>
-    <w:p/>
-    <w:p>
-      <w:pPr>
-        <w:ind w:firstLine="360"/>
-      </w:pPr>
-      <w:r>
-        <w:t xml:space="preserve">Our tool used a combination of </w:t>
-      </w:r>
-      <w:proofErr w:type="spellStart"/>
-      <w:r>
-        <w:t>JQuery</w:t>
-      </w:r>
-      <w:proofErr w:type="spellEnd"/>
-      <w:r>
-        <w:t xml:space="preserve"> and </w:t>
-      </w:r>
-      <w:proofErr w:type="spellStart"/>
-      <w:r>
-        <w:t>Javascript</w:t>
-      </w:r>
-      <w:proofErr w:type="spellEnd"/>
-      <w:r>
-        <w:t xml:space="preserve">, including many open source utilities (e.g. </w:t>
-      </w:r>
-      <w:proofErr w:type="spellStart"/>
-      <w:r>
-        <w:t>JQuery</w:t>
-      </w:r>
-      <w:proofErr w:type="spellEnd"/>
-      <w:r>
-        <w:t xml:space="preserve"> </w:t>
-      </w:r>
-      <w:proofErr w:type="spellStart"/>
-      <w:r>
-        <w:t>FullCalendar</w:t>
-      </w:r>
-      <w:proofErr w:type="spellEnd"/>
-      <w:r>
-        <w:rPr>
-          <w:rStyle w:val="FootnoteReference"/>
-        </w:rPr>
-        <w:footnoteReference w:id="1"/>
-      </w:r>
-      <w:r>
-        <w:t xml:space="preserve">).  As with many </w:t>
-      </w:r>
-      <w:proofErr w:type="spellStart"/>
-      <w:r>
-        <w:t>JQuery</w:t>
-      </w:r>
-      <w:proofErr w:type="spellEnd"/>
-      <w:r>
-        <w:t xml:space="preserve">-based websites, the application will not render correctly unless it is run inside a web server.  To solve this, we used the built in web server capabilities provided by </w:t>
-      </w:r>
-      <w:proofErr w:type="spellStart"/>
-      <w:r>
-        <w:t>Github</w:t>
-      </w:r>
-      <w:proofErr w:type="spellEnd"/>
-      <w:r>
-        <w:t xml:space="preserve">.  Below is a link to our two main </w:t>
-      </w:r>
-      <w:proofErr w:type="spellStart"/>
-      <w:r>
-        <w:t>webpages</w:t>
-      </w:r>
-      <w:proofErr w:type="spellEnd"/>
-      <w:r>
-        <w:t xml:space="preserve"> served by </w:t>
-      </w:r>
-      <w:proofErr w:type="spellStart"/>
-      <w:r>
-        <w:t>Github</w:t>
-      </w:r>
-      <w:proofErr w:type="spellEnd"/>
-      <w:r>
-        <w:t>.</w:t>
+        <w:t>pages served by GitH</w:t>
+      </w:r>
+      <w:r>
+        <w:t>ub.</w:t>
       </w:r>
     </w:p>
     <w:p>
@@ -493,7 +1185,7 @@
           <w:ilvl w:val="0"/>
           <w:numId w:val="20"/>
         </w:numPr>
-        <w:ind w:left="360"/>
+        <w:ind w:left="540" w:hanging="270"/>
         <w:rPr>
           <w:b/>
           <w:sz w:val="18"/>
@@ -543,7 +1235,7 @@
           <w:ilvl w:val="0"/>
           <w:numId w:val="20"/>
         </w:numPr>
-        <w:ind w:left="360"/>
+        <w:ind w:left="540" w:hanging="270"/>
         <w:rPr>
           <w:b/>
           <w:sz w:val="20"/>
@@ -585,6 +1277,113 @@
         <w:t xml:space="preserve"> </w:t>
       </w:r>
     </w:p>
+    <w:p/>
+    <w:p>
+      <w:pPr>
+        <w:ind w:firstLine="270"/>
+      </w:pPr>
+      <w:r>
+        <w:t>In our sub</w:t>
+      </w:r>
+      <w:r>
+        <w:t>mission, we also included our source code an</w:t>
+      </w:r>
+      <w:r>
+        <w:t>d libraries in a zip file named: “</w:t>
+      </w:r>
+      <w:r>
+        <w:t>Assignment_2_ToDo_Web_Application.zip</w:t>
+      </w:r>
+      <w:r>
+        <w:t>”.  This contains all of the source code; we used</w:t>
+      </w:r>
+      <w:r>
+        <w:t xml:space="preserve"> Aptana Studio</w:t>
+      </w:r>
+      <w:r>
+        <w:rPr>
+          <w:rStyle w:val="FootnoteReference"/>
+        </w:rPr>
+        <w:footnoteReference w:id="2"/>
+      </w:r>
+      <w:r>
+        <w:t xml:space="preserve"> to locally serve the page</w:t>
+      </w:r>
+      <w:r>
+        <w:t xml:space="preserve"> during debug.</w:t>
+      </w:r>
+    </w:p>
+    <w:p/>
+    <w:p>
+      <w:pPr>
+        <w:pStyle w:val="Heading1"/>
+      </w:pPr>
+      <w:bookmarkStart w:id="5" w:name="_Toc414729929"/>
+      <w:r>
+        <w:t>Prototype Presentation</w:t>
+      </w:r>
+      <w:bookmarkEnd w:id="5"/>
+    </w:p>
+    <w:p/>
+    <w:p>
+      <w:pPr>
+        <w:tabs>
+          <w:tab w:val="left" w:pos="360"/>
+        </w:tabs>
+      </w:pPr>
+      <w:r>
+        <w:tab/>
+        <w:t>In contrast to the other teams, our prototype presentation utilized only a small handful of slides.  An overly verbose slide-based presentation can quickly result in the audience losing interest or becoming distracted.</w:t>
+      </w:r>
+      <w:r>
+        <w:t xml:space="preserve">  It was our position that a very short presentation followed by a longer demo</w:t>
+      </w:r>
+      <w:r>
+        <w:t>nstration</w:t>
+      </w:r>
+      <w:r>
+        <w:t xml:space="preserve"> would be more engaging and informative to the audience.  </w:t>
+      </w:r>
+      <w:r>
+        <w:t xml:space="preserve">Given the feedback we received from both Professor Mak and our peers in </w:t>
+      </w:r>
+      <w:r>
+        <w:lastRenderedPageBreak/>
+        <w:t xml:space="preserve">class, we felt this strategy was very successful.  </w:t>
+      </w:r>
+      <w:r>
+        <w:t xml:space="preserve">Our </w:t>
+      </w:r>
+      <w:r>
+        <w:t>PowerPoint</w:t>
+      </w:r>
+      <w:r>
+        <w:t xml:space="preserve"> presentation, named “</w:t>
+      </w:r>
+      <w:r>
+        <w:t>CS235 - Assignment #3 - Application Prototype.pptx</w:t>
+      </w:r>
+      <w:r>
+        <w:t>”, is included in our submission.</w:t>
+      </w:r>
+      <w:r>
+        <w:t xml:space="preserve"> </w:t>
+      </w:r>
+      <w:r>
+        <w:t xml:space="preserve"> </w:t>
+      </w:r>
+    </w:p>
+    <w:p/>
+    <w:p>
+      <w:pPr>
+        <w:pStyle w:val="Heading1"/>
+      </w:pPr>
+      <w:bookmarkStart w:id="6" w:name="_Toc414729930"/>
+      <w:r>
+        <w:t>Design Patterns</w:t>
+      </w:r>
+      <w:bookmarkEnd w:id="6"/>
+    </w:p>
     <w:p>
       <w:pPr>
         <w:rPr>
@@ -595,74 +1394,122 @@
     </w:p>
     <w:p>
       <w:pPr>
-        <w:rPr>
-          <w:sz w:val="16"/>
-          <w:szCs w:val="16"/>
-        </w:rPr>
-      </w:pPr>
-    </w:p>
-    <w:p>
-      <w:pPr>
-        <w:pStyle w:val="Heading1"/>
-      </w:pPr>
-      <w:r>
-        <w:t>Design Patterns</w:t>
-      </w:r>
-    </w:p>
-    <w:p>
-      <w:pPr>
-        <w:rPr>
-          <w:sz w:val="16"/>
-          <w:szCs w:val="16"/>
-        </w:rPr>
-      </w:pPr>
-    </w:p>
-    <w:p>
-      <w:pPr>
         <w:ind w:firstLine="360"/>
       </w:pPr>
       <w:r>
-        <w:t>As described previously, the main “feature” of our website is the central calendar; it is the largest in terms of size and can be the densest in terms of information.  When deciding on the color scheme for calendar</w:t>
-      </w:r>
-      <w:r>
-        <w:t xml:space="preserve"> appointments,</w:t>
-      </w:r>
-      <w:r>
-        <w:t xml:space="preserve"> </w:t>
-      </w:r>
-      <w:r>
-        <w:t xml:space="preserve">our original focus was on ensuring consistency by making all of the calendar events the same color as shown in </w:t>
+        <w:t>Design patterns provide solutions to regularly encountered programming challenges; they serve as best practices that have been refined through proven design experience.  In this section, we describe five of the design patterns we included in our design.  Note this list is by no means exhaustive; rather, our criteria for selecting the subsequent patterns balanced what we thought could be well presented in this format versus the importance of the feature being described.</w:t>
+      </w:r>
+    </w:p>
+    <w:p/>
+    <w:p>
+      <w:pPr>
+        <w:pStyle w:val="Heading2"/>
+      </w:pPr>
+      <w:bookmarkStart w:id="7" w:name="_Toc414729931"/>
+      <w:r>
+        <w:t>Inlay List Design Pattern</w:t>
+      </w:r>
+      <w:bookmarkEnd w:id="7"/>
+    </w:p>
+    <w:p/>
+    <w:p>
+      <w:pPr>
+        <w:ind w:firstLine="360"/>
+      </w:pPr>
+      <w:r>
+        <w:t xml:space="preserve">An inlay list displays a list of items (usually text based) as a single column; when a user selects/clicks on an item, the details of that item are display below it.  This pattern allows for a significant amount of content to be displayed in a relatively compact space.  </w:t>
+      </w:r>
+    </w:p>
+    <w:p>
+      <w:pPr>
+        <w:ind w:firstLine="360"/>
+      </w:pPr>
+    </w:p>
+    <w:p>
+      <w:pPr>
+        <w:ind w:firstLine="360"/>
+      </w:pPr>
+      <w:r>
+        <w:t xml:space="preserve">In our application, we used the inlay list to display a user’s to do list.  We decided on this methodology because a user may have tens of different items on their to-do list.  Each to-do list item may </w:t>
+      </w:r>
+      <w:r>
+        <w:t xml:space="preserve">have several pieces of information associated with it including: </w:t>
+      </w:r>
+      <w:r>
+        <w:t xml:space="preserve">a name, description, priority, latest completion date, etc.  To display all of this information at once for each to-do list item would be a large visual cognitive load.  </w:t>
+      </w:r>
+    </w:p>
+    <w:p/>
+    <w:p>
+      <w:r>
+        <w:tab/>
       </w:r>
       <w:r>
         <w:fldChar w:fldCharType="begin"/>
       </w:r>
       <w:r>
-        <w:instrText xml:space="preserve"> REF  _Ref412922784 \* Lower \h </w:instrText>
+        <w:instrText xml:space="preserve"> REF _Ref414727960 \h </w:instrText>
       </w:r>
       <w:r>
         <w:fldChar w:fldCharType="separate"/>
       </w:r>
       <w:r>
-        <w:t xml:space="preserve">figure </w:t>
+        <w:t xml:space="preserve">Figure </w:t>
       </w:r>
       <w:r>
         <w:rPr>
           <w:noProof/>
         </w:rPr>
-        <w:t>3</w:t>
+        <w:t>1</w:t>
       </w:r>
       <w:r>
         <w:fldChar w:fldCharType="end"/>
       </w:r>
       <w:r>
-        <w:t xml:space="preserve">.  </w:t>
-      </w:r>
-    </w:p>
-    <w:p>
-      <w:pPr>
-        <w:jc w:val="center"/>
-      </w:pPr>
-    </w:p>
+        <w:t xml:space="preserve"> shows the to-do inlay list in its unexpended form.  Note that for the four items in the list, only the task title is display.  When the user clicks on </w:t>
+      </w:r>
+      <w:r>
+        <w:t xml:space="preserve">an item in the list, the item expands to display all of its associated information.  </w:t>
+      </w:r>
+      <w:r>
+        <w:fldChar w:fldCharType="begin"/>
+      </w:r>
+      <w:r>
+        <w:instrText xml:space="preserve"> REF _Ref414728197 \h </w:instrText>
+      </w:r>
+      <w:r>
+        <w:fldChar w:fldCharType="separate"/>
+      </w:r>
+      <w:r>
+        <w:t xml:space="preserve">Figure </w:t>
+      </w:r>
+      <w:r>
+        <w:rPr>
+          <w:noProof/>
+        </w:rPr>
+        <w:t>2</w:t>
+      </w:r>
+      <w:r>
+        <w:fldChar w:fldCharType="end"/>
+      </w:r>
+      <w:r>
+        <w:t xml:space="preserve"> shows the expanded information associated with the “Mow the Lawn” to-do list item.  Note now that the description, due date, priority, and completion check box below that item are display.</w:t>
+      </w:r>
+    </w:p>
+    <w:p/>
+    <w:p>
+      <w:r>
+        <w:tab/>
+        <w:t xml:space="preserve">While note necessarily a key component of an inlay list, we included two additional features into our Inlay List to improve the overall implementation of this pattern.  First, when a to-do list item is unexpanded, it has a “+” next to it as a way to indicate to the user that this item can be expanded.  Similarly, when a to-do list item is expanded, the “+” changes to a “-“ to indicate to the user that this item can be collapsed.  While this may appear subtle to some users, for others, it is a clear affordance to indicate that the structure being looked at is an inlay list. </w:t>
+      </w:r>
+    </w:p>
+    <w:p>
+      <w:r>
+        <w:tab/>
+        <w:t>The second additional feature we added was to use color to distinguish between a to-do list item’s title (which is always white) and its description field (which is always light blue).  This will allow a user to quickly and visually recognize what each piece of information corresponds to without relying on his/her own recall.</w:t>
+      </w:r>
+    </w:p>
+    <w:p/>
     <w:p>
       <w:pPr>
         <w:jc w:val="center"/>
@@ -673,9 +1520,9 @@
         </w:rPr>
         <w:drawing>
           <wp:inline distT="0" distB="0" distL="0" distR="0">
-            <wp:extent cx="3531644" cy="2162755"/>
-            <wp:effectExtent l="19050" t="0" r="0" b="0"/>
-            <wp:docPr id="10" name="Picture 9" descr="Modified Site Layout with Search.png"/>
+            <wp:extent cx="1515252" cy="1763485"/>
+            <wp:effectExtent l="19050" t="0" r="8748" b="0"/>
+            <wp:docPr id="6" name="Picture 0" descr="Unexpanded Inlay To-Do List.png"/>
             <wp:cNvGraphicFramePr>
               <a:graphicFrameLocks xmlns:a="http://schemas.openxmlformats.org/drawingml/2006/main" noChangeAspect="1"/>
             </wp:cNvGraphicFramePr>
@@ -683,7 +1530,7 @@
               <a:graphicData uri="http://schemas.openxmlformats.org/drawingml/2006/picture">
                 <pic:pic xmlns:pic="http://schemas.openxmlformats.org/drawingml/2006/picture">
                   <pic:nvPicPr>
-                    <pic:cNvPr id="0" name="Modified Site Layout with Search.png"/>
+                    <pic:cNvPr id="0" name="Unexpanded Inlay To-Do List.png"/>
                     <pic:cNvPicPr/>
                   </pic:nvPicPr>
                   <pic:blipFill>
@@ -695,7 +1542,7 @@
                   <pic:spPr>
                     <a:xfrm>
                       <a:off x="0" y="0"/>
-                      <a:ext cx="3531337" cy="2162567"/>
+                      <a:ext cx="1516712" cy="1765184"/>
                     </a:xfrm>
                     <a:prstGeom prst="rect">
                       <a:avLst/>
@@ -708,35 +1555,39 @@
         </w:drawing>
       </w:r>
     </w:p>
+    <w:p>
+      <w:pPr>
+        <w:jc w:val="center"/>
+        <w:rPr>
+          <w:sz w:val="12"/>
+          <w:szCs w:val="12"/>
+        </w:rPr>
+      </w:pPr>
+    </w:p>
+    <w:p>
+      <w:pPr>
+        <w:pStyle w:val="Caption"/>
+      </w:pPr>
+      <w:bookmarkStart w:id="8" w:name="_Ref414727960"/>
+      <w:r>
+        <w:t xml:space="preserve">Figure </w:t>
+      </w:r>
+      <w:fldSimple w:instr=" SEQ Figure \* ARABIC ">
+        <w:r>
+          <w:rPr>
+            <w:noProof/>
+          </w:rPr>
+          <w:t>1</w:t>
+        </w:r>
+      </w:fldSimple>
+      <w:bookmarkEnd w:id="8"/>
+      <w:r>
+        <w:t xml:space="preserve"> – Unexpanded Inlay To-Do List</w:t>
+      </w:r>
+    </w:p>
     <w:p/>
     <w:p>
       <w:pPr>
-        <w:pStyle w:val="Caption"/>
-      </w:pPr>
-      <w:bookmarkStart w:id="2" w:name="_Ref412933774"/>
-      <w:r>
-        <w:t xml:space="preserve">Figure </w:t>
-      </w:r>
-      <w:fldSimple w:instr=" SEQ Figure \* ARABIC ">
-        <w:r>
-          <w:rPr>
-            <w:noProof/>
-          </w:rPr>
-          <w:t>2</w:t>
-        </w:r>
-      </w:fldSimple>
-      <w:bookmarkEnd w:id="2"/>
-      <w:r>
-        <w:t xml:space="preserve"> – Modified Layout of the Main Page</w:t>
-      </w:r>
-      <w:r>
-        <w:t xml:space="preserve"> with Search Included</w:t>
-      </w:r>
-    </w:p>
-    <w:p/>
-    <w:p/>
-    <w:p>
-      <w:pPr>
         <w:jc w:val="center"/>
       </w:pPr>
       <w:r>
@@ -744,11 +1595,19 @@
           <w:noProof/>
         </w:rPr>
         <w:lastRenderedPageBreak/>
+        <w:pict>
+          <v:rect id="_x0000_s1029" style="position:absolute;left:0;text-align:left;margin-left:193.5pt;margin-top:51.35pt;width:141.75pt;height:74.8pt;z-index:251660288" filled="f" strokecolor="red" strokeweight="1.5pt"/>
+        </w:pict>
+      </w:r>
+      <w:r>
+        <w:rPr>
+          <w:noProof/>
+        </w:rPr>
         <w:drawing>
           <wp:inline distT="0" distB="0" distL="0" distR="0">
-            <wp:extent cx="2840631" cy="2099144"/>
+            <wp:extent cx="1814360" cy="1978926"/>
             <wp:effectExtent l="19050" t="0" r="0" b="0"/>
-            <wp:docPr id="14" name="Picture 13" descr="Original Calendar View.png"/>
+            <wp:docPr id="19" name="Picture 4" descr="Expanded Inlay To-Do List.png"/>
             <wp:cNvGraphicFramePr>
               <a:graphicFrameLocks xmlns:a="http://schemas.openxmlformats.org/drawingml/2006/main" noChangeAspect="1"/>
             </wp:cNvGraphicFramePr>
@@ -756,7 +1615,7 @@
               <a:graphicData uri="http://schemas.openxmlformats.org/drawingml/2006/picture">
                 <pic:pic xmlns:pic="http://schemas.openxmlformats.org/drawingml/2006/picture">
                   <pic:nvPicPr>
-                    <pic:cNvPr id="0" name="Original Calendar View.png"/>
+                    <pic:cNvPr id="0" name="Expanded Inlay To-Do List.png"/>
                     <pic:cNvPicPr/>
                   </pic:nvPicPr>
                   <pic:blipFill>
@@ -768,7 +1627,7 @@
                   <pic:spPr>
                     <a:xfrm>
                       <a:off x="0" y="0"/>
-                      <a:ext cx="2848957" cy="2105297"/>
+                      <a:ext cx="1820533" cy="1985659"/>
                     </a:xfrm>
                     <a:prstGeom prst="rect">
                       <a:avLst/>
@@ -781,52 +1640,236 @@
         </w:drawing>
       </w:r>
     </w:p>
+    <w:p>
+      <w:pPr>
+        <w:rPr>
+          <w:sz w:val="12"/>
+          <w:szCs w:val="12"/>
+        </w:rPr>
+      </w:pPr>
+    </w:p>
+    <w:p>
+      <w:pPr>
+        <w:pStyle w:val="Caption"/>
+      </w:pPr>
+      <w:bookmarkStart w:id="9" w:name="_Ref414728197"/>
+      <w:r>
+        <w:t xml:space="preserve">Figure </w:t>
+      </w:r>
+      <w:fldSimple w:instr=" SEQ Figure \* ARABIC ">
+        <w:r>
+          <w:rPr>
+            <w:noProof/>
+          </w:rPr>
+          <w:t>2</w:t>
+        </w:r>
+      </w:fldSimple>
+      <w:bookmarkEnd w:id="9"/>
+      <w:r>
+        <w:t xml:space="preserve"> – Expanded Inlay To-Do List</w:t>
+      </w:r>
+    </w:p>
     <w:p/>
     <w:p>
       <w:pPr>
-        <w:pStyle w:val="Caption"/>
-      </w:pPr>
-      <w:bookmarkStart w:id="3" w:name="_Ref412922784"/>
-      <w:r>
-        <w:t xml:space="preserve">Figure </w:t>
-      </w:r>
-      <w:fldSimple w:instr=" SEQ Figure \* ARABIC ">
-        <w:r>
-          <w:rPr>
-            <w:noProof/>
-          </w:rPr>
-          <w:t>3</w:t>
-        </w:r>
-      </w:fldSimple>
-      <w:bookmarkEnd w:id="3"/>
-      <w:r>
-        <w:t xml:space="preserve"> – Original Calendar </w:t>
-      </w:r>
-      <w:r>
-        <w:t xml:space="preserve">with Uniform </w:t>
-      </w:r>
-      <w:r>
-        <w:t>Appointment</w:t>
-      </w:r>
-      <w:r>
-        <w:t xml:space="preserve"> Coloring</w:t>
-      </w:r>
+        <w:pStyle w:val="Heading2"/>
+      </w:pPr>
+      <w:bookmarkStart w:id="10" w:name="_Toc414729932"/>
+      <w:r>
+        <w:t>Alternate Views Pattern</w:t>
+      </w:r>
+      <w:bookmarkEnd w:id="10"/>
     </w:p>
     <w:p/>
+    <w:p>
+      <w:pPr>
+        <w:ind w:firstLine="360"/>
+      </w:pPr>
+      <w:r>
+        <w:t xml:space="preserve">When using a software program or tool, often a single, “one-size-fits-all” view is insufficient to allow a user to extract all of the requisite information from a set of data.  As an example related to our calendar application, a user may want to see all of the meetings s/he has today; if </w:t>
+      </w:r>
+      <w:r>
+        <w:t>his/</w:t>
+      </w:r>
+      <w:r>
+        <w:t>her calendar is particularly full that day or if s</w:t>
+      </w:r>
+      <w:r>
+        <w:t>/</w:t>
+      </w:r>
+      <w:r>
+        <w:t xml:space="preserve">he has little interest regarding the other days in </w:t>
+      </w:r>
+      <w:r>
+        <w:t>his/</w:t>
+      </w:r>
+      <w:r>
+        <w:t>her calendar, s</w:t>
+      </w:r>
+      <w:r>
+        <w:t>/</w:t>
+      </w:r>
+      <w:r>
+        <w:t xml:space="preserve">he may just want to see nothing but that day’s </w:t>
+      </w:r>
+      <w:r>
+        <w:t>schedule meetings</w:t>
+      </w:r>
+      <w:r>
+        <w:t>.  In contrast, if the same user wants to see what days in the next month s/he has an opening to schedule an all day trip, s</w:t>
+      </w:r>
+      <w:r>
+        <w:t>/</w:t>
+      </w:r>
+      <w:r>
+        <w:t xml:space="preserve">he may want to see the whole month’s calendar at once.  </w:t>
+      </w:r>
+      <w:r>
+        <w:t>The alternate views pattern addresses these types of varying user goals by allowing a user to pick the view that best suits their goals.  In our application, a user can select between three primary calendar views:</w:t>
+      </w:r>
+    </w:p>
+    <w:p>
+      <w:pPr>
+        <w:ind w:firstLine="360"/>
+      </w:pPr>
+    </w:p>
+    <w:p>
+      <w:pPr>
+        <w:pStyle w:val="ListParagraph"/>
+        <w:numPr>
+          <w:ilvl w:val="0"/>
+          <w:numId w:val="20"/>
+        </w:numPr>
+      </w:pPr>
+      <w:r>
+        <w:t>Day View – View an hour by hour breakdown of a user’s appointments on a given day.</w:t>
+      </w:r>
+    </w:p>
+    <w:p>
+      <w:pPr>
+        <w:pStyle w:val="ListParagraph"/>
+        <w:numPr>
+          <w:ilvl w:val="0"/>
+          <w:numId w:val="20"/>
+        </w:numPr>
+      </w:pPr>
+      <w:r>
+        <w:t>Week View – View an hour by hour breakdown of a user’s appointments in a given week.</w:t>
+      </w:r>
+    </w:p>
+    <w:p>
+      <w:pPr>
+        <w:pStyle w:val="ListParagraph"/>
+        <w:numPr>
+          <w:ilvl w:val="0"/>
+          <w:numId w:val="20"/>
+        </w:numPr>
+      </w:pPr>
+      <w:r>
+        <w:t>Month View – A higher level view of a user’s appointments for an entire month.</w:t>
+      </w:r>
+    </w:p>
     <w:p/>
     <w:p>
       <w:pPr>
+        <w:ind w:firstLine="360"/>
+      </w:pPr>
+      <w:r>
+        <w:t xml:space="preserve">These three alternate views are shown in figures </w:t>
+      </w:r>
+      <w:r>
+        <w:fldChar w:fldCharType="begin"/>
+      </w:r>
+      <w:r>
+        <w:instrText xml:space="preserve"> REF _Ref414729860 \h \# "0" </w:instrText>
+      </w:r>
+      <w:r>
+        <w:fldChar w:fldCharType="separate"/>
+      </w:r>
+      <w:r>
+        <w:t>3</w:t>
+      </w:r>
+      <w:r>
+        <w:fldChar w:fldCharType="end"/>
+      </w:r>
+      <w:r>
+        <w:t xml:space="preserve">, </w:t>
+      </w:r>
+      <w:r>
+        <w:fldChar w:fldCharType="begin"/>
+      </w:r>
+      <w:r>
+        <w:instrText xml:space="preserve"> REF _Ref414729861 \h \# "0" </w:instrText>
+      </w:r>
+      <w:r>
+        <w:fldChar w:fldCharType="separate"/>
+      </w:r>
+      <w:r>
+        <w:t>4</w:t>
+      </w:r>
+      <w:r>
+        <w:fldChar w:fldCharType="end"/>
+      </w:r>
+      <w:r>
+        <w:t xml:space="preserve">, and </w:t>
+      </w:r>
+      <w:r>
+        <w:fldChar w:fldCharType="begin"/>
+      </w:r>
+      <w:r>
+        <w:instrText xml:space="preserve"> REF _Ref414729862 \h \# "0" </w:instrText>
+      </w:r>
+      <w:r>
+        <w:fldChar w:fldCharType="separate"/>
+      </w:r>
+      <w:r>
+        <w:t>5</w:t>
+      </w:r>
+      <w:r>
+        <w:fldChar w:fldCharType="end"/>
+      </w:r>
+      <w:r>
+        <w:t xml:space="preserve"> respectively.  Note that the view is selectable by clicking on the name of the view in the upper</w:t>
+      </w:r>
+      <w:r>
+        <w:t xml:space="preserve"> right corner of the calendar as shown in each of the figures.</w:t>
+      </w:r>
+    </w:p>
+    <w:p>
+      <w:pPr>
+        <w:ind w:firstLine="360"/>
+      </w:pPr>
+    </w:p>
+    <w:p>
+      <w:pPr>
+        <w:spacing w:after="200" w:line="276" w:lineRule="auto"/>
+      </w:pPr>
+      <w:r>
+        <w:br w:type="page"/>
+      </w:r>
+    </w:p>
+    <w:p>
+      <w:pPr>
         <w:jc w:val="center"/>
       </w:pPr>
+      <w:r>
+        <w:rPr>
+          <w:noProof/>
+        </w:rPr>
+        <w:lastRenderedPageBreak/>
+        <w:pict>
+          <v:rect id="_x0000_s1030" style="position:absolute;left:0;text-align:left;margin-left:353.9pt;margin-top:1.85pt;width:15.55pt;height:10.25pt;z-index:251661312" filled="f" strokecolor="red" strokeweight=".5pt"/>
+        </w:pict>
+      </w:r>
       <w:r>
         <w:rPr>
           <w:noProof/>
         </w:rPr>
         <w:drawing>
           <wp:inline distT="0" distB="0" distL="0" distR="0">
-            <wp:extent cx="2765981" cy="2051436"/>
+            <wp:extent cx="2769628" cy="2216334"/>
             <wp:effectExtent l="19050" t="0" r="0" b="0"/>
-            <wp:docPr id="13" name="Picture 0" descr="Modified Event Color Coding.png"/>
+            <wp:docPr id="21" name="Picture 20" descr="Calender Day View.png"/>
             <wp:cNvGraphicFramePr>
               <a:graphicFrameLocks xmlns:a="http://schemas.openxmlformats.org/drawingml/2006/main" noChangeAspect="1"/>
             </wp:cNvGraphicFramePr>
@@ -834,7 +1877,7 @@
               <a:graphicData uri="http://schemas.openxmlformats.org/drawingml/2006/picture">
                 <pic:pic xmlns:pic="http://schemas.openxmlformats.org/drawingml/2006/picture">
                   <pic:nvPicPr>
-                    <pic:cNvPr id="0" name="Modified Event Color Coding.png"/>
+                    <pic:cNvPr id="0" name="Calender Day View.png"/>
                     <pic:cNvPicPr/>
                   </pic:nvPicPr>
                   <pic:blipFill>
@@ -846,7 +1889,7 @@
                   <pic:spPr>
                     <a:xfrm>
                       <a:off x="0" y="0"/>
-                      <a:ext cx="2769527" cy="2054066"/>
+                      <a:ext cx="2772537" cy="2218662"/>
                     </a:xfrm>
                     <a:prstGeom prst="rect">
                       <a:avLst/>
@@ -859,191 +1902,52 @@
         </w:drawing>
       </w:r>
     </w:p>
+    <w:p>
+      <w:pPr>
+        <w:jc w:val="center"/>
+        <w:rPr>
+          <w:sz w:val="12"/>
+          <w:szCs w:val="12"/>
+        </w:rPr>
+      </w:pPr>
+    </w:p>
+    <w:p>
+      <w:pPr>
+        <w:pStyle w:val="Caption"/>
+      </w:pPr>
+      <w:bookmarkStart w:id="11" w:name="_Ref414729860"/>
+      <w:r>
+        <w:t xml:space="preserve">Figure </w:t>
+      </w:r>
+      <w:fldSimple w:instr=" SEQ Figure \* ARABIC ">
+        <w:r>
+          <w:rPr>
+            <w:noProof/>
+          </w:rPr>
+          <w:t>3</w:t>
+        </w:r>
+      </w:fldSimple>
+      <w:bookmarkEnd w:id="11"/>
+      <w:r>
+        <w:t xml:space="preserve"> – Calendar Appointments Day View</w:t>
+      </w:r>
+    </w:p>
+    <w:p>
+      <w:pPr>
+        <w:jc w:val="center"/>
+      </w:pPr>
+    </w:p>
     <w:p/>
     <w:p>
       <w:pPr>
-        <w:pStyle w:val="Caption"/>
-      </w:pPr>
-      <w:bookmarkStart w:id="4" w:name="_Ref412925301"/>
-      <w:r>
-        <w:t xml:space="preserve">Figure </w:t>
-      </w:r>
-      <w:fldSimple w:instr=" SEQ Figure \* ARABIC ">
-        <w:r>
-          <w:rPr>
-            <w:noProof/>
-          </w:rPr>
-          <w:t>4</w:t>
-        </w:r>
-      </w:fldSimple>
-      <w:bookmarkEnd w:id="4"/>
-      <w:r>
-        <w:t xml:space="preserve"> – Modified Calendar</w:t>
-      </w:r>
-      <w:r>
-        <w:t xml:space="preserve"> with</w:t>
-      </w:r>
-      <w:r>
-        <w:t xml:space="preserve"> Appointment Color Coding</w:t>
-      </w:r>
-    </w:p>
-    <w:p/>
-    <w:p/>
-    <w:p>
-      <w:pPr>
-        <w:ind w:firstLine="360"/>
-      </w:pPr>
-      <w:r>
-        <w:t xml:space="preserve">When a user is examining a webpage, they typically do not “read” </w:t>
-      </w:r>
-      <w:r>
-        <w:t>the text</w:t>
-      </w:r>
-      <w:r>
-        <w:t xml:space="preserve"> in the traditional sense.  Rather, the user’s behavior is more akin to scanning where they are looking for specific key</w:t>
-      </w:r>
-      <w:r>
-        <w:t>word</w:t>
-      </w:r>
-      <w:r>
-        <w:t xml:space="preserve">s and triggers.  </w:t>
-      </w:r>
-      <w:r>
-        <w:t xml:space="preserve">One of the points of feedback we received </w:t>
-      </w:r>
-      <w:r>
-        <w:t xml:space="preserve">during the usability test </w:t>
-      </w:r>
-      <w:r>
-        <w:t xml:space="preserve">was that </w:t>
-      </w:r>
-      <w:r>
-        <w:t>users sho</w:t>
-      </w:r>
-      <w:r>
-        <w:t>uld be able to configure the calendar so that appointments can individually have different colors</w:t>
-      </w:r>
-      <w:r>
-        <w:t xml:space="preserve">.  This recommendation aligns with the Gestalt principle of similarity where a user </w:t>
-      </w:r>
-      <w:r>
-        <w:t>typically associates things that are visually similar</w:t>
-      </w:r>
-      <w:r>
-        <w:t xml:space="preserve"> (in this case </w:t>
-      </w:r>
-      <w:r>
-        <w:t xml:space="preserve">similar </w:t>
-      </w:r>
-      <w:r>
-        <w:t xml:space="preserve">through </w:t>
-      </w:r>
-      <w:r>
-        <w:t xml:space="preserve">color). </w:t>
-      </w:r>
-      <w:r>
-        <w:rPr>
-          <w:b/>
-        </w:rPr>
-        <w:t xml:space="preserve"> </w:t>
-      </w:r>
-      <w:r>
-        <w:t xml:space="preserve"> </w:t>
-      </w:r>
-      <w:r>
-        <w:t>To that end, a</w:t>
-      </w:r>
-      <w:r>
-        <w:t xml:space="preserve">n example where color coding of </w:t>
-      </w:r>
-      <w:r>
-        <w:t>appointment</w:t>
-      </w:r>
-      <w:r>
-        <w:t>s would be useful is when a user wants to</w:t>
-      </w:r>
-      <w:r>
-        <w:t xml:space="preserve"> visually</w:t>
-      </w:r>
-      <w:r>
-        <w:t xml:space="preserve"> </w:t>
-      </w:r>
-      <w:r>
-        <w:t>differentiate</w:t>
-      </w:r>
-      <w:r>
-        <w:t xml:space="preserve"> professional and personal appointments by making the two categories</w:t>
-      </w:r>
-      <w:r>
-        <w:t xml:space="preserve"> of appointments</w:t>
-      </w:r>
-      <w:r>
-        <w:t xml:space="preserve"> different colors.</w:t>
-      </w:r>
-      <w:r>
-        <w:t xml:space="preserve"> </w:t>
-      </w:r>
-      <w:r>
-        <w:t xml:space="preserve">  Our modified calendar with </w:t>
-      </w:r>
-      <w:r>
-        <w:t>appointment</w:t>
-      </w:r>
-      <w:r>
-        <w:t xml:space="preserve"> color coding is shown in </w:t>
-      </w:r>
-      <w:r>
-        <w:fldChar w:fldCharType="begin"/>
-      </w:r>
-      <w:r>
-        <w:instrText xml:space="preserve"> REF  _Ref412925301 \* Lower \h </w:instrText>
-      </w:r>
-      <w:r>
-        <w:fldChar w:fldCharType="separate"/>
-      </w:r>
-      <w:r>
-        <w:t xml:space="preserve">figure </w:t>
-      </w:r>
+        <w:jc w:val="center"/>
+      </w:pPr>
       <w:r>
         <w:rPr>
           <w:noProof/>
         </w:rPr>
-        <w:t>4</w:t>
-      </w:r>
-      <w:r>
-        <w:fldChar w:fldCharType="end"/>
-      </w:r>
-      <w:r>
-        <w:t xml:space="preserve">; note the specific colors used </w:t>
-      </w:r>
-      <w:r>
-        <w:t>would be</w:t>
-      </w:r>
-      <w:r>
-        <w:t xml:space="preserve"> selectable by</w:t>
-      </w:r>
-      <w:r>
-        <w:t xml:space="preserve"> the user from a predefined set</w:t>
-      </w:r>
-      <w:r>
-        <w:t xml:space="preserve"> based on that user’s preferences/needs</w:t>
-      </w:r>
-      <w:r>
-        <w:t>.</w:t>
-      </w:r>
-    </w:p>
-    <w:p/>
-    <w:p>
-      <w:pPr>
-        <w:jc w:val="center"/>
-      </w:pPr>
-      <w:r>
-        <w:rPr>
-          <w:noProof/>
-        </w:rPr>
-        <w:lastRenderedPageBreak/>
         <w:pict>
-          <v:rect id="_x0000_s1027" style="position:absolute;left:0;text-align:left;margin-left:206pt;margin-top:37.8pt;width:124.55pt;height:35.05pt;z-index:251660288" filled="f" strokecolor="red" strokeweight="1.5pt"/>
+          <v:rect id="_x0000_s1031" style="position:absolute;left:0;text-align:left;margin-left:339.55pt;margin-top:2.15pt;width:18.55pt;height:10.25pt;z-index:251662336" filled="f" strokecolor="red" strokeweight=".5pt"/>
         </w:pict>
       </w:r>
       <w:r>
@@ -1052,9 +1956,9 @@
         </w:rPr>
         <w:drawing>
           <wp:inline distT="0" distB="0" distL="0" distR="0">
-            <wp:extent cx="1793720" cy="2345635"/>
+            <wp:extent cx="2809189" cy="2267501"/>
             <wp:effectExtent l="19050" t="0" r="0" b="0"/>
-            <wp:docPr id="4" name="Picture 0" descr="Modified Create Calendar Event Form with Color Chooser.png"/>
+            <wp:docPr id="23" name="Picture 22" descr="Calender Week View.png"/>
             <wp:cNvGraphicFramePr>
               <a:graphicFrameLocks xmlns:a="http://schemas.openxmlformats.org/drawingml/2006/main" noChangeAspect="1"/>
             </wp:cNvGraphicFramePr>
@@ -1062,7 +1966,7 @@
               <a:graphicData uri="http://schemas.openxmlformats.org/drawingml/2006/picture">
                 <pic:pic xmlns:pic="http://schemas.openxmlformats.org/drawingml/2006/picture">
                   <pic:nvPicPr>
-                    <pic:cNvPr id="0" name="Modified Create Calendar Event Form with Color Chooser.png"/>
+                    <pic:cNvPr id="0" name="Calender Week View.png"/>
                     <pic:cNvPicPr/>
                   </pic:nvPicPr>
                   <pic:blipFill>
@@ -1074,7 +1978,7 @@
                   <pic:spPr>
                     <a:xfrm>
                       <a:off x="0" y="0"/>
-                      <a:ext cx="1793162" cy="2344905"/>
+                      <a:ext cx="2811978" cy="2269752"/>
                     </a:xfrm>
                     <a:prstGeom prst="rect">
                       <a:avLst/>
@@ -1087,47 +1991,59 @@
         </w:drawing>
       </w:r>
     </w:p>
+    <w:p>
+      <w:pPr>
+        <w:jc w:val="center"/>
+        <w:rPr>
+          <w:sz w:val="12"/>
+          <w:szCs w:val="12"/>
+        </w:rPr>
+      </w:pPr>
+    </w:p>
+    <w:p>
+      <w:pPr>
+        <w:pStyle w:val="Caption"/>
+      </w:pPr>
+      <w:bookmarkStart w:id="12" w:name="_Ref414729861"/>
+      <w:r>
+        <w:t xml:space="preserve">Figure </w:t>
+      </w:r>
+      <w:fldSimple w:instr=" SEQ Figure \* ARABIC ">
+        <w:r>
+          <w:rPr>
+            <w:noProof/>
+          </w:rPr>
+          <w:t>4</w:t>
+        </w:r>
+      </w:fldSimple>
+      <w:bookmarkEnd w:id="12"/>
+      <w:r>
+        <w:t xml:space="preserve"> – Calendar Appointments Week View</w:t>
+      </w:r>
+    </w:p>
     <w:p/>
-    <w:p>
-      <w:pPr>
-        <w:pStyle w:val="Caption"/>
-      </w:pPr>
-      <w:bookmarkStart w:id="5" w:name="_Ref413124968"/>
-      <w:r>
-        <w:t xml:space="preserve">Figure </w:t>
-      </w:r>
-      <w:fldSimple w:instr=" SEQ Figure \* ARABIC ">
-        <w:r>
-          <w:rPr>
-            <w:noProof/>
-          </w:rPr>
-          <w:t>5</w:t>
-        </w:r>
-      </w:fldSimple>
-      <w:bookmarkEnd w:id="5"/>
-      <w:r>
-        <w:t xml:space="preserve"> – Modified Create Calendar Appointment Form with Color Chooser</w:t>
-      </w:r>
-    </w:p>
-    <w:p>
-      <w:pPr>
-        <w:ind w:firstLine="360"/>
-      </w:pPr>
-    </w:p>
     <w:p/>
     <w:p>
       <w:pPr>
         <w:jc w:val="center"/>
       </w:pPr>
+      <w:r>
+        <w:rPr>
+          <w:noProof/>
+        </w:rPr>
+        <w:pict>
+          <v:rect id="_x0000_s1032" style="position:absolute;left:0;text-align:left;margin-left:319.5pt;margin-top:.6pt;width:20.45pt;height:10.25pt;z-index:251663360" filled="f" strokecolor="red" strokeweight=".5pt"/>
+        </w:pict>
+      </w:r>
       <w:r>
         <w:rPr>
           <w:noProof/>
         </w:rPr>
         <w:drawing>
           <wp:inline distT="0" distB="0" distL="0" distR="0">
-            <wp:extent cx="1850530" cy="2282025"/>
-            <wp:effectExtent l="19050" t="0" r="0" b="0"/>
-            <wp:docPr id="11" name="Picture 10" descr="Original Create Calendar Event Form without Color Chooser.png"/>
+            <wp:extent cx="2758770" cy="2224705"/>
+            <wp:effectExtent l="19050" t="0" r="3480" b="0"/>
+            <wp:docPr id="25" name="Picture 24" descr="Calender Month View.png"/>
             <wp:cNvGraphicFramePr>
               <a:graphicFrameLocks xmlns:a="http://schemas.openxmlformats.org/drawingml/2006/main" noChangeAspect="1"/>
             </wp:cNvGraphicFramePr>
@@ -1135,7 +2051,7 @@
               <a:graphicData uri="http://schemas.openxmlformats.org/drawingml/2006/picture">
                 <pic:pic xmlns:pic="http://schemas.openxmlformats.org/drawingml/2006/picture">
                   <pic:nvPicPr>
-                    <pic:cNvPr id="0" name="Original Create Calendar Event Form without Color Chooser.png"/>
+                    <pic:cNvPr id="0" name="Calender Month View.png"/>
                     <pic:cNvPicPr/>
                   </pic:nvPicPr>
                   <pic:blipFill>
@@ -1147,7 +2063,7 @@
                   <pic:spPr>
                     <a:xfrm>
                       <a:off x="0" y="0"/>
-                      <a:ext cx="1849696" cy="2280996"/>
+                      <a:ext cx="2759421" cy="2225230"/>
                     </a:xfrm>
                     <a:prstGeom prst="rect">
                       <a:avLst/>
@@ -1160,12 +2076,20 @@
         </w:drawing>
       </w:r>
     </w:p>
-    <w:p/>
+    <w:p>
+      <w:pPr>
+        <w:jc w:val="center"/>
+        <w:rPr>
+          <w:sz w:val="12"/>
+          <w:szCs w:val="12"/>
+        </w:rPr>
+      </w:pPr>
+    </w:p>
     <w:p>
       <w:pPr>
         <w:pStyle w:val="Caption"/>
       </w:pPr>
-      <w:bookmarkStart w:id="6" w:name="_Ref413125994"/>
+      <w:bookmarkStart w:id="13" w:name="_Ref414729862"/>
       <w:r>
         <w:t xml:space="preserve">Figure </w:t>
       </w:r>
@@ -1174,1446 +2098,12 @@
           <w:rPr>
             <w:noProof/>
           </w:rPr>
-          <w:t>6</w:t>
-        </w:r>
-      </w:fldSimple>
-      <w:bookmarkEnd w:id="6"/>
-      <w:r>
-        <w:t xml:space="preserve"> – </w:t>
-      </w:r>
-      <w:r>
-        <w:t>Original</w:t>
-      </w:r>
-      <w:r>
-        <w:t xml:space="preserve"> Create Calendar Appointment Form without Color Chooser</w:t>
-      </w:r>
-    </w:p>
-    <w:p/>
-    <w:p>
-      <w:pPr>
-        <w:ind w:firstLine="360"/>
-      </w:pPr>
-      <w:r>
-        <w:t>We considered two primary methods that the user could use to set the color of an appointment</w:t>
-      </w:r>
-      <w:r>
-        <w:t xml:space="preserve"> in the calendar</w:t>
-      </w:r>
-      <w:r>
-        <w:t xml:space="preserve">.  The first </w:t>
-      </w:r>
-      <w:r>
-        <w:t>is</w:t>
-      </w:r>
-      <w:r>
-        <w:t xml:space="preserve"> to add a field in the appointment creat</w:t>
-      </w:r>
-      <w:r>
-        <w:t>ion</w:t>
-      </w:r>
-      <w:r>
-        <w:t xml:space="preserve"> form to select the </w:t>
-      </w:r>
-      <w:r>
-        <w:t>appointment’s</w:t>
-      </w:r>
-      <w:r>
-        <w:t xml:space="preserve"> display color </w:t>
-      </w:r>
-      <w:r>
-        <w:t>from a user defined list (e.g. green for persona</w:t>
-      </w:r>
-      <w:r>
-        <w:t xml:space="preserve">l, blue for miscellaneous, etc.).  </w:t>
-      </w:r>
-      <w:r>
-        <w:fldChar w:fldCharType="begin"/>
-      </w:r>
-      <w:r>
-        <w:instrText xml:space="preserve"> REF _Ref413124968 \h </w:instrText>
-      </w:r>
-      <w:r>
-        <w:fldChar w:fldCharType="separate"/>
-      </w:r>
-      <w:r>
-        <w:t xml:space="preserve">Figure </w:t>
-      </w:r>
-      <w:r>
-        <w:rPr>
-          <w:noProof/>
-        </w:rPr>
-        <w:t>5</w:t>
-      </w:r>
-      <w:r>
-        <w:fldChar w:fldCharType="end"/>
-      </w:r>
-      <w:r>
-        <w:t xml:space="preserve"> shows our modified form to </w:t>
-      </w:r>
-      <w:r>
-        <w:t xml:space="preserve">create </w:t>
-      </w:r>
-      <w:r>
-        <w:t>c</w:t>
-      </w:r>
-      <w:r>
-        <w:t>alendar appointment</w:t>
-      </w:r>
-      <w:r>
-        <w:t>; th</w:t>
-      </w:r>
-      <w:r>
-        <w:t>is is cont</w:t>
-      </w:r>
-      <w:r>
-        <w:t xml:space="preserve">rasted </w:t>
-      </w:r>
-      <w:r>
-        <w:t>with our original appointment creation form in</w:t>
-      </w:r>
-      <w:r>
-        <w:t xml:space="preserve"> </w:t>
-      </w:r>
-      <w:r>
-        <w:fldChar w:fldCharType="begin"/>
-      </w:r>
-      <w:r>
-        <w:instrText xml:space="preserve"> REF  _Ref413125994 \* Lower \h </w:instrText>
-      </w:r>
-      <w:r>
-        <w:fldChar w:fldCharType="separate"/>
-      </w:r>
-      <w:r>
-        <w:t xml:space="preserve">figure </w:t>
-      </w:r>
-      <w:r>
-        <w:rPr>
-          <w:noProof/>
-        </w:rPr>
-        <w:t>6</w:t>
-      </w:r>
-      <w:r>
-        <w:fldChar w:fldCharType="end"/>
-      </w:r>
-      <w:r>
-        <w:t>, which did</w:t>
-      </w:r>
-      <w:r>
-        <w:t xml:space="preserve"> not have </w:t>
-      </w:r>
-      <w:r>
-        <w:t xml:space="preserve">a </w:t>
-      </w:r>
-      <w:r>
-        <w:t>color chooser dropdown menu.</w:t>
-      </w:r>
-    </w:p>
-    <w:p>
-      <w:pPr>
-        <w:ind w:firstLine="360"/>
-      </w:pPr>
-    </w:p>
-    <w:p>
-      <w:pPr>
-        <w:ind w:firstLine="360"/>
-      </w:pPr>
-      <w:r>
-        <w:t xml:space="preserve">A second approach </w:t>
-      </w:r>
-      <w:r>
-        <w:t xml:space="preserve">to specify the color coding of an appointment </w:t>
-      </w:r>
-      <w:r>
-        <w:t xml:space="preserve">would be </w:t>
-      </w:r>
-      <w:r>
-        <w:t xml:space="preserve">for the </w:t>
-      </w:r>
-      <w:r>
-        <w:t xml:space="preserve">user to click (either with </w:t>
-      </w:r>
-      <w:r>
-        <w:t xml:space="preserve">the </w:t>
-      </w:r>
-      <w:r>
-        <w:t xml:space="preserve">right or left mouse button) </w:t>
-      </w:r>
-      <w:r>
-        <w:t xml:space="preserve">on an existing calendar appointment to </w:t>
-      </w:r>
-      <w:r>
-        <w:t>change</w:t>
-      </w:r>
-      <w:r>
-        <w:t xml:space="preserve"> its color</w:t>
-      </w:r>
-      <w:r>
-        <w:t>.</w:t>
-      </w:r>
-      <w:r>
-        <w:t xml:space="preserve">  </w:t>
-      </w:r>
-      <w:r>
-        <w:t>This approach</w:t>
-      </w:r>
-      <w:r>
-        <w:t xml:space="preserve"> would be essentially the same as scheme shown in </w:t>
-      </w:r>
-      <w:r>
-        <w:fldChar w:fldCharType="begin"/>
-      </w:r>
-      <w:r>
-        <w:instrText xml:space="preserve"> REF  _Ref413124968 \* Lower \h </w:instrText>
-      </w:r>
-      <w:r>
-        <w:fldChar w:fldCharType="separate"/>
-      </w:r>
-      <w:r>
-        <w:t xml:space="preserve">figure </w:t>
-      </w:r>
-      <w:r>
-        <w:rPr>
-          <w:noProof/>
-        </w:rPr>
-        <w:t>5</w:t>
-      </w:r>
-      <w:r>
-        <w:fldChar w:fldCharType="end"/>
-      </w:r>
-      <w:r>
-        <w:t xml:space="preserve"> and was not implemented a second time in the event descrip</w:t>
-      </w:r>
-      <w:r>
-        <w:t>tion form due to its redundancy for demonstration purposes</w:t>
-      </w:r>
-      <w:r>
-        <w:t>.</w:t>
-      </w:r>
-    </w:p>
-    <w:p/>
-    <w:p/>
-    <w:p>
-      <w:pPr>
-        <w:pStyle w:val="Heading1"/>
-      </w:pPr>
-      <w:r>
-        <w:t xml:space="preserve">Menu </w:t>
-      </w:r>
-      <w:r>
-        <w:t>Item</w:t>
-      </w:r>
-      <w:r>
-        <w:t xml:space="preserve"> </w:t>
-      </w:r>
-      <w:r>
-        <w:t>Naming and Ordering</w:t>
-      </w:r>
-    </w:p>
-    <w:p/>
-    <w:p>
-      <w:pPr>
-        <w:ind w:firstLine="360"/>
-      </w:pPr>
-      <w:r>
-        <w:t>Concerning the menu bar at the top of the main page, we received two primary pieces of feedback from the tester as well as the class as</w:t>
-      </w:r>
-      <w:r>
-        <w:t xml:space="preserve"> a</w:t>
-      </w:r>
-      <w:r>
-        <w:t xml:space="preserve"> whole.</w:t>
-      </w:r>
-      <w:r>
-        <w:t xml:space="preserve"> </w:t>
-      </w:r>
-      <w:r>
-        <w:t xml:space="preserve"> </w:t>
-      </w:r>
-      <w:r>
-        <w:t xml:space="preserve">First, the tester found the original menu bar button </w:t>
-      </w:r>
-      <w:r>
-        <w:t>text</w:t>
-      </w:r>
-      <w:r>
-        <w:t xml:space="preserve"> </w:t>
-      </w:r>
-      <w:r>
-        <w:t xml:space="preserve">(shown in </w:t>
-      </w:r>
-      <w:r>
-        <w:fldChar w:fldCharType="begin"/>
-      </w:r>
-      <w:r>
-        <w:instrText xml:space="preserve"> REF  _Ref412931886 \* Lower \h </w:instrText>
-      </w:r>
-      <w:r>
-        <w:fldChar w:fldCharType="separate"/>
-      </w:r>
-      <w:r>
-        <w:t xml:space="preserve">figure </w:t>
-      </w:r>
-      <w:r>
-        <w:rPr>
-          <w:noProof/>
-        </w:rPr>
-        <w:lastRenderedPageBreak/>
-        <w:t>7</w:t>
-      </w:r>
-      <w:r>
-        <w:fldChar w:fldCharType="end"/>
-      </w:r>
-      <w:r>
-        <w:t xml:space="preserve">) </w:t>
-      </w:r>
-      <w:r>
-        <w:t xml:space="preserve">to be </w:t>
-      </w:r>
-      <w:r>
-        <w:t xml:space="preserve">unclear.  For </w:t>
-      </w:r>
-      <w:r>
-        <w:t>instance</w:t>
-      </w:r>
-      <w:r>
-        <w:t>,</w:t>
-      </w:r>
-      <w:r>
-        <w:t xml:space="preserve"> from just reading the menu text,</w:t>
-      </w:r>
-      <w:r>
-        <w:t xml:space="preserve"> she was unsure </w:t>
-      </w:r>
-      <w:r>
-        <w:t>of the exact function performed by the</w:t>
-      </w:r>
-      <w:r>
-        <w:t xml:space="preserve"> “</w:t>
-      </w:r>
-      <w:r>
-        <w:t>Create a Task</w:t>
-      </w:r>
-      <w:r>
-        <w:t xml:space="preserve">” </w:t>
-      </w:r>
-      <w:r>
-        <w:t>button</w:t>
-      </w:r>
-      <w:r>
-        <w:t xml:space="preserve">.  </w:t>
-      </w:r>
-      <w:r>
-        <w:t xml:space="preserve">To better align the application’s functionality with the mental models of users, we renamed </w:t>
-      </w:r>
-      <w:r>
-        <w:t xml:space="preserve">some of </w:t>
-      </w:r>
-      <w:r>
-        <w:t xml:space="preserve">the menu bar items as shown in </w:t>
-      </w:r>
-      <w:r>
-        <w:fldChar w:fldCharType="begin"/>
-      </w:r>
-      <w:r>
-        <w:instrText xml:space="preserve"> REF  _Ref412931965 \* Lower \h </w:instrText>
-      </w:r>
-      <w:r>
-        <w:fldChar w:fldCharType="separate"/>
-      </w:r>
-      <w:r>
-        <w:t xml:space="preserve">figure </w:t>
-      </w:r>
-      <w:r>
-        <w:rPr>
-          <w:noProof/>
-        </w:rPr>
-        <w:t>8</w:t>
-      </w:r>
-      <w:r>
-        <w:fldChar w:fldCharType="end"/>
-      </w:r>
-      <w:r>
-        <w:t>.</w:t>
-      </w:r>
-      <w:r>
-        <w:t xml:space="preserve">  The specific changes were:</w:t>
-      </w:r>
-    </w:p>
-    <w:p>
-      <w:pPr>
-        <w:ind w:firstLine="360"/>
-      </w:pPr>
-    </w:p>
-    <w:p>
-      <w:pPr>
-        <w:pStyle w:val="ListParagraph"/>
-        <w:numPr>
-          <w:ilvl w:val="0"/>
-          <w:numId w:val="19"/>
-        </w:numPr>
-      </w:pPr>
-      <w:r>
-        <w:t xml:space="preserve">“Create </w:t>
-      </w:r>
-      <w:r>
-        <w:t>a</w:t>
-      </w:r>
-      <w:r>
-        <w:t xml:space="preserve">n Appointment” was changed to “Create Calendar Appointment” as the tester </w:t>
-      </w:r>
-      <w:r>
-        <w:t xml:space="preserve">was unable to quickly distinguish between to-do list </w:t>
-      </w:r>
-      <w:r>
-        <w:t>task</w:t>
-      </w:r>
-      <w:r>
-        <w:t>s</w:t>
-      </w:r>
-      <w:r>
-        <w:t xml:space="preserve"> </w:t>
-      </w:r>
-      <w:r>
-        <w:t>and calend</w:t>
-      </w:r>
-      <w:r>
-        <w:t xml:space="preserve">ar appointments.  This new version clearly </w:t>
-      </w:r>
-      <w:r>
-        <w:t>states</w:t>
-      </w:r>
-      <w:r>
-        <w:t xml:space="preserve"> that</w:t>
-      </w:r>
-      <w:r>
-        <w:t xml:space="preserve"> the button is </w:t>
-      </w:r>
-      <w:r>
-        <w:t>r</w:t>
-      </w:r>
-      <w:r>
-        <w:t>elated</w:t>
-      </w:r>
-      <w:r>
-        <w:t xml:space="preserve"> </w:t>
-      </w:r>
-      <w:r>
-        <w:t>to</w:t>
-      </w:r>
-      <w:r>
-        <w:t xml:space="preserve"> the calendar.</w:t>
-      </w:r>
-    </w:p>
-    <w:p>
-      <w:pPr>
-        <w:pStyle w:val="ListParagraph"/>
-        <w:numPr>
-          <w:ilvl w:val="0"/>
-          <w:numId w:val="0"/>
-        </w:numPr>
-        <w:ind w:left="720"/>
-      </w:pPr>
-    </w:p>
-    <w:p>
-      <w:pPr>
-        <w:pStyle w:val="ListParagraph"/>
-        <w:numPr>
-          <w:ilvl w:val="0"/>
-          <w:numId w:val="19"/>
-        </w:numPr>
-      </w:pPr>
-      <w:r>
-        <w:t>“Create a Task” was modified to “Create To-Do Task”.  This new version more explicitly links the task to the to-do list.</w:t>
-      </w:r>
-    </w:p>
-    <w:p/>
-    <w:p>
-      <w:pPr>
-        <w:pStyle w:val="ListParagraph"/>
-        <w:numPr>
-          <w:ilvl w:val="0"/>
-          <w:numId w:val="19"/>
-        </w:numPr>
-      </w:pPr>
-      <w:r>
-        <w:t>“Completed Task List” was changed to “Completed To-Do Tasks” to again more explicitly associate this item with the to-do list.</w:t>
-      </w:r>
-    </w:p>
-    <w:p/>
-    <w:p>
-      <w:pPr>
-        <w:jc w:val="center"/>
-      </w:pPr>
-      <w:r>
-        <w:rPr>
-          <w:noProof/>
-        </w:rPr>
-        <w:drawing>
-          <wp:inline distT="0" distB="0" distL="0" distR="0">
-            <wp:extent cx="5589778" cy="395346"/>
-            <wp:effectExtent l="19050" t="0" r="0" b="0"/>
-            <wp:docPr id="18" name="Picture 17" descr="Original Menu Bar.png"/>
-            <wp:cNvGraphicFramePr>
-              <a:graphicFrameLocks xmlns:a="http://schemas.openxmlformats.org/drawingml/2006/main" noChangeAspect="1"/>
-            </wp:cNvGraphicFramePr>
-            <a:graphic xmlns:a="http://schemas.openxmlformats.org/drawingml/2006/main">
-              <a:graphicData uri="http://schemas.openxmlformats.org/drawingml/2006/picture">
-                <pic:pic xmlns:pic="http://schemas.openxmlformats.org/drawingml/2006/picture">
-                  <pic:nvPicPr>
-                    <pic:cNvPr id="0" name="Original Menu Bar.png"/>
-                    <pic:cNvPicPr/>
-                  </pic:nvPicPr>
-                  <pic:blipFill>
-                    <a:blip r:embed="rId17" cstate="print"/>
-                    <a:stretch>
-                      <a:fillRect/>
-                    </a:stretch>
-                  </pic:blipFill>
-                  <pic:spPr>
-                    <a:xfrm>
-                      <a:off x="0" y="0"/>
-                      <a:ext cx="5635390" cy="398572"/>
-                    </a:xfrm>
-                    <a:prstGeom prst="rect">
-                      <a:avLst/>
-                    </a:prstGeom>
-                  </pic:spPr>
-                </pic:pic>
-              </a:graphicData>
-            </a:graphic>
-          </wp:inline>
-        </w:drawing>
-      </w:r>
-    </w:p>
-    <w:p/>
-    <w:p>
-      <w:pPr>
-        <w:pStyle w:val="Caption"/>
-      </w:pPr>
-      <w:bookmarkStart w:id="7" w:name="_Ref412931886"/>
-      <w:r>
-        <w:t xml:space="preserve">Figure </w:t>
-      </w:r>
-      <w:fldSimple w:instr=" SEQ Figure \* ARABIC ">
-        <w:r>
-          <w:rPr>
-            <w:noProof/>
-          </w:rPr>
-          <w:t>7</w:t>
-        </w:r>
-      </w:fldSimple>
-      <w:bookmarkEnd w:id="7"/>
-      <w:r>
-        <w:t xml:space="preserve"> – Original Main Page Menu Bar</w:t>
-      </w:r>
-    </w:p>
-    <w:p/>
-    <w:p/>
-    <w:p>
-      <w:pPr>
-        <w:jc w:val="center"/>
-      </w:pPr>
-      <w:r>
-        <w:rPr>
-          <w:noProof/>
-        </w:rPr>
-        <w:drawing>
-          <wp:inline distT="0" distB="0" distL="0" distR="0">
-            <wp:extent cx="5943600" cy="362585"/>
-            <wp:effectExtent l="19050" t="0" r="0" b="0"/>
-            <wp:docPr id="9" name="Picture 8" descr="Modified Menu Bar.png"/>
-            <wp:cNvGraphicFramePr>
-              <a:graphicFrameLocks xmlns:a="http://schemas.openxmlformats.org/drawingml/2006/main" noChangeAspect="1"/>
-            </wp:cNvGraphicFramePr>
-            <a:graphic xmlns:a="http://schemas.openxmlformats.org/drawingml/2006/main">
-              <a:graphicData uri="http://schemas.openxmlformats.org/drawingml/2006/picture">
-                <pic:pic xmlns:pic="http://schemas.openxmlformats.org/drawingml/2006/picture">
-                  <pic:nvPicPr>
-                    <pic:cNvPr id="0" name="Modified Menu Bar.png"/>
-                    <pic:cNvPicPr/>
-                  </pic:nvPicPr>
-                  <pic:blipFill>
-                    <a:blip r:embed="rId18" cstate="print"/>
-                    <a:stretch>
-                      <a:fillRect/>
-                    </a:stretch>
-                  </pic:blipFill>
-                  <pic:spPr>
-                    <a:xfrm>
-                      <a:off x="0" y="0"/>
-                      <a:ext cx="5943600" cy="362585"/>
-                    </a:xfrm>
-                    <a:prstGeom prst="rect">
-                      <a:avLst/>
-                    </a:prstGeom>
-                  </pic:spPr>
-                </pic:pic>
-              </a:graphicData>
-            </a:graphic>
-          </wp:inline>
-        </w:drawing>
-      </w:r>
-    </w:p>
-    <w:p/>
-    <w:p>
-      <w:pPr>
-        <w:pStyle w:val="Caption"/>
-      </w:pPr>
-      <w:bookmarkStart w:id="8" w:name="_Ref412931965"/>
-      <w:bookmarkStart w:id="9" w:name="_Ref412931960"/>
-      <w:r>
-        <w:t xml:space="preserve">Figure </w:t>
-      </w:r>
-      <w:fldSimple w:instr=" SEQ Figure \* ARABIC ">
-        <w:r>
-          <w:rPr>
-            <w:noProof/>
-          </w:rPr>
-          <w:t>8</w:t>
-        </w:r>
-      </w:fldSimple>
-      <w:bookmarkEnd w:id="8"/>
-      <w:r>
-        <w:t xml:space="preserve"> – Modified Main Page Menu Bar</w:t>
-      </w:r>
-      <w:bookmarkEnd w:id="9"/>
-    </w:p>
-    <w:p/>
-    <w:p>
-      <w:r>
-        <w:tab/>
-      </w:r>
-      <w:r>
-        <w:t>A second</w:t>
-      </w:r>
-      <w:r>
-        <w:t xml:space="preserve"> </w:t>
-      </w:r>
-      <w:r>
-        <w:t xml:space="preserve">point of feedback from the class was to improve the information architecture of </w:t>
-      </w:r>
-      <w:r>
-        <w:t>the</w:t>
-      </w:r>
-      <w:r>
-        <w:t xml:space="preserve"> page </w:t>
-      </w:r>
-      <w:r>
-        <w:t>by</w:t>
-      </w:r>
-      <w:r>
-        <w:t xml:space="preserve"> order</w:t>
-      </w:r>
-      <w:r>
-        <w:t>ing</w:t>
-      </w:r>
-      <w:r>
-        <w:t xml:space="preserve"> items in the menu bar according to the likelihood that the user will </w:t>
-      </w:r>
-      <w:r>
-        <w:t>use that feature</w:t>
-      </w:r>
-      <w:r>
-        <w:t xml:space="preserve">.  </w:t>
-      </w:r>
-      <w:r>
-        <w:t>A</w:t>
-      </w:r>
-      <w:r>
-        <w:t xml:space="preserve"> student specifically mentioned that </w:t>
-      </w:r>
-      <w:r>
-        <w:t>he</w:t>
-      </w:r>
-      <w:r>
-        <w:t xml:space="preserve"> would rarely, if ever, import calendars from a third party site so putting that item first in</w:t>
-      </w:r>
-      <w:r>
-        <w:t xml:space="preserve"> the menu bar may not be</w:t>
-      </w:r>
-      <w:r>
-        <w:t xml:space="preserve"> ideal</w:t>
-      </w:r>
-      <w:r>
-        <w:t>.   In our original planning, we had not paid sufficient attention to the optimal ordering of the me</w:t>
-      </w:r>
-      <w:r>
-        <w:t>nu bar causing us to</w:t>
-      </w:r>
-      <w:r>
-        <w:t xml:space="preserve"> </w:t>
-      </w:r>
-      <w:r>
-        <w:t>o</w:t>
-      </w:r>
-      <w:r>
-        <w:t>verlook</w:t>
-      </w:r>
-      <w:r>
-        <w:t xml:space="preserve"> this detail</w:t>
-      </w:r>
-      <w:r>
-        <w:t xml:space="preserve">.  We decided to adopt the student’s feedback and place “Import Calendar” second to last in the list </w:t>
-      </w:r>
-      <w:r>
-        <w:t>immediately</w:t>
-      </w:r>
-      <w:r>
-        <w:t xml:space="preserve"> before “Logout</w:t>
-      </w:r>
-      <w:r>
-        <w:t>”</w:t>
-      </w:r>
-      <w:r>
-        <w:t xml:space="preserve"> as shown in </w:t>
-      </w:r>
-      <w:r>
-        <w:fldChar w:fldCharType="begin"/>
-      </w:r>
-      <w:r>
-        <w:instrText xml:space="preserve"> REF  _Ref412931965 \* Lower \h </w:instrText>
-      </w:r>
-      <w:r>
-        <w:fldChar w:fldCharType="separate"/>
-      </w:r>
-      <w:r>
-        <w:t xml:space="preserve">figure </w:t>
-      </w:r>
-      <w:r>
-        <w:rPr>
-          <w:noProof/>
-        </w:rPr>
-        <w:t>8</w:t>
-      </w:r>
-      <w:r>
-        <w:fldChar w:fldCharType="end"/>
-      </w:r>
-      <w:r>
-        <w:t>.</w:t>
-      </w:r>
-    </w:p>
-    <w:p/>
-    <w:p>
-      <w:pPr>
-        <w:pStyle w:val="Heading1"/>
-      </w:pPr>
-      <w:r>
-        <w:t>To-Do Item Due Date</w:t>
-      </w:r>
-    </w:p>
-    <w:p/>
-    <w:p>
-      <w:pPr>
-        <w:ind w:firstLine="360"/>
-      </w:pPr>
-      <w:r>
-        <w:t>Our application combines calendar appointments (which we describe as synchronous events) with to-do items (which we describe as asynchronous tasks that are not associated with a specific time)</w:t>
-      </w:r>
-      <w:r>
-        <w:t xml:space="preserve">.   The intent behind the to-do list was that the user could </w:t>
-      </w:r>
-      <w:r>
-        <w:t>complete</w:t>
-      </w:r>
-      <w:r>
-        <w:t xml:space="preserve"> the task at his/her convenience.  </w:t>
-      </w:r>
-      <w:r>
-        <w:t>As such</w:t>
-      </w:r>
-      <w:r>
-        <w:t xml:space="preserve">, in </w:t>
-      </w:r>
-      <w:r>
-        <w:t>the</w:t>
-      </w:r>
-      <w:r>
-        <w:t xml:space="preserve"> original </w:t>
-      </w:r>
-      <w:r>
-        <w:t xml:space="preserve">form </w:t>
-      </w:r>
-      <w:r>
-        <w:t xml:space="preserve">to create a </w:t>
-      </w:r>
-      <w:r>
-        <w:t xml:space="preserve">to-do task </w:t>
-      </w:r>
-      <w:r>
-        <w:t>as</w:t>
-      </w:r>
-      <w:r>
-        <w:t xml:space="preserve"> shown in </w:t>
-      </w:r>
-      <w:r>
-        <w:fldChar w:fldCharType="begin"/>
-      </w:r>
-      <w:r>
-        <w:instrText xml:space="preserve"> REF  _Ref412929573 \* Lower \h </w:instrText>
-      </w:r>
-      <w:r>
-        <w:fldChar w:fldCharType="separate"/>
-      </w:r>
-      <w:r>
-        <w:t xml:space="preserve">figure </w:t>
-      </w:r>
-      <w:r>
-        <w:rPr>
-          <w:noProof/>
-        </w:rPr>
-        <w:t>9</w:t>
-      </w:r>
-      <w:r>
-        <w:fldChar w:fldCharType="end"/>
-      </w:r>
-      <w:r>
-        <w:t xml:space="preserve">, we did not </w:t>
-      </w:r>
-      <w:r>
-        <w:t>include</w:t>
-      </w:r>
-      <w:r>
-        <w:t xml:space="preserve"> a feature for the user to </w:t>
-      </w:r>
-      <w:r>
-        <w:t>specify</w:t>
-      </w:r>
-      <w:r>
-        <w:t xml:space="preserve"> a “Due” (or to borrow a legal term a “Drop Dead”) date, which would serve as the absolute latest the task could be done. </w:t>
-      </w:r>
-    </w:p>
-    <w:p/>
-    <w:p>
-      <w:pPr>
-        <w:jc w:val="center"/>
-      </w:pPr>
-      <w:r>
-        <w:rPr>
-          <w:noProof/>
-        </w:rPr>
-        <w:drawing>
-          <wp:inline distT="0" distB="0" distL="0" distR="0">
-            <wp:extent cx="1981259" cy="1480782"/>
-            <wp:effectExtent l="19050" t="0" r="0" b="0"/>
-            <wp:docPr id="17" name="Picture 16" descr="Original Task Creation Form.png"/>
-            <wp:cNvGraphicFramePr>
-              <a:graphicFrameLocks xmlns:a="http://schemas.openxmlformats.org/drawingml/2006/main" noChangeAspect="1"/>
-            </wp:cNvGraphicFramePr>
-            <a:graphic xmlns:a="http://schemas.openxmlformats.org/drawingml/2006/main">
-              <a:graphicData uri="http://schemas.openxmlformats.org/drawingml/2006/picture">
-                <pic:pic xmlns:pic="http://schemas.openxmlformats.org/drawingml/2006/picture">
-                  <pic:nvPicPr>
-                    <pic:cNvPr id="0" name="Original Task Creation Form.png"/>
-                    <pic:cNvPicPr/>
-                  </pic:nvPicPr>
-                  <pic:blipFill>
-                    <a:blip r:embed="rId19" cstate="print"/>
-                    <a:stretch>
-                      <a:fillRect/>
-                    </a:stretch>
-                  </pic:blipFill>
-                  <pic:spPr>
-                    <a:xfrm>
-                      <a:off x="0" y="0"/>
-                      <a:ext cx="1987547" cy="1485482"/>
-                    </a:xfrm>
-                    <a:prstGeom prst="rect">
-                      <a:avLst/>
-                    </a:prstGeom>
-                  </pic:spPr>
-                </pic:pic>
-              </a:graphicData>
-            </a:graphic>
-          </wp:inline>
-        </w:drawing>
-      </w:r>
-    </w:p>
-    <w:p/>
-    <w:p>
-      <w:pPr>
-        <w:pStyle w:val="Caption"/>
-      </w:pPr>
-      <w:bookmarkStart w:id="10" w:name="_Ref412929573"/>
-      <w:r>
-        <w:lastRenderedPageBreak/>
-        <w:t xml:space="preserve">Figure </w:t>
-      </w:r>
-      <w:fldSimple w:instr=" SEQ Figure \* ARABIC ">
-        <w:r>
-          <w:rPr>
-            <w:noProof/>
-          </w:rPr>
-          <w:t>9</w:t>
-        </w:r>
-      </w:fldSimple>
-      <w:bookmarkEnd w:id="10"/>
-      <w:r>
-        <w:t xml:space="preserve"> – Original To-Do Task Creation Form</w:t>
-      </w:r>
-    </w:p>
-    <w:p/>
-    <w:p>
-      <w:r>
-        <w:tab/>
-        <w:t xml:space="preserve">The usability tester mentioned that she would like to have “due dates” for tasks.  For example, if a task was to “File Income Tax”, the “due date” would </w:t>
-      </w:r>
-      <w:r>
-        <w:t xml:space="preserve">need to </w:t>
-      </w:r>
-      <w:r>
-        <w:t xml:space="preserve">be April 15.  To accommodate this feature, we added a “Due Date” field to the task creation form as shown in </w:t>
-      </w:r>
-      <w:r>
-        <w:fldChar w:fldCharType="begin"/>
-      </w:r>
-      <w:r>
-        <w:instrText xml:space="preserve"> REF  _Ref412929769 \* Lower \h </w:instrText>
-      </w:r>
-      <w:r>
-        <w:fldChar w:fldCharType="separate"/>
-      </w:r>
-      <w:r>
-        <w:t xml:space="preserve">figure </w:t>
-      </w:r>
-      <w:r>
-        <w:rPr>
-          <w:noProof/>
-        </w:rPr>
-        <w:t>10</w:t>
-      </w:r>
-      <w:r>
-        <w:fldChar w:fldCharType="end"/>
-      </w:r>
-      <w:r>
-        <w:t>.</w:t>
-      </w:r>
-      <w:r>
-        <w:t xml:space="preserve">  This field is optional (as</w:t>
-      </w:r>
-      <w:r>
-        <w:t xml:space="preserve"> denoted by no red </w:t>
-      </w:r>
-      <w:r>
-        <w:t xml:space="preserve">adjacent </w:t>
-      </w:r>
-      <w:r>
-        <w:t>star</w:t>
-      </w:r>
-      <w:r>
-        <w:t xml:space="preserve">) since not all tasks </w:t>
-      </w:r>
-      <w:r>
-        <w:t>necessarily have a due d</w:t>
-      </w:r>
-      <w:r>
-        <w:t>a</w:t>
-      </w:r>
-      <w:r>
-        <w:t>te.</w:t>
-      </w:r>
-    </w:p>
-    <w:p/>
-    <w:p>
-      <w:pPr>
-        <w:jc w:val="center"/>
-      </w:pPr>
-      <w:r>
-        <w:rPr>
-          <w:noProof/>
-        </w:rPr>
-        <w:drawing>
-          <wp:inline distT="0" distB="0" distL="0" distR="0">
-            <wp:extent cx="1869744" cy="1543875"/>
-            <wp:effectExtent l="19050" t="0" r="0" b="0"/>
-            <wp:docPr id="7" name="Picture 6" descr="Modified Task Creation Form.png"/>
-            <wp:cNvGraphicFramePr>
-              <a:graphicFrameLocks xmlns:a="http://schemas.openxmlformats.org/drawingml/2006/main" noChangeAspect="1"/>
-            </wp:cNvGraphicFramePr>
-            <a:graphic xmlns:a="http://schemas.openxmlformats.org/drawingml/2006/main">
-              <a:graphicData uri="http://schemas.openxmlformats.org/drawingml/2006/picture">
-                <pic:pic xmlns:pic="http://schemas.openxmlformats.org/drawingml/2006/picture">
-                  <pic:nvPicPr>
-                    <pic:cNvPr id="0" name="Modified Task Creation Form.png"/>
-                    <pic:cNvPicPr/>
-                  </pic:nvPicPr>
-                  <pic:blipFill>
-                    <a:blip r:embed="rId20" cstate="print"/>
-                    <a:stretch>
-                      <a:fillRect/>
-                    </a:stretch>
-                  </pic:blipFill>
-                  <pic:spPr>
-                    <a:xfrm>
-                      <a:off x="0" y="0"/>
-                      <a:ext cx="1877590" cy="1550353"/>
-                    </a:xfrm>
-                    <a:prstGeom prst="rect">
-                      <a:avLst/>
-                    </a:prstGeom>
-                  </pic:spPr>
-                </pic:pic>
-              </a:graphicData>
-            </a:graphic>
-          </wp:inline>
-        </w:drawing>
-      </w:r>
-    </w:p>
-    <w:p/>
-    <w:p>
-      <w:pPr>
-        <w:pStyle w:val="Caption"/>
-      </w:pPr>
-      <w:bookmarkStart w:id="11" w:name="_Ref412929769"/>
-      <w:r>
-        <w:t xml:space="preserve">Figure </w:t>
-      </w:r>
-      <w:fldSimple w:instr=" SEQ Figure \* ARABIC ">
-        <w:r>
-          <w:rPr>
-            <w:noProof/>
-          </w:rPr>
-          <w:t>10</w:t>
-        </w:r>
-      </w:fldSimple>
-      <w:bookmarkEnd w:id="11"/>
-      <w:r>
-        <w:t xml:space="preserve"> – Modified To-Do Task Creation Form</w:t>
-      </w:r>
-    </w:p>
-    <w:p/>
-    <w:p>
-      <w:pPr>
-        <w:ind w:firstLine="360"/>
-      </w:pPr>
-      <w:r>
-        <w:t>With the addition of the</w:t>
-      </w:r>
-      <w:r>
-        <w:t xml:space="preserve"> to-do task</w:t>
-      </w:r>
-      <w:r>
-        <w:t xml:space="preserve"> “Due Date”, the inlay list used to display all</w:t>
-      </w:r>
-      <w:r>
-        <w:t xml:space="preserve"> open to-do</w:t>
-      </w:r>
-      <w:r>
-        <w:t xml:space="preserve"> tasks also needed to be updated to include a field for this information.  The updated “Due Date” field in the to-do list is shown in </w:t>
-      </w:r>
-      <w:r>
-        <w:fldChar w:fldCharType="begin"/>
-      </w:r>
-      <w:r>
-        <w:instrText xml:space="preserve"> REF  _Ref412930395 \* Lower \h </w:instrText>
-      </w:r>
-      <w:r>
-        <w:fldChar w:fldCharType="separate"/>
-      </w:r>
-      <w:r>
-        <w:t xml:space="preserve">figure </w:t>
-      </w:r>
-      <w:r>
-        <w:rPr>
-          <w:noProof/>
-        </w:rPr>
-        <w:t>11</w:t>
-      </w:r>
-      <w:r>
-        <w:fldChar w:fldCharType="end"/>
-      </w:r>
-      <w:r>
-        <w:t>.</w:t>
-      </w:r>
-      <w:r>
-        <w:t xml:space="preserve">  The original to-do list was identical to this fi</w:t>
-      </w:r>
-      <w:r>
-        <w:t>gure with exception of the new</w:t>
-      </w:r>
-      <w:r>
-        <w:t xml:space="preserve"> “Due Date” field.</w:t>
-      </w:r>
-    </w:p>
-    <w:p/>
-    <w:p>
-      <w:pPr>
-        <w:jc w:val="center"/>
-      </w:pPr>
-      <w:r>
-        <w:rPr>
-          <w:noProof/>
-        </w:rPr>
-        <w:drawing>
-          <wp:inline distT="0" distB="0" distL="0" distR="0">
-            <wp:extent cx="1562353" cy="2408629"/>
-            <wp:effectExtent l="19050" t="0" r="0" b="0"/>
-            <wp:docPr id="15" name="Picture 5" descr="Modified Task Inlay List.png"/>
-            <wp:cNvGraphicFramePr>
-              <a:graphicFrameLocks xmlns:a="http://schemas.openxmlformats.org/drawingml/2006/main" noChangeAspect="1"/>
-            </wp:cNvGraphicFramePr>
-            <a:graphic xmlns:a="http://schemas.openxmlformats.org/drawingml/2006/main">
-              <a:graphicData uri="http://schemas.openxmlformats.org/drawingml/2006/picture">
-                <pic:pic xmlns:pic="http://schemas.openxmlformats.org/drawingml/2006/picture">
-                  <pic:nvPicPr>
-                    <pic:cNvPr id="0" name="Modified Task Inlay List.png"/>
-                    <pic:cNvPicPr/>
-                  </pic:nvPicPr>
-                  <pic:blipFill>
-                    <a:blip r:embed="rId21" cstate="print"/>
-                    <a:stretch>
-                      <a:fillRect/>
-                    </a:stretch>
-                  </pic:blipFill>
-                  <pic:spPr>
-                    <a:xfrm>
-                      <a:off x="0" y="0"/>
-                      <a:ext cx="1564986" cy="2412688"/>
-                    </a:xfrm>
-                    <a:prstGeom prst="rect">
-                      <a:avLst/>
-                    </a:prstGeom>
-                  </pic:spPr>
-                </pic:pic>
-              </a:graphicData>
-            </a:graphic>
-          </wp:inline>
-        </w:drawing>
-      </w:r>
-    </w:p>
-    <w:p>
-      <w:pPr>
-        <w:jc w:val="center"/>
-      </w:pPr>
-    </w:p>
-    <w:p>
-      <w:pPr>
-        <w:pStyle w:val="Caption"/>
-      </w:pPr>
-      <w:bookmarkStart w:id="12" w:name="_Ref412930395"/>
-      <w:r>
-        <w:t xml:space="preserve">Figure </w:t>
-      </w:r>
-      <w:fldSimple w:instr=" SEQ Figure \* ARABIC ">
-        <w:r>
-          <w:rPr>
-            <w:noProof/>
-          </w:rPr>
-          <w:t>11</w:t>
-        </w:r>
-      </w:fldSimple>
-      <w:bookmarkEnd w:id="12"/>
-      <w:r>
-        <w:t xml:space="preserve"> – Modified To-Do List with Added Due Date Field</w:t>
-      </w:r>
-    </w:p>
-    <w:p/>
-    <w:p>
-      <w:pPr>
-        <w:pStyle w:val="Heading1"/>
-      </w:pPr>
-      <w:r>
-        <w:t>Skipping the Setting of a To-Do Item’s Completion Time</w:t>
-      </w:r>
-    </w:p>
-    <w:p/>
-    <w:p>
-      <w:pPr>
-        <w:ind w:firstLine="360"/>
-      </w:pPr>
-      <w:r>
-        <w:t xml:space="preserve">In our mental model for the to-do list, we had expected that a user would want to specify a task completion time in the vast majority of cases.  As such, when we designed the menu for completing a task, we did not prominently display the feature to bypass specifying a task completion time.  </w:t>
-      </w:r>
-    </w:p>
-    <w:p>
-      <w:pPr>
-        <w:ind w:firstLine="360"/>
-      </w:pPr>
-    </w:p>
-    <w:p>
-      <w:pPr>
-        <w:ind w:firstLine="360"/>
-      </w:pPr>
-      <w:r>
-        <w:fldChar w:fldCharType="begin"/>
-      </w:r>
-      <w:r>
-        <w:instrText xml:space="preserve"> REF _Ref412926406 \h </w:instrText>
-      </w:r>
-      <w:r>
-        <w:fldChar w:fldCharType="separate"/>
-      </w:r>
-      <w:r>
-        <w:t xml:space="preserve">Figure </w:t>
-      </w:r>
-      <w:r>
-        <w:rPr>
-          <w:noProof/>
-        </w:rPr>
-        <w:t>12</w:t>
-      </w:r>
-      <w:r>
-        <w:fldChar w:fldCharType="end"/>
-      </w:r>
-      <w:r>
-        <w:t xml:space="preserve"> is the site’s original menu for specifying a task’s completion time; for a user to bypass this menu, they would need to click the “X” in the top right corner.  Admittedly, this process is not optimally intuitive.</w:t>
-      </w:r>
-    </w:p>
-    <w:p/>
-    <w:p>
-      <w:pPr>
-        <w:ind w:firstLine="360"/>
-      </w:pPr>
-      <w:r>
-        <w:lastRenderedPageBreak/>
-        <w:t xml:space="preserve">During the usability test, the user showed little interest in specifying a task completion time </w:t>
-      </w:r>
-      <w:r>
-        <w:t>to the point of being somewhat</w:t>
-      </w:r>
-      <w:r>
-        <w:t xml:space="preserve"> confused by the process.  In her mental model, this feature did not provide much utility, and she quickly wanted to bypass th</w:t>
-      </w:r>
-      <w:r>
-        <w:t>e associated</w:t>
-      </w:r>
-      <w:r>
-        <w:t xml:space="preserve"> </w:t>
-      </w:r>
-      <w:r>
-        <w:t>m</w:t>
-      </w:r>
-      <w:r>
-        <w:t>enu</w:t>
-      </w:r>
-      <w:r>
-        <w:t xml:space="preserve">.  To address her feedback, we </w:t>
-      </w:r>
-      <w:r>
-        <w:t>added the “Skip” button</w:t>
-      </w:r>
-      <w:r>
-        <w:t xml:space="preserve"> to</w:t>
-      </w:r>
-      <w:r>
-        <w:t xml:space="preserve"> the task completion form as shown in </w:t>
-      </w:r>
-      <w:r>
-        <w:fldChar w:fldCharType="begin"/>
-      </w:r>
-      <w:r>
-        <w:instrText xml:space="preserve"> REF  _Ref412929165 \* Lower \h </w:instrText>
-      </w:r>
-      <w:r>
-        <w:fldChar w:fldCharType="separate"/>
-      </w:r>
-      <w:r>
-        <w:t xml:space="preserve">figure </w:t>
-      </w:r>
-      <w:r>
-        <w:rPr>
-          <w:noProof/>
-        </w:rPr>
-        <w:t>13</w:t>
-      </w:r>
-      <w:r>
-        <w:fldChar w:fldCharType="end"/>
-      </w:r>
-      <w:r>
-        <w:t xml:space="preserve"> </w:t>
-      </w:r>
-      <w:r>
-        <w:t xml:space="preserve">to more prominently feature the ability to </w:t>
-      </w:r>
-      <w:r>
-        <w:t>skip the step of specifying a task completion time.  With the introduc</w:t>
-      </w:r>
-      <w:r>
-        <w:t>tion of this new button, we judged that</w:t>
-      </w:r>
-      <w:r>
-        <w:t xml:space="preserve"> the “Finish” button’s text should be modified since </w:t>
-      </w:r>
-      <w:r>
-        <w:t>“Finish” would not make</w:t>
-      </w:r>
-      <w:r>
-        <w:t xml:space="preserve"> logical</w:t>
-      </w:r>
-      <w:r>
-        <w:t xml:space="preserve"> sense when juxtaposed with “Skip”</w:t>
-      </w:r>
-      <w:r>
-        <w:t xml:space="preserve">.  As such, the “Finish” </w:t>
-      </w:r>
-      <w:r>
-        <w:t>button’s text was modified to “Set Completion Time”, which we believe more completely describes its functionality.</w:t>
-      </w:r>
-    </w:p>
-    <w:p/>
-    <w:p>
-      <w:pPr>
-        <w:jc w:val="center"/>
-      </w:pPr>
-      <w:r>
-        <w:rPr>
-          <w:noProof/>
-        </w:rPr>
-        <w:drawing>
-          <wp:inline distT="0" distB="0" distL="0" distR="0">
-            <wp:extent cx="2226506" cy="1801505"/>
-            <wp:effectExtent l="19050" t="0" r="2344" b="0"/>
-            <wp:docPr id="16" name="Picture 14" descr="Original Task Completion Time Form.png"/>
-            <wp:cNvGraphicFramePr>
-              <a:graphicFrameLocks xmlns:a="http://schemas.openxmlformats.org/drawingml/2006/main" noChangeAspect="1"/>
-            </wp:cNvGraphicFramePr>
-            <a:graphic xmlns:a="http://schemas.openxmlformats.org/drawingml/2006/main">
-              <a:graphicData uri="http://schemas.openxmlformats.org/drawingml/2006/picture">
-                <pic:pic xmlns:pic="http://schemas.openxmlformats.org/drawingml/2006/picture">
-                  <pic:nvPicPr>
-                    <pic:cNvPr id="0" name="Original Task Completion Time Form.png"/>
-                    <pic:cNvPicPr/>
-                  </pic:nvPicPr>
-                  <pic:blipFill>
-                    <a:blip r:embed="rId22" cstate="print"/>
-                    <a:stretch>
-                      <a:fillRect/>
-                    </a:stretch>
-                  </pic:blipFill>
-                  <pic:spPr>
-                    <a:xfrm>
-                      <a:off x="0" y="0"/>
-                      <a:ext cx="2231749" cy="1805747"/>
-                    </a:xfrm>
-                    <a:prstGeom prst="rect">
-                      <a:avLst/>
-                    </a:prstGeom>
-                  </pic:spPr>
-                </pic:pic>
-              </a:graphicData>
-            </a:graphic>
-          </wp:inline>
-        </w:drawing>
-      </w:r>
-    </w:p>
-    <w:p/>
-    <w:p>
-      <w:pPr>
-        <w:pStyle w:val="Caption"/>
-      </w:pPr>
-      <w:bookmarkStart w:id="13" w:name="_Ref412926406"/>
-      <w:r>
-        <w:t xml:space="preserve">Figure </w:t>
-      </w:r>
-      <w:fldSimple w:instr=" SEQ Figure \* ARABIC ">
-        <w:r>
-          <w:rPr>
-            <w:noProof/>
-          </w:rPr>
-          <w:t>12</w:t>
+          <w:t>5</w:t>
         </w:r>
       </w:fldSimple>
       <w:bookmarkEnd w:id="13"/>
       <w:r>
-        <w:t xml:space="preserve"> – Original </w:t>
-      </w:r>
-      <w:r>
-        <w:t>Form</w:t>
-      </w:r>
-      <w:r>
-        <w:t xml:space="preserve"> </w:t>
-      </w:r>
-      <w:r>
-        <w:t>for</w:t>
-      </w:r>
-      <w:r>
-        <w:t xml:space="preserve"> Specify</w:t>
-      </w:r>
-      <w:r>
-        <w:t>ing</w:t>
-      </w:r>
-      <w:r>
-        <w:t xml:space="preserve"> </w:t>
-      </w:r>
-      <w:r>
-        <w:t>a To-Do Item’s Completion Time</w:t>
-      </w:r>
-    </w:p>
-    <w:p/>
-    <w:p/>
-    <w:p>
-      <w:pPr>
-        <w:jc w:val="center"/>
-      </w:pPr>
-      <w:r>
-        <w:rPr>
-          <w:noProof/>
-        </w:rPr>
-        <w:drawing>
-          <wp:inline distT="0" distB="0" distL="0" distR="0">
-            <wp:extent cx="2283785" cy="1848440"/>
-            <wp:effectExtent l="19050" t="0" r="2215" b="0"/>
-            <wp:docPr id="8" name="Picture 7" descr="Modified Task Completion Time Menu.png"/>
-            <wp:cNvGraphicFramePr>
-              <a:graphicFrameLocks xmlns:a="http://schemas.openxmlformats.org/drawingml/2006/main" noChangeAspect="1"/>
-            </wp:cNvGraphicFramePr>
-            <a:graphic xmlns:a="http://schemas.openxmlformats.org/drawingml/2006/main">
-              <a:graphicData uri="http://schemas.openxmlformats.org/drawingml/2006/picture">
-                <pic:pic xmlns:pic="http://schemas.openxmlformats.org/drawingml/2006/picture">
-                  <pic:nvPicPr>
-                    <pic:cNvPr id="0" name="Modified Task Completion Time Menu.png"/>
-                    <pic:cNvPicPr/>
-                  </pic:nvPicPr>
-                  <pic:blipFill>
-                    <a:blip r:embed="rId23" cstate="print"/>
-                    <a:stretch>
-                      <a:fillRect/>
-                    </a:stretch>
-                  </pic:blipFill>
-                  <pic:spPr>
-                    <a:xfrm>
-                      <a:off x="0" y="0"/>
-                      <a:ext cx="2287681" cy="1851594"/>
-                    </a:xfrm>
-                    <a:prstGeom prst="rect">
-                      <a:avLst/>
-                    </a:prstGeom>
-                  </pic:spPr>
-                </pic:pic>
-              </a:graphicData>
-            </a:graphic>
-          </wp:inline>
-        </w:drawing>
-      </w:r>
-    </w:p>
-    <w:p/>
-    <w:p>
-      <w:pPr>
-        <w:pStyle w:val="Caption"/>
-      </w:pPr>
-      <w:bookmarkStart w:id="14" w:name="_Ref412929165"/>
-      <w:r>
-        <w:t xml:space="preserve">Figure </w:t>
-      </w:r>
-      <w:fldSimple w:instr=" SEQ Figure \* ARABIC ">
-        <w:r>
-          <w:rPr>
-            <w:noProof/>
-          </w:rPr>
-          <w:t>13</w:t>
-        </w:r>
-      </w:fldSimple>
-      <w:bookmarkEnd w:id="14"/>
-      <w:r>
-        <w:t xml:space="preserve"> – Modif</w:t>
-      </w:r>
-      <w:r>
-        <w:t>ied</w:t>
-      </w:r>
-      <w:r>
-        <w:t xml:space="preserve"> </w:t>
-      </w:r>
-      <w:r>
-        <w:t>Form for Specifying a To-Do Item’s Completion Time</w:t>
+        <w:t xml:space="preserve"> – Calendar Appointments Month View</w:t>
       </w:r>
     </w:p>
     <w:sectPr>
@@ -2799,7 +2289,7 @@
             <w:rPr>
               <w:noProof/>
             </w:rPr>
-            <w:t>1</w:t>
+            <w:t>2</w:t>
           </w:r>
           <w:r>
             <w:rPr>
@@ -2863,26 +2353,51 @@
         <w:footnoteRef/>
       </w:r>
       <w:r>
+        <w:t xml:space="preserve"> JQuery Full Calendar is available at: </w:t>
+      </w:r>
+      <w:hyperlink r:id="rId1" w:history="1">
+        <w:r>
+          <w:rPr>
+            <w:rStyle w:val="Hyperlink"/>
+          </w:rPr>
+          <w:t>http://fullcalendar.io/</w:t>
+        </w:r>
+      </w:hyperlink>
+      <w:r>
+        <w:t>.</w:t>
+      </w:r>
+      <w:r>
         <w:t xml:space="preserve"> </w:t>
       </w:r>
-      <w:proofErr w:type="spellStart"/>
-      <w:r>
-        <w:t>JQuery</w:t>
-      </w:r>
-      <w:proofErr w:type="spellEnd"/>
-      <w:r>
-        <w:t xml:space="preserve"> Full Calendar is available at: </w:t>
-      </w:r>
-      <w:hyperlink r:id="rId1" w:history="1">
+    </w:p>
+  </w:footnote>
+  <w:footnote w:id="2">
+    <w:p>
+      <w:pPr>
+        <w:pStyle w:val="FootnoteText"/>
+      </w:pPr>
+      <w:r>
+        <w:rPr>
+          <w:rStyle w:val="FootnoteReference"/>
+        </w:rPr>
+        <w:footnoteRef/>
+      </w:r>
+      <w:r>
+        <w:t xml:space="preserve"> Aptana Studio 3 is available at: </w:t>
+      </w:r>
+      <w:hyperlink r:id="rId2" w:history="1">
         <w:r>
           <w:rPr>
             <w:rStyle w:val="Hyperlink"/>
           </w:rPr>
-          <w:t>http://fullcalendar.io/</w:t>
+          <w:t>http://www.aptana.com/</w:t>
         </w:r>
       </w:hyperlink>
       <w:r>
-        <w:t xml:space="preserve">. </w:t>
+        <w:t>.</w:t>
+      </w:r>
+      <w:r>
+        <w:t xml:space="preserve">   It is based off of Eclipse and includes a built in web server in its debug mode.</w:t>
       </w:r>
     </w:p>
   </w:footnote>
@@ -5256,7 +4771,6 @@
   <w:style w:type="character" w:default="1" w:styleId="DefaultParagraphFont">
     <w:name w:val="Default Paragraph Font"/>
     <w:uiPriority w:val="1"/>
-    <w:semiHidden/>
     <w:unhideWhenUsed/>
   </w:style>
   <w:style w:type="table" w:default="1" w:styleId="TableNormal">
@@ -6002,7 +5516,7 @@
 </file>
 
 <file path=customXml/itemProps1.xml><?xml version="1.0" encoding="utf-8"?>
-<ds:datastoreItem xmlns:ds="http://schemas.openxmlformats.org/officeDocument/2006/customXml" ds:itemID="{ED733BD3-FEFE-45BA-8927-7A706EDC5E69}">
+<ds:datastoreItem xmlns:ds="http://schemas.openxmlformats.org/officeDocument/2006/customXml" ds:itemID="{7E8FDEC7-BFD5-45B1-9495-6A526CC6F608}">
   <ds:schemaRefs>
     <ds:schemaRef ds:uri="http://schemas.openxmlformats.org/officeDocument/2006/bibliography"/>
   </ds:schemaRefs>

</xml_diff>

<commit_message>
Finished third design pattern: Prompting text field.
</commit_message>
<xml_diff>
--- a/Assignment #3 - Application Prototype/CS235 - Assignment #3 - Final Report.docx
+++ b/Assignment #3 - Application Prototype/CS235 - Assignment #3 - Final Report.docx
@@ -392,7 +392,7 @@
         </w:rPr>
         <w:fldChar w:fldCharType="separate"/>
       </w:r>
-      <w:hyperlink w:anchor="_Toc414729926" w:history="1">
+      <w:hyperlink w:anchor="_Toc414731510" w:history="1">
         <w:r>
           <w:rPr>
             <w:rStyle w:val="Hyperlink"/>
@@ -433,7 +433,7 @@
             <w:noProof/>
             <w:webHidden/>
           </w:rPr>
-          <w:instrText xml:space="preserve"> PAGEREF _Toc414729926 \h </w:instrText>
+          <w:instrText xml:space="preserve"> PAGEREF _Toc414731510 \h </w:instrText>
         </w:r>
         <w:r>
           <w:rPr>
@@ -476,7 +476,7 @@
           <w:noProof/>
         </w:rPr>
       </w:pPr>
-      <w:hyperlink w:anchor="_Toc414729927" w:history="1">
+      <w:hyperlink w:anchor="_Toc414731511" w:history="1">
         <w:r>
           <w:rPr>
             <w:rStyle w:val="Hyperlink"/>
@@ -517,7 +517,7 @@
             <w:noProof/>
             <w:webHidden/>
           </w:rPr>
-          <w:instrText xml:space="preserve"> PAGEREF _Toc414729927 \h </w:instrText>
+          <w:instrText xml:space="preserve"> PAGEREF _Toc414731511 \h </w:instrText>
         </w:r>
         <w:r>
           <w:rPr>
@@ -560,7 +560,7 @@
           <w:noProof/>
         </w:rPr>
       </w:pPr>
-      <w:hyperlink w:anchor="_Toc414729928" w:history="1">
+      <w:hyperlink w:anchor="_Toc414731512" w:history="1">
         <w:r>
           <w:rPr>
             <w:rStyle w:val="Hyperlink"/>
@@ -601,7 +601,7 @@
             <w:noProof/>
             <w:webHidden/>
           </w:rPr>
-          <w:instrText xml:space="preserve"> PAGEREF _Toc414729928 \h </w:instrText>
+          <w:instrText xml:space="preserve"> PAGEREF _Toc414731512 \h </w:instrText>
         </w:r>
         <w:r>
           <w:rPr>
@@ -644,7 +644,7 @@
           <w:noProof/>
         </w:rPr>
       </w:pPr>
-      <w:hyperlink w:anchor="_Toc414729929" w:history="1">
+      <w:hyperlink w:anchor="_Toc414731513" w:history="1">
         <w:r>
           <w:rPr>
             <w:rStyle w:val="Hyperlink"/>
@@ -685,7 +685,7 @@
             <w:noProof/>
             <w:webHidden/>
           </w:rPr>
-          <w:instrText xml:space="preserve"> PAGEREF _Toc414729929 \h </w:instrText>
+          <w:instrText xml:space="preserve"> PAGEREF _Toc414731513 \h </w:instrText>
         </w:r>
         <w:r>
           <w:rPr>
@@ -728,7 +728,7 @@
           <w:noProof/>
         </w:rPr>
       </w:pPr>
-      <w:hyperlink w:anchor="_Toc414729930" w:history="1">
+      <w:hyperlink w:anchor="_Toc414731514" w:history="1">
         <w:r>
           <w:rPr>
             <w:rStyle w:val="Hyperlink"/>
@@ -769,7 +769,7 @@
             <w:noProof/>
             <w:webHidden/>
           </w:rPr>
-          <w:instrText xml:space="preserve"> PAGEREF _Toc414729930 \h </w:instrText>
+          <w:instrText xml:space="preserve"> PAGEREF _Toc414731514 \h </w:instrText>
         </w:r>
         <w:r>
           <w:rPr>
@@ -812,7 +812,7 @@
           <w:noProof/>
         </w:rPr>
       </w:pPr>
-      <w:hyperlink w:anchor="_Toc414729931" w:history="1">
+      <w:hyperlink w:anchor="_Toc414731515" w:history="1">
         <w:r>
           <w:rPr>
             <w:rStyle w:val="Hyperlink"/>
@@ -853,7 +853,7 @@
             <w:noProof/>
             <w:webHidden/>
           </w:rPr>
-          <w:instrText xml:space="preserve"> PAGEREF _Toc414729931 \h </w:instrText>
+          <w:instrText xml:space="preserve"> PAGEREF _Toc414731515 \h </w:instrText>
         </w:r>
         <w:r>
           <w:rPr>
@@ -896,7 +896,7 @@
           <w:noProof/>
         </w:rPr>
       </w:pPr>
-      <w:hyperlink w:anchor="_Toc414729932" w:history="1">
+      <w:hyperlink w:anchor="_Toc414731516" w:history="1">
         <w:r>
           <w:rPr>
             <w:rStyle w:val="Hyperlink"/>
@@ -937,7 +937,91 @@
             <w:noProof/>
             <w:webHidden/>
           </w:rPr>
-          <w:instrText xml:space="preserve"> PAGEREF _Toc414729932 \h </w:instrText>
+          <w:instrText xml:space="preserve"> PAGEREF _Toc414731516 \h </w:instrText>
+        </w:r>
+        <w:r>
+          <w:rPr>
+            <w:noProof/>
+            <w:webHidden/>
+          </w:rPr>
+        </w:r>
+        <w:r>
+          <w:rPr>
+            <w:noProof/>
+            <w:webHidden/>
+          </w:rPr>
+          <w:fldChar w:fldCharType="separate"/>
+        </w:r>
+        <w:r>
+          <w:rPr>
+            <w:noProof/>
+            <w:webHidden/>
+          </w:rPr>
+          <w:t>4</w:t>
+        </w:r>
+        <w:r>
+          <w:rPr>
+            <w:noProof/>
+            <w:webHidden/>
+          </w:rPr>
+          <w:fldChar w:fldCharType="end"/>
+        </w:r>
+      </w:hyperlink>
+    </w:p>
+    <w:p>
+      <w:pPr>
+        <w:pStyle w:val="TOC2"/>
+        <w:tabs>
+          <w:tab w:val="left" w:pos="880"/>
+          <w:tab w:val="right" w:leader="dot" w:pos="10502"/>
+        </w:tabs>
+        <w:rPr>
+          <w:rFonts w:asciiTheme="minorHAnsi" w:eastAsiaTheme="minorEastAsia" w:hAnsiTheme="minorHAnsi"/>
+          <w:noProof/>
+        </w:rPr>
+      </w:pPr>
+      <w:hyperlink w:anchor="_Toc414731517" w:history="1">
+        <w:r>
+          <w:rPr>
+            <w:rStyle w:val="Hyperlink"/>
+            <w:noProof/>
+          </w:rPr>
+          <w:t>5.3.</w:t>
+        </w:r>
+        <w:r>
+          <w:rPr>
+            <w:rFonts w:asciiTheme="minorHAnsi" w:eastAsiaTheme="minorEastAsia" w:hAnsiTheme="minorHAnsi"/>
+            <w:noProof/>
+          </w:rPr>
+          <w:tab/>
+        </w:r>
+        <w:r>
+          <w:rPr>
+            <w:rStyle w:val="Hyperlink"/>
+            <w:noProof/>
+          </w:rPr>
+          <w:t>Prompting Text Field Pattern</w:t>
+        </w:r>
+        <w:r>
+          <w:rPr>
+            <w:noProof/>
+            <w:webHidden/>
+          </w:rPr>
+          <w:tab/>
+        </w:r>
+        <w:r>
+          <w:rPr>
+            <w:noProof/>
+            <w:webHidden/>
+          </w:rPr>
+          <w:fldChar w:fldCharType="begin"/>
+        </w:r>
+        <w:r>
+          <w:rPr>
+            <w:noProof/>
+            <w:webHidden/>
+          </w:rPr>
+          <w:instrText xml:space="preserve"> PAGEREF _Toc414731517 \h </w:instrText>
         </w:r>
         <w:r>
           <w:rPr>
@@ -1000,7 +1084,7 @@
       <w:pPr>
         <w:pStyle w:val="Heading1"/>
       </w:pPr>
-      <w:bookmarkStart w:id="2" w:name="_Toc414729926"/>
+      <w:bookmarkStart w:id="2" w:name="_Toc414731510"/>
       <w:r>
         <w:lastRenderedPageBreak/>
         <w:t>Summary</w:t>
@@ -1061,7 +1145,7 @@
       <w:pPr>
         <w:pStyle w:val="Heading1"/>
       </w:pPr>
-      <w:bookmarkStart w:id="3" w:name="_Toc414729927"/>
+      <w:bookmarkStart w:id="3" w:name="_Toc414731511"/>
       <w:r>
         <w:t>Application Overview</w:t>
       </w:r>
@@ -1107,7 +1191,7 @@
       <w:pPr>
         <w:pStyle w:val="Heading1"/>
       </w:pPr>
-      <w:bookmarkStart w:id="4" w:name="_Toc414729928"/>
+      <w:bookmarkStart w:id="4" w:name="_Toc414731512"/>
       <w:r>
         <w:t>Application Files and Source Code</w:t>
       </w:r>
@@ -1318,7 +1402,7 @@
       <w:pPr>
         <w:pStyle w:val="Heading1"/>
       </w:pPr>
-      <w:bookmarkStart w:id="5" w:name="_Toc414729929"/>
+      <w:bookmarkStart w:id="5" w:name="_Toc414731513"/>
       <w:r>
         <w:t>Prototype Presentation</w:t>
       </w:r>
@@ -1378,7 +1462,7 @@
       <w:pPr>
         <w:pStyle w:val="Heading1"/>
       </w:pPr>
-      <w:bookmarkStart w:id="6" w:name="_Toc414729930"/>
+      <w:bookmarkStart w:id="6" w:name="_Toc414731514"/>
       <w:r>
         <w:t>Design Patterns</w:t>
       </w:r>
@@ -1405,7 +1489,7 @@
       <w:pPr>
         <w:pStyle w:val="Heading2"/>
       </w:pPr>
-      <w:bookmarkStart w:id="7" w:name="_Toc414729931"/>
+      <w:bookmarkStart w:id="7" w:name="_Toc414731515"/>
       <w:r>
         <w:t>Inlay List Design Pattern</w:t>
       </w:r>
@@ -1674,7 +1758,7 @@
       <w:pPr>
         <w:pStyle w:val="Heading2"/>
       </w:pPr>
-      <w:bookmarkStart w:id="10" w:name="_Toc414729932"/>
+      <w:bookmarkStart w:id="10" w:name="_Toc414731516"/>
       <w:r>
         <w:t>Alternate Views Pattern</w:t>
       </w:r>
@@ -1725,7 +1809,13 @@
         <w:t xml:space="preserve">he may want to see the whole month’s calendar at once.  </w:t>
       </w:r>
       <w:r>
-        <w:t>The alternate views pattern addresses these types of varying user goals by allowing a user to pick the view that best suits their goals.  In our application, a user can select between three primary calendar views:</w:t>
+        <w:t xml:space="preserve">The </w:t>
+      </w:r>
+      <w:r>
+        <w:t>Alternate Views P</w:t>
+      </w:r>
+      <w:r>
+        <w:t>attern addresses these types of varying user goals by allowing a user to pick the view that best suits their goals.  In our application, a user can select between three primary calendar views:</w:t>
       </w:r>
     </w:p>
     <w:p>
@@ -1835,15 +1925,144 @@
         <w:t xml:space="preserve"> right corner of the calendar as shown in each of the figures.</w:t>
       </w:r>
     </w:p>
+    <w:p/>
+    <w:p>
+      <w:pPr>
+        <w:pStyle w:val="Heading2"/>
+      </w:pPr>
+      <w:bookmarkStart w:id="11" w:name="_Toc414731517"/>
+      <w:r>
+        <w:t>Prompting Text Field Pattern</w:t>
+      </w:r>
+      <w:bookmarkEnd w:id="11"/>
+    </w:p>
+    <w:p/>
     <w:p>
       <w:pPr>
         <w:ind w:firstLine="360"/>
       </w:pPr>
+      <w:r>
+        <w:t xml:space="preserve">The more intuitive and obvious a web page is, the more likely it is that it will make traction with users. </w:t>
+      </w:r>
+      <w:r>
+        <w:t>One of the way</w:t>
+      </w:r>
+      <w:r>
+        <w:t>s</w:t>
+      </w:r>
+      <w:r>
+        <w:t xml:space="preserve"> to increase the </w:t>
+      </w:r>
+      <w:r>
+        <w:t xml:space="preserve">intuitiveness </w:t>
+      </w:r>
+      <w:r>
+        <w:t>of a page is to reduce the amount users must think.</w:t>
+      </w:r>
+      <w:r>
+        <w:t xml:space="preserve">  </w:t>
+      </w:r>
+      <w:r>
+        <w:t xml:space="preserve">The Prompting Text Field Pattern includes prefilled information inside a text field to inform the user regarding the nature of the expected input.  </w:t>
+      </w:r>
+    </w:p>
+    <w:p/>
+    <w:p>
+      <w:pPr>
+        <w:ind w:firstLine="360"/>
+      </w:pPr>
+      <w:r>
+        <w:t xml:space="preserve">We used this pattern in two different places in our application.  The first is on the login page as shown in </w:t>
+      </w:r>
+      <w:r>
+        <w:fldChar w:fldCharType="begin"/>
+      </w:r>
+      <w:r>
+        <w:instrText xml:space="preserve"> REF  _Ref414730990 \* Lower \h </w:instrText>
+      </w:r>
+      <w:r>
+        <w:fldChar w:fldCharType="separate"/>
+      </w:r>
+      <w:r>
+        <w:t xml:space="preserve">figure </w:t>
+      </w:r>
+      <w:r>
+        <w:rPr>
+          <w:noProof/>
+        </w:rPr>
+        <w:t>6</w:t>
+      </w:r>
+      <w:r>
+        <w:fldChar w:fldCharType="end"/>
+      </w:r>
+      <w:r>
+        <w:t xml:space="preserve">; note that in this form, the username field is </w:t>
+      </w:r>
+      <w:r>
+        <w:t>prepopulated</w:t>
+      </w:r>
+      <w:r>
+        <w:t xml:space="preserve"> with the text “Username” while the password field has the characters </w:t>
+      </w:r>
+      <w:r>
+        <w:t>masked</w:t>
+      </w:r>
+      <w:r>
+        <w:t xml:space="preserve"> to prompt the user this is the password field.  While the password prompting is somewhat more subtle than </w:t>
+      </w:r>
+      <w:r>
+        <w:t xml:space="preserve">the model used for the </w:t>
+      </w:r>
+      <w:r>
+        <w:t>“Username”</w:t>
+      </w:r>
+      <w:r>
+        <w:t xml:space="preserve"> field</w:t>
+      </w:r>
+      <w:r>
+        <w:t xml:space="preserve">, we felt this was sufficient for the general </w:t>
+      </w:r>
+      <w:r>
+        <w:t>user.</w:t>
+      </w:r>
+    </w:p>
+    <w:p>
+      <w:pPr>
+        <w:ind w:firstLine="360"/>
+      </w:pPr>
     </w:p>
     <w:p>
       <w:pPr>
         <w:spacing w:after="200" w:line="276" w:lineRule="auto"/>
       </w:pPr>
+      <w:r>
+        <w:tab/>
+        <w:t xml:space="preserve">The second place we used the Prompting Text Field Pattern was in our page’s search box as shown in </w:t>
+      </w:r>
+      <w:r>
+        <w:fldChar w:fldCharType="begin"/>
+      </w:r>
+      <w:r>
+        <w:instrText xml:space="preserve"> REF  _Ref414731617 \* Lower \h </w:instrText>
+      </w:r>
+      <w:r>
+        <w:fldChar w:fldCharType="separate"/>
+      </w:r>
+      <w:r>
+        <w:t xml:space="preserve">figure </w:t>
+      </w:r>
+      <w:r>
+        <w:rPr>
+          <w:noProof/>
+        </w:rPr>
+        <w:t>7</w:t>
+      </w:r>
+      <w:r>
+        <w:fldChar w:fldCharType="end"/>
+      </w:r>
+      <w:r>
+        <w:t>.  Since the search field was placed above the to-do list, we had concerns that some users may that that the search feature applied only to the to-do list and not the whole tool.  As such, we placed inside the search field the prompt “Search Calendar &amp; To-Do List” to inform the user of the tool’s full functionality.</w:t>
+      </w:r>
       <w:r>
         <w:br w:type="page"/>
       </w:r>
@@ -1915,7 +2134,7 @@
       <w:pPr>
         <w:pStyle w:val="Caption"/>
       </w:pPr>
-      <w:bookmarkStart w:id="11" w:name="_Ref414729860"/>
+      <w:bookmarkStart w:id="12" w:name="_Ref414729860"/>
       <w:r>
         <w:t xml:space="preserve">Figure </w:t>
       </w:r>
@@ -1927,7 +2146,7 @@
           <w:t>3</w:t>
         </w:r>
       </w:fldSimple>
-      <w:bookmarkEnd w:id="11"/>
+      <w:bookmarkEnd w:id="12"/>
       <w:r>
         <w:t xml:space="preserve"> – Calendar Appointments Day View</w:t>
       </w:r>
@@ -2004,7 +2223,7 @@
       <w:pPr>
         <w:pStyle w:val="Caption"/>
       </w:pPr>
-      <w:bookmarkStart w:id="12" w:name="_Ref414729861"/>
+      <w:bookmarkStart w:id="13" w:name="_Ref414729861"/>
       <w:r>
         <w:t xml:space="preserve">Figure </w:t>
       </w:r>
@@ -2016,7 +2235,7 @@
           <w:t>4</w:t>
         </w:r>
       </w:fldSimple>
-      <w:bookmarkEnd w:id="12"/>
+      <w:bookmarkEnd w:id="13"/>
       <w:r>
         <w:t xml:space="preserve"> – Calendar Appointments Week View</w:t>
       </w:r>
@@ -2089,7 +2308,7 @@
       <w:pPr>
         <w:pStyle w:val="Caption"/>
       </w:pPr>
-      <w:bookmarkStart w:id="13" w:name="_Ref414729862"/>
+      <w:bookmarkStart w:id="14" w:name="_Ref414729862"/>
       <w:r>
         <w:t xml:space="preserve">Figure </w:t>
       </w:r>
@@ -2101,11 +2320,183 @@
           <w:t>5</w:t>
         </w:r>
       </w:fldSimple>
-      <w:bookmarkEnd w:id="13"/>
+      <w:bookmarkEnd w:id="14"/>
       <w:r>
         <w:t xml:space="preserve"> – Calendar Appointments Month View</w:t>
       </w:r>
     </w:p>
+    <w:p/>
+    <w:p/>
+    <w:p>
+      <w:pPr>
+        <w:jc w:val="center"/>
+      </w:pPr>
+      <w:r>
+        <w:rPr>
+          <w:noProof/>
+        </w:rPr>
+        <w:lastRenderedPageBreak/>
+        <w:pict>
+          <v:rect id="_x0000_s1035" style="position:absolute;left:0;text-align:left;margin-left:187.4pt;margin-top:139.15pt;width:156.3pt;height:29.5pt;z-index:251666432" filled="f" strokecolor="red" strokeweight=".5pt"/>
+        </w:pict>
+      </w:r>
+      <w:r>
+        <w:rPr>
+          <w:noProof/>
+        </w:rPr>
+        <w:pict>
+          <v:rect id="_x0000_s1033" style="position:absolute;left:0;text-align:left;margin-left:187.4pt;margin-top:100.1pt;width:156.3pt;height:29.5pt;z-index:251665408" filled="f" strokecolor="red" strokeweight=".5pt"/>
+        </w:pict>
+      </w:r>
+      <w:r>
+        <w:rPr>
+          <w:noProof/>
+        </w:rPr>
+        <w:drawing>
+          <wp:inline distT="0" distB="0" distL="0" distR="0">
+            <wp:extent cx="2368550" cy="3017544"/>
+            <wp:effectExtent l="19050" t="0" r="0" b="0"/>
+            <wp:docPr id="28" name="Picture 27" descr="Login Page Prompting Text Fields.png"/>
+            <wp:cNvGraphicFramePr>
+              <a:graphicFrameLocks xmlns:a="http://schemas.openxmlformats.org/drawingml/2006/main" noChangeAspect="1"/>
+            </wp:cNvGraphicFramePr>
+            <a:graphic xmlns:a="http://schemas.openxmlformats.org/drawingml/2006/main">
+              <a:graphicData uri="http://schemas.openxmlformats.org/drawingml/2006/picture">
+                <pic:pic xmlns:pic="http://schemas.openxmlformats.org/drawingml/2006/picture">
+                  <pic:nvPicPr>
+                    <pic:cNvPr id="0" name="Login Page Prompting Text Fields.png"/>
+                    <pic:cNvPicPr/>
+                  </pic:nvPicPr>
+                  <pic:blipFill>
+                    <a:blip r:embed="rId17" cstate="print"/>
+                    <a:stretch>
+                      <a:fillRect/>
+                    </a:stretch>
+                  </pic:blipFill>
+                  <pic:spPr>
+                    <a:xfrm>
+                      <a:off x="0" y="0"/>
+                      <a:ext cx="2368993" cy="3018109"/>
+                    </a:xfrm>
+                    <a:prstGeom prst="rect">
+                      <a:avLst/>
+                    </a:prstGeom>
+                  </pic:spPr>
+                </pic:pic>
+              </a:graphicData>
+            </a:graphic>
+          </wp:inline>
+        </w:drawing>
+      </w:r>
+    </w:p>
+    <w:p>
+      <w:pPr>
+        <w:jc w:val="center"/>
+        <w:rPr>
+          <w:sz w:val="12"/>
+          <w:szCs w:val="12"/>
+        </w:rPr>
+      </w:pPr>
+    </w:p>
+    <w:p>
+      <w:pPr>
+        <w:pStyle w:val="Caption"/>
+      </w:pPr>
+      <w:bookmarkStart w:id="15" w:name="_Ref414730990"/>
+      <w:r>
+        <w:t xml:space="preserve">Figure </w:t>
+      </w:r>
+      <w:fldSimple w:instr=" SEQ Figure \* ARABIC ">
+        <w:r>
+          <w:rPr>
+            <w:noProof/>
+          </w:rPr>
+          <w:t>6</w:t>
+        </w:r>
+      </w:fldSimple>
+      <w:bookmarkEnd w:id="15"/>
+      <w:r>
+        <w:t xml:space="preserve"> – Login Page with Prompting Text Fields for Username and Password</w:t>
+      </w:r>
+    </w:p>
+    <w:p/>
+    <w:p/>
+    <w:p>
+      <w:pPr>
+        <w:jc w:val="center"/>
+      </w:pPr>
+      <w:r>
+        <w:rPr>
+          <w:noProof/>
+        </w:rPr>
+        <w:drawing>
+          <wp:inline distT="0" distB="0" distL="0" distR="0">
+            <wp:extent cx="3429479" cy="447738"/>
+            <wp:effectExtent l="19050" t="0" r="0" b="0"/>
+            <wp:docPr id="30" name="Picture 29" descr="Search Prompting Text Field.png"/>
+            <wp:cNvGraphicFramePr>
+              <a:graphicFrameLocks xmlns:a="http://schemas.openxmlformats.org/drawingml/2006/main" noChangeAspect="1"/>
+            </wp:cNvGraphicFramePr>
+            <a:graphic xmlns:a="http://schemas.openxmlformats.org/drawingml/2006/main">
+              <a:graphicData uri="http://schemas.openxmlformats.org/drawingml/2006/picture">
+                <pic:pic xmlns:pic="http://schemas.openxmlformats.org/drawingml/2006/picture">
+                  <pic:nvPicPr>
+                    <pic:cNvPr id="0" name="Search Prompting Text Field.png"/>
+                    <pic:cNvPicPr/>
+                  </pic:nvPicPr>
+                  <pic:blipFill>
+                    <a:blip r:embed="rId18" cstate="print"/>
+                    <a:stretch>
+                      <a:fillRect/>
+                    </a:stretch>
+                  </pic:blipFill>
+                  <pic:spPr>
+                    <a:xfrm>
+                      <a:off x="0" y="0"/>
+                      <a:ext cx="3429479" cy="447738"/>
+                    </a:xfrm>
+                    <a:prstGeom prst="rect">
+                      <a:avLst/>
+                    </a:prstGeom>
+                  </pic:spPr>
+                </pic:pic>
+              </a:graphicData>
+            </a:graphic>
+          </wp:inline>
+        </w:drawing>
+      </w:r>
+    </w:p>
+    <w:p>
+      <w:pPr>
+        <w:jc w:val="center"/>
+        <w:rPr>
+          <w:sz w:val="12"/>
+          <w:szCs w:val="12"/>
+        </w:rPr>
+      </w:pPr>
+    </w:p>
+    <w:p>
+      <w:pPr>
+        <w:pStyle w:val="Caption"/>
+      </w:pPr>
+      <w:bookmarkStart w:id="16" w:name="_Ref414731617"/>
+      <w:r>
+        <w:t xml:space="preserve">Figure </w:t>
+      </w:r>
+      <w:fldSimple w:instr=" SEQ Figure \* ARABIC ">
+        <w:r>
+          <w:rPr>
+            <w:noProof/>
+          </w:rPr>
+          <w:t>7</w:t>
+        </w:r>
+      </w:fldSimple>
+      <w:bookmarkEnd w:id="16"/>
+      <w:r>
+        <w:t xml:space="preserve"> – Search Box as a Prompting Text Field</w:t>
+      </w:r>
+    </w:p>
+    <w:p/>
     <w:sectPr>
       <w:pgSz w:w="12240" w:h="15840"/>
       <w:pgMar w:top="864" w:right="864" w:bottom="864" w:left="864" w:header="720" w:footer="720" w:gutter="0"/>
@@ -2289,7 +2680,7 @@
             <w:rPr>
               <w:noProof/>
             </w:rPr>
-            <w:t>2</w:t>
+            <w:t>4</w:t>
           </w:r>
           <w:r>
             <w:rPr>
@@ -5516,7 +5907,7 @@
 </file>
 
 <file path=customXml/itemProps1.xml><?xml version="1.0" encoding="utf-8"?>
-<ds:datastoreItem xmlns:ds="http://schemas.openxmlformats.org/officeDocument/2006/customXml" ds:itemID="{7E8FDEC7-BFD5-45B1-9495-6A526CC6F608}">
+<ds:datastoreItem xmlns:ds="http://schemas.openxmlformats.org/officeDocument/2006/customXml" ds:itemID="{0EA2325D-F3E4-48A3-957D-DFC9A56BCEE1}">
   <ds:schemaRefs>
     <ds:schemaRef ds:uri="http://schemas.openxmlformats.org/officeDocument/2006/bibliography"/>
   </ds:schemaRefs>

</xml_diff>

<commit_message>
beginning grammar review of our assignment #3 final report for CS235.
</commit_message>
<xml_diff>
--- a/Assignment #3 - Application Prototype/CS235 - Assignment #3 - Final Report.docx
+++ b/Assignment #3 - Application Prototype/CS235 - Assignment #3 - Final Report.docx
@@ -6,6 +6,7 @@
       <w:pPr>
         <w:rPr>
           <w:rStyle w:val="SubtleEmphasis"/>
+          <w:i w:val="0"/>
         </w:rPr>
       </w:pPr>
       <w:bookmarkStart w:id="0" w:name="_Ref399795356"/>
@@ -392,7 +393,7 @@
         </w:rPr>
         <w:fldChar w:fldCharType="separate"/>
       </w:r>
-      <w:hyperlink w:anchor="_Toc414731510" w:history="1">
+      <w:hyperlink w:anchor="_Toc414756670" w:history="1">
         <w:r>
           <w:rPr>
             <w:rStyle w:val="Hyperlink"/>
@@ -433,7 +434,7 @@
             <w:noProof/>
             <w:webHidden/>
           </w:rPr>
-          <w:instrText xml:space="preserve"> PAGEREF _Toc414731510 \h </w:instrText>
+          <w:instrText xml:space="preserve"> PAGEREF _Toc414756670 \h </w:instrText>
         </w:r>
         <w:r>
           <w:rPr>
@@ -476,7 +477,7 @@
           <w:noProof/>
         </w:rPr>
       </w:pPr>
-      <w:hyperlink w:anchor="_Toc414731511" w:history="1">
+      <w:hyperlink w:anchor="_Toc414756671" w:history="1">
         <w:r>
           <w:rPr>
             <w:rStyle w:val="Hyperlink"/>
@@ -517,7 +518,7 @@
             <w:noProof/>
             <w:webHidden/>
           </w:rPr>
-          <w:instrText xml:space="preserve"> PAGEREF _Toc414731511 \h </w:instrText>
+          <w:instrText xml:space="preserve"> PAGEREF _Toc414756671 \h </w:instrText>
         </w:r>
         <w:r>
           <w:rPr>
@@ -560,7 +561,7 @@
           <w:noProof/>
         </w:rPr>
       </w:pPr>
-      <w:hyperlink w:anchor="_Toc414731512" w:history="1">
+      <w:hyperlink w:anchor="_Toc414756672" w:history="1">
         <w:r>
           <w:rPr>
             <w:rStyle w:val="Hyperlink"/>
@@ -601,7 +602,7 @@
             <w:noProof/>
             <w:webHidden/>
           </w:rPr>
-          <w:instrText xml:space="preserve"> PAGEREF _Toc414731512 \h </w:instrText>
+          <w:instrText xml:space="preserve"> PAGEREF _Toc414756672 \h </w:instrText>
         </w:r>
         <w:r>
           <w:rPr>
@@ -644,7 +645,7 @@
           <w:noProof/>
         </w:rPr>
       </w:pPr>
-      <w:hyperlink w:anchor="_Toc414731513" w:history="1">
+      <w:hyperlink w:anchor="_Toc414756673" w:history="1">
         <w:r>
           <w:rPr>
             <w:rStyle w:val="Hyperlink"/>
@@ -685,7 +686,7 @@
             <w:noProof/>
             <w:webHidden/>
           </w:rPr>
-          <w:instrText xml:space="preserve"> PAGEREF _Toc414731513 \h </w:instrText>
+          <w:instrText xml:space="preserve"> PAGEREF _Toc414756673 \h </w:instrText>
         </w:r>
         <w:r>
           <w:rPr>
@@ -728,7 +729,7 @@
           <w:noProof/>
         </w:rPr>
       </w:pPr>
-      <w:hyperlink w:anchor="_Toc414731514" w:history="1">
+      <w:hyperlink w:anchor="_Toc414756674" w:history="1">
         <w:r>
           <w:rPr>
             <w:rStyle w:val="Hyperlink"/>
@@ -769,7 +770,7 @@
             <w:noProof/>
             <w:webHidden/>
           </w:rPr>
-          <w:instrText xml:space="preserve"> PAGEREF _Toc414731514 \h </w:instrText>
+          <w:instrText xml:space="preserve"> PAGEREF _Toc414756674 \h </w:instrText>
         </w:r>
         <w:r>
           <w:rPr>
@@ -812,7 +813,7 @@
           <w:noProof/>
         </w:rPr>
       </w:pPr>
-      <w:hyperlink w:anchor="_Toc414731515" w:history="1">
+      <w:hyperlink w:anchor="_Toc414756675" w:history="1">
         <w:r>
           <w:rPr>
             <w:rStyle w:val="Hyperlink"/>
@@ -853,7 +854,7 @@
             <w:noProof/>
             <w:webHidden/>
           </w:rPr>
-          <w:instrText xml:space="preserve"> PAGEREF _Toc414731515 \h </w:instrText>
+          <w:instrText xml:space="preserve"> PAGEREF _Toc414756675 \h </w:instrText>
         </w:r>
         <w:r>
           <w:rPr>
@@ -896,7 +897,7 @@
           <w:noProof/>
         </w:rPr>
       </w:pPr>
-      <w:hyperlink w:anchor="_Toc414731516" w:history="1">
+      <w:hyperlink w:anchor="_Toc414756676" w:history="1">
         <w:r>
           <w:rPr>
             <w:rStyle w:val="Hyperlink"/>
@@ -937,7 +938,7 @@
             <w:noProof/>
             <w:webHidden/>
           </w:rPr>
-          <w:instrText xml:space="preserve"> PAGEREF _Toc414731516 \h </w:instrText>
+          <w:instrText xml:space="preserve"> PAGEREF _Toc414756676 \h </w:instrText>
         </w:r>
         <w:r>
           <w:rPr>
@@ -980,7 +981,7 @@
           <w:noProof/>
         </w:rPr>
       </w:pPr>
-      <w:hyperlink w:anchor="_Toc414731517" w:history="1">
+      <w:hyperlink w:anchor="_Toc414756677" w:history="1">
         <w:r>
           <w:rPr>
             <w:rStyle w:val="Hyperlink"/>
@@ -1021,7 +1022,7 @@
             <w:noProof/>
             <w:webHidden/>
           </w:rPr>
-          <w:instrText xml:space="preserve"> PAGEREF _Toc414731517 \h </w:instrText>
+          <w:instrText xml:space="preserve"> PAGEREF _Toc414756677 \h </w:instrText>
         </w:r>
         <w:r>
           <w:rPr>
@@ -1042,6 +1043,90 @@
             <w:webHidden/>
           </w:rPr>
           <w:t>4</w:t>
+        </w:r>
+        <w:r>
+          <w:rPr>
+            <w:noProof/>
+            <w:webHidden/>
+          </w:rPr>
+          <w:fldChar w:fldCharType="end"/>
+        </w:r>
+      </w:hyperlink>
+    </w:p>
+    <w:p>
+      <w:pPr>
+        <w:pStyle w:val="TOC2"/>
+        <w:tabs>
+          <w:tab w:val="left" w:pos="880"/>
+          <w:tab w:val="right" w:leader="dot" w:pos="10502"/>
+        </w:tabs>
+        <w:rPr>
+          <w:rFonts w:asciiTheme="minorHAnsi" w:eastAsiaTheme="minorEastAsia" w:hAnsiTheme="minorHAnsi"/>
+          <w:noProof/>
+        </w:rPr>
+      </w:pPr>
+      <w:hyperlink w:anchor="_Toc414756678" w:history="1">
+        <w:r>
+          <w:rPr>
+            <w:rStyle w:val="Hyperlink"/>
+            <w:noProof/>
+          </w:rPr>
+          <w:t>5.4.</w:t>
+        </w:r>
+        <w:r>
+          <w:rPr>
+            <w:rFonts w:asciiTheme="minorHAnsi" w:eastAsiaTheme="minorEastAsia" w:hAnsiTheme="minorHAnsi"/>
+            <w:noProof/>
+          </w:rPr>
+          <w:tab/>
+        </w:r>
+        <w:r>
+          <w:rPr>
+            <w:rStyle w:val="Hyperlink"/>
+            <w:noProof/>
+          </w:rPr>
+          <w:t>Modal Dialog Pattern</w:t>
+        </w:r>
+        <w:r>
+          <w:rPr>
+            <w:noProof/>
+            <w:webHidden/>
+          </w:rPr>
+          <w:tab/>
+        </w:r>
+        <w:r>
+          <w:rPr>
+            <w:noProof/>
+            <w:webHidden/>
+          </w:rPr>
+          <w:fldChar w:fldCharType="begin"/>
+        </w:r>
+        <w:r>
+          <w:rPr>
+            <w:noProof/>
+            <w:webHidden/>
+          </w:rPr>
+          <w:instrText xml:space="preserve"> PAGEREF _Toc414756678 \h </w:instrText>
+        </w:r>
+        <w:r>
+          <w:rPr>
+            <w:noProof/>
+            <w:webHidden/>
+          </w:rPr>
+        </w:r>
+        <w:r>
+          <w:rPr>
+            <w:noProof/>
+            <w:webHidden/>
+          </w:rPr>
+          <w:fldChar w:fldCharType="separate"/>
+        </w:r>
+        <w:r>
+          <w:rPr>
+            <w:noProof/>
+            <w:webHidden/>
+          </w:rPr>
+          <w:t>6</w:t>
         </w:r>
         <w:r>
           <w:rPr>
@@ -1084,7 +1169,7 @@
       <w:pPr>
         <w:pStyle w:val="Heading1"/>
       </w:pPr>
-      <w:bookmarkStart w:id="2" w:name="_Toc414731510"/>
+      <w:bookmarkStart w:id="2" w:name="_Toc414756670"/>
       <w:r>
         <w:lastRenderedPageBreak/>
         <w:t>Summary</w:t>
@@ -1097,10 +1182,52 @@
         <w:ind w:firstLine="360"/>
       </w:pPr>
       <w:r>
-        <w:t xml:space="preserve">On March 12, Team Thundercats presented our calendar and to-do list web management application.  </w:t>
-      </w:r>
-      <w:r>
-        <w:t>We received positive feedback from both the class and Professor Mak.  It is our view that the project prototype achieved our key design objectives and was a success according to both our personal standards as well as when compared to our peers.</w:t>
+        <w:t>On March 12</w:t>
+      </w:r>
+      <w:r>
+        <w:t>, 2015</w:t>
+      </w:r>
+      <w:r>
+        <w:t>, Team Thundercats presented</w:t>
+      </w:r>
+      <w:r>
+        <w:t xml:space="preserve"> the prototype for our</w:t>
+      </w:r>
+      <w:r>
+        <w:t xml:space="preserve"> calendar</w:t>
+      </w:r>
+      <w:r>
+        <w:t xml:space="preserve"> appointment</w:t>
+      </w:r>
+      <w:r>
+        <w:t xml:space="preserve"> and to-do list </w:t>
+      </w:r>
+      <w:r>
+        <w:t>manager application</w:t>
+      </w:r>
+      <w:r>
+        <w:t xml:space="preserve">.  </w:t>
+      </w:r>
+      <w:r>
+        <w:t xml:space="preserve">We received positive feedback from both the class </w:t>
+      </w:r>
+      <w:r>
+        <w:t>as well as</w:t>
+      </w:r>
+      <w:r>
+        <w:t xml:space="preserve"> Professor Mak.  </w:t>
+      </w:r>
+      <w:r>
+        <w:t xml:space="preserve">The design met all of our </w:t>
+      </w:r>
+      <w:r>
+        <w:t xml:space="preserve">key design objectives and was a success according to both our personal standards as well as </w:t>
+      </w:r>
+      <w:r>
+        <w:t>in comparison</w:t>
+      </w:r>
+      <w:r>
+        <w:t xml:space="preserve"> to our peers.</w:t>
       </w:r>
     </w:p>
     <w:p>
@@ -1145,7 +1272,7 @@
       <w:pPr>
         <w:pStyle w:val="Heading1"/>
       </w:pPr>
-      <w:bookmarkStart w:id="3" w:name="_Toc414731511"/>
+      <w:bookmarkStart w:id="3" w:name="_Toc414756671"/>
       <w:r>
         <w:t>Application Overview</w:t>
       </w:r>
@@ -1191,7 +1318,7 @@
       <w:pPr>
         <w:pStyle w:val="Heading1"/>
       </w:pPr>
-      <w:bookmarkStart w:id="4" w:name="_Toc414731512"/>
+      <w:bookmarkStart w:id="4" w:name="_Toc414756672"/>
       <w:r>
         <w:t>Application Files and Source Code</w:t>
       </w:r>
@@ -1272,23 +1399,23 @@
         <w:ind w:left="540" w:hanging="270"/>
         <w:rPr>
           <w:b/>
-          <w:sz w:val="18"/>
-          <w:szCs w:val="18"/>
+          <w:sz w:val="20"/>
+          <w:szCs w:val="20"/>
         </w:rPr>
       </w:pPr>
       <w:r>
         <w:rPr>
           <w:b/>
-          <w:sz w:val="18"/>
-          <w:szCs w:val="18"/>
+          <w:sz w:val="20"/>
+          <w:szCs w:val="20"/>
         </w:rPr>
         <w:t xml:space="preserve">Login Page: </w:t>
       </w:r>
       <w:r>
         <w:rPr>
           <w:b/>
-          <w:sz w:val="18"/>
-          <w:szCs w:val="18"/>
+          <w:sz w:val="20"/>
+          <w:szCs w:val="20"/>
         </w:rPr>
         <w:t xml:space="preserve"> </w:t>
       </w:r>
@@ -1297,8 +1424,8 @@
           <w:rPr>
             <w:rStyle w:val="Hyperlink"/>
             <w:b/>
-            <w:sz w:val="18"/>
-            <w:szCs w:val="18"/>
+            <w:sz w:val="20"/>
+            <w:szCs w:val="20"/>
           </w:rPr>
           <w:t>http://rawgit.com/ZaydH/CS235/master/Assignment_2_ToDo_Web_Application/login.html</w:t>
         </w:r>
@@ -1306,8 +1433,8 @@
       <w:r>
         <w:rPr>
           <w:b/>
-          <w:sz w:val="18"/>
-          <w:szCs w:val="18"/>
+          <w:sz w:val="20"/>
+          <w:szCs w:val="20"/>
         </w:rPr>
         <w:t xml:space="preserve"> </w:t>
       </w:r>
@@ -1402,7 +1529,7 @@
       <w:pPr>
         <w:pStyle w:val="Heading1"/>
       </w:pPr>
-      <w:bookmarkStart w:id="5" w:name="_Toc414731513"/>
+      <w:bookmarkStart w:id="5" w:name="_Toc414756673"/>
       <w:r>
         <w:t>Prototype Presentation</w:t>
       </w:r>
@@ -1462,7 +1589,7 @@
       <w:pPr>
         <w:pStyle w:val="Heading1"/>
       </w:pPr>
-      <w:bookmarkStart w:id="6" w:name="_Toc414731514"/>
+      <w:bookmarkStart w:id="6" w:name="_Toc414756674"/>
       <w:r>
         <w:t>Design Patterns</w:t>
       </w:r>
@@ -1489,7 +1616,7 @@
       <w:pPr>
         <w:pStyle w:val="Heading2"/>
       </w:pPr>
-      <w:bookmarkStart w:id="7" w:name="_Toc414731515"/>
+      <w:bookmarkStart w:id="7" w:name="_Toc414756675"/>
       <w:r>
         <w:t>Inlay List Design Pattern</w:t>
       </w:r>
@@ -1758,9 +1885,15 @@
       <w:pPr>
         <w:pStyle w:val="Heading2"/>
       </w:pPr>
-      <w:bookmarkStart w:id="10" w:name="_Toc414731516"/>
-      <w:r>
-        <w:t>Alternate Views Pattern</w:t>
+      <w:bookmarkStart w:id="10" w:name="_Toc414756676"/>
+      <w:r>
+        <w:t xml:space="preserve">Alternate Views </w:t>
+      </w:r>
+      <w:r>
+        <w:t xml:space="preserve">Design </w:t>
+      </w:r>
+      <w:r>
+        <w:t>Pattern</w:t>
       </w:r>
       <w:bookmarkEnd w:id="10"/>
     </w:p>
@@ -1930,9 +2063,15 @@
       <w:pPr>
         <w:pStyle w:val="Heading2"/>
       </w:pPr>
-      <w:bookmarkStart w:id="11" w:name="_Toc414731517"/>
-      <w:r>
-        <w:t>Prompting Text Field Pattern</w:t>
+      <w:bookmarkStart w:id="11" w:name="_Toc414756677"/>
+      <w:r>
+        <w:t>Prompting Text Field</w:t>
+      </w:r>
+      <w:r>
+        <w:t xml:space="preserve"> Design</w:t>
+      </w:r>
+      <w:r>
+        <w:t xml:space="preserve"> Pattern</w:t>
       </w:r>
       <w:bookmarkEnd w:id="11"/>
     </w:p>
@@ -2337,7 +2476,7 @@
         </w:rPr>
         <w:lastRenderedPageBreak/>
         <w:pict>
-          <v:rect id="_x0000_s1035" style="position:absolute;left:0;text-align:left;margin-left:187.4pt;margin-top:139.15pt;width:156.3pt;height:29.5pt;z-index:251666432" filled="f" strokecolor="red" strokeweight=".5pt"/>
+          <v:rect id="_x0000_s1033" style="position:absolute;left:0;text-align:left;margin-left:187.4pt;margin-top:100.55pt;width:156.3pt;height:29.5pt;z-index:251665408" filled="f" strokecolor="red" strokeweight="1pt"/>
         </w:pict>
       </w:r>
       <w:r>
@@ -2345,7 +2484,7 @@
           <w:noProof/>
         </w:rPr>
         <w:pict>
-          <v:rect id="_x0000_s1033" style="position:absolute;left:0;text-align:left;margin-left:187.4pt;margin-top:100.1pt;width:156.3pt;height:29.5pt;z-index:251665408" filled="f" strokecolor="red" strokeweight=".5pt"/>
+          <v:rect id="_x0000_s1035" style="position:absolute;left:0;text-align:left;margin-left:187.4pt;margin-top:139.6pt;width:156.3pt;height:30.85pt;z-index:251666432" filled="f" strokecolor="red" strokeweight="1pt"/>
         </w:pict>
       </w:r>
       <w:r>
@@ -2497,6 +2636,818 @@
       </w:r>
     </w:p>
     <w:p/>
+    <w:p>
+      <w:pPr>
+        <w:pStyle w:val="Heading2"/>
+      </w:pPr>
+      <w:bookmarkStart w:id="17" w:name="_Toc414756678"/>
+      <w:r>
+        <w:t>Modal Dialog</w:t>
+      </w:r>
+      <w:r>
+        <w:t xml:space="preserve"> Design</w:t>
+      </w:r>
+      <w:r>
+        <w:t xml:space="preserve"> Pattern</w:t>
+      </w:r>
+      <w:bookmarkEnd w:id="17"/>
+    </w:p>
+    <w:p/>
+    <w:p>
+      <w:pPr>
+        <w:ind w:firstLine="360"/>
+      </w:pPr>
+      <w:r>
+        <w:t xml:space="preserve">If a site requires </w:t>
+      </w:r>
+      <w:r>
+        <w:t>significant amounts of navigation to access different features</w:t>
+      </w:r>
+      <w:r>
+        <w:t>, the</w:t>
+      </w:r>
+      <w:r>
+        <w:t>n</w:t>
+      </w:r>
+      <w:r>
+        <w:t xml:space="preserve"> user</w:t>
+      </w:r>
+      <w:r>
+        <w:t>s</w:t>
+      </w:r>
+      <w:r>
+        <w:t xml:space="preserve"> may find the page difficult to use and/or confusing.   One way to minimize the amount of page navigation </w:t>
+      </w:r>
+      <w:r>
+        <w:t>is through modal dialog, which open on top of the existing</w:t>
+      </w:r>
+      <w:r>
+        <w:t xml:space="preserve">.  </w:t>
+      </w:r>
+      <w:r>
+        <w:t>Through modal dialogs, a page can create a hub and spoke like affect where the user never actually leaves the main</w:t>
+      </w:r>
+      <w:r>
+        <w:t xml:space="preserve"> </w:t>
+      </w:r>
+      <w:r>
+        <w:t xml:space="preserve">page (i.e. hub) but accesses features through numerous modal dialogs (i.e. spokes).  </w:t>
+      </w:r>
+    </w:p>
+    <w:p>
+      <w:pPr>
+        <w:ind w:firstLine="360"/>
+      </w:pPr>
+    </w:p>
+    <w:p>
+      <w:pPr>
+        <w:ind w:firstLine="360"/>
+      </w:pPr>
+      <w:r>
+        <w:t xml:space="preserve">Our design relies heavily on modal dialog boxes to handle almost all types of user interaction including: creating a calendar appointment, creating a to-do task, and </w:t>
+      </w:r>
+      <w:r>
+        <w:t xml:space="preserve">marking a </w:t>
+      </w:r>
+      <w:r>
+        <w:t>to-do task</w:t>
+      </w:r>
+      <w:r>
+        <w:t xml:space="preserve"> as completed; these modal dialog boxes are shown in figure</w:t>
+      </w:r>
+      <w:r>
+        <w:t>s</w:t>
+      </w:r>
+      <w:r>
+        <w:t xml:space="preserve"> </w:t>
+      </w:r>
+      <w:r>
+        <w:fldChar w:fldCharType="begin"/>
+      </w:r>
+      <w:r>
+        <w:instrText xml:space="preserve"> REF _Ref414756594 \h </w:instrText>
+      </w:r>
+      <w:r>
+        <w:instrText xml:space="preserve">\# "0" </w:instrText>
+      </w:r>
+      <w:r>
+        <w:fldChar w:fldCharType="separate"/>
+      </w:r>
+      <w:r>
+        <w:t>8</w:t>
+      </w:r>
+      <w:r>
+        <w:fldChar w:fldCharType="end"/>
+      </w:r>
+      <w:r>
+        <w:t xml:space="preserve">, </w:t>
+      </w:r>
+      <w:r>
+        <w:fldChar w:fldCharType="begin"/>
+      </w:r>
+      <w:r>
+        <w:instrText xml:space="preserve"> REF _Ref414756595 \h </w:instrText>
+      </w:r>
+      <w:r>
+        <w:instrText xml:space="preserve">\# "0" </w:instrText>
+      </w:r>
+      <w:r>
+        <w:fldChar w:fldCharType="separate"/>
+      </w:r>
+      <w:r>
+        <w:t>9</w:t>
+      </w:r>
+      <w:r>
+        <w:fldChar w:fldCharType="end"/>
+      </w:r>
+      <w:r>
+        <w:t xml:space="preserve">, and </w:t>
+      </w:r>
+      <w:r>
+        <w:fldChar w:fldCharType="begin"/>
+      </w:r>
+      <w:r>
+        <w:instrText xml:space="preserve"> REF _Ref414756596 \h </w:instrText>
+      </w:r>
+      <w:r>
+        <w:instrText xml:space="preserve">\# "0" </w:instrText>
+      </w:r>
+      <w:r>
+        <w:fldChar w:fldCharType="separate"/>
+      </w:r>
+      <w:r>
+        <w:t>10</w:t>
+      </w:r>
+      <w:r>
+        <w:fldChar w:fldCharType="end"/>
+      </w:r>
+      <w:r>
+        <w:t xml:space="preserve"> respectively.</w:t>
+      </w:r>
+      <w:r>
+        <w:t xml:space="preserve">  </w:t>
+      </w:r>
+    </w:p>
+    <w:p/>
+    <w:p/>
+    <w:p>
+      <w:pPr>
+        <w:pStyle w:val="Heading2"/>
+      </w:pPr>
+      <w:r>
+        <w:t>Drop Down Chooser Design Pattern</w:t>
+      </w:r>
+    </w:p>
+    <w:p/>
+    <w:p>
+      <w:pPr>
+        <w:ind w:firstLine="360"/>
+      </w:pPr>
+      <w:r>
+        <w:t>If a web page is not designed well, users can become confused when trying to enter information into a form as they may be unsure of how to properly format the information as well as the set of possible values the</w:t>
+      </w:r>
+      <w:r>
+        <w:t xml:space="preserve"> field </w:t>
+      </w:r>
+      <w:r>
+        <w:t>accept</w:t>
+      </w:r>
+      <w:r>
+        <w:t>s</w:t>
+      </w:r>
+      <w:r>
+        <w:t xml:space="preserve">.  </w:t>
+      </w:r>
+      <w:r>
+        <w:t xml:space="preserve"> One of the solutions to this problem is to use a drop down chooser.  </w:t>
+      </w:r>
+    </w:p>
+    <w:p>
+      <w:pPr>
+        <w:ind w:firstLine="360"/>
+      </w:pPr>
+    </w:p>
+    <w:p>
+      <w:pPr>
+        <w:ind w:firstLine="360"/>
+      </w:pPr>
+      <w:r>
+        <w:t>In our applications, we recognized two specific types of dropdown choosers that would improve the user experience.  The first type is a date or calendar style drop down chooser where a user can select a specific day</w:t>
+      </w:r>
+    </w:p>
+    <w:p>
+      <w:pPr>
+        <w:spacing w:after="200" w:line="276" w:lineRule="auto"/>
+      </w:pPr>
+      <w:r>
+        <w:br w:type="page"/>
+      </w:r>
+    </w:p>
+    <w:p>
+      <w:pPr>
+        <w:jc w:val="center"/>
+      </w:pPr>
+      <w:r>
+        <w:rPr>
+          <w:noProof/>
+        </w:rPr>
+        <w:lastRenderedPageBreak/>
+        <w:drawing>
+          <wp:inline distT="0" distB="0" distL="0" distR="0">
+            <wp:extent cx="2061477" cy="2119745"/>
+            <wp:effectExtent l="19050" t="0" r="0" b="0"/>
+            <wp:docPr id="3" name="Picture 2" descr="Modal Dialog to Create Calendar Appointment.png"/>
+            <wp:cNvGraphicFramePr>
+              <a:graphicFrameLocks xmlns:a="http://schemas.openxmlformats.org/drawingml/2006/main" noChangeAspect="1"/>
+            </wp:cNvGraphicFramePr>
+            <a:graphic xmlns:a="http://schemas.openxmlformats.org/drawingml/2006/main">
+              <a:graphicData uri="http://schemas.openxmlformats.org/drawingml/2006/picture">
+                <pic:pic xmlns:pic="http://schemas.openxmlformats.org/drawingml/2006/picture">
+                  <pic:nvPicPr>
+                    <pic:cNvPr id="0" name="Modal Dialog to Create Calendar Appointment.png"/>
+                    <pic:cNvPicPr/>
+                  </pic:nvPicPr>
+                  <pic:blipFill>
+                    <a:blip r:embed="rId19" cstate="print"/>
+                    <a:srcRect r="2052"/>
+                    <a:stretch>
+                      <a:fillRect/>
+                    </a:stretch>
+                  </pic:blipFill>
+                  <pic:spPr>
+                    <a:xfrm>
+                      <a:off x="0" y="0"/>
+                      <a:ext cx="2064235" cy="2122580"/>
+                    </a:xfrm>
+                    <a:prstGeom prst="rect">
+                      <a:avLst/>
+                    </a:prstGeom>
+                  </pic:spPr>
+                </pic:pic>
+              </a:graphicData>
+            </a:graphic>
+          </wp:inline>
+        </w:drawing>
+      </w:r>
+    </w:p>
+    <w:p>
+      <w:pPr>
+        <w:jc w:val="center"/>
+        <w:rPr>
+          <w:sz w:val="12"/>
+          <w:szCs w:val="12"/>
+        </w:rPr>
+      </w:pPr>
+    </w:p>
+    <w:p>
+      <w:pPr>
+        <w:pStyle w:val="Caption"/>
+      </w:pPr>
+      <w:bookmarkStart w:id="18" w:name="_Ref414756594"/>
+      <w:r>
+        <w:t xml:space="preserve">Figure </w:t>
+      </w:r>
+      <w:fldSimple w:instr=" SEQ Figure \* ARABIC ">
+        <w:r>
+          <w:rPr>
+            <w:noProof/>
+          </w:rPr>
+          <w:t>8</w:t>
+        </w:r>
+      </w:fldSimple>
+      <w:bookmarkEnd w:id="18"/>
+      <w:r>
+        <w:t xml:space="preserve"> – Modal Dialog to Create a Calendar Appointment</w:t>
+      </w:r>
+    </w:p>
+    <w:p/>
+    <w:p/>
+    <w:p/>
+    <w:p/>
+    <w:p>
+      <w:pPr>
+        <w:jc w:val="center"/>
+      </w:pPr>
+      <w:r>
+        <w:rPr>
+          <w:noProof/>
+        </w:rPr>
+        <w:drawing>
+          <wp:inline distT="0" distB="0" distL="0" distR="0">
+            <wp:extent cx="2426480" cy="2036419"/>
+            <wp:effectExtent l="19050" t="0" r="0" b="0"/>
+            <wp:docPr id="8" name="Picture 7" descr="Modal Dialog to Create To-Do Task.png"/>
+            <wp:cNvGraphicFramePr>
+              <a:graphicFrameLocks xmlns:a="http://schemas.openxmlformats.org/drawingml/2006/main" noChangeAspect="1"/>
+            </wp:cNvGraphicFramePr>
+            <a:graphic xmlns:a="http://schemas.openxmlformats.org/drawingml/2006/main">
+              <a:graphicData uri="http://schemas.openxmlformats.org/drawingml/2006/picture">
+                <pic:pic xmlns:pic="http://schemas.openxmlformats.org/drawingml/2006/picture">
+                  <pic:nvPicPr>
+                    <pic:cNvPr id="0" name="Modal Dialog to Create To-Do Task.png"/>
+                    <pic:cNvPicPr/>
+                  </pic:nvPicPr>
+                  <pic:blipFill>
+                    <a:blip r:embed="rId20" cstate="print"/>
+                    <a:stretch>
+                      <a:fillRect/>
+                    </a:stretch>
+                  </pic:blipFill>
+                  <pic:spPr>
+                    <a:xfrm>
+                      <a:off x="0" y="0"/>
+                      <a:ext cx="2426547" cy="2036475"/>
+                    </a:xfrm>
+                    <a:prstGeom prst="rect">
+                      <a:avLst/>
+                    </a:prstGeom>
+                  </pic:spPr>
+                </pic:pic>
+              </a:graphicData>
+            </a:graphic>
+          </wp:inline>
+        </w:drawing>
+      </w:r>
+    </w:p>
+    <w:p>
+      <w:pPr>
+        <w:jc w:val="center"/>
+        <w:rPr>
+          <w:sz w:val="12"/>
+          <w:szCs w:val="12"/>
+        </w:rPr>
+      </w:pPr>
+    </w:p>
+    <w:p>
+      <w:pPr>
+        <w:pStyle w:val="Caption"/>
+      </w:pPr>
+      <w:bookmarkStart w:id="19" w:name="_Ref414756595"/>
+      <w:r>
+        <w:t xml:space="preserve">Figure </w:t>
+      </w:r>
+      <w:fldSimple w:instr=" SEQ Figure \* ARABIC ">
+        <w:r>
+          <w:rPr>
+            <w:noProof/>
+          </w:rPr>
+          <w:t>9</w:t>
+        </w:r>
+      </w:fldSimple>
+      <w:bookmarkEnd w:id="19"/>
+      <w:r>
+        <w:t xml:space="preserve"> – Modal Dialog to Create a </w:t>
+      </w:r>
+      <w:r>
+        <w:t>To-Do Task</w:t>
+      </w:r>
+    </w:p>
+    <w:p/>
+    <w:p/>
+    <w:p/>
+    <w:p/>
+    <w:p>
+      <w:pPr>
+        <w:jc w:val="center"/>
+      </w:pPr>
+      <w:r>
+        <w:rPr>
+          <w:noProof/>
+        </w:rPr>
+        <w:drawing>
+          <wp:inline distT="0" distB="0" distL="0" distR="0">
+            <wp:extent cx="2571170" cy="1924216"/>
+            <wp:effectExtent l="19050" t="0" r="580" b="0"/>
+            <wp:docPr id="5" name="Picture 4" descr="Modal Dialog to Mark To-Do Task Completed.png"/>
+            <wp:cNvGraphicFramePr>
+              <a:graphicFrameLocks xmlns:a="http://schemas.openxmlformats.org/drawingml/2006/main" noChangeAspect="1"/>
+            </wp:cNvGraphicFramePr>
+            <a:graphic xmlns:a="http://schemas.openxmlformats.org/drawingml/2006/main">
+              <a:graphicData uri="http://schemas.openxmlformats.org/drawingml/2006/picture">
+                <pic:pic xmlns:pic="http://schemas.openxmlformats.org/drawingml/2006/picture">
+                  <pic:nvPicPr>
+                    <pic:cNvPr id="0" name="Modal Dialog to Mark To-Do Task Completed.png"/>
+                    <pic:cNvPicPr/>
+                  </pic:nvPicPr>
+                  <pic:blipFill>
+                    <a:blip r:embed="rId21" cstate="print"/>
+                    <a:srcRect t="2419"/>
+                    <a:stretch>
+                      <a:fillRect/>
+                    </a:stretch>
+                  </pic:blipFill>
+                  <pic:spPr>
+                    <a:xfrm>
+                      <a:off x="0" y="0"/>
+                      <a:ext cx="2571170" cy="1924216"/>
+                    </a:xfrm>
+                    <a:prstGeom prst="rect">
+                      <a:avLst/>
+                    </a:prstGeom>
+                  </pic:spPr>
+                </pic:pic>
+              </a:graphicData>
+            </a:graphic>
+          </wp:inline>
+        </w:drawing>
+      </w:r>
+    </w:p>
+    <w:p>
+      <w:pPr>
+        <w:jc w:val="center"/>
+        <w:rPr>
+          <w:sz w:val="12"/>
+          <w:szCs w:val="12"/>
+        </w:rPr>
+      </w:pPr>
+    </w:p>
+    <w:p>
+      <w:pPr>
+        <w:pStyle w:val="Caption"/>
+      </w:pPr>
+      <w:bookmarkStart w:id="20" w:name="_Ref414756596"/>
+      <w:r>
+        <w:t xml:space="preserve">Figure </w:t>
+      </w:r>
+      <w:fldSimple w:instr=" SEQ Figure \* ARABIC ">
+        <w:r>
+          <w:rPr>
+            <w:noProof/>
+          </w:rPr>
+          <w:t>10</w:t>
+        </w:r>
+      </w:fldSimple>
+      <w:bookmarkEnd w:id="20"/>
+      <w:r>
+        <w:t xml:space="preserve"> – Modal Dialog to </w:t>
+      </w:r>
+      <w:r>
+        <w:t>Mark a To-Do Task Completed</w:t>
+      </w:r>
+    </w:p>
+    <w:p>
+      <w:pPr>
+        <w:spacing w:after="200" w:line="276" w:lineRule="auto"/>
+      </w:pPr>
+      <w:r>
+        <w:br w:type="page"/>
+      </w:r>
+    </w:p>
+    <w:p>
+      <w:r>
+        <w:lastRenderedPageBreak/>
+        <w:t>from a monthly view.  This type of drop down chooser is shown in</w:t>
+      </w:r>
+      <w:r>
+        <w:t xml:space="preserve"> </w:t>
+      </w:r>
+      <w:r>
+        <w:fldChar w:fldCharType="begin"/>
+      </w:r>
+      <w:r>
+        <w:instrText xml:space="preserve"> REF  _Ref414760021 \* Lower \h </w:instrText>
+      </w:r>
+      <w:r>
+        <w:fldChar w:fldCharType="separate"/>
+      </w:r>
+      <w:r>
+        <w:t xml:space="preserve">figure </w:t>
+      </w:r>
+      <w:r>
+        <w:rPr>
+          <w:noProof/>
+        </w:rPr>
+        <w:t>10</w:t>
+      </w:r>
+      <w:r>
+        <w:fldChar w:fldCharType="end"/>
+      </w:r>
+      <w:r>
+        <w:t xml:space="preserve"> and was used in all three of our modal dialogs shown in figure</w:t>
+      </w:r>
+      <w:r>
+        <w:t>s</w:t>
+      </w:r>
+      <w:r>
+        <w:t xml:space="preserve"> </w:t>
+      </w:r>
+      <w:r>
+        <w:fldChar w:fldCharType="begin"/>
+      </w:r>
+      <w:r>
+        <w:instrText xml:space="preserve"> REF _Ref414756594 \h \# "0" </w:instrText>
+      </w:r>
+      <w:r>
+        <w:fldChar w:fldCharType="separate"/>
+      </w:r>
+      <w:r>
+        <w:t>8</w:t>
+      </w:r>
+      <w:r>
+        <w:fldChar w:fldCharType="end"/>
+      </w:r>
+      <w:r>
+        <w:t xml:space="preserve">, </w:t>
+      </w:r>
+      <w:r>
+        <w:fldChar w:fldCharType="begin"/>
+      </w:r>
+      <w:r>
+        <w:instrText xml:space="preserve"> REF _Ref414756595 \h \# "0" </w:instrText>
+      </w:r>
+      <w:r>
+        <w:fldChar w:fldCharType="separate"/>
+      </w:r>
+      <w:r>
+        <w:t>9</w:t>
+      </w:r>
+      <w:r>
+        <w:fldChar w:fldCharType="end"/>
+      </w:r>
+      <w:r>
+        <w:t xml:space="preserve">, and </w:t>
+      </w:r>
+      <w:r>
+        <w:fldChar w:fldCharType="begin"/>
+      </w:r>
+      <w:r>
+        <w:instrText xml:space="preserve"> REF _Ref414756596 \h \# "0" </w:instrText>
+      </w:r>
+      <w:r>
+        <w:fldChar w:fldCharType="separate"/>
+      </w:r>
+      <w:r>
+        <w:t>10</w:t>
+      </w:r>
+      <w:r>
+        <w:fldChar w:fldCharType="end"/>
+      </w:r>
+      <w:r>
+        <w:t>.</w:t>
+      </w:r>
+    </w:p>
+    <w:p/>
+    <w:p>
+      <w:pPr>
+        <w:ind w:firstLine="360"/>
+      </w:pPr>
+      <w:r>
+        <w:t xml:space="preserve">The second type </w:t>
+      </w:r>
+      <w:r>
+        <w:t xml:space="preserve">of drop down chooser we utilized </w:t>
+      </w:r>
+      <w:r>
+        <w:t xml:space="preserve">was a time chooser where the user could select </w:t>
+      </w:r>
+      <w:r>
+        <w:t xml:space="preserve">time specific time that would be displayed in 24 hour formatting.  The drop down chooser is shown in </w:t>
+      </w:r>
+      <w:r>
+        <w:fldChar w:fldCharType="begin"/>
+      </w:r>
+      <w:r>
+        <w:instrText xml:space="preserve"> REF  _Ref414760136 \* Lower \h </w:instrText>
+      </w:r>
+      <w:r>
+        <w:fldChar w:fldCharType="separate"/>
+      </w:r>
+      <w:r>
+        <w:t xml:space="preserve">figure </w:t>
+      </w:r>
+      <w:r>
+        <w:rPr>
+          <w:noProof/>
+        </w:rPr>
+        <w:t>10</w:t>
+      </w:r>
+      <w:r>
+        <w:fldChar w:fldCharType="end"/>
+      </w:r>
+      <w:r>
+        <w:t xml:space="preserve"> as was used in the calendar appointment creation and to-do task completion modal dialogs shown figures </w:t>
+      </w:r>
+      <w:r>
+        <w:fldChar w:fldCharType="begin"/>
+      </w:r>
+      <w:r>
+        <w:instrText xml:space="preserve"> REF _Ref414756594 \h \# "0" </w:instrText>
+      </w:r>
+      <w:r>
+        <w:fldChar w:fldCharType="separate"/>
+      </w:r>
+      <w:r>
+        <w:t>8</w:t>
+      </w:r>
+      <w:r>
+        <w:fldChar w:fldCharType="end"/>
+      </w:r>
+      <w:r>
+        <w:t xml:space="preserve"> and </w:t>
+      </w:r>
+      <w:r>
+        <w:fldChar w:fldCharType="begin"/>
+      </w:r>
+      <w:r>
+        <w:instrText xml:space="preserve"> REF _Ref414756596 \h \# "0" </w:instrText>
+      </w:r>
+      <w:r>
+        <w:fldChar w:fldCharType="separate"/>
+      </w:r>
+      <w:r>
+        <w:t>10</w:t>
+      </w:r>
+      <w:r>
+        <w:fldChar w:fldCharType="end"/>
+      </w:r>
+      <w:r>
+        <w:t>.</w:t>
+      </w:r>
+    </w:p>
+    <w:p/>
+    <w:p/>
+    <w:p>
+      <w:pPr>
+        <w:jc w:val="center"/>
+      </w:pPr>
+      <w:r>
+        <w:rPr>
+          <w:noProof/>
+        </w:rPr>
+        <w:pict>
+          <v:rect id="_x0000_s1037" style="position:absolute;left:0;text-align:left;margin-left:230.7pt;margin-top:89.25pt;width:145.5pt;height:113.15pt;z-index:251667456" filled="f" strokecolor="red" strokeweight="1pt"/>
+        </w:pict>
+      </w:r>
+      <w:r>
+        <w:rPr>
+          <w:noProof/>
+        </w:rPr>
+        <w:drawing>
+          <wp:inline distT="0" distB="0" distL="0" distR="0">
+            <wp:extent cx="2869092" cy="2820389"/>
+            <wp:effectExtent l="19050" t="0" r="7458" b="0"/>
+            <wp:docPr id="11" name="Picture 10" descr="Date Drop Down Chooser.png"/>
+            <wp:cNvGraphicFramePr>
+              <a:graphicFrameLocks xmlns:a="http://schemas.openxmlformats.org/drawingml/2006/main" noChangeAspect="1"/>
+            </wp:cNvGraphicFramePr>
+            <a:graphic xmlns:a="http://schemas.openxmlformats.org/drawingml/2006/main">
+              <a:graphicData uri="http://schemas.openxmlformats.org/drawingml/2006/picture">
+                <pic:pic xmlns:pic="http://schemas.openxmlformats.org/drawingml/2006/picture">
+                  <pic:nvPicPr>
+                    <pic:cNvPr id="0" name="Date Drop Down Chooser.png"/>
+                    <pic:cNvPicPr/>
+                  </pic:nvPicPr>
+                  <pic:blipFill>
+                    <a:blip r:embed="rId22" cstate="print"/>
+                    <a:srcRect l="2955" t="3353" r="3184" b="3560"/>
+                    <a:stretch>
+                      <a:fillRect/>
+                    </a:stretch>
+                  </pic:blipFill>
+                  <pic:spPr>
+                    <a:xfrm>
+                      <a:off x="0" y="0"/>
+                      <a:ext cx="2869643" cy="2820931"/>
+                    </a:xfrm>
+                    <a:prstGeom prst="rect">
+                      <a:avLst/>
+                    </a:prstGeom>
+                  </pic:spPr>
+                </pic:pic>
+              </a:graphicData>
+            </a:graphic>
+          </wp:inline>
+        </w:drawing>
+      </w:r>
+    </w:p>
+    <w:p>
+      <w:pPr>
+        <w:jc w:val="center"/>
+        <w:rPr>
+          <w:sz w:val="12"/>
+          <w:szCs w:val="12"/>
+        </w:rPr>
+      </w:pPr>
+    </w:p>
+    <w:p>
+      <w:pPr>
+        <w:pStyle w:val="Caption"/>
+      </w:pPr>
+      <w:bookmarkStart w:id="21" w:name="_Ref414760021"/>
+      <w:r>
+        <w:t xml:space="preserve">Figure </w:t>
+      </w:r>
+      <w:fldSimple w:instr=" SEQ Figure \* ARABIC ">
+        <w:r>
+          <w:rPr>
+            <w:noProof/>
+          </w:rPr>
+          <w:t>10</w:t>
+        </w:r>
+      </w:fldSimple>
+      <w:bookmarkEnd w:id="21"/>
+      <w:r>
+        <w:t xml:space="preserve"> – </w:t>
+      </w:r>
+      <w:r>
+        <w:t>Calendar Date Selector Drop Down Chooser</w:t>
+      </w:r>
+    </w:p>
+    <w:p>
+      <w:pPr>
+        <w:jc w:val="center"/>
+      </w:pPr>
+    </w:p>
+    <w:p/>
+    <w:p>
+      <w:pPr>
+        <w:jc w:val="center"/>
+      </w:pPr>
+      <w:r>
+        <w:rPr>
+          <w:noProof/>
+        </w:rPr>
+        <w:pict>
+          <v:rect id="_x0000_s1038" style="position:absolute;left:0;text-align:left;margin-left:240.4pt;margin-top:105.4pt;width:115.7pt;height:139.15pt;z-index:251669504" filled="f" strokecolor="red" strokeweight="1pt"/>
+        </w:pict>
+      </w:r>
+      <w:r>
+        <w:rPr>
+          <w:noProof/>
+        </w:rPr>
+        <w:drawing>
+          <wp:inline distT="0" distB="0" distL="0" distR="0">
+            <wp:extent cx="2457099" cy="3114369"/>
+            <wp:effectExtent l="19050" t="0" r="351" b="0"/>
+            <wp:docPr id="13" name="Picture 12" descr="Time Drop Down Chooser.png"/>
+            <wp:cNvGraphicFramePr>
+              <a:graphicFrameLocks xmlns:a="http://schemas.openxmlformats.org/drawingml/2006/main" noChangeAspect="1"/>
+            </wp:cNvGraphicFramePr>
+            <a:graphic xmlns:a="http://schemas.openxmlformats.org/drawingml/2006/main">
+              <a:graphicData uri="http://schemas.openxmlformats.org/drawingml/2006/picture">
+                <pic:pic xmlns:pic="http://schemas.openxmlformats.org/drawingml/2006/picture">
+                  <pic:nvPicPr>
+                    <pic:cNvPr id="0" name="Time Drop Down Chooser.png"/>
+                    <pic:cNvPicPr/>
+                  </pic:nvPicPr>
+                  <pic:blipFill>
+                    <a:blip r:embed="rId23" cstate="print"/>
+                    <a:srcRect l="1021" t="2130" r="3083" b="2963"/>
+                    <a:stretch>
+                      <a:fillRect/>
+                    </a:stretch>
+                  </pic:blipFill>
+                  <pic:spPr>
+                    <a:xfrm>
+                      <a:off x="0" y="0"/>
+                      <a:ext cx="2458981" cy="3116754"/>
+                    </a:xfrm>
+                    <a:prstGeom prst="rect">
+                      <a:avLst/>
+                    </a:prstGeom>
+                  </pic:spPr>
+                </pic:pic>
+              </a:graphicData>
+            </a:graphic>
+          </wp:inline>
+        </w:drawing>
+      </w:r>
+    </w:p>
+    <w:p>
+      <w:pPr>
+        <w:jc w:val="center"/>
+        <w:rPr>
+          <w:sz w:val="12"/>
+          <w:szCs w:val="12"/>
+        </w:rPr>
+      </w:pPr>
+    </w:p>
+    <w:p>
+      <w:pPr>
+        <w:pStyle w:val="Caption"/>
+      </w:pPr>
+      <w:bookmarkStart w:id="22" w:name="_Ref414760136"/>
+      <w:r>
+        <w:t xml:space="preserve">Figure </w:t>
+      </w:r>
+      <w:fldSimple w:instr=" SEQ Figure \* ARABIC ">
+        <w:r>
+          <w:rPr>
+            <w:noProof/>
+          </w:rPr>
+          <w:t>10</w:t>
+        </w:r>
+      </w:fldSimple>
+      <w:bookmarkEnd w:id="22"/>
+      <w:r>
+        <w:t xml:space="preserve"> – Time Selector Drop Down Chooser</w:t>
+      </w:r>
+    </w:p>
+    <w:p>
+      <w:pPr>
+        <w:jc w:val="center"/>
+      </w:pPr>
+    </w:p>
     <w:sectPr>
       <w:pgSz w:w="12240" w:h="15840"/>
       <w:pgMar w:top="864" w:right="864" w:bottom="864" w:left="864" w:header="720" w:footer="720" w:gutter="0"/>
@@ -2680,7 +3631,7 @@
             <w:rPr>
               <w:noProof/>
             </w:rPr>
-            <w:t>4</w:t>
+            <w:t>2</w:t>
           </w:r>
           <w:r>
             <w:rPr>
@@ -5162,6 +6113,7 @@
   <w:style w:type="character" w:default="1" w:styleId="DefaultParagraphFont">
     <w:name w:val="Default Paragraph Font"/>
     <w:uiPriority w:val="1"/>
+    <w:semiHidden/>
     <w:unhideWhenUsed/>
   </w:style>
   <w:style w:type="table" w:default="1" w:styleId="TableNormal">
@@ -5907,7 +6859,7 @@
 </file>
 
 <file path=customXml/itemProps1.xml><?xml version="1.0" encoding="utf-8"?>
-<ds:datastoreItem xmlns:ds="http://schemas.openxmlformats.org/officeDocument/2006/customXml" ds:itemID="{0EA2325D-F3E4-48A3-957D-DFC9A56BCEE1}">
+<ds:datastoreItem xmlns:ds="http://schemas.openxmlformats.org/officeDocument/2006/customXml" ds:itemID="{6C79B24D-A9B6-46DF-9ECF-0007EAE520B9}">
   <ds:schemaRefs>
     <ds:schemaRef ds:uri="http://schemas.openxmlformats.org/officeDocument/2006/bibliography"/>
   </ds:schemaRefs>

</xml_diff>

<commit_message>
working on fixing grammar issues in the cs235 web application final report.
</commit_message>
<xml_diff>
--- a/Assignment #3 - Application Prototype/CS235 - Assignment #3 - Final Report.docx
+++ b/Assignment #3 - Application Prototype/CS235 - Assignment #3 - Final Report.docx
@@ -1255,7 +1255,7 @@
         <w:t xml:space="preserve"> application including its key features, a source code overview, </w:t>
       </w:r>
       <w:r>
-        <w:t>our final presentation methodology</w:t>
+        <w:t>our presentation methodology</w:t>
       </w:r>
       <w:r>
         <w:t xml:space="preserve">, </w:t>
@@ -1284,7 +1284,13 @@
         <w:ind w:firstLine="360"/>
       </w:pPr>
       <w:r>
-        <w:t>It is common for a person to have multiple daily calendars stored on different, disconnected platforms.  Managing and visualizing these disparate calendars can be cumbersome and difficult. our application simplifies this otherwise burdensome task by integrating all of a user’s different calendars into a unified calendar where the user can visualize and modify all of his/her calendars using a single, cohesive interface.</w:t>
+        <w:t xml:space="preserve">It is common for a person to have multiple daily calendars stored on different, disconnected platforms.  Managing and visualizing these disparate calendars can be cumbersome and difficult. </w:t>
+      </w:r>
+      <w:r>
+        <w:t>O</w:t>
+      </w:r>
+      <w:r>
+        <w:t>ur application simplifies this otherwise burdensome task by integrating all of a user’s different calendars into a unified calendar where the user can visualize and modify all of his/her calendars using a single, cohesive interface.</w:t>
       </w:r>
     </w:p>
     <w:p>
@@ -1297,7 +1303,19 @@
         <w:ind w:firstLine="360"/>
       </w:pPr>
       <w:r>
-        <w:t>In addition to scheduled events, meetings, and appointments, an individual usually must also complete a set of tasks, chores, errands, etc.  These tasks may be professional, personal, or social.  This application also integrates the ability to create and manage the user’s tasks in the form of an advanced “to-do list”.</w:t>
+        <w:t xml:space="preserve">In addition to scheduled </w:t>
+      </w:r>
+      <w:r>
+        <w:t>meetings</w:t>
+      </w:r>
+      <w:r>
+        <w:t xml:space="preserve"> and appointments, an individual usually must also complete a set of tasks, chores, errands, etc.  </w:t>
+      </w:r>
+      <w:r>
+        <w:t>Our</w:t>
+      </w:r>
+      <w:r>
+        <w:t xml:space="preserve"> application also integrates the ability to create and manage the user’s tasks in the form of an advanced “to-do list”.</w:t>
       </w:r>
     </w:p>
     <w:p>
@@ -1523,6 +1541,9 @@
       <w:r>
         <w:t xml:space="preserve"> during debug.</w:t>
       </w:r>
+      <w:r>
+        <w:t xml:space="preserve">  However, for evaluation purposes, the GitHub server should be sufficient.</w:t>
+      </w:r>
     </w:p>
     <w:p/>
     <w:p>
@@ -1544,7 +1565,22 @@
       </w:pPr>
       <w:r>
         <w:tab/>
-        <w:t>In contrast to the other teams, our prototype presentation utilized only a small handful of slides.  An overly verbose slide-based presentation can quickly result in the audience losing interest or becoming distracted.</w:t>
+        <w:t xml:space="preserve">In contrast to the other teams, our prototype presentation utilized only a </w:t>
+      </w:r>
+      <w:r>
+        <w:t>very small number</w:t>
+      </w:r>
+      <w:r>
+        <w:t xml:space="preserve"> of slides.  A</w:t>
+      </w:r>
+      <w:r>
+        <w:t xml:space="preserve"> slide-</w:t>
+      </w:r>
+      <w:r>
+        <w:t>focused</w:t>
+      </w:r>
+      <w:r>
+        <w:t xml:space="preserve"> presentation can quickly result in the audience losing interest or becoming distracted.</w:t>
       </w:r>
       <w:r>
         <w:t xml:space="preserve">  It was our position that a very short presentation followed by a longer demo</w:t>
@@ -1556,7 +1592,13 @@
         <w:t xml:space="preserve"> would be more engaging and informative to the audience.  </w:t>
       </w:r>
       <w:r>
-        <w:t xml:space="preserve">Given the feedback we received from both Professor Mak and our peers in </w:t>
+        <w:t>Given the feedback we received from both Professor Mak and our peers in</w:t>
+      </w:r>
+      <w:r>
+        <w:t xml:space="preserve"> the</w:t>
+      </w:r>
+      <w:r>
+        <w:t xml:space="preserve"> </w:t>
       </w:r>
       <w:r>
         <w:lastRenderedPageBreak/>
@@ -1575,7 +1617,13 @@
         <w:t>CS235 - Assignment #3 - Application Prototype.pptx</w:t>
       </w:r>
       <w:r>
-        <w:t>”, is included in our submission.</w:t>
+        <w:t xml:space="preserve">”, is included in </w:t>
+      </w:r>
+      <w:r>
+        <w:t>this</w:t>
+      </w:r>
+      <w:r>
+        <w:t xml:space="preserve"> submission.</w:t>
       </w:r>
       <w:r>
         <w:t xml:space="preserve"> </w:t>
@@ -1608,7 +1656,37 @@
         <w:ind w:firstLine="360"/>
       </w:pPr>
       <w:r>
-        <w:t>Design patterns provide solutions to regularly encountered programming challenges; they serve as best practices that have been refined through proven design experience.  In this section, we describe five of the design patterns we included in our design.  Note this list is by no means exhaustive; rather, our criteria for selecting the subsequent patterns balanced what we thought could be well presented in this format versus the importance of the feature being described.</w:t>
+        <w:t>Design patterns provide solutions to regularly encountered programming challenges; they serve as best practices that have been refined through proven design experience.  In this section, we describe five of the design patterns we included in our design.  Note</w:t>
+      </w:r>
+      <w:r>
+        <w:t xml:space="preserve"> that</w:t>
+      </w:r>
+      <w:r>
+        <w:t xml:space="preserve"> this list is </w:t>
+      </w:r>
+      <w:r>
+        <w:t>not intended to be</w:t>
+      </w:r>
+      <w:r>
+        <w:t xml:space="preserve"> exhaustive; rather, </w:t>
+      </w:r>
+      <w:r>
+        <w:t>when selecting which design patterns to describe in the subsequent section</w:t>
+      </w:r>
+      <w:r>
+        <w:t>s, we strove to balance</w:t>
+      </w:r>
+      <w:r>
+        <w:t xml:space="preserve"> the criticality of the pattern to our</w:t>
+      </w:r>
+      <w:r>
+        <w:t xml:space="preserve"> overall</w:t>
+      </w:r>
+      <w:r>
+        <w:t xml:space="preserve"> design with </w:t>
+      </w:r>
+      <w:r>
+        <w:t>how well we thought the implementation could be described in this format.</w:t>
       </w:r>
     </w:p>
     <w:p/>
@@ -1628,7 +1706,13 @@
         <w:ind w:firstLine="360"/>
       </w:pPr>
       <w:r>
-        <w:t xml:space="preserve">An inlay list displays a list of items (usually text based) as a single column; when a user selects/clicks on an item, the details of that item are display below it.  This pattern allows for a significant amount of content to be displayed in a relatively compact space.  </w:t>
+        <w:t>An inlay list displays a list of items (usually text based) as a single column; when a user selects/clicks on an item, the details of that item are display</w:t>
+      </w:r>
+      <w:r>
+        <w:t>ed</w:t>
+      </w:r>
+      <w:r>
+        <w:t xml:space="preserve"> below it.  This pattern allows for a significant amount of content to be displayed in a relatively compact space.  </w:t>
       </w:r>
     </w:p>
     <w:p>
@@ -1641,13 +1725,43 @@
         <w:ind w:firstLine="360"/>
       </w:pPr>
       <w:r>
-        <w:t xml:space="preserve">In our application, we used the inlay list to display a user’s to do list.  We decided on this methodology because a user may have tens of different items on their to-do list.  Each to-do list item may </w:t>
+        <w:t xml:space="preserve">In our application, we used the inlay list to display </w:t>
+      </w:r>
+      <w:r>
+        <w:t>the</w:t>
+      </w:r>
+      <w:r>
+        <w:t xml:space="preserve"> user’s to do list.  We decided on this methodology because a user </w:t>
+      </w:r>
+      <w:r>
+        <w:t>could have dozens of items or more in their to-do list</w:t>
+      </w:r>
+      <w:r>
+        <w:t xml:space="preserve">.  </w:t>
+      </w:r>
+      <w:r>
+        <w:t>What is more, e</w:t>
+      </w:r>
+      <w:r>
+        <w:t xml:space="preserve">ach to-do list item may </w:t>
       </w:r>
       <w:r>
         <w:t xml:space="preserve">have several pieces of information associated with it including: </w:t>
       </w:r>
       <w:r>
-        <w:t xml:space="preserve">a name, description, priority, latest completion date, etc.  To display all of this information at once for each to-do list item would be a large visual cognitive load.  </w:t>
+        <w:t xml:space="preserve">a name, description, priority, </w:t>
+      </w:r>
+      <w:r>
+        <w:t>a</w:t>
+      </w:r>
+      <w:r>
+        <w:t xml:space="preserve"> completion </w:t>
+      </w:r>
+      <w:r>
+        <w:t xml:space="preserve">due </w:t>
+      </w:r>
+      <w:r>
+        <w:t xml:space="preserve">date, etc.  To display all of this information at once for each to-do list item would be a large visual cognitive load.  </w:t>
       </w:r>
     </w:p>
     <w:p/>
@@ -1677,7 +1791,13 @@
         <w:fldChar w:fldCharType="end"/>
       </w:r>
       <w:r>
-        <w:t xml:space="preserve"> shows the to-do inlay list in its unexpended form.  Note that for the four items in the list, only the task title is display.  When the user clicks on </w:t>
+        <w:t xml:space="preserve"> shows </w:t>
+      </w:r>
+      <w:r>
+        <w:t>our application’s</w:t>
+      </w:r>
+      <w:r>
+        <w:t xml:space="preserve"> to-do inlay list in its unexpended form.  Note that for the four items in the list, only the task title is display.  When the user clicks on </w:t>
       </w:r>
       <w:r>
         <w:t xml:space="preserve">an item in the list, the item expands to display all of its associated information.  </w:t>
@@ -1704,20 +1824,81 @@
         <w:fldChar w:fldCharType="end"/>
       </w:r>
       <w:r>
-        <w:t xml:space="preserve"> shows the expanded information associated with the “Mow the Lawn” to-do list item.  Note now that the description, due date, priority, and completion check box below that item are display.</w:t>
+        <w:t xml:space="preserve"> shows the expanded information associated with the “Mow the Lawn” to-do list item.  Note that the description, due date, priority, and completion check box below that item are display</w:t>
+      </w:r>
+      <w:r>
+        <w:t>ed</w:t>
+      </w:r>
+      <w:r>
+        <w:t>.</w:t>
       </w:r>
     </w:p>
     <w:p/>
     <w:p>
+      <w:pPr>
+        <w:ind w:firstLine="360"/>
+      </w:pPr>
+      <w:r>
+        <w:t xml:space="preserve">We included two additional features in our to-do inlay list to improve </w:t>
+      </w:r>
+      <w:r>
+        <w:t xml:space="preserve">the overall implementation of this pattern.  First, when a to-do list item is unexpanded, it has a “+” next to </w:t>
+      </w:r>
+      <w:r>
+        <w:t>its</w:t>
+      </w:r>
+      <w:r>
+        <w:t xml:space="preserve"> name</w:t>
+      </w:r>
+      <w:r>
+        <w:t xml:space="preserve"> as </w:t>
+      </w:r>
+      <w:r>
+        <w:t>indication</w:t>
+      </w:r>
+      <w:r>
+        <w:t xml:space="preserve"> to the user that this item can be expanded.  Similarly, when a to-do list item is expanded, the “+” changes to a “-“ to indicate to the user that this item can be collapsed.  While this may appear subtle to some users, for others, it is a clear affordance to indicate that the structure is an inlay list. </w:t>
+      </w:r>
+    </w:p>
+    <w:p>
+      <w:pPr>
+        <w:ind w:firstLine="360"/>
+      </w:pPr>
+    </w:p>
+    <w:p>
       <w:r>
         <w:tab/>
-        <w:t xml:space="preserve">While note necessarily a key component of an inlay list, we included two additional features into our Inlay List to improve the overall implementation of this pattern.  First, when a to-do list item is unexpanded, it has a “+” next to it as a way to indicate to the user that this item can be expanded.  Similarly, when a to-do list item is expanded, the “+” changes to a “-“ to indicate to the user that this item can be collapsed.  While this may appear subtle to some users, for others, it is a clear affordance to indicate that the structure being looked at is an inlay list. </w:t>
-      </w:r>
-    </w:p>
-    <w:p>
-      <w:r>
-        <w:tab/>
-        <w:t>The second additional feature we added was to use color to distinguish between a to-do list item’s title (which is always white) and its description field (which is always light blue).  This will allow a user to quickly and visually recognize what each piece of information corresponds to without relying on his/her own recall.</w:t>
+        <w:t>The second additional feature we added was to use color to distinguish between a to-do list item’s title (which always</w:t>
+      </w:r>
+      <w:r>
+        <w:t xml:space="preserve"> has a</w:t>
+      </w:r>
+      <w:r>
+        <w:t xml:space="preserve"> white</w:t>
+      </w:r>
+      <w:r>
+        <w:t xml:space="preserve"> background</w:t>
+      </w:r>
+      <w:r>
+        <w:t xml:space="preserve">) and its description field (which always </w:t>
+      </w:r>
+      <w:r>
+        <w:t xml:space="preserve">has a </w:t>
+      </w:r>
+      <w:r>
+        <w:t>light blue</w:t>
+      </w:r>
+      <w:r>
+        <w:t xml:space="preserve"> background</w:t>
+      </w:r>
+      <w:r>
+        <w:t>).  This will allow a user to quickly and visual</w:t>
+      </w:r>
+      <w:r>
+        <w:t xml:space="preserve">ly recognize the nature of a particular section of displayed text without </w:t>
+      </w:r>
+      <w:r>
+        <w:t>relying recall.</w:t>
       </w:r>
     </w:p>
     <w:p/>
@@ -1903,13 +2084,31 @@
         <w:ind w:firstLine="360"/>
       </w:pPr>
       <w:r>
-        <w:t xml:space="preserve">When using a software program or tool, often a single, “one-size-fits-all” view is insufficient to allow a user to extract all of the requisite information from a set of data.  As an example related to our calendar application, a user may want to see all of the meetings s/he has today; if </w:t>
+        <w:t xml:space="preserve">When using a software program or tool, often a single, “one-size-fits-all” view is insufficient to allow a user to extract all of the requisite information from a set of data.  </w:t>
+      </w:r>
+      <w:r>
+        <w:t>For example in any</w:t>
+      </w:r>
+      <w:r>
+        <w:t xml:space="preserve"> calendar application, a user may want to see all of the meetings s/he has </w:t>
+      </w:r>
+      <w:r>
+        <w:t>on one specific day</w:t>
+      </w:r>
+      <w:r>
+        <w:t xml:space="preserve">; if </w:t>
       </w:r>
       <w:r>
         <w:t>his/</w:t>
       </w:r>
       <w:r>
-        <w:t>her calendar is particularly full that day or if s</w:t>
+        <w:t xml:space="preserve">her calendar is particularly full </w:t>
+      </w:r>
+      <w:r>
+        <w:t xml:space="preserve">on </w:t>
+      </w:r>
+      <w:r>
+        <w:t>that day or if s</w:t>
       </w:r>
       <w:r>
         <w:t>/</w:t>
@@ -1927,19 +2126,49 @@
         <w:t>/</w:t>
       </w:r>
       <w:r>
-        <w:t xml:space="preserve">he may just want to see nothing but that day’s </w:t>
-      </w:r>
-      <w:r>
-        <w:t>schedule meetings</w:t>
-      </w:r>
-      <w:r>
-        <w:t>.  In contrast, if the same user wants to see what days in the next month s/he has an opening to schedule an all day trip, s</w:t>
+        <w:t xml:space="preserve">he may just want to see </w:t>
+      </w:r>
+      <w:r>
+        <w:t xml:space="preserve">exclusively </w:t>
+      </w:r>
+      <w:r>
+        <w:t xml:space="preserve">that day’s </w:t>
+      </w:r>
+      <w:r>
+        <w:t>schedule</w:t>
+      </w:r>
+      <w:r>
+        <w:t>d</w:t>
+      </w:r>
+      <w:r>
+        <w:t xml:space="preserve"> meetings</w:t>
+      </w:r>
+      <w:r>
+        <w:t xml:space="preserve">.  In contrast, if the same user wants to </w:t>
+      </w:r>
+      <w:r>
+        <w:t>know</w:t>
+      </w:r>
+      <w:r>
+        <w:t xml:space="preserve"> what days in the next month s/he </w:t>
+      </w:r>
+      <w:r>
+        <w:t>can schedule</w:t>
+      </w:r>
+      <w:r>
+        <w:t xml:space="preserve"> an all day trip, s</w:t>
       </w:r>
       <w:r>
         <w:t>/</w:t>
       </w:r>
       <w:r>
-        <w:t xml:space="preserve">he may want to see the whole month’s calendar at once.  </w:t>
+        <w:t xml:space="preserve">he may want to </w:t>
+      </w:r>
+      <w:r>
+        <w:t>view</w:t>
+      </w:r>
+      <w:r>
+        <w:t xml:space="preserve"> the whole month’s calendar at once.  </w:t>
       </w:r>
       <w:r>
         <w:t xml:space="preserve">The </w:t>
@@ -1965,7 +2194,19 @@
         </w:numPr>
       </w:pPr>
       <w:r>
-        <w:t>Day View – View an hour by hour breakdown of a user’s appointments on a given day.</w:t>
+        <w:t xml:space="preserve">Day View – View an hour by hour breakdown of a user’s appointments </w:t>
+      </w:r>
+      <w:r>
+        <w:t>for</w:t>
+      </w:r>
+      <w:r>
+        <w:t xml:space="preserve"> a </w:t>
+      </w:r>
+      <w:r>
+        <w:t>specific</w:t>
+      </w:r>
+      <w:r>
+        <w:t xml:space="preserve"> day.</w:t>
       </w:r>
     </w:p>
     <w:p>
@@ -1977,7 +2218,16 @@
         </w:numPr>
       </w:pPr>
       <w:r>
-        <w:t>Week View – View an hour by hour breakdown of a user’s appointments in a given week.</w:t>
+        <w:t xml:space="preserve">Week View – View an hour by hour breakdown of a user’s appointments </w:t>
+      </w:r>
+      <w:r>
+        <w:t xml:space="preserve">for a </w:t>
+      </w:r>
+      <w:r>
+        <w:t xml:space="preserve">specific </w:t>
+      </w:r>
+      <w:r>
+        <w:t>week.</w:t>
       </w:r>
     </w:p>
     <w:p>
@@ -2052,10 +2302,28 @@
         <w:fldChar w:fldCharType="end"/>
       </w:r>
       <w:r>
-        <w:t xml:space="preserve"> respectively.  Note that the view is selectable by clicking on the name of the view in the upper</w:t>
-      </w:r>
-      <w:r>
-        <w:t xml:space="preserve"> right corner of the calendar as shown in each of the figures.</w:t>
+        <w:t xml:space="preserve"> respectively.  Note that the view is selectable by clicking on the name of the view</w:t>
+      </w:r>
+      <w:r>
+        <w:t xml:space="preserve"> (e.g. </w:t>
+      </w:r>
+      <w:r>
+        <w:t>“d</w:t>
+      </w:r>
+      <w:r>
+        <w:t>ay”, “week”, “month”)</w:t>
+      </w:r>
+      <w:r>
+        <w:t xml:space="preserve"> in the upper</w:t>
+      </w:r>
+      <w:r>
+        <w:t xml:space="preserve"> right corner of the calendar as shown in each of the</w:t>
+      </w:r>
+      <w:r>
+        <w:t>se</w:t>
+      </w:r>
+      <w:r>
+        <w:t xml:space="preserve"> figures.</w:t>
       </w:r>
     </w:p>
     <w:p/>
@@ -3631,7 +3899,7 @@
             <w:rPr>
               <w:noProof/>
             </w:rPr>
-            <w:t>2</w:t>
+            <w:t>4</w:t>
           </w:r>
           <w:r>
             <w:rPr>
@@ -6859,7 +7127,7 @@
 </file>
 
 <file path=customXml/itemProps1.xml><?xml version="1.0" encoding="utf-8"?>
-<ds:datastoreItem xmlns:ds="http://schemas.openxmlformats.org/officeDocument/2006/customXml" ds:itemID="{6C79B24D-A9B6-46DF-9ECF-0007EAE520B9}">
+<ds:datastoreItem xmlns:ds="http://schemas.openxmlformats.org/officeDocument/2006/customXml" ds:itemID="{8B4C429F-7BA8-4886-AA17-0C8E37510C9A}">
   <ds:schemaRefs>
     <ds:schemaRef ds:uri="http://schemas.openxmlformats.org/officeDocument/2006/bibliography"/>
   </ds:schemaRefs>

</xml_diff>

<commit_message>
More work on the CS235 final report.  Improving the text, adding more details about why we used specific patterns, and improving the image.
</commit_message>
<xml_diff>
--- a/Assignment #3 - Application Prototype/CS235 - Assignment #3 - Final Report.docx
+++ b/Assignment #3 - Application Prototype/CS235 - Assignment #3 - Final Report.docx
@@ -393,7 +393,7 @@
         </w:rPr>
         <w:fldChar w:fldCharType="separate"/>
       </w:r>
-      <w:hyperlink w:anchor="_Toc414756670" w:history="1">
+      <w:hyperlink w:anchor="_Toc414761645" w:history="1">
         <w:r>
           <w:rPr>
             <w:rStyle w:val="Hyperlink"/>
@@ -434,7 +434,7 @@
             <w:noProof/>
             <w:webHidden/>
           </w:rPr>
-          <w:instrText xml:space="preserve"> PAGEREF _Toc414756670 \h </w:instrText>
+          <w:instrText xml:space="preserve"> PAGEREF _Toc414761645 \h </w:instrText>
         </w:r>
         <w:r>
           <w:rPr>
@@ -477,7 +477,7 @@
           <w:noProof/>
         </w:rPr>
       </w:pPr>
-      <w:hyperlink w:anchor="_Toc414756671" w:history="1">
+      <w:hyperlink w:anchor="_Toc414761646" w:history="1">
         <w:r>
           <w:rPr>
             <w:rStyle w:val="Hyperlink"/>
@@ -518,7 +518,7 @@
             <w:noProof/>
             <w:webHidden/>
           </w:rPr>
-          <w:instrText xml:space="preserve"> PAGEREF _Toc414756671 \h </w:instrText>
+          <w:instrText xml:space="preserve"> PAGEREF _Toc414761646 \h </w:instrText>
         </w:r>
         <w:r>
           <w:rPr>
@@ -561,7 +561,7 @@
           <w:noProof/>
         </w:rPr>
       </w:pPr>
-      <w:hyperlink w:anchor="_Toc414756672" w:history="1">
+      <w:hyperlink w:anchor="_Toc414761647" w:history="1">
         <w:r>
           <w:rPr>
             <w:rStyle w:val="Hyperlink"/>
@@ -602,7 +602,7 @@
             <w:noProof/>
             <w:webHidden/>
           </w:rPr>
-          <w:instrText xml:space="preserve"> PAGEREF _Toc414756672 \h </w:instrText>
+          <w:instrText xml:space="preserve"> PAGEREF _Toc414761647 \h </w:instrText>
         </w:r>
         <w:r>
           <w:rPr>
@@ -645,7 +645,7 @@
           <w:noProof/>
         </w:rPr>
       </w:pPr>
-      <w:hyperlink w:anchor="_Toc414756673" w:history="1">
+      <w:hyperlink w:anchor="_Toc414761648" w:history="1">
         <w:r>
           <w:rPr>
             <w:rStyle w:val="Hyperlink"/>
@@ -686,7 +686,7 @@
             <w:noProof/>
             <w:webHidden/>
           </w:rPr>
-          <w:instrText xml:space="preserve"> PAGEREF _Toc414756673 \h </w:instrText>
+          <w:instrText xml:space="preserve"> PAGEREF _Toc414761648 \h </w:instrText>
         </w:r>
         <w:r>
           <w:rPr>
@@ -729,7 +729,7 @@
           <w:noProof/>
         </w:rPr>
       </w:pPr>
-      <w:hyperlink w:anchor="_Toc414756674" w:history="1">
+      <w:hyperlink w:anchor="_Toc414761649" w:history="1">
         <w:r>
           <w:rPr>
             <w:rStyle w:val="Hyperlink"/>
@@ -770,7 +770,7 @@
             <w:noProof/>
             <w:webHidden/>
           </w:rPr>
-          <w:instrText xml:space="preserve"> PAGEREF _Toc414756674 \h </w:instrText>
+          <w:instrText xml:space="preserve"> PAGEREF _Toc414761649 \h </w:instrText>
         </w:r>
         <w:r>
           <w:rPr>
@@ -813,7 +813,7 @@
           <w:noProof/>
         </w:rPr>
       </w:pPr>
-      <w:hyperlink w:anchor="_Toc414756675" w:history="1">
+      <w:hyperlink w:anchor="_Toc414761650" w:history="1">
         <w:r>
           <w:rPr>
             <w:rStyle w:val="Hyperlink"/>
@@ -854,7 +854,7 @@
             <w:noProof/>
             <w:webHidden/>
           </w:rPr>
-          <w:instrText xml:space="preserve"> PAGEREF _Toc414756675 \h </w:instrText>
+          <w:instrText xml:space="preserve"> PAGEREF _Toc414761650 \h </w:instrText>
         </w:r>
         <w:r>
           <w:rPr>
@@ -897,7 +897,7 @@
           <w:noProof/>
         </w:rPr>
       </w:pPr>
-      <w:hyperlink w:anchor="_Toc414756676" w:history="1">
+      <w:hyperlink w:anchor="_Toc414761651" w:history="1">
         <w:r>
           <w:rPr>
             <w:rStyle w:val="Hyperlink"/>
@@ -917,7 +917,7 @@
             <w:rStyle w:val="Hyperlink"/>
             <w:noProof/>
           </w:rPr>
-          <w:t>Alternate Views Pattern</w:t>
+          <w:t>Alternate Views Design Pattern</w:t>
         </w:r>
         <w:r>
           <w:rPr>
@@ -938,7 +938,7 @@
             <w:noProof/>
             <w:webHidden/>
           </w:rPr>
-          <w:instrText xml:space="preserve"> PAGEREF _Toc414756676 \h </w:instrText>
+          <w:instrText xml:space="preserve"> PAGEREF _Toc414761651 \h </w:instrText>
         </w:r>
         <w:r>
           <w:rPr>
@@ -981,7 +981,7 @@
           <w:noProof/>
         </w:rPr>
       </w:pPr>
-      <w:hyperlink w:anchor="_Toc414756677" w:history="1">
+      <w:hyperlink w:anchor="_Toc414761652" w:history="1">
         <w:r>
           <w:rPr>
             <w:rStyle w:val="Hyperlink"/>
@@ -1001,7 +1001,7 @@
             <w:rStyle w:val="Hyperlink"/>
             <w:noProof/>
           </w:rPr>
-          <w:t>Prompting Text Field Pattern</w:t>
+          <w:t>Prompting Text Field Design Pattern</w:t>
         </w:r>
         <w:r>
           <w:rPr>
@@ -1022,7 +1022,7 @@
             <w:noProof/>
             <w:webHidden/>
           </w:rPr>
-          <w:instrText xml:space="preserve"> PAGEREF _Toc414756677 \h </w:instrText>
+          <w:instrText xml:space="preserve"> PAGEREF _Toc414761652 \h </w:instrText>
         </w:r>
         <w:r>
           <w:rPr>
@@ -1065,7 +1065,7 @@
           <w:noProof/>
         </w:rPr>
       </w:pPr>
-      <w:hyperlink w:anchor="_Toc414756678" w:history="1">
+      <w:hyperlink w:anchor="_Toc414761653" w:history="1">
         <w:r>
           <w:rPr>
             <w:rStyle w:val="Hyperlink"/>
@@ -1085,7 +1085,7 @@
             <w:rStyle w:val="Hyperlink"/>
             <w:noProof/>
           </w:rPr>
-          <w:t>Modal Dialog Pattern</w:t>
+          <w:t>Modal Dialog Design Pattern</w:t>
         </w:r>
         <w:r>
           <w:rPr>
@@ -1106,7 +1106,91 @@
             <w:noProof/>
             <w:webHidden/>
           </w:rPr>
-          <w:instrText xml:space="preserve"> PAGEREF _Toc414756678 \h </w:instrText>
+          <w:instrText xml:space="preserve"> PAGEREF _Toc414761653 \h </w:instrText>
+        </w:r>
+        <w:r>
+          <w:rPr>
+            <w:noProof/>
+            <w:webHidden/>
+          </w:rPr>
+        </w:r>
+        <w:r>
+          <w:rPr>
+            <w:noProof/>
+            <w:webHidden/>
+          </w:rPr>
+          <w:fldChar w:fldCharType="separate"/>
+        </w:r>
+        <w:r>
+          <w:rPr>
+            <w:noProof/>
+            <w:webHidden/>
+          </w:rPr>
+          <w:t>6</w:t>
+        </w:r>
+        <w:r>
+          <w:rPr>
+            <w:noProof/>
+            <w:webHidden/>
+          </w:rPr>
+          <w:fldChar w:fldCharType="end"/>
+        </w:r>
+      </w:hyperlink>
+    </w:p>
+    <w:p>
+      <w:pPr>
+        <w:pStyle w:val="TOC2"/>
+        <w:tabs>
+          <w:tab w:val="left" w:pos="880"/>
+          <w:tab w:val="right" w:leader="dot" w:pos="10502"/>
+        </w:tabs>
+        <w:rPr>
+          <w:rFonts w:asciiTheme="minorHAnsi" w:eastAsiaTheme="minorEastAsia" w:hAnsiTheme="minorHAnsi"/>
+          <w:noProof/>
+        </w:rPr>
+      </w:pPr>
+      <w:hyperlink w:anchor="_Toc414761654" w:history="1">
+        <w:r>
+          <w:rPr>
+            <w:rStyle w:val="Hyperlink"/>
+            <w:noProof/>
+          </w:rPr>
+          <w:t>5.5.</w:t>
+        </w:r>
+        <w:r>
+          <w:rPr>
+            <w:rFonts w:asciiTheme="minorHAnsi" w:eastAsiaTheme="minorEastAsia" w:hAnsiTheme="minorHAnsi"/>
+            <w:noProof/>
+          </w:rPr>
+          <w:tab/>
+        </w:r>
+        <w:r>
+          <w:rPr>
+            <w:rStyle w:val="Hyperlink"/>
+            <w:noProof/>
+          </w:rPr>
+          <w:t>Drop Down Chooser Design Pattern</w:t>
+        </w:r>
+        <w:r>
+          <w:rPr>
+            <w:noProof/>
+            <w:webHidden/>
+          </w:rPr>
+          <w:tab/>
+        </w:r>
+        <w:r>
+          <w:rPr>
+            <w:noProof/>
+            <w:webHidden/>
+          </w:rPr>
+          <w:fldChar w:fldCharType="begin"/>
+        </w:r>
+        <w:r>
+          <w:rPr>
+            <w:noProof/>
+            <w:webHidden/>
+          </w:rPr>
+          <w:instrText xml:space="preserve"> PAGEREF _Toc414761654 \h </w:instrText>
         </w:r>
         <w:r>
           <w:rPr>
@@ -1169,7 +1253,7 @@
       <w:pPr>
         <w:pStyle w:val="Heading1"/>
       </w:pPr>
-      <w:bookmarkStart w:id="2" w:name="_Toc414756670"/>
+      <w:bookmarkStart w:id="2" w:name="_Toc414761645"/>
       <w:r>
         <w:lastRenderedPageBreak/>
         <w:t>Summary</w:t>
@@ -1215,7 +1299,15 @@
         <w:t>as well as</w:t>
       </w:r>
       <w:r>
-        <w:t xml:space="preserve"> Professor Mak.  </w:t>
+        <w:t xml:space="preserve"> Professor </w:t>
+      </w:r>
+      <w:proofErr w:type="spellStart"/>
+      <w:r>
+        <w:t>Mak</w:t>
+      </w:r>
+      <w:proofErr w:type="spellEnd"/>
+      <w:r>
+        <w:t xml:space="preserve">.  </w:t>
       </w:r>
       <w:r>
         <w:t xml:space="preserve">The design met all of our </w:t>
@@ -1272,7 +1364,7 @@
       <w:pPr>
         <w:pStyle w:val="Heading1"/>
       </w:pPr>
-      <w:bookmarkStart w:id="3" w:name="_Toc414756671"/>
+      <w:bookmarkStart w:id="3" w:name="_Toc414761646"/>
       <w:r>
         <w:t>Application Overview</w:t>
       </w:r>
@@ -1336,7 +1428,7 @@
       <w:pPr>
         <w:pStyle w:val="Heading1"/>
       </w:pPr>
-      <w:bookmarkStart w:id="4" w:name="_Toc414756672"/>
+      <w:bookmarkStart w:id="4" w:name="_Toc414761647"/>
       <w:r>
         <w:t>Application Files and Source Code</w:t>
       </w:r>
@@ -1366,8 +1458,13 @@
         <w:t>jQuery</w:t>
       </w:r>
       <w:r>
-        <w:t xml:space="preserve"> FullCalendar</w:t>
-      </w:r>
+        <w:t xml:space="preserve"> </w:t>
+      </w:r>
+      <w:proofErr w:type="spellStart"/>
+      <w:r>
+        <w:t>FullCalendar</w:t>
+      </w:r>
+      <w:proofErr w:type="spellEnd"/>
       <w:r>
         <w:rPr>
           <w:rStyle w:val="FootnoteReference"/>
@@ -1550,7 +1647,7 @@
       <w:pPr>
         <w:pStyle w:val="Heading1"/>
       </w:pPr>
-      <w:bookmarkStart w:id="5" w:name="_Toc414756673"/>
+      <w:bookmarkStart w:id="5" w:name="_Toc414761648"/>
       <w:r>
         <w:t>Prototype Presentation</w:t>
       </w:r>
@@ -1592,7 +1689,15 @@
         <w:t xml:space="preserve"> would be more engaging and informative to the audience.  </w:t>
       </w:r>
       <w:r>
-        <w:t>Given the feedback we received from both Professor Mak and our peers in</w:t>
+        <w:t xml:space="preserve">Given the feedback we received from both Professor </w:t>
+      </w:r>
+      <w:proofErr w:type="spellStart"/>
+      <w:r>
+        <w:t>Mak</w:t>
+      </w:r>
+      <w:proofErr w:type="spellEnd"/>
+      <w:r>
+        <w:t xml:space="preserve"> and our peers in</w:t>
       </w:r>
       <w:r>
         <w:t xml:space="preserve"> the</w:t>
@@ -1637,7 +1742,7 @@
       <w:pPr>
         <w:pStyle w:val="Heading1"/>
       </w:pPr>
-      <w:bookmarkStart w:id="6" w:name="_Toc414756674"/>
+      <w:bookmarkStart w:id="6" w:name="_Toc414761649"/>
       <w:r>
         <w:t>Design Patterns</w:t>
       </w:r>
@@ -1694,7 +1799,7 @@
       <w:pPr>
         <w:pStyle w:val="Heading2"/>
       </w:pPr>
-      <w:bookmarkStart w:id="7" w:name="_Toc414756675"/>
+      <w:bookmarkStart w:id="7" w:name="_Toc414761650"/>
       <w:r>
         <w:t>Inlay List Design Pattern</w:t>
       </w:r>
@@ -2066,7 +2171,7 @@
       <w:pPr>
         <w:pStyle w:val="Heading2"/>
       </w:pPr>
-      <w:bookmarkStart w:id="10" w:name="_Toc414756676"/>
+      <w:bookmarkStart w:id="10" w:name="_Toc414761651"/>
       <w:r>
         <w:t xml:space="preserve">Alternate Views </w:t>
       </w:r>
@@ -2311,7 +2416,15 @@
         <w:t>“d</w:t>
       </w:r>
       <w:r>
-        <w:t>ay”, “week”, “month”)</w:t>
+        <w:t xml:space="preserve">ay”, “week”, </w:t>
+      </w:r>
+      <w:proofErr w:type="gramStart"/>
+      <w:r>
+        <w:t>“</w:t>
+      </w:r>
+      <w:proofErr w:type="gramEnd"/>
+      <w:r>
+        <w:t>month”)</w:t>
       </w:r>
       <w:r>
         <w:t xml:space="preserve"> in the upper</w:t>
@@ -2331,7 +2444,7 @@
       <w:pPr>
         <w:pStyle w:val="Heading2"/>
       </w:pPr>
-      <w:bookmarkStart w:id="11" w:name="_Toc414756677"/>
+      <w:bookmarkStart w:id="11" w:name="_Toc414761652"/>
       <w:r>
         <w:t>Prompting Text Field</w:t>
       </w:r>
@@ -2349,7 +2462,10 @@
         <w:ind w:firstLine="360"/>
       </w:pPr>
       <w:r>
-        <w:t xml:space="preserve">The more intuitive and obvious a web page is, the more likely it is that it will make traction with users. </w:t>
+        <w:t>A web page is more likely to make traction with users if it is intuitive and easy to use.</w:t>
+      </w:r>
+      <w:r>
+        <w:t xml:space="preserve"> </w:t>
       </w:r>
       <w:r>
         <w:t>One of the way</w:t>
@@ -2364,7 +2480,16 @@
         <w:t xml:space="preserve">intuitiveness </w:t>
       </w:r>
       <w:r>
-        <w:t>of a page is to reduce the amount users must think.</w:t>
+        <w:t>of a page is to reduce the amount users must think</w:t>
+      </w:r>
+      <w:r>
+        <w:t xml:space="preserve"> when using i</w:t>
+      </w:r>
+      <w:r>
+        <w:t>t</w:t>
+      </w:r>
+      <w:r>
+        <w:t>.</w:t>
       </w:r>
       <w:r>
         <w:t xml:space="preserve">  </w:t>
@@ -2379,7 +2504,18 @@
         <w:ind w:firstLine="360"/>
       </w:pPr>
       <w:r>
-        <w:t xml:space="preserve">We used this pattern in two different places in our application.  The first is on the login page as shown in </w:t>
+        <w:t xml:space="preserve">To reduce the amount a user must think when using our application and to reduce the likelihood of user error, our application used the Prompting Text Field design pattern in two different </w:t>
+      </w:r>
+      <w:proofErr w:type="gramStart"/>
+      <w:r>
+        <w:t>place</w:t>
+      </w:r>
+      <w:proofErr w:type="gramEnd"/>
+      <w:r>
+        <w:t>.  First, on the login page (</w:t>
+      </w:r>
+      <w:r>
+        <w:t xml:space="preserve">shown in </w:t>
       </w:r>
       <w:r>
         <w:fldChar w:fldCharType="begin"/>
@@ -2403,7 +2539,10 @@
         <w:fldChar w:fldCharType="end"/>
       </w:r>
       <w:r>
-        <w:t xml:space="preserve">; note that in this form, the username field is </w:t>
+        <w:t>)</w:t>
+      </w:r>
+      <w:r>
+        <w:t xml:space="preserve">, the username field is </w:t>
       </w:r>
       <w:r>
         <w:t>prepopulated</w:t>
@@ -2415,7 +2554,13 @@
         <w:t>masked</w:t>
       </w:r>
       <w:r>
-        <w:t xml:space="preserve"> to prompt the user this is the password field.  While the password prompting is somewhat more subtle than </w:t>
+        <w:t xml:space="preserve"> to prompt the user this is the password field.  </w:t>
+      </w:r>
+      <w:r>
+        <w:t xml:space="preserve">This type of formatting will allow a user to quickly recognize the type of input each field takes without even thinking.  </w:t>
+      </w:r>
+      <w:r>
+        <w:t xml:space="preserve">While the password prompting is somewhat more subtle than </w:t>
       </w:r>
       <w:r>
         <w:t xml:space="preserve">the model used for the </w:t>
@@ -2431,44 +2576,6 @@
       </w:r>
       <w:r>
         <w:t>user.</w:t>
-      </w:r>
-    </w:p>
-    <w:p>
-      <w:pPr>
-        <w:ind w:firstLine="360"/>
-      </w:pPr>
-    </w:p>
-    <w:p>
-      <w:pPr>
-        <w:spacing w:after="200" w:line="276" w:lineRule="auto"/>
-      </w:pPr>
-      <w:r>
-        <w:tab/>
-        <w:t xml:space="preserve">The second place we used the Prompting Text Field Pattern was in our page’s search box as shown in </w:t>
-      </w:r>
-      <w:r>
-        <w:fldChar w:fldCharType="begin"/>
-      </w:r>
-      <w:r>
-        <w:instrText xml:space="preserve"> REF  _Ref414731617 \* Lower \h </w:instrText>
-      </w:r>
-      <w:r>
-        <w:fldChar w:fldCharType="separate"/>
-      </w:r>
-      <w:r>
-        <w:t xml:space="preserve">figure </w:t>
-      </w:r>
-      <w:r>
-        <w:rPr>
-          <w:noProof/>
-        </w:rPr>
-        <w:t>7</w:t>
-      </w:r>
-      <w:r>
-        <w:fldChar w:fldCharType="end"/>
-      </w:r>
-      <w:r>
-        <w:t>.  Since the search field was placed above the to-do list, we had concerns that some users may that that the search feature applied only to the to-do list and not the whole tool.  As such, we placed inside the search field the prompt “Search Calendar &amp; To-Do List” to inform the user of the tool’s full functionality.</w:t>
       </w:r>
       <w:r>
         <w:br w:type="page"/>
@@ -2484,7 +2591,7 @@
         </w:rPr>
         <w:lastRenderedPageBreak/>
         <w:pict>
-          <v:rect id="_x0000_s1030" style="position:absolute;left:0;text-align:left;margin-left:353.9pt;margin-top:1.85pt;width:15.55pt;height:10.25pt;z-index:251661312" filled="f" strokecolor="red" strokeweight=".5pt"/>
+          <v:rect id="_x0000_s1030" style="position:absolute;left:0;text-align:left;margin-left:353.3pt;margin-top:1.85pt;width:15.55pt;height:10.25pt;z-index:251661312" filled="f" strokecolor="red" strokeweight="1.5pt"/>
         </w:pict>
       </w:r>
       <w:r>
@@ -2573,7 +2680,7 @@
           <w:noProof/>
         </w:rPr>
         <w:pict>
-          <v:rect id="_x0000_s1031" style="position:absolute;left:0;text-align:left;margin-left:339.55pt;margin-top:2.15pt;width:18.55pt;height:10.25pt;z-index:251662336" filled="f" strokecolor="red" strokeweight=".5pt"/>
+          <v:rect id="_x0000_s1031" style="position:absolute;left:0;text-align:left;margin-left:339.55pt;margin-top:2.15pt;width:18.55pt;height:10.25pt;z-index:251662336" filled="f" strokecolor="red" strokeweight="1.5pt"/>
         </w:pict>
       </w:r>
       <w:r>
@@ -2658,7 +2765,7 @@
           <w:noProof/>
         </w:rPr>
         <w:pict>
-          <v:rect id="_x0000_s1032" style="position:absolute;left:0;text-align:left;margin-left:319.5pt;margin-top:.6pt;width:20.45pt;height:10.25pt;z-index:251663360" filled="f" strokecolor="red" strokeweight=".5pt"/>
+          <v:rect id="_x0000_s1032" style="position:absolute;left:0;text-align:left;margin-left:319.5pt;margin-top:.6pt;width:20.45pt;height:10.25pt;z-index:251663360" filled="f" strokecolor="red" strokeweight="1.5pt"/>
         </w:pict>
       </w:r>
       <w:r>
@@ -2735,6 +2842,41 @@
     <w:p/>
     <w:p/>
     <w:p>
+      <w:r>
+        <w:lastRenderedPageBreak/>
+        <w:tab/>
+        <w:t xml:space="preserve">The second place we used the Prompting Text Field Pattern was in our page’s search box as shown in </w:t>
+      </w:r>
+      <w:r>
+        <w:fldChar w:fldCharType="begin"/>
+      </w:r>
+      <w:r>
+        <w:instrText xml:space="preserve"> REF  _Ref414731617 \* Lower \h </w:instrText>
+      </w:r>
+      <w:r>
+        <w:fldChar w:fldCharType="separate"/>
+      </w:r>
+      <w:r>
+        <w:t xml:space="preserve">figure </w:t>
+      </w:r>
+      <w:r>
+        <w:rPr>
+          <w:noProof/>
+        </w:rPr>
+        <w:t>7</w:t>
+      </w:r>
+      <w:r>
+        <w:fldChar w:fldCharType="end"/>
+      </w:r>
+      <w:r>
+        <w:t xml:space="preserve">.  Since the search field was placed above the to-do list, we had concerns that some users may that that the </w:t>
+      </w:r>
+      <w:r>
+        <w:t>search feature applied only to the to-do list and not the whole tool.  As such, we placed inside the search field the prompt “Search Calendar &amp; To-Do List” to inform the user of the tool’s full functionality.</w:t>
+      </w:r>
+    </w:p>
+    <w:p/>
+    <w:p>
       <w:pPr>
         <w:jc w:val="center"/>
       </w:pPr>
@@ -2742,7 +2884,6 @@
         <w:rPr>
           <w:noProof/>
         </w:rPr>
-        <w:lastRenderedPageBreak/>
         <w:pict>
           <v:rect id="_x0000_s1033" style="position:absolute;left:0;text-align:left;margin-left:187.4pt;margin-top:100.55pt;width:156.3pt;height:29.5pt;z-index:251665408" filled="f" strokecolor="red" strokeweight="1pt"/>
         </w:pict>
@@ -2908,7 +3049,7 @@
       <w:pPr>
         <w:pStyle w:val="Heading2"/>
       </w:pPr>
-      <w:bookmarkStart w:id="17" w:name="_Toc414756678"/>
+      <w:bookmarkStart w:id="17" w:name="_Toc414761653"/>
       <w:r>
         <w:t>Modal Dialog</w:t>
       </w:r>
@@ -3062,9 +3203,11 @@
       <w:pPr>
         <w:pStyle w:val="Heading2"/>
       </w:pPr>
+      <w:bookmarkStart w:id="18" w:name="_Toc414761654"/>
       <w:r>
         <w:t>Drop Down Chooser Design Pattern</w:t>
       </w:r>
+      <w:bookmarkEnd w:id="18"/>
     </w:p>
     <w:p/>
     <w:p>
@@ -3100,26 +3243,18 @@
         <w:ind w:firstLine="360"/>
       </w:pPr>
       <w:r>
+        <w:lastRenderedPageBreak/>
         <w:t>In our applications, we recognized two specific types of dropdown choosers that would improve the user experience.  The first type is a date or calendar style drop down chooser where a user can select a specific day</w:t>
       </w:r>
     </w:p>
     <w:p>
       <w:pPr>
-        <w:spacing w:after="200" w:line="276" w:lineRule="auto"/>
-      </w:pPr>
-      <w:r>
-        <w:br w:type="page"/>
-      </w:r>
-    </w:p>
-    <w:p>
-      <w:pPr>
         <w:jc w:val="center"/>
       </w:pPr>
       <w:r>
         <w:rPr>
           <w:noProof/>
         </w:rPr>
-        <w:lastRenderedPageBreak/>
         <w:drawing>
           <wp:inline distT="0" distB="0" distL="0" distR="0">
             <wp:extent cx="2061477" cy="2119745"/>
@@ -3171,7 +3306,7 @@
       <w:pPr>
         <w:pStyle w:val="Caption"/>
       </w:pPr>
-      <w:bookmarkStart w:id="18" w:name="_Ref414756594"/>
+      <w:bookmarkStart w:id="19" w:name="_Ref414756594"/>
       <w:r>
         <w:t xml:space="preserve">Figure </w:t>
       </w:r>
@@ -3183,7 +3318,7 @@
           <w:t>8</w:t>
         </w:r>
       </w:fldSimple>
-      <w:bookmarkEnd w:id="18"/>
+      <w:bookmarkEnd w:id="19"/>
       <w:r>
         <w:t xml:space="preserve"> – Modal Dialog to Create a Calendar Appointment</w:t>
       </w:r>
@@ -3250,7 +3385,7 @@
       <w:pPr>
         <w:pStyle w:val="Caption"/>
       </w:pPr>
-      <w:bookmarkStart w:id="19" w:name="_Ref414756595"/>
+      <w:bookmarkStart w:id="20" w:name="_Ref414756595"/>
       <w:r>
         <w:t xml:space="preserve">Figure </w:t>
       </w:r>
@@ -3262,7 +3397,7 @@
           <w:t>9</w:t>
         </w:r>
       </w:fldSimple>
-      <w:bookmarkEnd w:id="19"/>
+      <w:bookmarkEnd w:id="20"/>
       <w:r>
         <w:t xml:space="preserve"> – Modal Dialog to Create a </w:t>
       </w:r>
@@ -3333,8 +3468,9 @@
       <w:pPr>
         <w:pStyle w:val="Caption"/>
       </w:pPr>
-      <w:bookmarkStart w:id="20" w:name="_Ref414756596"/>
-      <w:r>
+      <w:bookmarkStart w:id="21" w:name="_Ref414756596"/>
+      <w:r>
+        <w:lastRenderedPageBreak/>
         <w:t xml:space="preserve">Figure </w:t>
       </w:r>
       <w:fldSimple w:instr=" SEQ Figure \* ARABIC ">
@@ -3345,7 +3481,7 @@
           <w:t>10</w:t>
         </w:r>
       </w:fldSimple>
-      <w:bookmarkEnd w:id="20"/>
+      <w:bookmarkEnd w:id="21"/>
       <w:r>
         <w:t xml:space="preserve"> – Modal Dialog to </w:t>
       </w:r>
@@ -3362,9 +3498,14 @@
       </w:r>
     </w:p>
     <w:p>
+      <w:proofErr w:type="gramStart"/>
       <w:r>
         <w:lastRenderedPageBreak/>
-        <w:t>from a monthly view.  This type of drop down chooser is shown in</w:t>
+        <w:t>from</w:t>
+      </w:r>
+      <w:proofErr w:type="gramEnd"/>
+      <w:r>
+        <w:t xml:space="preserve"> a monthly view.  This type of drop down chooser is shown in</w:t>
       </w:r>
       <w:r>
         <w:t xml:space="preserve"> </w:t>
@@ -3385,109 +3526,109 @@
         <w:rPr>
           <w:noProof/>
         </w:rPr>
+        <w:t>11</w:t>
+      </w:r>
+      <w:r>
+        <w:fldChar w:fldCharType="end"/>
+      </w:r>
+      <w:r>
+        <w:t xml:space="preserve"> and was used in all three of our modal dialogs shown in figure</w:t>
+      </w:r>
+      <w:r>
+        <w:t>s</w:t>
+      </w:r>
+      <w:r>
+        <w:t xml:space="preserve"> </w:t>
+      </w:r>
+      <w:r>
+        <w:fldChar w:fldCharType="begin"/>
+      </w:r>
+      <w:r>
+        <w:instrText xml:space="preserve"> REF _Ref414756594 \h \# "0" </w:instrText>
+      </w:r>
+      <w:r>
+        <w:fldChar w:fldCharType="separate"/>
+      </w:r>
+      <w:r>
+        <w:t>8</w:t>
+      </w:r>
+      <w:r>
+        <w:fldChar w:fldCharType="end"/>
+      </w:r>
+      <w:r>
+        <w:t xml:space="preserve">, </w:t>
+      </w:r>
+      <w:r>
+        <w:fldChar w:fldCharType="begin"/>
+      </w:r>
+      <w:r>
+        <w:instrText xml:space="preserve"> REF _Ref414756595 \h \# "0" </w:instrText>
+      </w:r>
+      <w:r>
+        <w:fldChar w:fldCharType="separate"/>
+      </w:r>
+      <w:r>
+        <w:t>9</w:t>
+      </w:r>
+      <w:r>
+        <w:fldChar w:fldCharType="end"/>
+      </w:r>
+      <w:r>
+        <w:t xml:space="preserve">, and </w:t>
+      </w:r>
+      <w:r>
+        <w:fldChar w:fldCharType="begin"/>
+      </w:r>
+      <w:r>
+        <w:instrText xml:space="preserve"> REF _Ref414756596 \h \# "0" </w:instrText>
+      </w:r>
+      <w:r>
+        <w:fldChar w:fldCharType="separate"/>
+      </w:r>
+      <w:r>
         <w:t>10</w:t>
       </w:r>
       <w:r>
         <w:fldChar w:fldCharType="end"/>
       </w:r>
       <w:r>
-        <w:t xml:space="preserve"> and was used in all three of our modal dialogs shown in figure</w:t>
-      </w:r>
-      <w:r>
-        <w:t>s</w:t>
-      </w:r>
-      <w:r>
-        <w:t xml:space="preserve"> </w:t>
+        <w:t>.</w:t>
+      </w:r>
+    </w:p>
+    <w:p/>
+    <w:p>
+      <w:pPr>
+        <w:ind w:firstLine="360"/>
+      </w:pPr>
+      <w:r>
+        <w:t xml:space="preserve">The second type </w:t>
+      </w:r>
+      <w:r>
+        <w:t xml:space="preserve">of drop down chooser we utilized </w:t>
+      </w:r>
+      <w:r>
+        <w:t xml:space="preserve">was a time chooser where the user could select </w:t>
+      </w:r>
+      <w:r>
+        <w:t xml:space="preserve">time specific time that would be displayed in 24 hour formatting.  The drop down chooser is shown in </w:t>
       </w:r>
       <w:r>
         <w:fldChar w:fldCharType="begin"/>
       </w:r>
       <w:r>
-        <w:instrText xml:space="preserve"> REF _Ref414756594 \h \# "0" </w:instrText>
+        <w:instrText xml:space="preserve"> REF  _Ref414760136 \* Lower \h </w:instrText>
       </w:r>
       <w:r>
         <w:fldChar w:fldCharType="separate"/>
       </w:r>
       <w:r>
-        <w:t>8</w:t>
-      </w:r>
-      <w:r>
-        <w:fldChar w:fldCharType="end"/>
-      </w:r>
-      <w:r>
-        <w:t xml:space="preserve">, </w:t>
-      </w:r>
-      <w:r>
-        <w:fldChar w:fldCharType="begin"/>
-      </w:r>
-      <w:r>
-        <w:instrText xml:space="preserve"> REF _Ref414756595 \h \# "0" </w:instrText>
-      </w:r>
-      <w:r>
-        <w:fldChar w:fldCharType="separate"/>
-      </w:r>
-      <w:r>
-        <w:t>9</w:t>
-      </w:r>
-      <w:r>
-        <w:fldChar w:fldCharType="end"/>
-      </w:r>
-      <w:r>
-        <w:t xml:space="preserve">, and </w:t>
-      </w:r>
-      <w:r>
-        <w:fldChar w:fldCharType="begin"/>
-      </w:r>
-      <w:r>
-        <w:instrText xml:space="preserve"> REF _Ref414756596 \h \# "0" </w:instrText>
-      </w:r>
-      <w:r>
-        <w:fldChar w:fldCharType="separate"/>
-      </w:r>
-      <w:r>
-        <w:t>10</w:t>
-      </w:r>
-      <w:r>
-        <w:fldChar w:fldCharType="end"/>
-      </w:r>
-      <w:r>
-        <w:t>.</w:t>
-      </w:r>
-    </w:p>
-    <w:p/>
-    <w:p>
-      <w:pPr>
-        <w:ind w:firstLine="360"/>
-      </w:pPr>
-      <w:r>
-        <w:t xml:space="preserve">The second type </w:t>
-      </w:r>
-      <w:r>
-        <w:t xml:space="preserve">of drop down chooser we utilized </w:t>
-      </w:r>
-      <w:r>
-        <w:t xml:space="preserve">was a time chooser where the user could select </w:t>
-      </w:r>
-      <w:r>
-        <w:t xml:space="preserve">time specific time that would be displayed in 24 hour formatting.  The drop down chooser is shown in </w:t>
-      </w:r>
-      <w:r>
-        <w:fldChar w:fldCharType="begin"/>
-      </w:r>
-      <w:r>
-        <w:instrText xml:space="preserve"> REF  _Ref414760136 \* Lower \h </w:instrText>
-      </w:r>
-      <w:r>
-        <w:fldChar w:fldCharType="separate"/>
-      </w:r>
-      <w:r>
         <w:t xml:space="preserve">figure </w:t>
       </w:r>
       <w:r>
         <w:rPr>
           <w:noProof/>
         </w:rPr>
-        <w:t>10</w:t>
+        <w:t>12</w:t>
       </w:r>
       <w:r>
         <w:fldChar w:fldCharType="end"/>
@@ -3601,7 +3742,7 @@
       <w:pPr>
         <w:pStyle w:val="Caption"/>
       </w:pPr>
-      <w:bookmarkStart w:id="21" w:name="_Ref414760021"/>
+      <w:bookmarkStart w:id="22" w:name="_Ref414760021"/>
       <w:r>
         <w:t xml:space="preserve">Figure </w:t>
       </w:r>
@@ -3610,15 +3751,23 @@
           <w:rPr>
             <w:noProof/>
           </w:rPr>
-          <w:t>10</w:t>
+          <w:t>11</w:t>
         </w:r>
       </w:fldSimple>
-      <w:bookmarkEnd w:id="21"/>
+      <w:bookmarkEnd w:id="22"/>
       <w:r>
         <w:t xml:space="preserve"> – </w:t>
       </w:r>
       <w:r>
-        <w:t>Calendar Date Selector Drop Down Chooser</w:t>
+        <w:t xml:space="preserve">Calendar Date Selector Drop </w:t>
+      </w:r>
+      <w:proofErr w:type="gramStart"/>
+      <w:r>
+        <w:t>Down</w:t>
+      </w:r>
+      <w:proofErr w:type="gramEnd"/>
+      <w:r>
+        <w:t xml:space="preserve"> Chooser</w:t>
       </w:r>
     </w:p>
     <w:p>
@@ -3694,7 +3843,7 @@
       <w:pPr>
         <w:pStyle w:val="Caption"/>
       </w:pPr>
-      <w:bookmarkStart w:id="22" w:name="_Ref414760136"/>
+      <w:bookmarkStart w:id="23" w:name="_Ref414760136"/>
       <w:r>
         <w:t xml:space="preserve">Figure </w:t>
       </w:r>
@@ -3703,12 +3852,20 @@
           <w:rPr>
             <w:noProof/>
           </w:rPr>
-          <w:t>10</w:t>
+          <w:t>12</w:t>
         </w:r>
       </w:fldSimple>
-      <w:bookmarkEnd w:id="22"/>
-      <w:r>
-        <w:t xml:space="preserve"> – Time Selector Drop Down Chooser</w:t>
+      <w:bookmarkEnd w:id="23"/>
+      <w:r>
+        <w:t xml:space="preserve"> – Time Selector Drop </w:t>
+      </w:r>
+      <w:proofErr w:type="gramStart"/>
+      <w:r>
+        <w:t>Down</w:t>
+      </w:r>
+      <w:proofErr w:type="gramEnd"/>
+      <w:r>
+        <w:t xml:space="preserve"> Chooser</w:t>
       </w:r>
     </w:p>
     <w:p>
@@ -3899,7 +4056,7 @@
             <w:rPr>
               <w:noProof/>
             </w:rPr>
-            <w:t>4</w:t>
+            <w:t>5</w:t>
           </w:r>
           <w:r>
             <w:rPr>
@@ -4007,7 +4164,25 @@
         <w:t>.</w:t>
       </w:r>
       <w:r>
-        <w:t xml:space="preserve">   It is based off of Eclipse and includes a built in web server in its debug mode.</w:t>
+        <w:t xml:space="preserve">   </w:t>
+      </w:r>
+      <w:r>
+        <w:t>This program</w:t>
+      </w:r>
+      <w:r>
+        <w:t xml:space="preserve"> is based off of Eclipse</w:t>
+      </w:r>
+      <w:r>
+        <w:t>,</w:t>
+      </w:r>
+      <w:r>
+        <w:t xml:space="preserve"> and </w:t>
+      </w:r>
+      <w:r>
+        <w:t xml:space="preserve">its debug mode </w:t>
+      </w:r>
+      <w:r>
+        <w:t>includes a built in web server.</w:t>
       </w:r>
     </w:p>
   </w:footnote>
@@ -7127,7 +7302,7 @@
 </file>
 
 <file path=customXml/itemProps1.xml><?xml version="1.0" encoding="utf-8"?>
-<ds:datastoreItem xmlns:ds="http://schemas.openxmlformats.org/officeDocument/2006/customXml" ds:itemID="{8B4C429F-7BA8-4886-AA17-0C8E37510C9A}">
+<ds:datastoreItem xmlns:ds="http://schemas.openxmlformats.org/officeDocument/2006/customXml" ds:itemID="{BD430F64-860C-4F36-96E8-1DE205DA2450}">
   <ds:schemaRefs>
     <ds:schemaRef ds:uri="http://schemas.openxmlformats.org/officeDocument/2006/bibliography"/>
   </ds:schemaRefs>

</xml_diff>

<commit_message>
Uploading the midterm study guide to our main CS235 repository. Also uploading another version of our CS235 assignment #3 final report.
</commit_message>
<xml_diff>
--- a/Assignment #3 - Application Prototype/CS235 - Assignment #3 - Final Report.docx
+++ b/Assignment #3 - Application Prototype/CS235 - Assignment #3 - Final Report.docx
@@ -2504,13 +2504,11 @@
         <w:ind w:firstLine="360"/>
       </w:pPr>
       <w:r>
-        <w:t xml:space="preserve">To reduce the amount a user must think when using our application and to reduce the likelihood of user error, our application used the Prompting Text Field design pattern in two different </w:t>
-      </w:r>
-      <w:proofErr w:type="gramStart"/>
-      <w:r>
-        <w:t>place</w:t>
-      </w:r>
-      <w:proofErr w:type="gramEnd"/>
+        <w:t>To reduce the amount a user must think when using our application and to reduce the likelihood of user error, our application used the Prompting Text Field design pattern in two different place</w:t>
+      </w:r>
+      <w:r>
+        <w:t>s</w:t>
+      </w:r>
       <w:r>
         <w:t>.  First, on the login page (</w:t>
       </w:r>
@@ -2554,10 +2552,34 @@
         <w:t>masked</w:t>
       </w:r>
       <w:r>
-        <w:t xml:space="preserve"> to prompt the user this is the password field.  </w:t>
-      </w:r>
-      <w:r>
-        <w:t xml:space="preserve">This type of formatting will allow a user to quickly recognize the type of input each field takes without even thinking.  </w:t>
+        <w:t xml:space="preserve"> to </w:t>
+      </w:r>
+      <w:r>
+        <w:t>indicate to</w:t>
+      </w:r>
+      <w:r>
+        <w:t xml:space="preserve"> the user this is </w:t>
+      </w:r>
+      <w:r>
+        <w:t>a</w:t>
+      </w:r>
+      <w:r>
+        <w:t xml:space="preserve"> password field.  </w:t>
+      </w:r>
+      <w:r>
+        <w:t>This type of formatting will allow a user to quickly recognize the type of input</w:t>
+      </w:r>
+      <w:r>
+        <w:t xml:space="preserve"> taken by</w:t>
+      </w:r>
+      <w:r>
+        <w:t xml:space="preserve"> each field with</w:t>
+      </w:r>
+      <w:r>
+        <w:t xml:space="preserve"> little to no</w:t>
+      </w:r>
+      <w:r>
+        <w:t xml:space="preserve"> thinking.  </w:t>
       </w:r>
       <w:r>
         <w:t xml:space="preserve">While the password prompting is somewhat more subtle than </w:t>
@@ -2842,58 +2864,24 @@
     <w:p/>
     <w:p/>
     <w:p>
-      <w:r>
+      <w:pPr>
+        <w:jc w:val="center"/>
+      </w:pPr>
+      <w:r>
+        <w:rPr>
+          <w:noProof/>
+        </w:rPr>
         <w:lastRenderedPageBreak/>
-        <w:tab/>
-        <w:t xml:space="preserve">The second place we used the Prompting Text Field Pattern was in our page’s search box as shown in </w:t>
-      </w:r>
-      <w:r>
-        <w:fldChar w:fldCharType="begin"/>
-      </w:r>
-      <w:r>
-        <w:instrText xml:space="preserve"> REF  _Ref414731617 \* Lower \h </w:instrText>
-      </w:r>
-      <w:r>
-        <w:fldChar w:fldCharType="separate"/>
-      </w:r>
-      <w:r>
-        <w:t xml:space="preserve">figure </w:t>
+        <w:pict>
+          <v:rect id="_x0000_s1033" style="position:absolute;left:0;text-align:left;margin-left:187.4pt;margin-top:100.55pt;width:156.3pt;height:29.3pt;z-index:251665408" filled="f" strokecolor="red" strokeweight="1.5pt"/>
+        </w:pict>
       </w:r>
       <w:r>
         <w:rPr>
           <w:noProof/>
         </w:rPr>
-        <w:t>7</w:t>
-      </w:r>
-      <w:r>
-        <w:fldChar w:fldCharType="end"/>
-      </w:r>
-      <w:r>
-        <w:t xml:space="preserve">.  Since the search field was placed above the to-do list, we had concerns that some users may that that the </w:t>
-      </w:r>
-      <w:r>
-        <w:t>search feature applied only to the to-do list and not the whole tool.  As such, we placed inside the search field the prompt “Search Calendar &amp; To-Do List” to inform the user of the tool’s full functionality.</w:t>
-      </w:r>
-    </w:p>
-    <w:p/>
-    <w:p>
-      <w:pPr>
-        <w:jc w:val="center"/>
-      </w:pPr>
-      <w:r>
-        <w:rPr>
-          <w:noProof/>
-        </w:rPr>
         <w:pict>
-          <v:rect id="_x0000_s1033" style="position:absolute;left:0;text-align:left;margin-left:187.4pt;margin-top:100.55pt;width:156.3pt;height:29.5pt;z-index:251665408" filled="f" strokecolor="red" strokeweight="1pt"/>
-        </w:pict>
-      </w:r>
-      <w:r>
-        <w:rPr>
-          <w:noProof/>
-        </w:rPr>
-        <w:pict>
-          <v:rect id="_x0000_s1035" style="position:absolute;left:0;text-align:left;margin-left:187.4pt;margin-top:139.6pt;width:156.3pt;height:30.85pt;z-index:251666432" filled="f" strokecolor="red" strokeweight="1pt"/>
+          <v:rect id="_x0000_s1035" style="position:absolute;left:0;text-align:left;margin-left:187.4pt;margin-top:139.6pt;width:156.3pt;height:30.85pt;z-index:251666432" filled="f" strokecolor="red" strokeweight="1.5pt"/>
         </w:pict>
       </w:r>
       <w:r>
@@ -3045,6 +3033,38 @@
       </w:r>
     </w:p>
     <w:p/>
+    <w:p/>
+    <w:p>
+      <w:r>
+        <w:tab/>
+        <w:t xml:space="preserve">The second place we used the Prompting Text Field Pattern was in our page’s search box as shown in </w:t>
+      </w:r>
+      <w:r>
+        <w:fldChar w:fldCharType="begin"/>
+      </w:r>
+      <w:r>
+        <w:instrText xml:space="preserve"> REF  _Ref414731617 \* Lower \h </w:instrText>
+      </w:r>
+      <w:r>
+        <w:fldChar w:fldCharType="separate"/>
+      </w:r>
+      <w:r>
+        <w:t xml:space="preserve">figure </w:t>
+      </w:r>
+      <w:r>
+        <w:rPr>
+          <w:noProof/>
+        </w:rPr>
+        <w:t>7</w:t>
+      </w:r>
+      <w:r>
+        <w:fldChar w:fldCharType="end"/>
+      </w:r>
+      <w:r>
+        <w:t>.  Since the search field was placed above the to-do list, there were concerns that some users may think that the search feature applied only to the to-do list and not the whole tool.  As such, we placed inside the search field the prompt “Search Calendar &amp; To-Do List” to inform the user of the tool’s full functionality.  In addition to the intuitiveness improvements associated with the prompting text field for the search box, this approach also reduces the burden on a user’s long term memory to remember the types of queries this feature supports.</w:t>
+      </w:r>
+    </w:p>
+    <w:p/>
     <w:p>
       <w:pPr>
         <w:pStyle w:val="Heading2"/>
@@ -3085,22 +3105,71 @@
         <w:t>s</w:t>
       </w:r>
       <w:r>
-        <w:t xml:space="preserve"> may find the page difficult to use and/or confusing.   One way to minimize the amount of page navigation </w:t>
-      </w:r>
-      <w:r>
-        <w:t>is through modal dialog, which open on top of the existing</w:t>
+        <w:t xml:space="preserve"> may find the </w:t>
+      </w:r>
+      <w:r>
+        <w:t>application</w:t>
+      </w:r>
+      <w:r>
+        <w:t xml:space="preserve"> difficult and/or confusing</w:t>
+      </w:r>
+      <w:r>
+        <w:t xml:space="preserve"> to use</w:t>
+      </w:r>
+      <w:r>
+        <w:t xml:space="preserve">.   </w:t>
+      </w:r>
+      <w:r>
+        <w:t xml:space="preserve">Since not all users of our application will have very high frequencies of practice, we wanted to simplify the site’s navigation model as much as possible. </w:t>
+      </w:r>
+    </w:p>
+    <w:p>
+      <w:pPr>
+        <w:ind w:firstLine="360"/>
+      </w:pPr>
+    </w:p>
+    <w:p>
+      <w:pPr>
+        <w:ind w:firstLine="360"/>
+      </w:pPr>
+      <w:r>
+        <w:t xml:space="preserve">One way to minimize the amount of page navigation </w:t>
+      </w:r>
+      <w:r>
+        <w:t>is through modal dialog</w:t>
+      </w:r>
+      <w:r>
+        <w:t>s</w:t>
+      </w:r>
+      <w:r>
+        <w:t>, which open on top of the existing</w:t>
+      </w:r>
+      <w:r>
+        <w:t xml:space="preserve"> page</w:t>
       </w:r>
       <w:r>
         <w:t xml:space="preserve">.  </w:t>
       </w:r>
       <w:r>
-        <w:t>Through modal dialogs, a page can create a hub and spoke like affect where the user never actually leaves the main</w:t>
+        <w:t xml:space="preserve">Through </w:t>
+      </w:r>
+      <w:r>
+        <w:t xml:space="preserve">the use of modal dialogs, we created a hub and spoke like navigation model </w:t>
+      </w:r>
+      <w:r>
+        <w:t>where the user never actually leaves the main</w:t>
       </w:r>
       <w:r>
         <w:t xml:space="preserve"> </w:t>
       </w:r>
       <w:r>
-        <w:t xml:space="preserve">page (i.e. hub) but accesses features through numerous modal dialogs (i.e. spokes).  </w:t>
+        <w:t>page (i.e. hub)</w:t>
+      </w:r>
+      <w:r>
+        <w:t xml:space="preserve">.  Rather, the user access all other additional features through numerous </w:t>
+      </w:r>
+      <w:r>
+        <w:t xml:space="preserve">modal dialogs (i.e. spokes).  </w:t>
       </w:r>
     </w:p>
     <w:p>
@@ -3205,6 +3274,7 @@
       </w:pPr>
       <w:bookmarkStart w:id="18" w:name="_Toc414761654"/>
       <w:r>
+        <w:lastRenderedPageBreak/>
         <w:t>Drop Down Chooser Design Pattern</w:t>
       </w:r>
       <w:bookmarkEnd w:id="18"/>
@@ -3237,15 +3307,6 @@
       <w:pPr>
         <w:ind w:firstLine="360"/>
       </w:pPr>
-    </w:p>
-    <w:p>
-      <w:pPr>
-        <w:ind w:firstLine="360"/>
-      </w:pPr>
-      <w:r>
-        <w:lastRenderedPageBreak/>
-        <w:t>In our applications, we recognized two specific types of dropdown choosers that would improve the user experience.  The first type is a date or calendar style drop down chooser where a user can select a specific day</w:t>
-      </w:r>
     </w:p>
     <w:p>
       <w:pPr>
@@ -3417,6 +3478,7 @@
         <w:rPr>
           <w:noProof/>
         </w:rPr>
+        <w:lastRenderedPageBreak/>
         <w:drawing>
           <wp:inline distT="0" distB="0" distL="0" distR="0">
             <wp:extent cx="2571170" cy="1924216"/>
@@ -3470,7 +3532,6 @@
       </w:pPr>
       <w:bookmarkStart w:id="21" w:name="_Ref414756596"/>
       <w:r>
-        <w:lastRenderedPageBreak/>
         <w:t xml:space="preserve">Figure </w:t>
       </w:r>
       <w:fldSimple w:instr=" SEQ Figure \* ARABIC ">
@@ -3498,14 +3559,23 @@
       </w:r>
     </w:p>
     <w:p>
+      <w:pPr>
+        <w:ind w:firstLine="360"/>
+      </w:pPr>
+      <w:r>
+        <w:lastRenderedPageBreak/>
+        <w:t xml:space="preserve">In our applications, we recognized two specific types of dropdown choosers that would improve the user experience.  The first type is </w:t>
+      </w:r>
       <w:proofErr w:type="gramStart"/>
       <w:r>
-        <w:lastRenderedPageBreak/>
-        <w:t>from</w:t>
+        <w:t>a date or calendar style drop</w:t>
       </w:r>
       <w:proofErr w:type="gramEnd"/>
       <w:r>
-        <w:t xml:space="preserve"> a monthly view.  This type of drop down chooser is shown in</w:t>
+        <w:t xml:space="preserve"> down chooser where a user can select a specific day </w:t>
+      </w:r>
+      <w:r>
+        <w:t>from a monthly view.  This type of drop down chooser is shown in</w:t>
       </w:r>
       <w:r>
         <w:t xml:space="preserve"> </w:t>
@@ -3684,7 +3754,7 @@
           <w:noProof/>
         </w:rPr>
         <w:pict>
-          <v:rect id="_x0000_s1037" style="position:absolute;left:0;text-align:left;margin-left:230.7pt;margin-top:89.25pt;width:145.5pt;height:113.15pt;z-index:251667456" filled="f" strokecolor="red" strokeweight="1pt"/>
+          <v:rect id="_x0000_s1037" style="position:absolute;left:0;text-align:left;margin-left:237.2pt;margin-top:71.85pt;width:116.65pt;height:90.7pt;z-index:251667456" filled="f" strokecolor="red" strokeweight="1pt"/>
         </w:pict>
       </w:r>
       <w:r>
@@ -3693,8 +3763,8 @@
         </w:rPr>
         <w:drawing>
           <wp:inline distT="0" distB="0" distL="0" distR="0">
-            <wp:extent cx="2869092" cy="2820389"/>
-            <wp:effectExtent l="19050" t="0" r="7458" b="0"/>
+            <wp:extent cx="2306096" cy="2266950"/>
+            <wp:effectExtent l="19050" t="0" r="0" b="0"/>
             <wp:docPr id="11" name="Picture 10" descr="Date Drop Down Chooser.png"/>
             <wp:cNvGraphicFramePr>
               <a:graphicFrameLocks xmlns:a="http://schemas.openxmlformats.org/drawingml/2006/main" noChangeAspect="1"/>
@@ -3716,7 +3786,7 @@
                   <pic:spPr>
                     <a:xfrm>
                       <a:off x="0" y="0"/>
-                      <a:ext cx="2869643" cy="2820931"/>
+                      <a:ext cx="2307348" cy="2268181"/>
                     </a:xfrm>
                     <a:prstGeom prst="rect">
                       <a:avLst/>
@@ -3759,15 +3829,7 @@
         <w:t xml:space="preserve"> – </w:t>
       </w:r>
       <w:r>
-        <w:t xml:space="preserve">Calendar Date Selector Drop </w:t>
-      </w:r>
-      <w:proofErr w:type="gramStart"/>
-      <w:r>
-        <w:t>Down</w:t>
-      </w:r>
-      <w:proofErr w:type="gramEnd"/>
-      <w:r>
-        <w:t xml:space="preserve"> Chooser</w:t>
+        <w:t>Calendar Date Selector Drop Down Chooser</w:t>
       </w:r>
     </w:p>
     <w:p>
@@ -3785,7 +3847,7 @@
           <w:noProof/>
         </w:rPr>
         <w:pict>
-          <v:rect id="_x0000_s1038" style="position:absolute;left:0;text-align:left;margin-left:240.4pt;margin-top:105.4pt;width:115.7pt;height:139.15pt;z-index:251669504" filled="f" strokecolor="red" strokeweight="1pt"/>
+          <v:rect id="_x0000_s1038" style="position:absolute;left:0;text-align:left;margin-left:247.4pt;margin-top:72.6pt;width:78.9pt;height:94.9pt;z-index:251669504" filled="f" strokecolor="red" strokeweight="1pt"/>
         </w:pict>
       </w:r>
       <w:r>
@@ -3794,8 +3856,8 @@
         </w:rPr>
         <w:drawing>
           <wp:inline distT="0" distB="0" distL="0" distR="0">
-            <wp:extent cx="2457099" cy="3114369"/>
-            <wp:effectExtent l="19050" t="0" r="351" b="0"/>
+            <wp:extent cx="1671366" cy="2118453"/>
+            <wp:effectExtent l="19050" t="0" r="5034" b="0"/>
             <wp:docPr id="13" name="Picture 12" descr="Time Drop Down Chooser.png"/>
             <wp:cNvGraphicFramePr>
               <a:graphicFrameLocks xmlns:a="http://schemas.openxmlformats.org/drawingml/2006/main" noChangeAspect="1"/>
@@ -3817,7 +3879,7 @@
                   <pic:spPr>
                     <a:xfrm>
                       <a:off x="0" y="0"/>
-                      <a:ext cx="2458981" cy="3116754"/>
+                      <a:ext cx="1672665" cy="2120099"/>
                     </a:xfrm>
                     <a:prstGeom prst="rect">
                       <a:avLst/>
@@ -3857,15 +3919,7 @@
       </w:fldSimple>
       <w:bookmarkEnd w:id="23"/>
       <w:r>
-        <w:t xml:space="preserve"> – Time Selector Drop </w:t>
-      </w:r>
-      <w:proofErr w:type="gramStart"/>
-      <w:r>
-        <w:t>Down</w:t>
-      </w:r>
-      <w:proofErr w:type="gramEnd"/>
-      <w:r>
-        <w:t xml:space="preserve"> Chooser</w:t>
+        <w:t xml:space="preserve"> – Time Selector Drop Down Chooser</w:t>
       </w:r>
     </w:p>
     <w:p>
@@ -4056,7 +4110,7 @@
             <w:rPr>
               <w:noProof/>
             </w:rPr>
-            <w:t>5</w:t>
+            <w:t>6</w:t>
           </w:r>
           <w:r>
             <w:rPr>
@@ -7302,7 +7356,7 @@
 </file>
 
 <file path=customXml/itemProps1.xml><?xml version="1.0" encoding="utf-8"?>
-<ds:datastoreItem xmlns:ds="http://schemas.openxmlformats.org/officeDocument/2006/customXml" ds:itemID="{BD430F64-860C-4F36-96E8-1DE205DA2450}">
+<ds:datastoreItem xmlns:ds="http://schemas.openxmlformats.org/officeDocument/2006/customXml" ds:itemID="{28E37286-DB85-4FC5-88D2-E3C88BAA3AC8}">
   <ds:schemaRefs>
     <ds:schemaRef ds:uri="http://schemas.openxmlformats.org/officeDocument/2006/bibliography"/>
   </ds:schemaRefs>

</xml_diff>

<commit_message>
Finished initial read through of the CS235 web application final report.
</commit_message>
<xml_diff>
--- a/Assignment #3 - Application Prototype/CS235 - Assignment #3 - Final Report.docx
+++ b/Assignment #3 - Application Prototype/CS235 - Assignment #3 - Final Report.docx
@@ -393,7 +393,7 @@
         </w:rPr>
         <w:fldChar w:fldCharType="separate"/>
       </w:r>
-      <w:hyperlink w:anchor="_Toc414761645" w:history="1">
+      <w:hyperlink w:anchor="_Toc414763727" w:history="1">
         <w:r>
           <w:rPr>
             <w:rStyle w:val="Hyperlink"/>
@@ -434,7 +434,7 @@
             <w:noProof/>
             <w:webHidden/>
           </w:rPr>
-          <w:instrText xml:space="preserve"> PAGEREF _Toc414761645 \h </w:instrText>
+          <w:instrText xml:space="preserve"> PAGEREF _Toc414763727 \h </w:instrText>
         </w:r>
         <w:r>
           <w:rPr>
@@ -477,7 +477,7 @@
           <w:noProof/>
         </w:rPr>
       </w:pPr>
-      <w:hyperlink w:anchor="_Toc414761646" w:history="1">
+      <w:hyperlink w:anchor="_Toc414763728" w:history="1">
         <w:r>
           <w:rPr>
             <w:rStyle w:val="Hyperlink"/>
@@ -518,7 +518,7 @@
             <w:noProof/>
             <w:webHidden/>
           </w:rPr>
-          <w:instrText xml:space="preserve"> PAGEREF _Toc414761646 \h </w:instrText>
+          <w:instrText xml:space="preserve"> PAGEREF _Toc414763728 \h </w:instrText>
         </w:r>
         <w:r>
           <w:rPr>
@@ -561,7 +561,7 @@
           <w:noProof/>
         </w:rPr>
       </w:pPr>
-      <w:hyperlink w:anchor="_Toc414761647" w:history="1">
+      <w:hyperlink w:anchor="_Toc414763729" w:history="1">
         <w:r>
           <w:rPr>
             <w:rStyle w:val="Hyperlink"/>
@@ -602,7 +602,7 @@
             <w:noProof/>
             <w:webHidden/>
           </w:rPr>
-          <w:instrText xml:space="preserve"> PAGEREF _Toc414761647 \h </w:instrText>
+          <w:instrText xml:space="preserve"> PAGEREF _Toc414763729 \h </w:instrText>
         </w:r>
         <w:r>
           <w:rPr>
@@ -645,7 +645,7 @@
           <w:noProof/>
         </w:rPr>
       </w:pPr>
-      <w:hyperlink w:anchor="_Toc414761648" w:history="1">
+      <w:hyperlink w:anchor="_Toc414763730" w:history="1">
         <w:r>
           <w:rPr>
             <w:rStyle w:val="Hyperlink"/>
@@ -686,7 +686,7 @@
             <w:noProof/>
             <w:webHidden/>
           </w:rPr>
-          <w:instrText xml:space="preserve"> PAGEREF _Toc414761648 \h </w:instrText>
+          <w:instrText xml:space="preserve"> PAGEREF _Toc414763730 \h </w:instrText>
         </w:r>
         <w:r>
           <w:rPr>
@@ -729,7 +729,7 @@
           <w:noProof/>
         </w:rPr>
       </w:pPr>
-      <w:hyperlink w:anchor="_Toc414761649" w:history="1">
+      <w:hyperlink w:anchor="_Toc414763731" w:history="1">
         <w:r>
           <w:rPr>
             <w:rStyle w:val="Hyperlink"/>
@@ -770,7 +770,7 @@
             <w:noProof/>
             <w:webHidden/>
           </w:rPr>
-          <w:instrText xml:space="preserve"> PAGEREF _Toc414761649 \h </w:instrText>
+          <w:instrText xml:space="preserve"> PAGEREF _Toc414763731 \h </w:instrText>
         </w:r>
         <w:r>
           <w:rPr>
@@ -813,7 +813,7 @@
           <w:noProof/>
         </w:rPr>
       </w:pPr>
-      <w:hyperlink w:anchor="_Toc414761650" w:history="1">
+      <w:hyperlink w:anchor="_Toc414763732" w:history="1">
         <w:r>
           <w:rPr>
             <w:rStyle w:val="Hyperlink"/>
@@ -854,7 +854,7 @@
             <w:noProof/>
             <w:webHidden/>
           </w:rPr>
-          <w:instrText xml:space="preserve"> PAGEREF _Toc414761650 \h </w:instrText>
+          <w:instrText xml:space="preserve"> PAGEREF _Toc414763732 \h </w:instrText>
         </w:r>
         <w:r>
           <w:rPr>
@@ -897,7 +897,7 @@
           <w:noProof/>
         </w:rPr>
       </w:pPr>
-      <w:hyperlink w:anchor="_Toc414761651" w:history="1">
+      <w:hyperlink w:anchor="_Toc414763733" w:history="1">
         <w:r>
           <w:rPr>
             <w:rStyle w:val="Hyperlink"/>
@@ -938,7 +938,7 @@
             <w:noProof/>
             <w:webHidden/>
           </w:rPr>
-          <w:instrText xml:space="preserve"> PAGEREF _Toc414761651 \h </w:instrText>
+          <w:instrText xml:space="preserve"> PAGEREF _Toc414763733 \h </w:instrText>
         </w:r>
         <w:r>
           <w:rPr>
@@ -981,7 +981,7 @@
           <w:noProof/>
         </w:rPr>
       </w:pPr>
-      <w:hyperlink w:anchor="_Toc414761652" w:history="1">
+      <w:hyperlink w:anchor="_Toc414763734" w:history="1">
         <w:r>
           <w:rPr>
             <w:rStyle w:val="Hyperlink"/>
@@ -1022,7 +1022,7 @@
             <w:noProof/>
             <w:webHidden/>
           </w:rPr>
-          <w:instrText xml:space="preserve"> PAGEREF _Toc414761652 \h </w:instrText>
+          <w:instrText xml:space="preserve"> PAGEREF _Toc414763734 \h </w:instrText>
         </w:r>
         <w:r>
           <w:rPr>
@@ -1065,7 +1065,7 @@
           <w:noProof/>
         </w:rPr>
       </w:pPr>
-      <w:hyperlink w:anchor="_Toc414761653" w:history="1">
+      <w:hyperlink w:anchor="_Toc414763735" w:history="1">
         <w:r>
           <w:rPr>
             <w:rStyle w:val="Hyperlink"/>
@@ -1106,7 +1106,7 @@
             <w:noProof/>
             <w:webHidden/>
           </w:rPr>
-          <w:instrText xml:space="preserve"> PAGEREF _Toc414761653 \h </w:instrText>
+          <w:instrText xml:space="preserve"> PAGEREF _Toc414763735 \h </w:instrText>
         </w:r>
         <w:r>
           <w:rPr>
@@ -1149,7 +1149,7 @@
           <w:noProof/>
         </w:rPr>
       </w:pPr>
-      <w:hyperlink w:anchor="_Toc414761654" w:history="1">
+      <w:hyperlink w:anchor="_Toc414763736" w:history="1">
         <w:r>
           <w:rPr>
             <w:rStyle w:val="Hyperlink"/>
@@ -1190,7 +1190,7 @@
             <w:noProof/>
             <w:webHidden/>
           </w:rPr>
-          <w:instrText xml:space="preserve"> PAGEREF _Toc414761654 \h </w:instrText>
+          <w:instrText xml:space="preserve"> PAGEREF _Toc414763736 \h </w:instrText>
         </w:r>
         <w:r>
           <w:rPr>
@@ -1210,7 +1210,7 @@
             <w:noProof/>
             <w:webHidden/>
           </w:rPr>
-          <w:t>6</w:t>
+          <w:t>8</w:t>
         </w:r>
         <w:r>
           <w:rPr>
@@ -1253,7 +1253,7 @@
       <w:pPr>
         <w:pStyle w:val="Heading1"/>
       </w:pPr>
-      <w:bookmarkStart w:id="2" w:name="_Toc414761645"/>
+      <w:bookmarkStart w:id="2" w:name="_Toc414763727"/>
       <w:r>
         <w:lastRenderedPageBreak/>
         <w:t>Summary</w:t>
@@ -1364,7 +1364,7 @@
       <w:pPr>
         <w:pStyle w:val="Heading1"/>
       </w:pPr>
-      <w:bookmarkStart w:id="3" w:name="_Toc414761646"/>
+      <w:bookmarkStart w:id="3" w:name="_Toc414763728"/>
       <w:r>
         <w:t>Application Overview</w:t>
       </w:r>
@@ -1428,7 +1428,7 @@
       <w:pPr>
         <w:pStyle w:val="Heading1"/>
       </w:pPr>
-      <w:bookmarkStart w:id="4" w:name="_Toc414761647"/>
+      <w:bookmarkStart w:id="4" w:name="_Toc414763729"/>
       <w:r>
         <w:t>Application Files and Source Code</w:t>
       </w:r>
@@ -1647,7 +1647,7 @@
       <w:pPr>
         <w:pStyle w:val="Heading1"/>
       </w:pPr>
-      <w:bookmarkStart w:id="5" w:name="_Toc414761648"/>
+      <w:bookmarkStart w:id="5" w:name="_Toc414763730"/>
       <w:r>
         <w:t>Prototype Presentation</w:t>
       </w:r>
@@ -1742,7 +1742,7 @@
       <w:pPr>
         <w:pStyle w:val="Heading1"/>
       </w:pPr>
-      <w:bookmarkStart w:id="6" w:name="_Toc414761649"/>
+      <w:bookmarkStart w:id="6" w:name="_Toc414763731"/>
       <w:r>
         <w:t>Design Patterns</w:t>
       </w:r>
@@ -1799,7 +1799,7 @@
       <w:pPr>
         <w:pStyle w:val="Heading2"/>
       </w:pPr>
-      <w:bookmarkStart w:id="7" w:name="_Toc414761650"/>
+      <w:bookmarkStart w:id="7" w:name="_Toc414763732"/>
       <w:r>
         <w:t>Inlay List Design Pattern</w:t>
       </w:r>
@@ -2171,7 +2171,7 @@
       <w:pPr>
         <w:pStyle w:val="Heading2"/>
       </w:pPr>
-      <w:bookmarkStart w:id="10" w:name="_Toc414761651"/>
+      <w:bookmarkStart w:id="10" w:name="_Toc414763733"/>
       <w:r>
         <w:t xml:space="preserve">Alternate Views </w:t>
       </w:r>
@@ -2444,7 +2444,7 @@
       <w:pPr>
         <w:pStyle w:val="Heading2"/>
       </w:pPr>
-      <w:bookmarkStart w:id="11" w:name="_Toc414761652"/>
+      <w:bookmarkStart w:id="11" w:name="_Toc414763734"/>
       <w:r>
         <w:t>Prompting Text Field</w:t>
       </w:r>
@@ -3069,7 +3069,7 @@
       <w:pPr>
         <w:pStyle w:val="Heading2"/>
       </w:pPr>
-      <w:bookmarkStart w:id="17" w:name="_Toc414761653"/>
+      <w:bookmarkStart w:id="17" w:name="_Toc414763735"/>
       <w:r>
         <w:t>Modal Dialog</w:t>
       </w:r>
@@ -3142,7 +3142,13 @@
         <w:t>s</w:t>
       </w:r>
       <w:r>
-        <w:t>, which open on top of the existing</w:t>
+        <w:t xml:space="preserve">, which open on top of </w:t>
+      </w:r>
+      <w:r>
+        <w:t>an</w:t>
+      </w:r>
+      <w:r>
+        <w:t xml:space="preserve"> existing</w:t>
       </w:r>
       <w:r>
         <w:t xml:space="preserve"> page</w:t>
@@ -3166,10 +3172,22 @@
         <w:t>page (i.e. hub)</w:t>
       </w:r>
       <w:r>
-        <w:t xml:space="preserve">.  Rather, the user access all other additional features through numerous </w:t>
-      </w:r>
-      <w:r>
-        <w:t xml:space="preserve">modal dialogs (i.e. spokes).  </w:t>
+        <w:t>.  Rather, the user access</w:t>
+      </w:r>
+      <w:r>
+        <w:t>es</w:t>
+      </w:r>
+      <w:r>
+        <w:t xml:space="preserve"> all other additional features through numerous </w:t>
+      </w:r>
+      <w:r>
+        <w:t xml:space="preserve">modal dialogs (i.e. spokes).   This approach will significantly </w:t>
+      </w:r>
+      <w:r>
+        <w:t xml:space="preserve">reduce the risk when users explore </w:t>
+      </w:r>
+      <w:r>
+        <w:t xml:space="preserve">different features because they know that by simply closing the modal dialog, they are able to return to where they just were.   </w:t>
       </w:r>
     </w:p>
     <w:p>
@@ -3182,7 +3200,10 @@
         <w:ind w:firstLine="360"/>
       </w:pPr>
       <w:r>
-        <w:t xml:space="preserve">Our design relies heavily on modal dialog boxes to handle almost all types of user interaction including: creating a calendar appointment, creating a to-do task, and </w:t>
+        <w:t>Specific examples where modal dialogs were used to provide users access to site features include</w:t>
+      </w:r>
+      <w:r>
+        <w:t xml:space="preserve">: creating a calendar appointment, creating a to-do task, and </w:t>
       </w:r>
       <w:r>
         <w:t xml:space="preserve">marking a </w:t>
@@ -3266,46 +3287,9 @@
         <w:t xml:space="preserve">  </w:t>
       </w:r>
     </w:p>
-    <w:p/>
-    <w:p/>
-    <w:p>
-      <w:pPr>
-        <w:pStyle w:val="Heading2"/>
-      </w:pPr>
-      <w:bookmarkStart w:id="18" w:name="_Toc414761654"/>
-      <w:r>
-        <w:lastRenderedPageBreak/>
-        <w:t>Drop Down Chooser Design Pattern</w:t>
-      </w:r>
-      <w:bookmarkEnd w:id="18"/>
-    </w:p>
-    <w:p/>
-    <w:p>
-      <w:pPr>
-        <w:ind w:firstLine="360"/>
-      </w:pPr>
-      <w:r>
-        <w:t>If a web page is not designed well, users can become confused when trying to enter information into a form as they may be unsure of how to properly format the information as well as the set of possible values the</w:t>
-      </w:r>
-      <w:r>
-        <w:t xml:space="preserve"> field </w:t>
-      </w:r>
-      <w:r>
-        <w:t>accept</w:t>
-      </w:r>
-      <w:r>
-        <w:t>s</w:t>
-      </w:r>
-      <w:r>
-        <w:t xml:space="preserve">.  </w:t>
-      </w:r>
-      <w:r>
-        <w:t xml:space="preserve"> One of the solutions to this problem is to use a drop down chooser.  </w:t>
-      </w:r>
-    </w:p>
-    <w:p>
-      <w:pPr>
-        <w:ind w:firstLine="360"/>
+    <w:p>
+      <w:pPr>
+        <w:jc w:val="center"/>
       </w:pPr>
     </w:p>
     <w:p>
@@ -3367,7 +3351,7 @@
       <w:pPr>
         <w:pStyle w:val="Caption"/>
       </w:pPr>
-      <w:bookmarkStart w:id="19" w:name="_Ref414756594"/>
+      <w:bookmarkStart w:id="18" w:name="_Ref414756594"/>
       <w:r>
         <w:t xml:space="preserve">Figure </w:t>
       </w:r>
@@ -3379,15 +3363,43 @@
           <w:t>8</w:t>
         </w:r>
       </w:fldSimple>
-      <w:bookmarkEnd w:id="19"/>
+      <w:bookmarkEnd w:id="18"/>
       <w:r>
         <w:t xml:space="preserve"> – Modal Dialog to Create a Calendar Appointment</w:t>
       </w:r>
     </w:p>
-    <w:p/>
-    <w:p/>
-    <w:p/>
-    <w:p/>
+    <w:p>
+      <w:pPr>
+        <w:rPr>
+          <w:sz w:val="16"/>
+          <w:szCs w:val="16"/>
+        </w:rPr>
+      </w:pPr>
+    </w:p>
+    <w:p>
+      <w:pPr>
+        <w:rPr>
+          <w:sz w:val="16"/>
+          <w:szCs w:val="16"/>
+        </w:rPr>
+      </w:pPr>
+    </w:p>
+    <w:p>
+      <w:pPr>
+        <w:rPr>
+          <w:sz w:val="16"/>
+          <w:szCs w:val="16"/>
+        </w:rPr>
+      </w:pPr>
+    </w:p>
+    <w:p>
+      <w:pPr>
+        <w:rPr>
+          <w:sz w:val="16"/>
+          <w:szCs w:val="16"/>
+        </w:rPr>
+      </w:pPr>
+    </w:p>
     <w:p>
       <w:pPr>
         <w:jc w:val="center"/>
@@ -3446,7 +3458,7 @@
       <w:pPr>
         <w:pStyle w:val="Caption"/>
       </w:pPr>
-      <w:bookmarkStart w:id="20" w:name="_Ref414756595"/>
+      <w:bookmarkStart w:id="19" w:name="_Ref414756595"/>
       <w:r>
         <w:t xml:space="preserve">Figure </w:t>
       </w:r>
@@ -3458,7 +3470,7 @@
           <w:t>9</w:t>
         </w:r>
       </w:fldSimple>
-      <w:bookmarkEnd w:id="20"/>
+      <w:bookmarkEnd w:id="19"/>
       <w:r>
         <w:t xml:space="preserve"> – Modal Dialog to Create a </w:t>
       </w:r>
@@ -3466,10 +3478,38 @@
         <w:t>To-Do Task</w:t>
       </w:r>
     </w:p>
-    <w:p/>
-    <w:p/>
-    <w:p/>
-    <w:p/>
+    <w:p>
+      <w:pPr>
+        <w:rPr>
+          <w:sz w:val="16"/>
+          <w:szCs w:val="16"/>
+        </w:rPr>
+      </w:pPr>
+    </w:p>
+    <w:p>
+      <w:pPr>
+        <w:rPr>
+          <w:sz w:val="16"/>
+          <w:szCs w:val="16"/>
+        </w:rPr>
+      </w:pPr>
+    </w:p>
+    <w:p>
+      <w:pPr>
+        <w:rPr>
+          <w:sz w:val="16"/>
+          <w:szCs w:val="16"/>
+        </w:rPr>
+      </w:pPr>
+    </w:p>
+    <w:p>
+      <w:pPr>
+        <w:rPr>
+          <w:sz w:val="16"/>
+          <w:szCs w:val="16"/>
+        </w:rPr>
+      </w:pPr>
+    </w:p>
     <w:p>
       <w:pPr>
         <w:jc w:val="center"/>
@@ -3478,7 +3518,6 @@
         <w:rPr>
           <w:noProof/>
         </w:rPr>
-        <w:lastRenderedPageBreak/>
         <w:drawing>
           <wp:inline distT="0" distB="0" distL="0" distR="0">
             <wp:extent cx="2571170" cy="1924216"/>
@@ -3530,7 +3569,7 @@
       <w:pPr>
         <w:pStyle w:val="Caption"/>
       </w:pPr>
-      <w:bookmarkStart w:id="21" w:name="_Ref414756596"/>
+      <w:bookmarkStart w:id="20" w:name="_Ref414756596"/>
       <w:r>
         <w:t xml:space="preserve">Figure </w:t>
       </w:r>
@@ -3542,45 +3581,115 @@
           <w:t>10</w:t>
         </w:r>
       </w:fldSimple>
+      <w:bookmarkEnd w:id="20"/>
+      <w:r>
+        <w:t xml:space="preserve"> – Modal Dialog to </w:t>
+      </w:r>
+      <w:r>
+        <w:t>Mark a To-Do Task Completed</w:t>
+      </w:r>
+    </w:p>
+    <w:p>
+      <w:pPr>
+        <w:spacing w:after="200" w:line="276" w:lineRule="auto"/>
+      </w:pPr>
+      <w:r>
+        <w:br w:type="page"/>
+      </w:r>
+    </w:p>
+    <w:p>
+      <w:pPr>
+        <w:pStyle w:val="Heading2"/>
+      </w:pPr>
+      <w:bookmarkStart w:id="21" w:name="_Toc414763736"/>
+      <w:r>
+        <w:lastRenderedPageBreak/>
+        <w:t>Drop Down Chooser Design Pattern</w:t>
+      </w:r>
       <w:bookmarkEnd w:id="21"/>
-      <w:r>
-        <w:t xml:space="preserve"> – Modal Dialog to </w:t>
-      </w:r>
-      <w:r>
-        <w:t>Mark a To-Do Task Completed</w:t>
-      </w:r>
-    </w:p>
-    <w:p>
-      <w:pPr>
-        <w:spacing w:after="200" w:line="276" w:lineRule="auto"/>
-      </w:pPr>
-      <w:r>
-        <w:br w:type="page"/>
-      </w:r>
-    </w:p>
+    </w:p>
+    <w:p/>
     <w:p>
       <w:pPr>
         <w:ind w:firstLine="360"/>
       </w:pPr>
       <w:r>
-        <w:lastRenderedPageBreak/>
-        <w:t xml:space="preserve">In our applications, we recognized two specific types of dropdown choosers that would improve the user experience.  The first type is </w:t>
-      </w:r>
-      <w:proofErr w:type="gramStart"/>
-      <w:r>
-        <w:t>a date or calendar style drop</w:t>
-      </w:r>
-      <w:proofErr w:type="gramEnd"/>
-      <w:r>
-        <w:t xml:space="preserve"> down chooser where a user can select a specific day </w:t>
-      </w:r>
-      <w:r>
-        <w:t>from a monthly view.  This type of drop down chooser is shown in</w:t>
+        <w:t>When</w:t>
+      </w:r>
+      <w:r>
+        <w:t xml:space="preserve"> a web page is not </w:t>
+      </w:r>
+      <w:r>
+        <w:t>well-design</w:t>
+      </w:r>
+      <w:r>
+        <w:t xml:space="preserve">, users can become confused when trying to enter </w:t>
+      </w:r>
+      <w:r>
+        <w:t>information</w:t>
+      </w:r>
+      <w:r>
+        <w:t xml:space="preserve"> into a form as they may be unsure of how to </w:t>
+      </w:r>
+      <w:r>
+        <w:t>correctly</w:t>
+      </w:r>
+      <w:r>
+        <w:t xml:space="preserve"> format the </w:t>
+      </w:r>
+      <w:r>
+        <w:t>input</w:t>
+      </w:r>
+      <w:r>
+        <w:t xml:space="preserve"> as well as the set of possible values the field accepts.  </w:t>
+      </w:r>
+      <w:r>
+        <w:t xml:space="preserve">In addition, when users are forced to manually type such information, they are more likely to make a mistake. </w:t>
       </w:r>
       <w:r>
         <w:t xml:space="preserve"> </w:t>
       </w:r>
       <w:r>
+        <w:t>To address these types of issues, we used drop down choosers in our application wherever reasonable.</w:t>
+      </w:r>
+      <w:r>
+        <w:t xml:space="preserve"> </w:t>
+      </w:r>
+    </w:p>
+    <w:p>
+      <w:pPr>
+        <w:ind w:firstLine="360"/>
+      </w:pPr>
+    </w:p>
+    <w:p>
+      <w:pPr>
+        <w:ind w:firstLine="360"/>
+      </w:pPr>
+      <w:r>
+        <w:t xml:space="preserve">One type of drop down chooser used by our application is </w:t>
+      </w:r>
+      <w:r>
+        <w:t>a date or calendar</w:t>
+      </w:r>
+      <w:r>
+        <w:t>-</w:t>
+      </w:r>
+      <w:r>
+        <w:t xml:space="preserve">style chooser where a user can select a specific day </w:t>
+      </w:r>
+      <w:r>
+        <w:t xml:space="preserve">from a </w:t>
+      </w:r>
+      <w:r>
+        <w:t>calendar month</w:t>
+      </w:r>
+      <w:r>
+        <w:t xml:space="preserve"> view.  This type of drop down chooser is shown in</w:t>
+      </w:r>
+      <w:r>
+        <w:t xml:space="preserve"> </w:t>
+      </w:r>
+      <w:r>
         <w:fldChar w:fldCharType="begin"/>
       </w:r>
       <w:r>
@@ -3664,6 +3773,18 @@
       <w:r>
         <w:t>.</w:t>
       </w:r>
+      <w:r>
+        <w:t xml:space="preserve">  One key added benefit of this style of chooser is that </w:t>
+      </w:r>
+      <w:r>
+        <w:t xml:space="preserve">it eliminates the need for a </w:t>
+      </w:r>
+      <w:r>
+        <w:t>user to recall the day of the week for a particular date.  Rather, the calendar drop down chooser we used allows a user to quickly and visually recognize the day of the week for a particular date</w:t>
+      </w:r>
+      <w:r>
+        <w:t xml:space="preserve">. </w:t>
+      </w:r>
     </w:p>
     <w:p/>
     <w:p>
@@ -3680,7 +3801,10 @@
         <w:t xml:space="preserve">was a time chooser where the user could select </w:t>
       </w:r>
       <w:r>
-        <w:t xml:space="preserve">time specific time that would be displayed in 24 hour formatting.  The drop down chooser is shown in </w:t>
+        <w:t xml:space="preserve">a </w:t>
+      </w:r>
+      <w:r>
+        <w:t xml:space="preserve">specific time that would be displayed in 24 hour formatting.  The drop down chooser is shown in </w:t>
       </w:r>
       <w:r>
         <w:fldChar w:fldCharType="begin"/>
@@ -3742,9 +3866,11 @@
       <w:r>
         <w:t>.</w:t>
       </w:r>
+      <w:r>
+        <w:t xml:space="preserve">  </w:t>
+      </w:r>
     </w:p>
     <w:p/>
-    <w:p/>
     <w:p>
       <w:pPr>
         <w:jc w:val="center"/>
@@ -3754,7 +3880,7 @@
           <w:noProof/>
         </w:rPr>
         <w:pict>
-          <v:rect id="_x0000_s1037" style="position:absolute;left:0;text-align:left;margin-left:237.2pt;margin-top:71.85pt;width:116.65pt;height:90.7pt;z-index:251667456" filled="f" strokecolor="red" strokeweight="1pt"/>
+          <v:rect id="_x0000_s1037" style="position:absolute;left:0;text-align:left;margin-left:242.5pt;margin-top:58.2pt;width:94.25pt;height:73.25pt;z-index:251667456" filled="f" strokecolor="red" strokeweight="1pt"/>
         </w:pict>
       </w:r>
       <w:r>
@@ -3763,7 +3889,7 @@
         </w:rPr>
         <w:drawing>
           <wp:inline distT="0" distB="0" distL="0" distR="0">
-            <wp:extent cx="2306096" cy="2266950"/>
+            <wp:extent cx="1856173" cy="1824663"/>
             <wp:effectExtent l="19050" t="0" r="0" b="0"/>
             <wp:docPr id="11" name="Picture 10" descr="Date Drop Down Chooser.png"/>
             <wp:cNvGraphicFramePr>
@@ -3786,7 +3912,7 @@
                   <pic:spPr>
                     <a:xfrm>
                       <a:off x="0" y="0"/>
-                      <a:ext cx="2307348" cy="2268181"/>
+                      <a:ext cx="1856542" cy="1825026"/>
                     </a:xfrm>
                     <a:prstGeom prst="rect">
                       <a:avLst/>
@@ -3847,7 +3973,7 @@
           <w:noProof/>
         </w:rPr>
         <w:pict>
-          <v:rect id="_x0000_s1038" style="position:absolute;left:0;text-align:left;margin-left:247.4pt;margin-top:72.6pt;width:78.9pt;height:94.9pt;z-index:251669504" filled="f" strokecolor="red" strokeweight="1pt"/>
+          <v:rect id="_x0000_s1038" style="position:absolute;left:0;text-align:left;margin-left:252.25pt;margin-top:51.45pt;width:56.1pt;height:67.5pt;z-index:251669504" filled="f" strokecolor="red" strokeweight="1pt"/>
         </w:pict>
       </w:r>
       <w:r>
@@ -3856,8 +3982,8 @@
         </w:rPr>
         <w:drawing>
           <wp:inline distT="0" distB="0" distL="0" distR="0">
-            <wp:extent cx="1671366" cy="2118453"/>
-            <wp:effectExtent l="19050" t="0" r="5034" b="0"/>
+            <wp:extent cx="1194752" cy="1514346"/>
+            <wp:effectExtent l="19050" t="0" r="5398" b="0"/>
             <wp:docPr id="13" name="Picture 12" descr="Time Drop Down Chooser.png"/>
             <wp:cNvGraphicFramePr>
               <a:graphicFrameLocks xmlns:a="http://schemas.openxmlformats.org/drawingml/2006/main" noChangeAspect="1"/>
@@ -3879,7 +4005,7 @@
                   <pic:spPr>
                     <a:xfrm>
                       <a:off x="0" y="0"/>
-                      <a:ext cx="1672665" cy="2120099"/>
+                      <a:ext cx="1195694" cy="1515540"/>
                     </a:xfrm>
                     <a:prstGeom prst="rect">
                       <a:avLst/>
@@ -4110,7 +4236,7 @@
             <w:rPr>
               <w:noProof/>
             </w:rPr>
-            <w:t>6</w:t>
+            <w:t>8</w:t>
           </w:r>
           <w:r>
             <w:rPr>
@@ -7356,7 +7482,7 @@
 </file>
 
 <file path=customXml/itemProps1.xml><?xml version="1.0" encoding="utf-8"?>
-<ds:datastoreItem xmlns:ds="http://schemas.openxmlformats.org/officeDocument/2006/customXml" ds:itemID="{28E37286-DB85-4FC5-88D2-E3C88BAA3AC8}">
+<ds:datastoreItem xmlns:ds="http://schemas.openxmlformats.org/officeDocument/2006/customXml" ds:itemID="{9B7A3710-4C3C-4D0A-9B87-EB14AB91007F}">
   <ds:schemaRefs>
     <ds:schemaRef ds:uri="http://schemas.openxmlformats.org/officeDocument/2006/bibliography"/>
   </ds:schemaRefs>

</xml_diff>

<commit_message>
Finished a second read through of the CS235 web application final report.
</commit_message>
<xml_diff>
--- a/Assignment #3 - Application Prototype/CS235 - Assignment #3 - Final Report.docx
+++ b/Assignment #3 - Application Prototype/CS235 - Assignment #3 - Final Report.docx
@@ -1275,7 +1275,13 @@
         <w:t>, Team Thundercats presented</w:t>
       </w:r>
       <w:r>
-        <w:t xml:space="preserve"> the prototype for our</w:t>
+        <w:t xml:space="preserve"> the prototype </w:t>
+      </w:r>
+      <w:r>
+        <w:t>of</w:t>
+      </w:r>
+      <w:r>
+        <w:t xml:space="preserve"> our</w:t>
       </w:r>
       <w:r>
         <w:t xml:space="preserve"> calendar</w:t>
@@ -1310,10 +1316,28 @@
         <w:t xml:space="preserve">.  </w:t>
       </w:r>
       <w:r>
-        <w:t xml:space="preserve">The design met all of our </w:t>
-      </w:r>
-      <w:r>
-        <w:t xml:space="preserve">key design objectives and was a success according to both our personal standards as well as </w:t>
+        <w:t xml:space="preserve">The </w:t>
+      </w:r>
+      <w:r>
+        <w:t>application</w:t>
+      </w:r>
+      <w:r>
+        <w:t xml:space="preserve"> met all of our </w:t>
+      </w:r>
+      <w:r>
+        <w:t>key design objectives</w:t>
+      </w:r>
+      <w:r>
+        <w:t>,</w:t>
+      </w:r>
+      <w:r>
+        <w:t xml:space="preserve"> and </w:t>
+      </w:r>
+      <w:r>
+        <w:t xml:space="preserve">we felt it was a </w:t>
+      </w:r>
+      <w:r>
+        <w:t xml:space="preserve">success according to both our personal standards as well as </w:t>
       </w:r>
       <w:r>
         <w:t>in comparison</w:t>
@@ -1440,7 +1464,13 @@
         <w:ind w:firstLine="360"/>
       </w:pPr>
       <w:r>
-        <w:t xml:space="preserve">Our tool used a combination of </w:t>
+        <w:t xml:space="preserve">Our tool </w:t>
+      </w:r>
+      <w:r>
+        <w:t>was written using</w:t>
+      </w:r>
+      <w:r>
+        <w:t xml:space="preserve"> a combination of </w:t>
       </w:r>
       <w:r>
         <w:t>jQuery</w:t>
@@ -1621,7 +1651,19 @@
         <w:t>Assignment_2_ToDo_Web_Application.zip</w:t>
       </w:r>
       <w:r>
-        <w:t>”.  This contains all of the source code; we used</w:t>
+        <w:t xml:space="preserve">”.  </w:t>
+      </w:r>
+      <w:r>
+        <w:t>During debug,</w:t>
+      </w:r>
+      <w:r>
+        <w:t xml:space="preserve"> </w:t>
+      </w:r>
+      <w:r>
+        <w:t>some team members</w:t>
+      </w:r>
+      <w:r>
+        <w:t xml:space="preserve"> used</w:t>
       </w:r>
       <w:r>
         <w:t xml:space="preserve"> Aptana Studio</w:t>
@@ -1636,10 +1678,19 @@
         <w:t xml:space="preserve"> to locally serve the page</w:t>
       </w:r>
       <w:r>
-        <w:t xml:space="preserve"> during debug.</w:t>
-      </w:r>
-      <w:r>
-        <w:t xml:space="preserve">  However, for evaluation purposes, the GitHub server should be sufficient.</w:t>
+        <w:t>.</w:t>
+      </w:r>
+      <w:r>
+        <w:t xml:space="preserve">  However, </w:t>
+      </w:r>
+      <w:r>
+        <w:t xml:space="preserve">it is our view that </w:t>
+      </w:r>
+      <w:r>
+        <w:t xml:space="preserve">the GitHub server </w:t>
+      </w:r>
+      <w:r>
+        <w:t>coupled with the source code should be sufficient for evaluation and grading purposes.</w:t>
       </w:r>
     </w:p>
     <w:p/>
@@ -1677,7 +1728,25 @@
         <w:t>focused</w:t>
       </w:r>
       <w:r>
-        <w:t xml:space="preserve"> presentation can quickly result in the audience losing interest or becoming distracted.</w:t>
+        <w:t xml:space="preserve"> presentation can quickly </w:t>
+      </w:r>
+      <w:r>
+        <w:t>cause the</w:t>
+      </w:r>
+      <w:r>
+        <w:t xml:space="preserve"> audience </w:t>
+      </w:r>
+      <w:r>
+        <w:t>to lose</w:t>
+      </w:r>
+      <w:r>
+        <w:t xml:space="preserve"> interest or becom</w:t>
+      </w:r>
+      <w:r>
+        <w:t>e</w:t>
+      </w:r>
+      <w:r>
+        <w:t xml:space="preserve"> distracted.</w:t>
       </w:r>
       <w:r>
         <w:t xml:space="preserve">  It was our position that a very short presentation followed by a longer demo</w:t>
@@ -1722,7 +1791,13 @@
         <w:t>CS235 - Assignment #3 - Application Prototype.pptx</w:t>
       </w:r>
       <w:r>
-        <w:t xml:space="preserve">”, is included in </w:t>
+        <w:t xml:space="preserve">”, is included </w:t>
+      </w:r>
+      <w:r>
+        <w:t>with</w:t>
+      </w:r>
+      <w:r>
+        <w:t xml:space="preserve"> </w:t>
       </w:r>
       <w:r>
         <w:t>this</w:t>
@@ -1761,7 +1836,19 @@
         <w:ind w:firstLine="360"/>
       </w:pPr>
       <w:r>
-        <w:t>Design patterns provide solutions to regularly encountered programming challenges; they serve as best practices that have been refined through proven design experience.  In this section, we describe five of the design patterns we included in our design.  Note</w:t>
+        <w:t xml:space="preserve">Design patterns provide solutions to regularly encountered </w:t>
+      </w:r>
+      <w:r>
+        <w:t>software</w:t>
+      </w:r>
+      <w:r>
+        <w:t xml:space="preserve"> challenges; they serve as best practices that have been refined through proven design experience.  In this section, we describe five of the design patterns </w:t>
+      </w:r>
+      <w:r>
+        <w:t>that were incorporated into</w:t>
+      </w:r>
+      <w:r>
+        <w:t xml:space="preserve"> our design.  Note</w:t>
       </w:r>
       <w:r>
         <w:t xml:space="preserve"> that</w:t>
@@ -1811,7 +1898,13 @@
         <w:ind w:firstLine="360"/>
       </w:pPr>
       <w:r>
-        <w:t>An inlay list displays a list of items (usually text based) as a single column; when a user selects/clicks on an item, the details of that item are display</w:t>
+        <w:t>An inlay list displays a list of items (usually text based) as a single column; when a user selects/clicks on an item, that item</w:t>
+      </w:r>
+      <w:r>
+        <w:t>’s details</w:t>
+      </w:r>
+      <w:r>
+        <w:t xml:space="preserve"> are display</w:t>
       </w:r>
       <w:r>
         <w:t>ed</w:t>
@@ -1830,7 +1923,22 @@
         <w:ind w:firstLine="360"/>
       </w:pPr>
       <w:r>
-        <w:t xml:space="preserve">In our application, we used the inlay list to display </w:t>
+        <w:t>I</w:t>
+      </w:r>
+      <w:r>
+        <w:t>n our application, we used the Inlay L</w:t>
+      </w:r>
+      <w:r>
+        <w:t xml:space="preserve">ist </w:t>
+      </w:r>
+      <w:r>
+        <w:t>P</w:t>
+      </w:r>
+      <w:r>
+        <w:t xml:space="preserve">attern </w:t>
+      </w:r>
+      <w:r>
+        <w:t xml:space="preserve">to display </w:t>
       </w:r>
       <w:r>
         <w:t>the</w:t>
@@ -1866,7 +1974,21 @@
         <w:t xml:space="preserve">due </w:t>
       </w:r>
       <w:r>
-        <w:t xml:space="preserve">date, etc.  To display all of this information at once for each to-do list item would be a large visual cognitive load.  </w:t>
+        <w:t>date, etc.  To display all of this information at once for each to-do list item would be a large visual cognitive load</w:t>
+      </w:r>
+      <w:r>
+        <w:t xml:space="preserve"> and would greatly reduce the </w:t>
+      </w:r>
+      <w:proofErr w:type="spellStart"/>
+      <w:r>
+        <w:t>scanability</w:t>
+      </w:r>
+      <w:proofErr w:type="spellEnd"/>
+      <w:r>
+        <w:t xml:space="preserve"> of the list</w:t>
+      </w:r>
+      <w:r>
+        <w:t xml:space="preserve">.  </w:t>
       </w:r>
     </w:p>
     <w:p/>
@@ -1929,7 +2051,13 @@
         <w:fldChar w:fldCharType="end"/>
       </w:r>
       <w:r>
-        <w:t xml:space="preserve"> shows the expanded information associated with the “Mow the Lawn” to-do list item.  Note that the description, due date, priority, and completion check box below that item are display</w:t>
+        <w:t xml:space="preserve"> shows the expanded information associated with the “Mow the Lawn” to-do list item.  Note that the description, due date, priority, and completion check box below that item are</w:t>
+      </w:r>
+      <w:r>
+        <w:t xml:space="preserve"> now</w:t>
+      </w:r>
+      <w:r>
+        <w:t xml:space="preserve"> display</w:t>
       </w:r>
       <w:r>
         <w:t>ed</w:t>
@@ -1962,7 +2090,21 @@
         <w:t>indication</w:t>
       </w:r>
       <w:r>
-        <w:t xml:space="preserve"> to the user that this item can be expanded.  Similarly, when a to-do list item is expanded, the “+” changes to a “-“ to indicate to the user that this item can be collapsed.  While this may appear subtle to some users, for others, it is a clear affordance to indicate that the structure is an inlay list. </w:t>
+        <w:t xml:space="preserve"> to the user that this item can be expanded.  </w:t>
+      </w:r>
+      <w:r>
+        <w:t>W</w:t>
+      </w:r>
+      <w:r>
+        <w:t>hen a to-do list item is expanded, the “+” changes to a “-</w:t>
+      </w:r>
+      <w:proofErr w:type="gramStart"/>
+      <w:r>
+        <w:t>“ to</w:t>
+      </w:r>
+      <w:proofErr w:type="gramEnd"/>
+      <w:r>
+        <w:t xml:space="preserve"> indicate to the user that this item can be collapsed.  While this may appear subtle to some users, for others, it is a clear affordance to indicate that the structure is an inlay list. </w:t>
       </w:r>
     </w:p>
     <w:p>
@@ -2003,7 +2145,13 @@
         <w:t xml:space="preserve">ly recognize the nature of a particular section of displayed text without </w:t>
       </w:r>
       <w:r>
-        <w:t>relying recall.</w:t>
+        <w:t xml:space="preserve">relying </w:t>
+      </w:r>
+      <w:r>
+        <w:t xml:space="preserve">on </w:t>
+      </w:r>
+      <w:r>
+        <w:t>recall.</w:t>
       </w:r>
     </w:p>
     <w:p/>
@@ -2017,8 +2165,8 @@
         </w:rPr>
         <w:drawing>
           <wp:inline distT="0" distB="0" distL="0" distR="0">
-            <wp:extent cx="1515252" cy="1763485"/>
-            <wp:effectExtent l="19050" t="0" r="8748" b="0"/>
+            <wp:extent cx="1516076" cy="1163751"/>
+            <wp:effectExtent l="19050" t="0" r="7924" b="0"/>
             <wp:docPr id="6" name="Picture 0" descr="Unexpanded Inlay To-Do List.png"/>
             <wp:cNvGraphicFramePr>
               <a:graphicFrameLocks xmlns:a="http://schemas.openxmlformats.org/drawingml/2006/main" noChangeAspect="1"/>
@@ -2032,6 +2180,7 @@
                   </pic:nvPicPr>
                   <pic:blipFill>
                     <a:blip r:embed="rId12" cstate="print"/>
+                    <a:srcRect b="34079"/>
                     <a:stretch>
                       <a:fillRect/>
                     </a:stretch>
@@ -2039,7 +2188,7 @@
                   <pic:spPr>
                     <a:xfrm>
                       <a:off x="0" y="0"/>
-                      <a:ext cx="1516712" cy="1765184"/>
+                      <a:ext cx="1516076" cy="1163751"/>
                     </a:xfrm>
                     <a:prstGeom prst="rect">
                       <a:avLst/>
@@ -2231,25 +2380,25 @@
         <w:t>/</w:t>
       </w:r>
       <w:r>
-        <w:t xml:space="preserve">he may just want to see </w:t>
+        <w:t xml:space="preserve">he may just want </w:t>
+      </w:r>
+      <w:r>
+        <w:t xml:space="preserve">the view to </w:t>
       </w:r>
       <w:r>
         <w:t xml:space="preserve">exclusively </w:t>
       </w:r>
       <w:r>
+        <w:t xml:space="preserve">display </w:t>
+      </w:r>
+      <w:r>
         <w:t xml:space="preserve">that day’s </w:t>
       </w:r>
       <w:r>
-        <w:t>schedule</w:t>
-      </w:r>
-      <w:r>
-        <w:t>d</w:t>
-      </w:r>
-      <w:r>
-        <w:t xml:space="preserve"> meetings</w:t>
-      </w:r>
-      <w:r>
-        <w:t xml:space="preserve">.  In contrast, if the same user wants to </w:t>
+        <w:t>meetings.</w:t>
+      </w:r>
+      <w:r>
+        <w:t xml:space="preserve">  In contrast, if the same user wants to </w:t>
       </w:r>
       <w:r>
         <w:t>know</w:t>
@@ -2282,7 +2431,19 @@
         <w:t>Alternate Views P</w:t>
       </w:r>
       <w:r>
-        <w:t>attern addresses these types of varying user goals by allowing a user to pick the view that best suits their goals.  In our application, a user can select between three primary calendar views:</w:t>
+        <w:t xml:space="preserve">attern addresses these types of varying user </w:t>
+      </w:r>
+      <w:r>
+        <w:t>needs</w:t>
+      </w:r>
+      <w:r>
+        <w:t xml:space="preserve"> by allowing a user to pick the view that best suits their </w:t>
+      </w:r>
+      <w:r>
+        <w:t xml:space="preserve">current </w:t>
+      </w:r>
+      <w:r>
+        <w:t>goals.  In our application, a user can select between three primary calendar views:</w:t>
       </w:r>
     </w:p>
     <w:p>
@@ -2418,11 +2579,9 @@
       <w:r>
         <w:t xml:space="preserve">ay”, “week”, </w:t>
       </w:r>
-      <w:proofErr w:type="gramStart"/>
-      <w:r>
-        <w:t>“</w:t>
-      </w:r>
-      <w:proofErr w:type="gramEnd"/>
+      <w:r>
+        <w:t>and “</w:t>
+      </w:r>
       <w:r>
         <w:t>month”)</w:t>
       </w:r>
@@ -2546,7 +2705,10 @@
         <w:t>prepopulated</w:t>
       </w:r>
       <w:r>
-        <w:t xml:space="preserve"> with the text “Username” while the password field has the characters </w:t>
+        <w:t xml:space="preserve"> with the text “Username”, and </w:t>
+      </w:r>
+      <w:r>
+        <w:t xml:space="preserve">the password field has the characters </w:t>
       </w:r>
       <w:r>
         <w:t>masked</w:t>
@@ -2558,13 +2720,13 @@
         <w:t>indicate to</w:t>
       </w:r>
       <w:r>
-        <w:t xml:space="preserve"> the user this is </w:t>
-      </w:r>
-      <w:r>
-        <w:t>a</w:t>
-      </w:r>
-      <w:r>
-        <w:t xml:space="preserve"> password field.  </w:t>
+        <w:t xml:space="preserve"> the user </w:t>
+      </w:r>
+      <w:r>
+        <w:t>that they should enter their password in the lower box</w:t>
+      </w:r>
+      <w:r>
+        <w:t xml:space="preserve">.  </w:t>
       </w:r>
       <w:r>
         <w:t>This type of formatting will allow a user to quickly recognize the type of input</w:t>
@@ -2579,7 +2741,13 @@
         <w:t xml:space="preserve"> little to no</w:t>
       </w:r>
       <w:r>
-        <w:t xml:space="preserve"> thinking.  </w:t>
+        <w:t xml:space="preserve"> </w:t>
+      </w:r>
+      <w:r>
+        <w:t>thought</w:t>
+      </w:r>
+      <w:r>
+        <w:t xml:space="preserve">.  </w:t>
       </w:r>
       <w:r>
         <w:t xml:space="preserve">While the password prompting is somewhat more subtle than </w:t>
@@ -2594,7 +2762,13 @@
         <w:t xml:space="preserve"> field</w:t>
       </w:r>
       <w:r>
-        <w:t xml:space="preserve">, we felt this was sufficient for the general </w:t>
+        <w:t xml:space="preserve">, we felt this was sufficient for the </w:t>
+      </w:r>
+      <w:r>
+        <w:t>average</w:t>
+      </w:r>
+      <w:r>
+        <w:t xml:space="preserve"> </w:t>
       </w:r>
       <w:r>
         <w:t>user.</w:t>
@@ -3061,7 +3235,19 @@
         <w:fldChar w:fldCharType="end"/>
       </w:r>
       <w:r>
-        <w:t>.  Since the search field was placed above the to-do list, there were concerns that some users may think that the search feature applied only to the to-do list and not the whole tool.  As such, we placed inside the search field the prompt “Search Calendar &amp; To-Do List” to inform the user of the tool’s full functionality.  In addition to the intuitiveness improvements associated with the prompting text field for the search box, this approach also reduces the burden on a user’s long term memory to remember the types of queries this feature supports.</w:t>
+        <w:t xml:space="preserve">.  Since the search field was placed above the to-do list, there were concerns that some users may think that the search feature applied only to the to-do list and not the whole </w:t>
+      </w:r>
+      <w:r>
+        <w:t>application</w:t>
+      </w:r>
+      <w:r>
+        <w:t xml:space="preserve">.  As such, we placed inside the search field the prompt “Search Calendar &amp; To-Do List” to inform the user of the </w:t>
+      </w:r>
+      <w:r>
+        <w:t>search feature</w:t>
+      </w:r>
+      <w:r>
+        <w:t>’s full functionality.  In addition to the intuitiveness improvements associated with the prompting text field for the search box, this approach also reduces the burden on a user’s long term memory to remember the types of queries this feature supports.</w:t>
       </w:r>
     </w:p>
     <w:p/>
@@ -3160,7 +3346,13 @@
         <w:t xml:space="preserve">Through </w:t>
       </w:r>
       <w:r>
-        <w:t xml:space="preserve">the use of modal dialogs, we created a hub and spoke like navigation model </w:t>
+        <w:t>the use of modal dialogs, we</w:t>
+      </w:r>
+      <w:r>
+        <w:t xml:space="preserve"> were able to</w:t>
+      </w:r>
+      <w:r>
+        <w:t xml:space="preserve"> create a hub and spoke like navigation model </w:t>
       </w:r>
       <w:r>
         <w:t>where the user never actually leaves the main</w:t>
@@ -3189,6 +3381,33 @@
       <w:r>
         <w:t xml:space="preserve">different features because they know that by simply closing the modal dialog, they are able to return to where they just were.   </w:t>
       </w:r>
+      <w:r>
+        <w:t xml:space="preserve">In addition, through the consistent use of modal dialogs, </w:t>
+      </w:r>
+      <w:r>
+        <w:t xml:space="preserve">we expected that </w:t>
+      </w:r>
+      <w:r>
+        <w:t>users w</w:t>
+      </w:r>
+      <w:r>
+        <w:t>ould</w:t>
+      </w:r>
+      <w:r>
+        <w:t xml:space="preserve"> find the site’</w:t>
+      </w:r>
+      <w:r>
+        <w:t xml:space="preserve">s </w:t>
+      </w:r>
+      <w:r>
+        <w:t>navigation</w:t>
+      </w:r>
+      <w:r>
+        <w:t xml:space="preserve"> model very predictable further improving the user experience</w:t>
+      </w:r>
+      <w:r>
+        <w:t>.</w:t>
+      </w:r>
     </w:p>
     <w:p>
       <w:pPr>
@@ -3197,98 +3416,6 @@
     </w:p>
     <w:p>
       <w:pPr>
-        <w:ind w:firstLine="360"/>
-      </w:pPr>
-      <w:r>
-        <w:t>Specific examples where modal dialogs were used to provide users access to site features include</w:t>
-      </w:r>
-      <w:r>
-        <w:t xml:space="preserve">: creating a calendar appointment, creating a to-do task, and </w:t>
-      </w:r>
-      <w:r>
-        <w:t xml:space="preserve">marking a </w:t>
-      </w:r>
-      <w:r>
-        <w:t>to-do task</w:t>
-      </w:r>
-      <w:r>
-        <w:t xml:space="preserve"> as completed; these modal dialog boxes are shown in figure</w:t>
-      </w:r>
-      <w:r>
-        <w:t>s</w:t>
-      </w:r>
-      <w:r>
-        <w:t xml:space="preserve"> </w:t>
-      </w:r>
-      <w:r>
-        <w:fldChar w:fldCharType="begin"/>
-      </w:r>
-      <w:r>
-        <w:instrText xml:space="preserve"> REF _Ref414756594 \h </w:instrText>
-      </w:r>
-      <w:r>
-        <w:instrText xml:space="preserve">\# "0" </w:instrText>
-      </w:r>
-      <w:r>
-        <w:fldChar w:fldCharType="separate"/>
-      </w:r>
-      <w:r>
-        <w:t>8</w:t>
-      </w:r>
-      <w:r>
-        <w:fldChar w:fldCharType="end"/>
-      </w:r>
-      <w:r>
-        <w:t xml:space="preserve">, </w:t>
-      </w:r>
-      <w:r>
-        <w:fldChar w:fldCharType="begin"/>
-      </w:r>
-      <w:r>
-        <w:instrText xml:space="preserve"> REF _Ref414756595 \h </w:instrText>
-      </w:r>
-      <w:r>
-        <w:instrText xml:space="preserve">\# "0" </w:instrText>
-      </w:r>
-      <w:r>
-        <w:fldChar w:fldCharType="separate"/>
-      </w:r>
-      <w:r>
-        <w:t>9</w:t>
-      </w:r>
-      <w:r>
-        <w:fldChar w:fldCharType="end"/>
-      </w:r>
-      <w:r>
-        <w:t xml:space="preserve">, and </w:t>
-      </w:r>
-      <w:r>
-        <w:fldChar w:fldCharType="begin"/>
-      </w:r>
-      <w:r>
-        <w:instrText xml:space="preserve"> REF _Ref414756596 \h </w:instrText>
-      </w:r>
-      <w:r>
-        <w:instrText xml:space="preserve">\# "0" </w:instrText>
-      </w:r>
-      <w:r>
-        <w:fldChar w:fldCharType="separate"/>
-      </w:r>
-      <w:r>
-        <w:t>10</w:t>
-      </w:r>
-      <w:r>
-        <w:fldChar w:fldCharType="end"/>
-      </w:r>
-      <w:r>
-        <w:t xml:space="preserve"> respectively.</w:t>
-      </w:r>
-      <w:r>
-        <w:t xml:space="preserve">  </w:t>
-      </w:r>
-    </w:p>
-    <w:p>
-      <w:pPr>
         <w:jc w:val="center"/>
       </w:pPr>
     </w:p>
@@ -3300,6 +3427,7 @@
         <w:rPr>
           <w:noProof/>
         </w:rPr>
+        <w:lastRenderedPageBreak/>
         <w:drawing>
           <wp:inline distT="0" distB="0" distL="0" distR="0">
             <wp:extent cx="2061477" cy="2119745"/>
@@ -3599,11 +3727,74 @@
     </w:p>
     <w:p>
       <w:pPr>
+        <w:ind w:firstLine="360"/>
+      </w:pPr>
+      <w:bookmarkStart w:id="21" w:name="_Toc414763736"/>
+      <w:r>
+        <w:lastRenderedPageBreak/>
+        <w:t xml:space="preserve">Specific examples where modal dialogs were used to provide users access to site features include: creating a calendar appointment, creating a to-do task, and marking a to-do task as completed; these modal dialog boxes are shown in figures </w:t>
+      </w:r>
+      <w:r>
+        <w:fldChar w:fldCharType="begin"/>
+      </w:r>
+      <w:r>
+        <w:instrText xml:space="preserve"> REF _Ref414756594 \h \# "0" </w:instrText>
+      </w:r>
+      <w:r>
+        <w:fldChar w:fldCharType="separate"/>
+      </w:r>
+      <w:r>
+        <w:t>8</w:t>
+      </w:r>
+      <w:r>
+        <w:fldChar w:fldCharType="end"/>
+      </w:r>
+      <w:r>
+        <w:t xml:space="preserve">, </w:t>
+      </w:r>
+      <w:r>
+        <w:fldChar w:fldCharType="begin"/>
+      </w:r>
+      <w:r>
+        <w:instrText xml:space="preserve"> REF _Ref414756595 \h \# "0" </w:instrText>
+      </w:r>
+      <w:r>
+        <w:fldChar w:fldCharType="separate"/>
+      </w:r>
+      <w:r>
+        <w:t>9</w:t>
+      </w:r>
+      <w:r>
+        <w:fldChar w:fldCharType="end"/>
+      </w:r>
+      <w:r>
+        <w:t xml:space="preserve">, and </w:t>
+      </w:r>
+      <w:r>
+        <w:fldChar w:fldCharType="begin"/>
+      </w:r>
+      <w:r>
+        <w:instrText xml:space="preserve"> REF _Ref414756596 \h \# "0" </w:instrText>
+      </w:r>
+      <w:r>
+        <w:fldChar w:fldCharType="separate"/>
+      </w:r>
+      <w:r>
+        <w:t>10</w:t>
+      </w:r>
+      <w:r>
+        <w:fldChar w:fldCharType="end"/>
+      </w:r>
+      <w:r>
+        <w:t xml:space="preserve"> respectively.  </w:t>
+      </w:r>
+    </w:p>
+    <w:p/>
+    <w:p>
+      <w:pPr>
         <w:pStyle w:val="Heading2"/>
       </w:pPr>
-      <w:bookmarkStart w:id="21" w:name="_Toc414763736"/>
-      <w:r>
-        <w:lastRenderedPageBreak/>
+      <w:r>
         <w:t>Drop Down Chooser Design Pattern</w:t>
       </w:r>
       <w:bookmarkEnd w:id="21"/>
@@ -3623,6 +3814,9 @@
         <w:t>well-design</w:t>
       </w:r>
       <w:r>
+        <w:t>ed</w:t>
+      </w:r>
+      <w:r>
         <w:t xml:space="preserve">, users can become confused when trying to enter </w:t>
       </w:r>
       <w:r>
@@ -3669,7 +3863,13 @@
         <w:t xml:space="preserve">One type of drop down chooser used by our application is </w:t>
       </w:r>
       <w:r>
-        <w:t>a date or calendar</w:t>
+        <w:t>a date</w:t>
+      </w:r>
+      <w:r>
+        <w:t>/</w:t>
+      </w:r>
+      <w:r>
+        <w:t>calendar</w:t>
       </w:r>
       <w:r>
         <w:t>-</w:t>
@@ -3780,7 +3980,13 @@
         <w:t xml:space="preserve">it eliminates the need for a </w:t>
       </w:r>
       <w:r>
-        <w:t>user to recall the day of the week for a particular date.  Rather, the calendar drop down chooser we used allows a user to quickly and visually recognize the day of the week for a particular date</w:t>
+        <w:t xml:space="preserve">user to recall the day of the week for a particular date.  Rather, the calendar drop down chooser we used allows a user to quickly and visually recognize </w:t>
+      </w:r>
+      <w:r>
+        <w:t>a particular date’s</w:t>
+      </w:r>
+      <w:r>
+        <w:t xml:space="preserve"> day of the week</w:t>
       </w:r>
       <w:r>
         <w:t xml:space="preserve">. </w:t>
@@ -3828,7 +4034,10 @@
         <w:fldChar w:fldCharType="end"/>
       </w:r>
       <w:r>
-        <w:t xml:space="preserve"> as was used in the calendar appointment creation and to-do task completion modal dialogs shown figures </w:t>
+        <w:t>; it</w:t>
+      </w:r>
+      <w:r>
+        <w:t xml:space="preserve"> was used in the calendar appointment creation and to-do task completion modal dialogs shown figures </w:t>
       </w:r>
       <w:r>
         <w:fldChar w:fldCharType="begin"/>
@@ -7482,7 +7691,7 @@
 </file>
 
 <file path=customXml/itemProps1.xml><?xml version="1.0" encoding="utf-8"?>
-<ds:datastoreItem xmlns:ds="http://schemas.openxmlformats.org/officeDocument/2006/customXml" ds:itemID="{9B7A3710-4C3C-4D0A-9B87-EB14AB91007F}">
+<ds:datastoreItem xmlns:ds="http://schemas.openxmlformats.org/officeDocument/2006/customXml" ds:itemID="{62F9501C-954E-4126-93C1-7E88E4212219}">
   <ds:schemaRefs>
     <ds:schemaRef ds:uri="http://schemas.openxmlformats.org/officeDocument/2006/bibliography"/>
   </ds:schemaRefs>

</xml_diff>

<commit_message>
Improvements to the assignment #3 final report.
</commit_message>
<xml_diff>
--- a/Assignment #3 - Application Prototype/CS235 - Assignment #3 - Final Report.docx
+++ b/Assignment #3 - Application Prototype/CS235 - Assignment #3 - Final Report.docx
@@ -1305,15 +1305,7 @@
         <w:t>as well as</w:t>
       </w:r>
       <w:r>
-        <w:t xml:space="preserve"> Professor </w:t>
-      </w:r>
-      <w:proofErr w:type="spellStart"/>
-      <w:r>
-        <w:t>Mak</w:t>
-      </w:r>
-      <w:proofErr w:type="spellEnd"/>
-      <w:r>
-        <w:t xml:space="preserve">.  </w:t>
+        <w:t xml:space="preserve"> Professor Mak.  </w:t>
       </w:r>
       <w:r>
         <w:t xml:space="preserve">The </w:t>
@@ -1337,7 +1329,13 @@
         <w:t xml:space="preserve">we felt it was a </w:t>
       </w:r>
       <w:r>
-        <w:t xml:space="preserve">success according to both our personal standards as well as </w:t>
+        <w:t xml:space="preserve">success </w:t>
+      </w:r>
+      <w:r>
+        <w:t>based off</w:t>
+      </w:r>
+      <w:r>
+        <w:t xml:space="preserve"> both our personal standards as well as </w:t>
       </w:r>
       <w:r>
         <w:t>in comparison</w:t>
@@ -1431,7 +1429,13 @@
         <w:t>Our</w:t>
       </w:r>
       <w:r>
-        <w:t xml:space="preserve"> application also integrates the ability to create and manage the user’s tasks in the form of an advanced “to-do list”.</w:t>
+        <w:t xml:space="preserve"> application also integrates the ability to create and manage </w:t>
+      </w:r>
+      <w:r>
+        <w:t>a</w:t>
+      </w:r>
+      <w:r>
+        <w:t xml:space="preserve"> user’s tasks in the form of an advanced “to-do list”.</w:t>
       </w:r>
     </w:p>
     <w:p>
@@ -1482,19 +1486,17 @@
         <w:t>JavaScript</w:t>
       </w:r>
       <w:r>
-        <w:t xml:space="preserve">, including many open source utilities (e.g. </w:t>
+        <w:t xml:space="preserve"> and incorporated multiple</w:t>
+      </w:r>
+      <w:r>
+        <w:t xml:space="preserve"> open source utilities (e.g. </w:t>
       </w:r>
       <w:r>
         <w:t>jQuery</w:t>
       </w:r>
       <w:r>
-        <w:t xml:space="preserve"> </w:t>
-      </w:r>
-      <w:proofErr w:type="spellStart"/>
-      <w:r>
-        <w:t>FullCalendar</w:t>
-      </w:r>
-      <w:proofErr w:type="spellEnd"/>
+        <w:t xml:space="preserve"> FullCalendar</w:t>
+      </w:r>
       <w:r>
         <w:rPr>
           <w:rStyle w:val="FootnoteReference"/>
@@ -1678,6 +1680,9 @@
         <w:t xml:space="preserve"> to locally serve the page</w:t>
       </w:r>
       <w:r>
+        <w:t>s</w:t>
+      </w:r>
+      <w:r>
         <w:t>.</w:t>
       </w:r>
       <w:r>
@@ -1758,15 +1763,7 @@
         <w:t xml:space="preserve"> would be more engaging and informative to the audience.  </w:t>
       </w:r>
       <w:r>
-        <w:t xml:space="preserve">Given the feedback we received from both Professor </w:t>
-      </w:r>
-      <w:proofErr w:type="spellStart"/>
-      <w:r>
-        <w:t>Mak</w:t>
-      </w:r>
-      <w:proofErr w:type="spellEnd"/>
-      <w:r>
-        <w:t xml:space="preserve"> and our peers in</w:t>
+        <w:t>Given the feedback we received from both Professor Mak and our peers in</w:t>
       </w:r>
       <w:r>
         <w:t xml:space="preserve"> the</w:t>
@@ -1898,7 +1895,13 @@
         <w:ind w:firstLine="360"/>
       </w:pPr>
       <w:r>
-        <w:t>An inlay list displays a list of items (usually text based) as a single column; when a user selects/clicks on an item, that item</w:t>
+        <w:t>An inlay list displays a list of items (usually text based) as a single column; when a user selects/clicks on an item</w:t>
+      </w:r>
+      <w:r>
+        <w:t xml:space="preserve"> in the list</w:t>
+      </w:r>
+      <w:r>
+        <w:t>, that item</w:t>
       </w:r>
       <w:r>
         <w:t>’s details</w:t>
@@ -1956,13 +1959,25 @@
         <w:t>What is more, e</w:t>
       </w:r>
       <w:r>
-        <w:t xml:space="preserve">ach to-do list item may </w:t>
+        <w:t xml:space="preserve">ach to-do list item </w:t>
+      </w:r>
+      <w:r>
+        <w:t>will</w:t>
+      </w:r>
+      <w:r>
+        <w:t xml:space="preserve"> </w:t>
       </w:r>
       <w:r>
         <w:t xml:space="preserve">have several pieces of information associated with it including: </w:t>
       </w:r>
       <w:r>
-        <w:t xml:space="preserve">a name, description, priority, </w:t>
+        <w:t xml:space="preserve">a </w:t>
+      </w:r>
+      <w:r>
+        <w:t>title</w:t>
+      </w:r>
+      <w:r>
+        <w:t xml:space="preserve">, description, priority, </w:t>
       </w:r>
       <w:r>
         <w:t>a</w:t>
@@ -1977,19 +1992,20 @@
         <w:t>date, etc.  To display all of this information at once for each to-do list item would be a large visual cognitive load</w:t>
       </w:r>
       <w:r>
-        <w:t xml:space="preserve"> and would greatly reduce the </w:t>
-      </w:r>
-      <w:proofErr w:type="spellStart"/>
-      <w:r>
-        <w:t>scanability</w:t>
-      </w:r>
-      <w:proofErr w:type="spellEnd"/>
-      <w:r>
-        <w:t xml:space="preserve"> of the list</w:t>
+        <w:t xml:space="preserve"> and would greatly reduce the scanability of the list</w:t>
       </w:r>
       <w:r>
         <w:t xml:space="preserve">.  </w:t>
       </w:r>
+      <w:r>
+        <w:t>In contrast, the inlay list allows us to display the minimum amount of information possible while at th</w:t>
+      </w:r>
+      <w:r>
+        <w:t>e same time giving the user the flexibility</w:t>
+      </w:r>
+      <w:r>
+        <w:t xml:space="preserve"> to display additional details as required by that user’s specific goals.</w:t>
+      </w:r>
     </w:p>
     <w:p/>
     <w:p>
@@ -2051,7 +2067,13 @@
         <w:fldChar w:fldCharType="end"/>
       </w:r>
       <w:r>
-        <w:t xml:space="preserve"> shows the expanded information associated with the “Mow the Lawn” to-do list item.  Note that the description, due date, priority, and completion check box below that item are</w:t>
+        <w:t xml:space="preserve"> shows the expanded information associated with the “Mow the Lawn” to-do list item.  Note that the description, due date, priority, and completion check box </w:t>
+      </w:r>
+      <w:r>
+        <w:t>a</w:t>
+      </w:r>
+      <w:r>
+        <w:t>re</w:t>
       </w:r>
       <w:r>
         <w:t xml:space="preserve"> now</w:t>
@@ -2063,6 +2085,12 @@
         <w:t>ed</w:t>
       </w:r>
       <w:r>
+        <w:t xml:space="preserve"> display below the item’s </w:t>
+      </w:r>
+      <w:r>
+        <w:t>title</w:t>
+      </w:r>
+      <w:r>
         <w:t>.</w:t>
       </w:r>
     </w:p>
@@ -2081,7 +2109,10 @@
         <w:t>its</w:t>
       </w:r>
       <w:r>
-        <w:t xml:space="preserve"> name</w:t>
+        <w:t xml:space="preserve"> </w:t>
+      </w:r>
+      <w:r>
+        <w:t>title</w:t>
       </w:r>
       <w:r>
         <w:t xml:space="preserve"> as </w:t>
@@ -2096,15 +2127,7 @@
         <w:t>W</w:t>
       </w:r>
       <w:r>
-        <w:t>hen a to-do list item is expanded, the “+” changes to a “-</w:t>
-      </w:r>
-      <w:proofErr w:type="gramStart"/>
-      <w:r>
-        <w:t>“ to</w:t>
-      </w:r>
-      <w:proofErr w:type="gramEnd"/>
-      <w:r>
-        <w:t xml:space="preserve"> indicate to the user that this item can be collapsed.  While this may appear subtle to some users, for others, it is a clear affordance to indicate that the structure is an inlay list. </w:t>
+        <w:t xml:space="preserve">hen a to-do list item is expanded, the “+” changes to a “-“ to indicate to the user that this item can be collapsed.  While this may appear subtle to some users, for others, it is a clear affordance to indicate that the structure is an inlay list. </w:t>
       </w:r>
     </w:p>
     <w:p>
@@ -2165,8 +2188,8 @@
         </w:rPr>
         <w:drawing>
           <wp:inline distT="0" distB="0" distL="0" distR="0">
-            <wp:extent cx="1516076" cy="1163751"/>
-            <wp:effectExtent l="19050" t="0" r="7924" b="0"/>
+            <wp:extent cx="1515883" cy="971322"/>
+            <wp:effectExtent l="19050" t="0" r="8117" b="0"/>
             <wp:docPr id="6" name="Picture 0" descr="Unexpanded Inlay To-Do List.png"/>
             <wp:cNvGraphicFramePr>
               <a:graphicFrameLocks xmlns:a="http://schemas.openxmlformats.org/drawingml/2006/main" noChangeAspect="1"/>
@@ -2180,7 +2203,7 @@
                   </pic:nvPicPr>
                   <pic:blipFill>
                     <a:blip r:embed="rId12" cstate="print"/>
-                    <a:srcRect b="34079"/>
+                    <a:srcRect b="45032"/>
                     <a:stretch>
                       <a:fillRect/>
                     </a:stretch>
@@ -2188,7 +2211,7 @@
                   <pic:spPr>
                     <a:xfrm>
                       <a:off x="0" y="0"/>
-                      <a:ext cx="1516076" cy="1163751"/>
+                      <a:ext cx="1515883" cy="971322"/>
                     </a:xfrm>
                     <a:prstGeom prst="rect">
                       <a:avLst/>
@@ -2344,10 +2367,22 @@
         <w:t>For example in any</w:t>
       </w:r>
       <w:r>
-        <w:t xml:space="preserve"> calendar application, a user may want to see all of the meetings s/he has </w:t>
-      </w:r>
-      <w:r>
-        <w:t>on one specific day</w:t>
+        <w:t xml:space="preserve"> calendar application, a user may want to </w:t>
+      </w:r>
+      <w:r>
+        <w:t>know</w:t>
+      </w:r>
+      <w:r>
+        <w:t xml:space="preserve"> the meetings s/he has </w:t>
+      </w:r>
+      <w:r>
+        <w:t xml:space="preserve">on </w:t>
+      </w:r>
+      <w:r>
+        <w:t>a</w:t>
+      </w:r>
+      <w:r>
+        <w:t xml:space="preserve"> specific day</w:t>
       </w:r>
       <w:r>
         <w:t xml:space="preserve">; if </w:t>
@@ -2362,60 +2397,48 @@
         <w:t xml:space="preserve">on </w:t>
       </w:r>
       <w:r>
-        <w:t>that day or if s</w:t>
+        <w:t>that day, s</w:t>
       </w:r>
       <w:r>
         <w:t>/</w:t>
       </w:r>
       <w:r>
-        <w:t xml:space="preserve">he has little interest regarding the other days in </w:t>
-      </w:r>
-      <w:r>
-        <w:t>his/</w:t>
-      </w:r>
-      <w:r>
-        <w:t>her calendar, s</w:t>
+        <w:t xml:space="preserve">he may just want </w:t>
+      </w:r>
+      <w:r>
+        <w:t xml:space="preserve">the view to </w:t>
+      </w:r>
+      <w:r>
+        <w:t xml:space="preserve">exclusively </w:t>
+      </w:r>
+      <w:r>
+        <w:t xml:space="preserve">display </w:t>
+      </w:r>
+      <w:r>
+        <w:t xml:space="preserve">that day’s </w:t>
+      </w:r>
+      <w:r>
+        <w:t>meetings.</w:t>
+      </w:r>
+      <w:r>
+        <w:t xml:space="preserve">  In contrast, if the same user wants to </w:t>
+      </w:r>
+      <w:r>
+        <w:t>know</w:t>
+      </w:r>
+      <w:r>
+        <w:t xml:space="preserve"> what days in the next month s/he </w:t>
+      </w:r>
+      <w:r>
+        <w:t>can schedule</w:t>
+      </w:r>
+      <w:r>
+        <w:t xml:space="preserve"> an all day trip, s</w:t>
       </w:r>
       <w:r>
         <w:t>/</w:t>
       </w:r>
       <w:r>
-        <w:t xml:space="preserve">he may just want </w:t>
-      </w:r>
-      <w:r>
-        <w:t xml:space="preserve">the view to </w:t>
-      </w:r>
-      <w:r>
-        <w:t xml:space="preserve">exclusively </w:t>
-      </w:r>
-      <w:r>
-        <w:t xml:space="preserve">display </w:t>
-      </w:r>
-      <w:r>
-        <w:t xml:space="preserve">that day’s </w:t>
-      </w:r>
-      <w:r>
-        <w:t>meetings.</w:t>
-      </w:r>
-      <w:r>
-        <w:t xml:space="preserve">  In contrast, if the same user wants to </w:t>
-      </w:r>
-      <w:r>
-        <w:t>know</w:t>
-      </w:r>
-      <w:r>
-        <w:t xml:space="preserve"> what days in the next month s/he </w:t>
-      </w:r>
-      <w:r>
-        <w:t>can schedule</w:t>
-      </w:r>
-      <w:r>
-        <w:t xml:space="preserve"> an all day trip, s</w:t>
-      </w:r>
-      <w:r>
-        <w:t>/</w:t>
-      </w:r>
-      <w:r>
         <w:t xml:space="preserve">he may want to </w:t>
       </w:r>
       <w:r>
@@ -2425,19 +2448,46 @@
         <w:t xml:space="preserve"> the whole month’s calendar at once.  </w:t>
       </w:r>
       <w:r>
-        <w:t xml:space="preserve">The </w:t>
+        <w:t>We used the</w:t>
+      </w:r>
+      <w:r>
+        <w:t xml:space="preserve"> </w:t>
       </w:r>
       <w:r>
         <w:t>Alternate Views P</w:t>
       </w:r>
       <w:r>
-        <w:t xml:space="preserve">attern addresses these types of varying user </w:t>
+        <w:t xml:space="preserve">attern </w:t>
+      </w:r>
+      <w:r>
+        <w:t xml:space="preserve">in our application to </w:t>
+      </w:r>
+      <w:r>
+        <w:t xml:space="preserve">addresses these types of varying user </w:t>
       </w:r>
       <w:r>
         <w:t>needs</w:t>
       </w:r>
       <w:r>
-        <w:t xml:space="preserve"> by allowing a user to pick the view that best suits their </w:t>
+        <w:t xml:space="preserve"> by allowing a user to </w:t>
+      </w:r>
+      <w:r>
+        <w:t>select</w:t>
+      </w:r>
+      <w:r>
+        <w:t xml:space="preserve"> the </w:t>
+      </w:r>
+      <w:r>
+        <w:t xml:space="preserve">calendar </w:t>
+      </w:r>
+      <w:r>
+        <w:t xml:space="preserve">view that best suits </w:t>
+      </w:r>
+      <w:r>
+        <w:t>his/her</w:t>
+      </w:r>
+      <w:r>
+        <w:t xml:space="preserve"> </w:t>
       </w:r>
       <w:r>
         <w:t xml:space="preserve">current </w:t>
@@ -2708,13 +2758,13 @@
         <w:t xml:space="preserve"> with the text “Username”, and </w:t>
       </w:r>
       <w:r>
-        <w:t xml:space="preserve">the password field has the characters </w:t>
-      </w:r>
-      <w:r>
-        <w:t>masked</w:t>
-      </w:r>
-      <w:r>
-        <w:t xml:space="preserve"> to </w:t>
+        <w:t xml:space="preserve">the password field has </w:t>
+      </w:r>
+      <w:r>
+        <w:t>pre-masked</w:t>
+      </w:r>
+      <w:r>
+        <w:t xml:space="preserve"> characters to </w:t>
       </w:r>
       <w:r>
         <w:t>indicate to</w:t>
@@ -3276,7 +3326,10 @@
         <w:t xml:space="preserve">If a site requires </w:t>
       </w:r>
       <w:r>
-        <w:t>significant amounts of navigation to access different features</w:t>
+        <w:t>a significant amount</w:t>
+      </w:r>
+      <w:r>
+        <w:t xml:space="preserve"> of navigation to access different features</w:t>
       </w:r>
       <w:r>
         <w:t>, the</w:t>
@@ -3817,7 +3870,13 @@
         <w:t>ed</w:t>
       </w:r>
       <w:r>
-        <w:t xml:space="preserve">, users can become confused when trying to enter </w:t>
+        <w:t xml:space="preserve">, users </w:t>
+      </w:r>
+      <w:r>
+        <w:t>often</w:t>
+      </w:r>
+      <w:r>
+        <w:t xml:space="preserve"> become confused when trying to enter </w:t>
       </w:r>
       <w:r>
         <w:t>information</w:t>
@@ -3844,7 +3903,13 @@
         <w:t xml:space="preserve"> </w:t>
       </w:r>
       <w:r>
-        <w:t>To address these types of issues, we used drop down choosers in our application wherever reasonable.</w:t>
+        <w:t>To address these types of issues</w:t>
+      </w:r>
+      <w:r>
+        <w:t xml:space="preserve"> with user input</w:t>
+      </w:r>
+      <w:r>
+        <w:t>, we used drop down choosers in our application.</w:t>
       </w:r>
       <w:r>
         <w:t xml:space="preserve"> </w:t>
@@ -3980,13 +4045,22 @@
         <w:t xml:space="preserve">it eliminates the need for a </w:t>
       </w:r>
       <w:r>
-        <w:t xml:space="preserve">user to recall the day of the week for a particular date.  Rather, the calendar drop down chooser we used allows a user to quickly and visually recognize </w:t>
+        <w:t xml:space="preserve">user to recall the day of the week for a particular date.  </w:t>
+      </w:r>
+      <w:r>
+        <w:t>Instead</w:t>
+      </w:r>
+      <w:r>
+        <w:t xml:space="preserve">, the calendar drop down chooser we used allows a user to quickly and visually recognize </w:t>
       </w:r>
       <w:r>
         <w:t>a particular date’s</w:t>
       </w:r>
       <w:r>
         <w:t xml:space="preserve"> day of the week</w:t>
+      </w:r>
+      <w:r>
+        <w:t xml:space="preserve"> reducing the likelihood of error by a user</w:t>
       </w:r>
       <w:r>
         <w:t xml:space="preserve">. </w:t>
@@ -4445,7 +4519,7 @@
             <w:rPr>
               <w:noProof/>
             </w:rPr>
-            <w:t>8</w:t>
+            <w:t>4</w:t>
           </w:r>
           <w:r>
             <w:rPr>
@@ -7691,7 +7765,7 @@
 </file>
 
 <file path=customXml/itemProps1.xml><?xml version="1.0" encoding="utf-8"?>
-<ds:datastoreItem xmlns:ds="http://schemas.openxmlformats.org/officeDocument/2006/customXml" ds:itemID="{62F9501C-954E-4126-93C1-7E88E4212219}">
+<ds:datastoreItem xmlns:ds="http://schemas.openxmlformats.org/officeDocument/2006/customXml" ds:itemID="{521EDCFF-2C42-4989-BEE3-47CD56CB3D1A}">
   <ds:schemaRefs>
     <ds:schemaRef ds:uri="http://schemas.openxmlformats.org/officeDocument/2006/bibliography"/>
   </ds:schemaRefs>

</xml_diff>

<commit_message>
Uploading CS235 assignment #3 in PDF format and further improvements to the final report.
</commit_message>
<xml_diff>
--- a/Assignment #3 - Application Prototype/CS235 - Assignment #3 - Final Report.docx
+++ b/Assignment #3 - Application Prototype/CS235 - Assignment #3 - Final Report.docx
@@ -1302,7 +1302,7 @@
         <w:t xml:space="preserve">We received positive feedback from both the class </w:t>
       </w:r>
       <w:r>
-        <w:t>as well as</w:t>
+        <w:t>and</w:t>
       </w:r>
       <w:r>
         <w:t xml:space="preserve"> Professor Mak.  </w:t>
@@ -1314,10 +1314,16 @@
         <w:t>application</w:t>
       </w:r>
       <w:r>
-        <w:t xml:space="preserve"> met all of our </w:t>
-      </w:r>
-      <w:r>
-        <w:t>key design objectives</w:t>
+        <w:t xml:space="preserve"> </w:t>
+      </w:r>
+      <w:r>
+        <w:t xml:space="preserve">and presentation </w:t>
+      </w:r>
+      <w:r>
+        <w:t xml:space="preserve">met all of our </w:t>
+      </w:r>
+      <w:r>
+        <w:t>key objectives</w:t>
       </w:r>
       <w:r>
         <w:t>,</w:t>
@@ -1326,7 +1332,13 @@
         <w:t xml:space="preserve"> and </w:t>
       </w:r>
       <w:r>
-        <w:t xml:space="preserve">we felt it was a </w:t>
+        <w:t xml:space="preserve">we felt </w:t>
+      </w:r>
+      <w:r>
+        <w:t>they were</w:t>
+      </w:r>
+      <w:r>
+        <w:t xml:space="preserve"> a </w:t>
       </w:r>
       <w:r>
         <w:t xml:space="preserve">success </w:t>
@@ -1404,7 +1416,19 @@
         <w:t>O</w:t>
       </w:r>
       <w:r>
-        <w:t>ur application simplifies this otherwise burdensome task by integrating all of a user’s different calendars into a unified calendar where the user can visualize and modify all of his/her calendars using a single, cohesive interface.</w:t>
+        <w:t xml:space="preserve">ur application simplifies this otherwise burdensome task by integrating all of a user’s different calendars into a unified calendar where </w:t>
+      </w:r>
+      <w:r>
+        <w:t>a</w:t>
+      </w:r>
+      <w:r>
+        <w:t xml:space="preserve"> user can visualize and modify all of his/her calendars </w:t>
+      </w:r>
+      <w:r>
+        <w:t>through</w:t>
+      </w:r>
+      <w:r>
+        <w:t xml:space="preserve"> a single, cohesive interface.</w:t>
       </w:r>
     </w:p>
     <w:p>
@@ -1745,7 +1769,13 @@
         <w:t>to lose</w:t>
       </w:r>
       <w:r>
-        <w:t xml:space="preserve"> interest or becom</w:t>
+        <w:t xml:space="preserve"> interest </w:t>
+      </w:r>
+      <w:r>
+        <w:t>and/</w:t>
+      </w:r>
+      <w:r>
+        <w:t>or becom</w:t>
       </w:r>
       <w:r>
         <w:t>e</w:t>
@@ -1833,7 +1863,13 @@
         <w:ind w:firstLine="360"/>
       </w:pPr>
       <w:r>
-        <w:t xml:space="preserve">Design patterns provide solutions to regularly encountered </w:t>
+        <w:t xml:space="preserve">Design patterns provide solutions to </w:t>
+      </w:r>
+      <w:r>
+        <w:t>often</w:t>
+      </w:r>
+      <w:r>
+        <w:t xml:space="preserve"> encountered </w:t>
       </w:r>
       <w:r>
         <w:t>software</w:t>
@@ -1845,7 +1881,13 @@
         <w:t>that were incorporated into</w:t>
       </w:r>
       <w:r>
-        <w:t xml:space="preserve"> our design.  Note</w:t>
+        <w:t xml:space="preserve"> our </w:t>
+      </w:r>
+      <w:r>
+        <w:t>application</w:t>
+      </w:r>
+      <w:r>
+        <w:t>.  Note</w:t>
       </w:r>
       <w:r>
         <w:t xml:space="preserve"> that</w:t>
@@ -1977,144 +2019,144 @@
         <w:t>title</w:t>
       </w:r>
       <w:r>
-        <w:t xml:space="preserve">, description, priority, </w:t>
+        <w:t xml:space="preserve">, description, priority, completion </w:t>
+      </w:r>
+      <w:r>
+        <w:t xml:space="preserve">due </w:t>
+      </w:r>
+      <w:r>
+        <w:t>date, etc.  To display all of this information at once for each to-do list item would be a large visual cognitive load</w:t>
+      </w:r>
+      <w:r>
+        <w:t xml:space="preserve"> and would greatly reduce the scanability of the list</w:t>
+      </w:r>
+      <w:r>
+        <w:t xml:space="preserve">.  </w:t>
+      </w:r>
+      <w:r>
+        <w:t>In</w:t>
+      </w:r>
+      <w:r>
+        <w:t xml:space="preserve"> contrast, the inlay list allowed</w:t>
+      </w:r>
+      <w:r>
+        <w:t xml:space="preserve"> us to display the minimum amount of information possible while at th</w:t>
+      </w:r>
+      <w:r>
+        <w:t>e same time giving the user the flexibility</w:t>
+      </w:r>
+      <w:r>
+        <w:t xml:space="preserve"> to display additional details as required by that user’s specific goals.</w:t>
+      </w:r>
+    </w:p>
+    <w:p/>
+    <w:p>
+      <w:r>
+        <w:tab/>
+      </w:r>
+      <w:r>
+        <w:fldChar w:fldCharType="begin"/>
+      </w:r>
+      <w:r>
+        <w:instrText xml:space="preserve"> REF _Ref414727960 \h </w:instrText>
+      </w:r>
+      <w:r>
+        <w:fldChar w:fldCharType="separate"/>
+      </w:r>
+      <w:r>
+        <w:t xml:space="preserve">Figure </w:t>
+      </w:r>
+      <w:r>
+        <w:rPr>
+          <w:noProof/>
+        </w:rPr>
+        <w:t>1</w:t>
+      </w:r>
+      <w:r>
+        <w:fldChar w:fldCharType="end"/>
+      </w:r>
+      <w:r>
+        <w:t xml:space="preserve"> shows </w:t>
+      </w:r>
+      <w:r>
+        <w:t>our application’s</w:t>
+      </w:r>
+      <w:r>
+        <w:t xml:space="preserve"> to-do inlay list in its unexpended form.  Note that for the four items in the list, only the task title is display.  When the user clicks on </w:t>
+      </w:r>
+      <w:r>
+        <w:t xml:space="preserve">an item in the list, the item expands to display all of its associated information.  </w:t>
+      </w:r>
+      <w:r>
+        <w:fldChar w:fldCharType="begin"/>
+      </w:r>
+      <w:r>
+        <w:instrText xml:space="preserve"> REF _Ref414728197 \h </w:instrText>
+      </w:r>
+      <w:r>
+        <w:fldChar w:fldCharType="separate"/>
+      </w:r>
+      <w:r>
+        <w:t xml:space="preserve">Figure </w:t>
+      </w:r>
+      <w:r>
+        <w:rPr>
+          <w:noProof/>
+        </w:rPr>
+        <w:t>2</w:t>
+      </w:r>
+      <w:r>
+        <w:fldChar w:fldCharType="end"/>
+      </w:r>
+      <w:r>
+        <w:t xml:space="preserve"> shows the expanded information associated with the “Mow the Lawn” to-do list item.  Note that the description, due date, priority, and completion check box </w:t>
       </w:r>
       <w:r>
         <w:t>a</w:t>
       </w:r>
       <w:r>
-        <w:t xml:space="preserve"> completion </w:t>
-      </w:r>
-      <w:r>
-        <w:t xml:space="preserve">due </w:t>
-      </w:r>
-      <w:r>
-        <w:t>date, etc.  To display all of this information at once for each to-do list item would be a large visual cognitive load</w:t>
-      </w:r>
-      <w:r>
-        <w:t xml:space="preserve"> and would greatly reduce the scanability of the list</w:t>
-      </w:r>
-      <w:r>
-        <w:t xml:space="preserve">.  </w:t>
-      </w:r>
-      <w:r>
-        <w:t>In contrast, the inlay list allows us to display the minimum amount of information possible while at th</w:t>
-      </w:r>
-      <w:r>
-        <w:t>e same time giving the user the flexibility</w:t>
-      </w:r>
-      <w:r>
-        <w:t xml:space="preserve"> to display additional details as required by that user’s specific goals.</w:t>
+        <w:t>re</w:t>
+      </w:r>
+      <w:r>
+        <w:t xml:space="preserve"> now</w:t>
+      </w:r>
+      <w:r>
+        <w:t xml:space="preserve"> display</w:t>
+      </w:r>
+      <w:r>
+        <w:t>ed</w:t>
+      </w:r>
+      <w:r>
+        <w:t xml:space="preserve"> below the item’s </w:t>
+      </w:r>
+      <w:r>
+        <w:t>title</w:t>
+      </w:r>
+      <w:r>
+        <w:t>.</w:t>
       </w:r>
     </w:p>
     <w:p/>
     <w:p>
-      <w:r>
-        <w:tab/>
-      </w:r>
-      <w:r>
-        <w:fldChar w:fldCharType="begin"/>
-      </w:r>
-      <w:r>
-        <w:instrText xml:space="preserve"> REF _Ref414727960 \h </w:instrText>
-      </w:r>
-      <w:r>
-        <w:fldChar w:fldCharType="separate"/>
-      </w:r>
-      <w:r>
-        <w:t xml:space="preserve">Figure </w:t>
-      </w:r>
-      <w:r>
-        <w:rPr>
-          <w:noProof/>
-        </w:rPr>
-        <w:t>1</w:t>
-      </w:r>
-      <w:r>
-        <w:fldChar w:fldCharType="end"/>
-      </w:r>
-      <w:r>
-        <w:t xml:space="preserve"> shows </w:t>
-      </w:r>
-      <w:r>
-        <w:t>our application’s</w:t>
-      </w:r>
-      <w:r>
-        <w:t xml:space="preserve"> to-do inlay list in its unexpended form.  Note that for the four items in the list, only the task title is display.  When the user clicks on </w:t>
-      </w:r>
-      <w:r>
-        <w:t xml:space="preserve">an item in the list, the item expands to display all of its associated information.  </w:t>
-      </w:r>
-      <w:r>
-        <w:fldChar w:fldCharType="begin"/>
-      </w:r>
-      <w:r>
-        <w:instrText xml:space="preserve"> REF _Ref414728197 \h </w:instrText>
-      </w:r>
-      <w:r>
-        <w:fldChar w:fldCharType="separate"/>
-      </w:r>
-      <w:r>
-        <w:t xml:space="preserve">Figure </w:t>
-      </w:r>
-      <w:r>
-        <w:rPr>
-          <w:noProof/>
-        </w:rPr>
-        <w:t>2</w:t>
-      </w:r>
-      <w:r>
-        <w:fldChar w:fldCharType="end"/>
-      </w:r>
-      <w:r>
-        <w:t xml:space="preserve"> shows the expanded information associated with the “Mow the Lawn” to-do list item.  Note that the description, due date, priority, and completion check box </w:t>
-      </w:r>
-      <w:r>
-        <w:t>a</w:t>
-      </w:r>
-      <w:r>
-        <w:t>re</w:t>
-      </w:r>
-      <w:r>
-        <w:t xml:space="preserve"> now</w:t>
-      </w:r>
-      <w:r>
-        <w:t xml:space="preserve"> display</w:t>
-      </w:r>
-      <w:r>
-        <w:t>ed</w:t>
-      </w:r>
-      <w:r>
-        <w:t xml:space="preserve"> display below the item’s </w:t>
+      <w:pPr>
+        <w:ind w:firstLine="360"/>
+      </w:pPr>
+      <w:r>
+        <w:t xml:space="preserve">We included two additional features in our to-do inlay list to improve </w:t>
+      </w:r>
+      <w:r>
+        <w:t xml:space="preserve">the overall implementation of this pattern.  First, when a to-do list item is unexpanded, it has a “+” next to </w:t>
+      </w:r>
+      <w:r>
+        <w:t>its</w:t>
+      </w:r>
+      <w:r>
+        <w:t xml:space="preserve"> </w:t>
       </w:r>
       <w:r>
         <w:t>title</w:t>
       </w:r>
       <w:r>
-        <w:t>.</w:t>
-      </w:r>
-    </w:p>
-    <w:p/>
-    <w:p>
-      <w:pPr>
-        <w:ind w:firstLine="360"/>
-      </w:pPr>
-      <w:r>
-        <w:t xml:space="preserve">We included two additional features in our to-do inlay list to improve </w:t>
-      </w:r>
-      <w:r>
-        <w:t xml:space="preserve">the overall implementation of this pattern.  First, when a to-do list item is unexpanded, it has a “+” next to </w:t>
-      </w:r>
-      <w:r>
-        <w:t>its</w:t>
-      </w:r>
-      <w:r>
-        <w:t xml:space="preserve"> </w:t>
-      </w:r>
-      <w:r>
-        <w:t>title</w:t>
-      </w:r>
-      <w:r>
         <w:t xml:space="preserve"> as </w:t>
       </w:r>
       <w:r>
@@ -2127,7 +2169,13 @@
         <w:t>W</w:t>
       </w:r>
       <w:r>
-        <w:t xml:space="preserve">hen a to-do list item is expanded, the “+” changes to a “-“ to indicate to the user that this item can be collapsed.  While this may appear subtle to some users, for others, it is a clear affordance to indicate that the structure is an inlay list. </w:t>
+        <w:t>hen a to-do list item is expanded, the “+” changes to a “-“ t</w:t>
+      </w:r>
+      <w:r>
+        <w:t>o indicate to the user that the</w:t>
+      </w:r>
+      <w:r>
+        <w:t xml:space="preserve"> item can be collapsed.  While this may appear subtle to some users, for others, it is a clear affordance to indicate that the structure is an inlay list. </w:t>
       </w:r>
     </w:p>
     <w:p>
@@ -2162,7 +2210,7 @@
         <w:t xml:space="preserve"> background</w:t>
       </w:r>
       <w:r>
-        <w:t>).  This will allow a user to quickly and visual</w:t>
+        <w:t>).  This will allow a user to quickly visual</w:t>
       </w:r>
       <w:r>
         <w:t xml:space="preserve">ly recognize the nature of a particular section of displayed text without </w:t>
@@ -2367,7 +2415,13 @@
         <w:t>For example in any</w:t>
       </w:r>
       <w:r>
-        <w:t xml:space="preserve"> calendar application, a user may want to </w:t>
+        <w:t xml:space="preserve"> calendar application</w:t>
+      </w:r>
+      <w:r>
+        <w:t xml:space="preserve"> including ours</w:t>
+      </w:r>
+      <w:r>
+        <w:t xml:space="preserve">, a user may want to </w:t>
       </w:r>
       <w:r>
         <w:t>know</w:t>
@@ -2403,10 +2457,16 @@
         <w:t>/</w:t>
       </w:r>
       <w:r>
-        <w:t xml:space="preserve">he may just want </w:t>
-      </w:r>
-      <w:r>
-        <w:t xml:space="preserve">the view to </w:t>
+        <w:t xml:space="preserve">he may </w:t>
+      </w:r>
+      <w:r>
+        <w:t xml:space="preserve">want </w:t>
+      </w:r>
+      <w:r>
+        <w:t>the application to</w:t>
+      </w:r>
+      <w:r>
+        <w:t xml:space="preserve"> </w:t>
       </w:r>
       <w:r>
         <w:t xml:space="preserve">exclusively </w:t>
@@ -2704,7 +2764,13 @@
         <w:t xml:space="preserve">  </w:t>
       </w:r>
       <w:r>
-        <w:t xml:space="preserve">The Prompting Text Field Pattern includes prefilled information inside a text field to inform the user regarding the nature of the expected input.  </w:t>
+        <w:t>The Prompting Text Field Pattern includes prefilled information inside a text field to inform the user regarding the nature of the input</w:t>
+      </w:r>
+      <w:r>
+        <w:t xml:space="preserve"> field</w:t>
+      </w:r>
+      <w:r>
+        <w:t xml:space="preserve">.  </w:t>
       </w:r>
     </w:p>
     <w:p/>
@@ -3291,13 +3357,25 @@
         <w:t>application</w:t>
       </w:r>
       <w:r>
-        <w:t xml:space="preserve">.  As such, we placed inside the search field the prompt “Search Calendar &amp; To-Do List” to inform the user of the </w:t>
+        <w:t>.  As such, we placed inside the search field the prompt</w:t>
+      </w:r>
+      <w:r>
+        <w:t>ing text</w:t>
+      </w:r>
+      <w:r>
+        <w:t xml:space="preserve"> “Search Calendar &amp; To-Do List” to inform the user of the </w:t>
       </w:r>
       <w:r>
         <w:t>search feature</w:t>
       </w:r>
       <w:r>
-        <w:t>’s full functionality.  In addition to the intuitiveness improvements associated with the prompting text field for the search box, this approach also reduces the burden on a user’s long term memory to remember the types of queries this feature supports.</w:t>
+        <w:t xml:space="preserve">’s full functionality.  In addition to the intuitiveness improvements associated with the prompting text field for the search box, this approach also reduces the burden on a user’s long term memory to remember the types of queries </w:t>
+      </w:r>
+      <w:r>
+        <w:t>the search feature</w:t>
+      </w:r>
+      <w:r>
+        <w:t xml:space="preserve"> supports.</w:t>
       </w:r>
     </w:p>
     <w:p/>
@@ -3909,7 +3987,13 @@
         <w:t xml:space="preserve"> with user input</w:t>
       </w:r>
       <w:r>
-        <w:t>, we used drop down choosers in our application.</w:t>
+        <w:t xml:space="preserve">, we used </w:t>
+      </w:r>
+      <w:r>
+        <w:t xml:space="preserve">multiples </w:t>
+      </w:r>
+      <w:r>
+        <w:t>drop down choosers in our application.</w:t>
       </w:r>
       <w:r>
         <w:t xml:space="preserve"> </w:t>
@@ -4039,7 +4123,7 @@
         <w:t>.</w:t>
       </w:r>
       <w:r>
-        <w:t xml:space="preserve">  One key added benefit of this style of chooser is that </w:t>
+        <w:t xml:space="preserve">  One key added benefit of this chooser is that </w:t>
       </w:r>
       <w:r>
         <w:t xml:space="preserve">it eliminates the need for a </w:t>
@@ -4060,7 +4144,10 @@
         <w:t xml:space="preserve"> day of the week</w:t>
       </w:r>
       <w:r>
-        <w:t xml:space="preserve"> reducing the likelihood of error by a user</w:t>
+        <w:t xml:space="preserve"> reducing the likelihood of </w:t>
+      </w:r>
+      <w:r>
+        <w:t>user error</w:t>
       </w:r>
       <w:r>
         <w:t xml:space="preserve">. </w:t>
@@ -4519,7 +4606,7 @@
             <w:rPr>
               <w:noProof/>
             </w:rPr>
-            <w:t>4</w:t>
+            <w:t>8</w:t>
           </w:r>
           <w:r>
             <w:rPr>
@@ -7765,7 +7852,7 @@
 </file>
 
 <file path=customXml/itemProps1.xml><?xml version="1.0" encoding="utf-8"?>
-<ds:datastoreItem xmlns:ds="http://schemas.openxmlformats.org/officeDocument/2006/customXml" ds:itemID="{521EDCFF-2C42-4989-BEE3-47CD56CB3D1A}">
+<ds:datastoreItem xmlns:ds="http://schemas.openxmlformats.org/officeDocument/2006/customXml" ds:itemID="{38874AFE-E5D7-462D-9BC6-A00A023832F5}">
   <ds:schemaRefs>
     <ds:schemaRef ds:uri="http://schemas.openxmlformats.org/officeDocument/2006/bibliography"/>
   </ds:schemaRefs>

</xml_diff>

<commit_message>
Improvements to web app final report for CS218.
</commit_message>
<xml_diff>
--- a/Assignment #3 - Application Prototype/CS235 - Assignment #3 - Final Report.docx
+++ b/Assignment #3 - Application Prototype/CS235 - Assignment #3 - Final Report.docx
@@ -393,7 +393,7 @@
         </w:rPr>
         <w:fldChar w:fldCharType="separate"/>
       </w:r>
-      <w:hyperlink w:anchor="_Toc414763727" w:history="1">
+      <w:hyperlink w:anchor="_Toc415451913" w:history="1">
         <w:r>
           <w:rPr>
             <w:rStyle w:val="Hyperlink"/>
@@ -434,7 +434,7 @@
             <w:noProof/>
             <w:webHidden/>
           </w:rPr>
-          <w:instrText xml:space="preserve"> PAGEREF _Toc414763727 \h </w:instrText>
+          <w:instrText xml:space="preserve"> PAGEREF _Toc415451913 \h </w:instrText>
         </w:r>
         <w:r>
           <w:rPr>
@@ -477,7 +477,7 @@
           <w:noProof/>
         </w:rPr>
       </w:pPr>
-      <w:hyperlink w:anchor="_Toc414763728" w:history="1">
+      <w:hyperlink w:anchor="_Toc415451914" w:history="1">
         <w:r>
           <w:rPr>
             <w:rStyle w:val="Hyperlink"/>
@@ -518,7 +518,7 @@
             <w:noProof/>
             <w:webHidden/>
           </w:rPr>
-          <w:instrText xml:space="preserve"> PAGEREF _Toc414763728 \h </w:instrText>
+          <w:instrText xml:space="preserve"> PAGEREF _Toc415451914 \h </w:instrText>
         </w:r>
         <w:r>
           <w:rPr>
@@ -561,7 +561,7 @@
           <w:noProof/>
         </w:rPr>
       </w:pPr>
-      <w:hyperlink w:anchor="_Toc414763729" w:history="1">
+      <w:hyperlink w:anchor="_Toc415451915" w:history="1">
         <w:r>
           <w:rPr>
             <w:rStyle w:val="Hyperlink"/>
@@ -602,7 +602,7 @@
             <w:noProof/>
             <w:webHidden/>
           </w:rPr>
-          <w:instrText xml:space="preserve"> PAGEREF _Toc414763729 \h </w:instrText>
+          <w:instrText xml:space="preserve"> PAGEREF _Toc415451915 \h </w:instrText>
         </w:r>
         <w:r>
           <w:rPr>
@@ -645,7 +645,7 @@
           <w:noProof/>
         </w:rPr>
       </w:pPr>
-      <w:hyperlink w:anchor="_Toc414763730" w:history="1">
+      <w:hyperlink w:anchor="_Toc415451916" w:history="1">
         <w:r>
           <w:rPr>
             <w:rStyle w:val="Hyperlink"/>
@@ -686,7 +686,7 @@
             <w:noProof/>
             <w:webHidden/>
           </w:rPr>
-          <w:instrText xml:space="preserve"> PAGEREF _Toc414763730 \h </w:instrText>
+          <w:instrText xml:space="preserve"> PAGEREF _Toc415451916 \h </w:instrText>
         </w:r>
         <w:r>
           <w:rPr>
@@ -729,7 +729,7 @@
           <w:noProof/>
         </w:rPr>
       </w:pPr>
-      <w:hyperlink w:anchor="_Toc414763731" w:history="1">
+      <w:hyperlink w:anchor="_Toc415451917" w:history="1">
         <w:r>
           <w:rPr>
             <w:rStyle w:val="Hyperlink"/>
@@ -770,7 +770,7 @@
             <w:noProof/>
             <w:webHidden/>
           </w:rPr>
-          <w:instrText xml:space="preserve"> PAGEREF _Toc414763731 \h </w:instrText>
+          <w:instrText xml:space="preserve"> PAGEREF _Toc415451917 \h </w:instrText>
         </w:r>
         <w:r>
           <w:rPr>
@@ -813,7 +813,7 @@
           <w:noProof/>
         </w:rPr>
       </w:pPr>
-      <w:hyperlink w:anchor="_Toc414763732" w:history="1">
+      <w:hyperlink w:anchor="_Toc415451918" w:history="1">
         <w:r>
           <w:rPr>
             <w:rStyle w:val="Hyperlink"/>
@@ -854,7 +854,7 @@
             <w:noProof/>
             <w:webHidden/>
           </w:rPr>
-          <w:instrText xml:space="preserve"> PAGEREF _Toc414763732 \h </w:instrText>
+          <w:instrText xml:space="preserve"> PAGEREF _Toc415451918 \h </w:instrText>
         </w:r>
         <w:r>
           <w:rPr>
@@ -897,7 +897,7 @@
           <w:noProof/>
         </w:rPr>
       </w:pPr>
-      <w:hyperlink w:anchor="_Toc414763733" w:history="1">
+      <w:hyperlink w:anchor="_Toc415451919" w:history="1">
         <w:r>
           <w:rPr>
             <w:rStyle w:val="Hyperlink"/>
@@ -938,7 +938,7 @@
             <w:noProof/>
             <w:webHidden/>
           </w:rPr>
-          <w:instrText xml:space="preserve"> PAGEREF _Toc414763733 \h </w:instrText>
+          <w:instrText xml:space="preserve"> PAGEREF _Toc415451919 \h </w:instrText>
         </w:r>
         <w:r>
           <w:rPr>
@@ -981,7 +981,7 @@
           <w:noProof/>
         </w:rPr>
       </w:pPr>
-      <w:hyperlink w:anchor="_Toc414763734" w:history="1">
+      <w:hyperlink w:anchor="_Toc415451920" w:history="1">
         <w:r>
           <w:rPr>
             <w:rStyle w:val="Hyperlink"/>
@@ -1022,7 +1022,7 @@
             <w:noProof/>
             <w:webHidden/>
           </w:rPr>
-          <w:instrText xml:space="preserve"> PAGEREF _Toc414763734 \h </w:instrText>
+          <w:instrText xml:space="preserve"> PAGEREF _Toc415451920 \h </w:instrText>
         </w:r>
         <w:r>
           <w:rPr>
@@ -1065,7 +1065,7 @@
           <w:noProof/>
         </w:rPr>
       </w:pPr>
-      <w:hyperlink w:anchor="_Toc414763735" w:history="1">
+      <w:hyperlink w:anchor="_Toc415451921" w:history="1">
         <w:r>
           <w:rPr>
             <w:rStyle w:val="Hyperlink"/>
@@ -1106,7 +1106,7 @@
             <w:noProof/>
             <w:webHidden/>
           </w:rPr>
-          <w:instrText xml:space="preserve"> PAGEREF _Toc414763735 \h </w:instrText>
+          <w:instrText xml:space="preserve"> PAGEREF _Toc415451921 \h </w:instrText>
         </w:r>
         <w:r>
           <w:rPr>
@@ -1126,7 +1126,7 @@
             <w:noProof/>
             <w:webHidden/>
           </w:rPr>
-          <w:t>6</w:t>
+          <w:t>7</w:t>
         </w:r>
         <w:r>
           <w:rPr>
@@ -1149,7 +1149,7 @@
           <w:noProof/>
         </w:rPr>
       </w:pPr>
-      <w:hyperlink w:anchor="_Toc414763736" w:history="1">
+      <w:hyperlink w:anchor="_Toc415451922" w:history="1">
         <w:r>
           <w:rPr>
             <w:rStyle w:val="Hyperlink"/>
@@ -1190,7 +1190,7 @@
             <w:noProof/>
             <w:webHidden/>
           </w:rPr>
-          <w:instrText xml:space="preserve"> PAGEREF _Toc414763736 \h </w:instrText>
+          <w:instrText xml:space="preserve"> PAGEREF _Toc415451922 \h </w:instrText>
         </w:r>
         <w:r>
           <w:rPr>
@@ -1253,7 +1253,7 @@
       <w:pPr>
         <w:pStyle w:val="Heading1"/>
       </w:pPr>
-      <w:bookmarkStart w:id="2" w:name="_Toc414763727"/>
+      <w:bookmarkStart w:id="2" w:name="_Toc415451913"/>
       <w:r>
         <w:lastRenderedPageBreak/>
         <w:t>Summary</w:t>
@@ -1299,13 +1299,21 @@
         <w:t xml:space="preserve">.  </w:t>
       </w:r>
       <w:r>
-        <w:t xml:space="preserve">We received positive feedback from both the class </w:t>
+        <w:t xml:space="preserve">We received positive feedback from the class </w:t>
       </w:r>
       <w:r>
         <w:t>and</w:t>
       </w:r>
       <w:r>
-        <w:t xml:space="preserve"> Professor Mak.  </w:t>
+        <w:t xml:space="preserve"> Professor </w:t>
+      </w:r>
+      <w:proofErr w:type="spellStart"/>
+      <w:r>
+        <w:t>Mak</w:t>
+      </w:r>
+      <w:proofErr w:type="spellEnd"/>
+      <w:r>
+        <w:t xml:space="preserve">.  </w:t>
       </w:r>
       <w:r>
         <w:t xml:space="preserve">The </w:t>
@@ -1323,7 +1331,10 @@
         <w:t xml:space="preserve">met all of our </w:t>
       </w:r>
       <w:r>
-        <w:t>key objectives</w:t>
+        <w:t>major</w:t>
+      </w:r>
+      <w:r>
+        <w:t xml:space="preserve"> objectives</w:t>
       </w:r>
       <w:r>
         <w:t>,</w:t>
@@ -1398,7 +1409,7 @@
       <w:pPr>
         <w:pStyle w:val="Heading1"/>
       </w:pPr>
-      <w:bookmarkStart w:id="3" w:name="_Toc414763728"/>
+      <w:bookmarkStart w:id="3" w:name="_Toc415451914"/>
       <w:r>
         <w:t>Application Overview</w:t>
       </w:r>
@@ -1480,7 +1491,7 @@
       <w:pPr>
         <w:pStyle w:val="Heading1"/>
       </w:pPr>
-      <w:bookmarkStart w:id="4" w:name="_Toc414763729"/>
+      <w:bookmarkStart w:id="4" w:name="_Toc415451915"/>
       <w:r>
         <w:t>Application Files and Source Code</w:t>
       </w:r>
@@ -1519,8 +1530,13 @@
         <w:t>jQuery</w:t>
       </w:r>
       <w:r>
-        <w:t xml:space="preserve"> FullCalendar</w:t>
-      </w:r>
+        <w:t xml:space="preserve"> </w:t>
+      </w:r>
+      <w:proofErr w:type="spellStart"/>
+      <w:r>
+        <w:t>FullCalendar</w:t>
+      </w:r>
+      <w:proofErr w:type="spellEnd"/>
       <w:r>
         <w:rPr>
           <w:rStyle w:val="FootnoteReference"/>
@@ -1540,7 +1556,19 @@
         <w:t>GitHub</w:t>
       </w:r>
       <w:r>
-        <w:t xml:space="preserve">.  Below is a link to our </w:t>
+        <w:t xml:space="preserve">.  Below </w:t>
+      </w:r>
+      <w:r>
+        <w:t>are</w:t>
+      </w:r>
+      <w:r>
+        <w:t xml:space="preserve"> link</w:t>
+      </w:r>
+      <w:r>
+        <w:t>s</w:t>
+      </w:r>
+      <w:r>
+        <w:t xml:space="preserve"> to our </w:t>
       </w:r>
       <w:r>
         <w:t>two main web</w:t>
@@ -1647,7 +1675,25 @@
             <w:sz w:val="20"/>
             <w:szCs w:val="20"/>
           </w:rPr>
-          <w:t>http://rawgit.com/ZaydH/CS235/master/Assignment_2_ToDo_Web_Application/mainpage.html</w:t>
+          <w:t>http://rawgit.com/ZaydH/CS235</w:t>
+        </w:r>
+        <w:r>
+          <w:rPr>
+            <w:rStyle w:val="Hyperlink"/>
+            <w:b/>
+            <w:sz w:val="20"/>
+            <w:szCs w:val="20"/>
+          </w:rPr>
+          <w:t>/</w:t>
+        </w:r>
+        <w:r>
+          <w:rPr>
+            <w:rStyle w:val="Hyperlink"/>
+            <w:b/>
+            <w:sz w:val="20"/>
+            <w:szCs w:val="20"/>
+          </w:rPr>
+          <w:t>master/Assignment_2_ToDo_Web_Application/mainpage.html</w:t>
         </w:r>
       </w:hyperlink>
       <w:r>
@@ -1727,7 +1773,7 @@
       <w:pPr>
         <w:pStyle w:val="Heading1"/>
       </w:pPr>
-      <w:bookmarkStart w:id="5" w:name="_Toc414763730"/>
+      <w:bookmarkStart w:id="5" w:name="_Toc415451916"/>
       <w:r>
         <w:t>Prototype Presentation</w:t>
       </w:r>
@@ -1793,7 +1839,15 @@
         <w:t xml:space="preserve"> would be more engaging and informative to the audience.  </w:t>
       </w:r>
       <w:r>
-        <w:t>Given the feedback we received from both Professor Mak and our peers in</w:t>
+        <w:t xml:space="preserve">Given the feedback we received from both Professor </w:t>
+      </w:r>
+      <w:proofErr w:type="spellStart"/>
+      <w:r>
+        <w:t>Mak</w:t>
+      </w:r>
+      <w:proofErr w:type="spellEnd"/>
+      <w:r>
+        <w:t xml:space="preserve"> and our peers in</w:t>
       </w:r>
       <w:r>
         <w:t xml:space="preserve"> the</w:t>
@@ -1844,7 +1898,7 @@
       <w:pPr>
         <w:pStyle w:val="Heading1"/>
       </w:pPr>
-      <w:bookmarkStart w:id="6" w:name="_Toc414763731"/>
+      <w:bookmarkStart w:id="6" w:name="_Toc415451917"/>
       <w:r>
         <w:t>Design Patterns</w:t>
       </w:r>
@@ -1919,13 +1973,16 @@
       <w:r>
         <w:t>how well we thought the implementation could be described in this format.</w:t>
       </w:r>
+      <w:r>
+        <w:tab/>
+      </w:r>
     </w:p>
     <w:p/>
     <w:p>
       <w:pPr>
         <w:pStyle w:val="Heading2"/>
       </w:pPr>
-      <w:bookmarkStart w:id="7" w:name="_Toc414763732"/>
+      <w:bookmarkStart w:id="7" w:name="_Toc415451918"/>
       <w:r>
         <w:t>Inlay List Design Pattern</w:t>
       </w:r>
@@ -2028,7 +2085,15 @@
         <w:t>date, etc.  To display all of this information at once for each to-do list item would be a large visual cognitive load</w:t>
       </w:r>
       <w:r>
-        <w:t xml:space="preserve"> and would greatly reduce the scanability of the list</w:t>
+        <w:t xml:space="preserve"> and would greatly reduce the </w:t>
+      </w:r>
+      <w:proofErr w:type="spellStart"/>
+      <w:r>
+        <w:t>scanability</w:t>
+      </w:r>
+      <w:proofErr w:type="spellEnd"/>
+      <w:r>
+        <w:t xml:space="preserve"> of the list</w:t>
       </w:r>
       <w:r>
         <w:t xml:space="preserve">.  </w:t>
@@ -2082,7 +2147,25 @@
         <w:t>our application’s</w:t>
       </w:r>
       <w:r>
-        <w:t xml:space="preserve"> to-do inlay list in its unexpended form.  Note that for the four items in the list, only the task title is display.  When the user clicks on </w:t>
+        <w:t xml:space="preserve"> to-do inlay list in its unexp</w:t>
+      </w:r>
+      <w:r>
+        <w:t>a</w:t>
+      </w:r>
+      <w:r>
+        <w:t xml:space="preserve">nded form.  Note that for the four items in the list, only the title </w:t>
+      </w:r>
+      <w:r>
+        <w:t>for each</w:t>
+      </w:r>
+      <w:r>
+        <w:t xml:space="preserve"> </w:t>
+      </w:r>
+      <w:r>
+        <w:t xml:space="preserve">task </w:t>
+      </w:r>
+      <w:r>
+        <w:t xml:space="preserve">is display.  When the user clicks on </w:t>
       </w:r>
       <w:r>
         <w:t xml:space="preserve">an item in the list, the item expands to display all of its associated information.  </w:t>
@@ -2178,11 +2261,7 @@
         <w:t xml:space="preserve"> item can be collapsed.  While this may appear subtle to some users, for others, it is a clear affordance to indicate that the structure is an inlay list. </w:t>
       </w:r>
     </w:p>
-    <w:p>
-      <w:pPr>
-        <w:ind w:firstLine="360"/>
-      </w:pPr>
-    </w:p>
+    <w:p/>
     <w:p>
       <w:r>
         <w:tab/>
@@ -2210,7 +2289,7 @@
         <w:t xml:space="preserve"> background</w:t>
       </w:r>
       <w:r>
-        <w:t>).  This will allow a user to quickly visual</w:t>
+        <w:t>).  This will allow a user to visual</w:t>
       </w:r>
       <w:r>
         <w:t xml:space="preserve">ly recognize the nature of a particular section of displayed text without </w:t>
@@ -2391,7 +2470,7 @@
       <w:pPr>
         <w:pStyle w:val="Heading2"/>
       </w:pPr>
-      <w:bookmarkStart w:id="10" w:name="_Toc414763733"/>
+      <w:bookmarkStart w:id="10" w:name="_Toc415451919"/>
       <w:r>
         <w:t xml:space="preserve">Alternate Views </w:t>
       </w:r>
@@ -2478,7 +2557,10 @@
         <w:t xml:space="preserve">that day’s </w:t>
       </w:r>
       <w:r>
-        <w:t>meetings.</w:t>
+        <w:t>schedule</w:t>
+      </w:r>
+      <w:r>
+        <w:t>.</w:t>
       </w:r>
       <w:r>
         <w:t xml:space="preserve">  In contrast, if the same user wants to </w:t>
@@ -2713,7 +2795,7 @@
       <w:pPr>
         <w:pStyle w:val="Heading2"/>
       </w:pPr>
-      <w:bookmarkStart w:id="11" w:name="_Toc414763734"/>
+      <w:bookmarkStart w:id="11" w:name="_Toc415451920"/>
       <w:r>
         <w:t>Prompting Text Field</w:t>
       </w:r>
@@ -2903,7 +2985,7 @@
         </w:rPr>
         <w:lastRenderedPageBreak/>
         <w:pict>
-          <v:rect id="_x0000_s1030" style="position:absolute;left:0;text-align:left;margin-left:353.3pt;margin-top:1.85pt;width:15.55pt;height:10.25pt;z-index:251661312" filled="f" strokecolor="red" strokeweight="1.5pt"/>
+          <v:rect id="_x0000_s1030" style="position:absolute;left:0;text-align:left;margin-left:353.3pt;margin-top:1.85pt;width:15.55pt;height:10.25pt;z-index:251661312" filled="f" strokecolor="red" strokeweight="2.25pt"/>
         </w:pict>
       </w:r>
       <w:r>
@@ -2992,7 +3074,7 @@
           <w:noProof/>
         </w:rPr>
         <w:pict>
-          <v:rect id="_x0000_s1031" style="position:absolute;left:0;text-align:left;margin-left:339.55pt;margin-top:2.15pt;width:18.55pt;height:10.25pt;z-index:251662336" filled="f" strokecolor="red" strokeweight="1.5pt"/>
+          <v:rect id="_x0000_s1031" style="position:absolute;left:0;text-align:left;margin-left:339.1pt;margin-top:2.15pt;width:18.55pt;height:10.25pt;z-index:251662336" filled="f" strokecolor="red" strokeweight="2.25pt"/>
         </w:pict>
       </w:r>
       <w:r>
@@ -3077,7 +3159,7 @@
           <w:noProof/>
         </w:rPr>
         <w:pict>
-          <v:rect id="_x0000_s1032" style="position:absolute;left:0;text-align:left;margin-left:319.5pt;margin-top:.6pt;width:20.45pt;height:10.25pt;z-index:251663360" filled="f" strokecolor="red" strokeweight="1.5pt"/>
+          <v:rect id="_x0000_s1032" style="position:absolute;left:0;text-align:left;margin-left:318.6pt;margin-top:1.05pt;width:20.45pt;height:10.25pt;z-index:251663360" filled="f" strokecolor="red" strokeweight="2.25pt"/>
         </w:pict>
       </w:r>
       <w:r>
@@ -3246,7 +3328,16 @@
       </w:r>
     </w:p>
     <w:p/>
-    <w:p/>
+    <w:p>
+      <w:r>
+        <w:rPr>
+          <w:noProof/>
+        </w:rPr>
+        <w:pict>
+          <v:rect id="_x0000_s1039" style="position:absolute;margin-left:124.8pt;margin-top:10.25pt;width:232.15pt;height:40.3pt;z-index:251670528" filled="f" strokecolor="red" strokeweight="2pt"/>
+        </w:pict>
+      </w:r>
+    </w:p>
     <w:p>
       <w:pPr>
         <w:jc w:val="center"/>
@@ -3351,7 +3442,37 @@
         <w:fldChar w:fldCharType="end"/>
       </w:r>
       <w:r>
-        <w:t xml:space="preserve">.  Since the search field was placed above the to-do list, there were concerns that some users may think that the search feature applied only to the to-do list and not the whole </w:t>
+        <w:t>.  Since the search field was placed above the to-do list</w:t>
+      </w:r>
+      <w:r>
+        <w:t xml:space="preserve"> (as shown in </w:t>
+      </w:r>
+      <w:r>
+        <w:fldChar w:fldCharType="begin"/>
+      </w:r>
+      <w:r>
+        <w:instrText xml:space="preserve"> REF  _Ref415451538 \* Lower \h </w:instrText>
+      </w:r>
+      <w:r>
+        <w:fldChar w:fldCharType="separate"/>
+      </w:r>
+      <w:r>
+        <w:t xml:space="preserve">figure </w:t>
+      </w:r>
+      <w:r>
+        <w:rPr>
+          <w:noProof/>
+        </w:rPr>
+        <w:t>8</w:t>
+      </w:r>
+      <w:r>
+        <w:fldChar w:fldCharType="end"/>
+      </w:r>
+      <w:r>
+        <w:t>)</w:t>
+      </w:r>
+      <w:r>
+        <w:t xml:space="preserve">, there were concerns that some users may think that the search feature applied only to the to-do list and not the whole </w:t>
       </w:r>
       <w:r>
         <w:t>application</w:t>
@@ -3378,12 +3499,100 @@
         <w:t xml:space="preserve"> supports.</w:t>
       </w:r>
     </w:p>
+    <w:p>
+      <w:pPr>
+        <w:jc w:val="center"/>
+      </w:pPr>
+    </w:p>
+    <w:p>
+      <w:pPr>
+        <w:jc w:val="center"/>
+      </w:pPr>
+      <w:r>
+        <w:rPr>
+          <w:noProof/>
+        </w:rPr>
+        <w:pict>
+          <v:rect id="_x0000_s1040" style="position:absolute;left:0;text-align:left;margin-left:319.35pt;margin-top:15.75pt;width:83.4pt;height:13.5pt;z-index:251672576" filled="f" strokecolor="red" strokeweight="1.5pt"/>
+        </w:pict>
+      </w:r>
+      <w:r>
+        <w:rPr>
+          <w:noProof/>
+        </w:rPr>
+        <w:drawing>
+          <wp:inline distT="0" distB="0" distL="0" distR="0">
+            <wp:extent cx="3550675" cy="2176272"/>
+            <wp:effectExtent l="19050" t="0" r="0" b="0"/>
+            <wp:docPr id="4" name="Picture 3" descr="Location of Search Field.png"/>
+            <wp:cNvGraphicFramePr>
+              <a:graphicFrameLocks xmlns:a="http://schemas.openxmlformats.org/drawingml/2006/main" noChangeAspect="1"/>
+            </wp:cNvGraphicFramePr>
+            <a:graphic xmlns:a="http://schemas.openxmlformats.org/drawingml/2006/main">
+              <a:graphicData uri="http://schemas.openxmlformats.org/drawingml/2006/picture">
+                <pic:pic xmlns:pic="http://schemas.openxmlformats.org/drawingml/2006/picture">
+                  <pic:nvPicPr>
+                    <pic:cNvPr id="0" name="Location of Search Field.png"/>
+                    <pic:cNvPicPr/>
+                  </pic:nvPicPr>
+                  <pic:blipFill>
+                    <a:blip r:embed="rId19" cstate="print"/>
+                    <a:stretch>
+                      <a:fillRect/>
+                    </a:stretch>
+                  </pic:blipFill>
+                  <pic:spPr>
+                    <a:xfrm>
+                      <a:off x="0" y="0"/>
+                      <a:ext cx="3552410" cy="2177336"/>
+                    </a:xfrm>
+                    <a:prstGeom prst="rect">
+                      <a:avLst/>
+                    </a:prstGeom>
+                  </pic:spPr>
+                </pic:pic>
+              </a:graphicData>
+            </a:graphic>
+          </wp:inline>
+        </w:drawing>
+      </w:r>
+    </w:p>
+    <w:p>
+      <w:pPr>
+        <w:jc w:val="center"/>
+        <w:rPr>
+          <w:sz w:val="12"/>
+          <w:szCs w:val="12"/>
+        </w:rPr>
+      </w:pPr>
+    </w:p>
+    <w:p>
+      <w:pPr>
+        <w:pStyle w:val="Caption"/>
+      </w:pPr>
+      <w:bookmarkStart w:id="17" w:name="_Ref415451538"/>
+      <w:r>
+        <w:t xml:space="preserve">Figure </w:t>
+      </w:r>
+      <w:fldSimple w:instr=" SEQ Figure \* ARABIC ">
+        <w:r>
+          <w:rPr>
+            <w:noProof/>
+          </w:rPr>
+          <w:t>8</w:t>
+        </w:r>
+      </w:fldSimple>
+      <w:bookmarkEnd w:id="17"/>
+      <w:r>
+        <w:t xml:space="preserve"> – Location of the Search Box Above the Inlay List</w:t>
+      </w:r>
+    </w:p>
     <w:p/>
     <w:p>
       <w:pPr>
         <w:pStyle w:val="Heading2"/>
       </w:pPr>
-      <w:bookmarkStart w:id="17" w:name="_Toc414763735"/>
+      <w:bookmarkStart w:id="18" w:name="_Toc415451921"/>
       <w:r>
         <w:t>Modal Dialog</w:t>
       </w:r>
@@ -3393,7 +3602,7 @@
       <w:r>
         <w:t xml:space="preserve"> Pattern</w:t>
       </w:r>
-      <w:bookmarkEnd w:id="17"/>
+      <w:bookmarkEnd w:id="18"/>
     </w:p>
     <w:p/>
     <w:p>
@@ -3437,7 +3646,13 @@
         <w:t xml:space="preserve">.   </w:t>
       </w:r>
       <w:r>
-        <w:t xml:space="preserve">Since not all users of our application will have very high frequencies of practice, we wanted to simplify the site’s navigation model as much as possible. </w:t>
+        <w:t xml:space="preserve">Since not all users of our application </w:t>
+      </w:r>
+      <w:r>
+        <w:t>would</w:t>
+      </w:r>
+      <w:r>
+        <w:t xml:space="preserve"> have very high frequencies of practice, we wanted to simplify the site’s navigation model as much as possible. </w:t>
       </w:r>
     </w:p>
     <w:p>
@@ -3540,10 +3755,68 @@
         <w:t>.</w:t>
       </w:r>
     </w:p>
+    <w:p/>
     <w:p>
       <w:pPr>
         <w:ind w:firstLine="360"/>
       </w:pPr>
+      <w:r>
+        <w:t xml:space="preserve">Specific examples where modal dialogs were used to provide users access to site features include: creating a calendar appointment, creating a to-do task, and marking a to-do task as completed; these modal dialog boxes are shown in figures </w:t>
+      </w:r>
+      <w:r>
+        <w:fldChar w:fldCharType="begin"/>
+      </w:r>
+      <w:r>
+        <w:instrText xml:space="preserve"> REF _Ref414756594 \h \# "0" </w:instrText>
+      </w:r>
+      <w:r>
+        <w:fldChar w:fldCharType="separate"/>
+      </w:r>
+      <w:r>
+        <w:t>9</w:t>
+      </w:r>
+      <w:r>
+        <w:fldChar w:fldCharType="end"/>
+      </w:r>
+      <w:r>
+        <w:t xml:space="preserve">, </w:t>
+      </w:r>
+      <w:r>
+        <w:fldChar w:fldCharType="begin"/>
+      </w:r>
+      <w:r>
+        <w:instrText xml:space="preserve"> REF _Ref414756595 \h \# "0" </w:instrText>
+      </w:r>
+      <w:r>
+        <w:fldChar w:fldCharType="separate"/>
+      </w:r>
+      <w:r>
+        <w:t>10</w:t>
+      </w:r>
+      <w:r>
+        <w:fldChar w:fldCharType="end"/>
+      </w:r>
+      <w:r>
+        <w:t xml:space="preserve">, and </w:t>
+      </w:r>
+      <w:r>
+        <w:fldChar w:fldCharType="begin"/>
+      </w:r>
+      <w:r>
+        <w:instrText xml:space="preserve"> REF _Ref414756596 \h \# "0" </w:instrText>
+      </w:r>
+      <w:r>
+        <w:fldChar w:fldCharType="separate"/>
+      </w:r>
+      <w:r>
+        <w:t>11</w:t>
+      </w:r>
+      <w:r>
+        <w:fldChar w:fldCharType="end"/>
+      </w:r>
+      <w:r>
+        <w:t xml:space="preserve"> respectively.  </w:t>
+      </w:r>
     </w:p>
     <w:p>
       <w:pPr>
@@ -3558,7 +3831,6 @@
         <w:rPr>
           <w:noProof/>
         </w:rPr>
-        <w:lastRenderedPageBreak/>
         <w:drawing>
           <wp:inline distT="0" distB="0" distL="0" distR="0">
             <wp:extent cx="2061477" cy="2119745"/>
@@ -3575,7 +3847,7 @@
                     <pic:cNvPicPr/>
                   </pic:nvPicPr>
                   <pic:blipFill>
-                    <a:blip r:embed="rId19" cstate="print"/>
+                    <a:blip r:embed="rId20" cstate="print"/>
                     <a:srcRect r="2052"/>
                     <a:stretch>
                       <a:fillRect/>
@@ -3610,7 +3882,7 @@
       <w:pPr>
         <w:pStyle w:val="Caption"/>
       </w:pPr>
-      <w:bookmarkStart w:id="18" w:name="_Ref414756594"/>
+      <w:bookmarkStart w:id="19" w:name="_Ref414756594"/>
       <w:r>
         <w:t xml:space="preserve">Figure </w:t>
       </w:r>
@@ -3619,10 +3891,10 @@
           <w:rPr>
             <w:noProof/>
           </w:rPr>
-          <w:t>8</w:t>
+          <w:t>9</w:t>
         </w:r>
       </w:fldSimple>
-      <w:bookmarkEnd w:id="18"/>
+      <w:bookmarkEnd w:id="19"/>
       <w:r>
         <w:t xml:space="preserve"> – Modal Dialog to Create a Calendar Appointment</w:t>
       </w:r>
@@ -3683,7 +3955,7 @@
                     <pic:cNvPicPr/>
                   </pic:nvPicPr>
                   <pic:blipFill>
-                    <a:blip r:embed="rId20" cstate="print"/>
+                    <a:blip r:embed="rId21" cstate="print"/>
                     <a:stretch>
                       <a:fillRect/>
                     </a:stretch>
@@ -3717,7 +3989,7 @@
       <w:pPr>
         <w:pStyle w:val="Caption"/>
       </w:pPr>
-      <w:bookmarkStart w:id="19" w:name="_Ref414756595"/>
+      <w:bookmarkStart w:id="20" w:name="_Ref414756595"/>
       <w:r>
         <w:t xml:space="preserve">Figure </w:t>
       </w:r>
@@ -3726,32 +3998,16 @@
           <w:rPr>
             <w:noProof/>
           </w:rPr>
-          <w:t>9</w:t>
+          <w:t>10</w:t>
         </w:r>
       </w:fldSimple>
-      <w:bookmarkEnd w:id="19"/>
+      <w:bookmarkEnd w:id="20"/>
       <w:r>
         <w:t xml:space="preserve"> – Modal Dialog to Create a </w:t>
       </w:r>
       <w:r>
         <w:t>To-Do Task</w:t>
       </w:r>
-    </w:p>
-    <w:p>
-      <w:pPr>
-        <w:rPr>
-          <w:sz w:val="16"/>
-          <w:szCs w:val="16"/>
-        </w:rPr>
-      </w:pPr>
-    </w:p>
-    <w:p>
-      <w:pPr>
-        <w:rPr>
-          <w:sz w:val="16"/>
-          <w:szCs w:val="16"/>
-        </w:rPr>
-      </w:pPr>
     </w:p>
     <w:p>
       <w:pPr>
@@ -3793,7 +4049,7 @@
                     <pic:cNvPicPr/>
                   </pic:nvPicPr>
                   <pic:blipFill>
-                    <a:blip r:embed="rId21" cstate="print"/>
+                    <a:blip r:embed="rId22" cstate="print"/>
                     <a:srcRect t="2419"/>
                     <a:stretch>
                       <a:fillRect/>
@@ -3828,7 +4084,7 @@
       <w:pPr>
         <w:pStyle w:val="Caption"/>
       </w:pPr>
-      <w:bookmarkStart w:id="20" w:name="_Ref414756596"/>
+      <w:bookmarkStart w:id="21" w:name="_Ref414756596"/>
       <w:r>
         <w:t xml:space="preserve">Figure </w:t>
       </w:r>
@@ -3837,10 +4093,10 @@
           <w:rPr>
             <w:noProof/>
           </w:rPr>
-          <w:t>10</w:t>
+          <w:t>11</w:t>
         </w:r>
       </w:fldSimple>
-      <w:bookmarkEnd w:id="20"/>
+      <w:bookmarkEnd w:id="21"/>
       <w:r>
         <w:t xml:space="preserve"> – Modal Dialog to </w:t>
       </w:r>
@@ -3848,34 +4104,174 @@
         <w:t>Mark a To-Do Task Completed</w:t>
       </w:r>
     </w:p>
-    <w:p>
-      <w:pPr>
-        <w:spacing w:after="200" w:line="276" w:lineRule="auto"/>
-      </w:pPr>
-      <w:r>
-        <w:br w:type="page"/>
-      </w:r>
-    </w:p>
+    <w:p/>
+    <w:p>
+      <w:pPr>
+        <w:pStyle w:val="Heading2"/>
+      </w:pPr>
+      <w:bookmarkStart w:id="22" w:name="_Toc415451922"/>
+      <w:r>
+        <w:t>Drop Down Chooser Design Pattern</w:t>
+      </w:r>
+      <w:bookmarkEnd w:id="22"/>
+    </w:p>
+    <w:p/>
     <w:p>
       <w:pPr>
         <w:ind w:firstLine="360"/>
       </w:pPr>
-      <w:bookmarkStart w:id="21" w:name="_Toc414763736"/>
-      <w:r>
-        <w:lastRenderedPageBreak/>
-        <w:t xml:space="preserve">Specific examples where modal dialogs were used to provide users access to site features include: creating a calendar appointment, creating a to-do task, and marking a to-do task as completed; these modal dialog boxes are shown in figures </w:t>
+      <w:r>
+        <w:t>When</w:t>
+      </w:r>
+      <w:r>
+        <w:t xml:space="preserve"> a web page is not </w:t>
+      </w:r>
+      <w:r>
+        <w:t>well-design</w:t>
+      </w:r>
+      <w:r>
+        <w:t>ed</w:t>
+      </w:r>
+      <w:r>
+        <w:t xml:space="preserve">, users </w:t>
+      </w:r>
+      <w:r>
+        <w:t>often</w:t>
+      </w:r>
+      <w:r>
+        <w:t xml:space="preserve"> become confused when trying to enter </w:t>
+      </w:r>
+      <w:r>
+        <w:t>information</w:t>
+      </w:r>
+      <w:r>
+        <w:t xml:space="preserve"> into a form as they may be unsure of how to </w:t>
+      </w:r>
+      <w:r>
+        <w:t>correctly</w:t>
+      </w:r>
+      <w:r>
+        <w:t xml:space="preserve"> format the </w:t>
+      </w:r>
+      <w:r>
+        <w:t>input</w:t>
+      </w:r>
+      <w:r>
+        <w:t xml:space="preserve"> as well as the set of possible values the field accepts.  </w:t>
+      </w:r>
+      <w:r>
+        <w:t xml:space="preserve">In addition, when users are forced to manually type such information, they are more likely to make a mistake. </w:t>
+      </w:r>
+      <w:r>
+        <w:t xml:space="preserve"> </w:t>
+      </w:r>
+      <w:r>
+        <w:t>To address these types of issues</w:t>
+      </w:r>
+      <w:r>
+        <w:t xml:space="preserve"> with user input</w:t>
+      </w:r>
+      <w:r>
+        <w:t xml:space="preserve">, we used </w:t>
+      </w:r>
+      <w:r>
+        <w:t>multiple</w:t>
+      </w:r>
+      <w:r>
+        <w:t xml:space="preserve"> </w:t>
+      </w:r>
+      <w:proofErr w:type="gramStart"/>
+      <w:r>
+        <w:t>drop</w:t>
+      </w:r>
+      <w:proofErr w:type="gramEnd"/>
+      <w:r>
+        <w:t xml:space="preserve"> down choosers in our application.</w:t>
+      </w:r>
+      <w:r>
+        <w:t xml:space="preserve"> </w:t>
+      </w:r>
+    </w:p>
+    <w:p>
+      <w:pPr>
+        <w:ind w:firstLine="360"/>
+      </w:pPr>
+    </w:p>
+    <w:p>
+      <w:pPr>
+        <w:ind w:firstLine="360"/>
+      </w:pPr>
+      <w:r>
+        <w:t xml:space="preserve">One type of drop down chooser used by our application is </w:t>
+      </w:r>
+      <w:r>
+        <w:t>a date</w:t>
+      </w:r>
+      <w:r>
+        <w:t>/</w:t>
+      </w:r>
+      <w:r>
+        <w:t>calendar</w:t>
+      </w:r>
+      <w:r>
+        <w:t>-</w:t>
+      </w:r>
+      <w:r>
+        <w:t xml:space="preserve">style chooser where a user can select a specific day </w:t>
+      </w:r>
+      <w:r>
+        <w:t xml:space="preserve">from a </w:t>
+      </w:r>
+      <w:r>
+        <w:t>calendar month</w:t>
+      </w:r>
+      <w:r>
+        <w:t xml:space="preserve"> view.  This type of drop down chooser is shown in</w:t>
+      </w:r>
+      <w:r>
+        <w:t xml:space="preserve"> </w:t>
       </w:r>
       <w:r>
         <w:fldChar w:fldCharType="begin"/>
       </w:r>
       <w:r>
+        <w:instrText xml:space="preserve"> REF  _Ref414760021 \* Lower \h </w:instrText>
+      </w:r>
+      <w:r>
+        <w:fldChar w:fldCharType="separate"/>
+      </w:r>
+      <w:r>
+        <w:t xml:space="preserve">figure </w:t>
+      </w:r>
+      <w:r>
+        <w:rPr>
+          <w:noProof/>
+        </w:rPr>
+        <w:t>12</w:t>
+      </w:r>
+      <w:r>
+        <w:fldChar w:fldCharType="end"/>
+      </w:r>
+      <w:r>
+        <w:t xml:space="preserve"> and was used in all three of our modal dialogs shown in figure</w:t>
+      </w:r>
+      <w:r>
+        <w:t>s</w:t>
+      </w:r>
+      <w:r>
+        <w:t xml:space="preserve"> </w:t>
+      </w:r>
+      <w:r>
+        <w:fldChar w:fldCharType="begin"/>
+      </w:r>
+      <w:r>
         <w:instrText xml:space="preserve"> REF _Ref414756594 \h \# "0" </w:instrText>
       </w:r>
       <w:r>
         <w:fldChar w:fldCharType="separate"/>
       </w:r>
       <w:r>
-        <w:t>8</w:t>
+        <w:t>9</w:t>
       </w:r>
       <w:r>
         <w:fldChar w:fldCharType="end"/>
@@ -3893,13 +4289,139 @@
         <w:fldChar w:fldCharType="separate"/>
       </w:r>
       <w:r>
+        <w:t>10</w:t>
+      </w:r>
+      <w:r>
+        <w:fldChar w:fldCharType="end"/>
+      </w:r>
+      <w:r>
+        <w:t xml:space="preserve">, and </w:t>
+      </w:r>
+      <w:r>
+        <w:fldChar w:fldCharType="begin"/>
+      </w:r>
+      <w:r>
+        <w:instrText xml:space="preserve"> REF _Ref414756596 \h \# "0" </w:instrText>
+      </w:r>
+      <w:r>
+        <w:fldChar w:fldCharType="separate"/>
+      </w:r>
+      <w:r>
+        <w:t>11</w:t>
+      </w:r>
+      <w:r>
+        <w:fldChar w:fldCharType="end"/>
+      </w:r>
+      <w:r>
+        <w:t>.</w:t>
+      </w:r>
+      <w:r>
+        <w:t xml:space="preserve">  One key added benefit of this chooser is that </w:t>
+      </w:r>
+      <w:r>
+        <w:t xml:space="preserve">it eliminates the need for a </w:t>
+      </w:r>
+      <w:r>
+        <w:t xml:space="preserve">user to recall the day of the week for a particular date.  </w:t>
+      </w:r>
+      <w:r>
+        <w:t>Instead</w:t>
+      </w:r>
+      <w:r>
+        <w:t xml:space="preserve">, the calendar drop down chooser we used allows a user to quickly and visually recognize </w:t>
+      </w:r>
+      <w:r>
+        <w:t>a particular date’s</w:t>
+      </w:r>
+      <w:r>
+        <w:t xml:space="preserve"> day of the week</w:t>
+      </w:r>
+      <w:r>
+        <w:t xml:space="preserve"> reducing the likelihood of </w:t>
+      </w:r>
+      <w:r>
+        <w:t>user error</w:t>
+      </w:r>
+      <w:r>
+        <w:t xml:space="preserve">. </w:t>
+      </w:r>
+    </w:p>
+    <w:p/>
+    <w:p>
+      <w:pPr>
+        <w:ind w:firstLine="360"/>
+      </w:pPr>
+      <w:r>
+        <w:t xml:space="preserve">The second type </w:t>
+      </w:r>
+      <w:r>
+        <w:t xml:space="preserve">of drop down chooser we utilized </w:t>
+      </w:r>
+      <w:r>
+        <w:t xml:space="preserve">was a time chooser where the user could select </w:t>
+      </w:r>
+      <w:r>
+        <w:t xml:space="preserve">a </w:t>
+      </w:r>
+      <w:r>
+        <w:t xml:space="preserve">specific time that would be displayed in 24 hour formatting.  The drop down chooser is shown in </w:t>
+      </w:r>
+      <w:r>
+        <w:fldChar w:fldCharType="begin"/>
+      </w:r>
+      <w:r>
+        <w:instrText xml:space="preserve"> REF  _Ref414760136 \* Lower \h </w:instrText>
+      </w:r>
+      <w:r>
+        <w:fldChar w:fldCharType="separate"/>
+      </w:r>
+      <w:r>
+        <w:t xml:space="preserve">figure </w:t>
+      </w:r>
+      <w:r>
+        <w:rPr>
+          <w:noProof/>
+        </w:rPr>
+        <w:t>13</w:t>
+      </w:r>
+      <w:r>
+        <w:fldChar w:fldCharType="end"/>
+      </w:r>
+      <w:r>
+        <w:t>; it</w:t>
+      </w:r>
+      <w:r>
+        <w:t xml:space="preserve"> was used in the </w:t>
+      </w:r>
+      <w:r>
+        <w:t xml:space="preserve">modal dialogs for </w:t>
+      </w:r>
+      <w:r>
+        <w:t xml:space="preserve">calendar appointment creation and to-do task completion shown </w:t>
+      </w:r>
+      <w:r>
+        <w:t xml:space="preserve">in </w:t>
+      </w:r>
+      <w:r>
+        <w:t xml:space="preserve">figures </w:t>
+      </w:r>
+      <w:r>
+        <w:fldChar w:fldCharType="begin"/>
+      </w:r>
+      <w:r>
+        <w:instrText xml:space="preserve"> REF _Ref414756594 \h \# "0" </w:instrText>
+      </w:r>
+      <w:r>
+        <w:fldChar w:fldCharType="separate"/>
+      </w:r>
+      <w:r>
         <w:t>9</w:t>
       </w:r>
       <w:r>
         <w:fldChar w:fldCharType="end"/>
       </w:r>
       <w:r>
-        <w:t xml:space="preserve">, and </w:t>
+        <w:t xml:space="preserve"> and </w:t>
       </w:r>
       <w:r>
         <w:fldChar w:fldCharType="begin"/>
@@ -3911,324 +4433,7 @@
         <w:fldChar w:fldCharType="separate"/>
       </w:r>
       <w:r>
-        <w:t>10</w:t>
-      </w:r>
-      <w:r>
-        <w:fldChar w:fldCharType="end"/>
-      </w:r>
-      <w:r>
-        <w:t xml:space="preserve"> respectively.  </w:t>
-      </w:r>
-    </w:p>
-    <w:p/>
-    <w:p>
-      <w:pPr>
-        <w:pStyle w:val="Heading2"/>
-      </w:pPr>
-      <w:r>
-        <w:t>Drop Down Chooser Design Pattern</w:t>
-      </w:r>
-      <w:bookmarkEnd w:id="21"/>
-    </w:p>
-    <w:p/>
-    <w:p>
-      <w:pPr>
-        <w:ind w:firstLine="360"/>
-      </w:pPr>
-      <w:r>
-        <w:t>When</w:t>
-      </w:r>
-      <w:r>
-        <w:t xml:space="preserve"> a web page is not </w:t>
-      </w:r>
-      <w:r>
-        <w:t>well-design</w:t>
-      </w:r>
-      <w:r>
-        <w:t>ed</w:t>
-      </w:r>
-      <w:r>
-        <w:t xml:space="preserve">, users </w:t>
-      </w:r>
-      <w:r>
-        <w:t>often</w:t>
-      </w:r>
-      <w:r>
-        <w:t xml:space="preserve"> become confused when trying to enter </w:t>
-      </w:r>
-      <w:r>
-        <w:t>information</w:t>
-      </w:r>
-      <w:r>
-        <w:t xml:space="preserve"> into a form as they may be unsure of how to </w:t>
-      </w:r>
-      <w:r>
-        <w:t>correctly</w:t>
-      </w:r>
-      <w:r>
-        <w:t xml:space="preserve"> format the </w:t>
-      </w:r>
-      <w:r>
-        <w:t>input</w:t>
-      </w:r>
-      <w:r>
-        <w:t xml:space="preserve"> as well as the set of possible values the field accepts.  </w:t>
-      </w:r>
-      <w:r>
-        <w:t xml:space="preserve">In addition, when users are forced to manually type such information, they are more likely to make a mistake. </w:t>
-      </w:r>
-      <w:r>
-        <w:t xml:space="preserve"> </w:t>
-      </w:r>
-      <w:r>
-        <w:t>To address these types of issues</w:t>
-      </w:r>
-      <w:r>
-        <w:t xml:space="preserve"> with user input</w:t>
-      </w:r>
-      <w:r>
-        <w:t xml:space="preserve">, we used </w:t>
-      </w:r>
-      <w:r>
-        <w:t xml:space="preserve">multiples </w:t>
-      </w:r>
-      <w:r>
-        <w:t>drop down choosers in our application.</w:t>
-      </w:r>
-      <w:r>
-        <w:t xml:space="preserve"> </w:t>
-      </w:r>
-    </w:p>
-    <w:p>
-      <w:pPr>
-        <w:ind w:firstLine="360"/>
-      </w:pPr>
-    </w:p>
-    <w:p>
-      <w:pPr>
-        <w:ind w:firstLine="360"/>
-      </w:pPr>
-      <w:r>
-        <w:t xml:space="preserve">One type of drop down chooser used by our application is </w:t>
-      </w:r>
-      <w:r>
-        <w:t>a date</w:t>
-      </w:r>
-      <w:r>
-        <w:t>/</w:t>
-      </w:r>
-      <w:r>
-        <w:t>calendar</w:t>
-      </w:r>
-      <w:r>
-        <w:t>-</w:t>
-      </w:r>
-      <w:r>
-        <w:t xml:space="preserve">style chooser where a user can select a specific day </w:t>
-      </w:r>
-      <w:r>
-        <w:t xml:space="preserve">from a </w:t>
-      </w:r>
-      <w:r>
-        <w:t>calendar month</w:t>
-      </w:r>
-      <w:r>
-        <w:t xml:space="preserve"> view.  This type of drop down chooser is shown in</w:t>
-      </w:r>
-      <w:r>
-        <w:t xml:space="preserve"> </w:t>
-      </w:r>
-      <w:r>
-        <w:fldChar w:fldCharType="begin"/>
-      </w:r>
-      <w:r>
-        <w:instrText xml:space="preserve"> REF  _Ref414760021 \* Lower \h </w:instrText>
-      </w:r>
-      <w:r>
-        <w:fldChar w:fldCharType="separate"/>
-      </w:r>
-      <w:r>
-        <w:t xml:space="preserve">figure </w:t>
-      </w:r>
-      <w:r>
-        <w:rPr>
-          <w:noProof/>
-        </w:rPr>
         <w:t>11</w:t>
-      </w:r>
-      <w:r>
-        <w:fldChar w:fldCharType="end"/>
-      </w:r>
-      <w:r>
-        <w:t xml:space="preserve"> and was used in all three of our modal dialogs shown in figure</w:t>
-      </w:r>
-      <w:r>
-        <w:t>s</w:t>
-      </w:r>
-      <w:r>
-        <w:t xml:space="preserve"> </w:t>
-      </w:r>
-      <w:r>
-        <w:fldChar w:fldCharType="begin"/>
-      </w:r>
-      <w:r>
-        <w:instrText xml:space="preserve"> REF _Ref414756594 \h \# "0" </w:instrText>
-      </w:r>
-      <w:r>
-        <w:fldChar w:fldCharType="separate"/>
-      </w:r>
-      <w:r>
-        <w:t>8</w:t>
-      </w:r>
-      <w:r>
-        <w:fldChar w:fldCharType="end"/>
-      </w:r>
-      <w:r>
-        <w:t xml:space="preserve">, </w:t>
-      </w:r>
-      <w:r>
-        <w:fldChar w:fldCharType="begin"/>
-      </w:r>
-      <w:r>
-        <w:instrText xml:space="preserve"> REF _Ref414756595 \h \# "0" </w:instrText>
-      </w:r>
-      <w:r>
-        <w:fldChar w:fldCharType="separate"/>
-      </w:r>
-      <w:r>
-        <w:t>9</w:t>
-      </w:r>
-      <w:r>
-        <w:fldChar w:fldCharType="end"/>
-      </w:r>
-      <w:r>
-        <w:t xml:space="preserve">, and </w:t>
-      </w:r>
-      <w:r>
-        <w:fldChar w:fldCharType="begin"/>
-      </w:r>
-      <w:r>
-        <w:instrText xml:space="preserve"> REF _Ref414756596 \h \# "0" </w:instrText>
-      </w:r>
-      <w:r>
-        <w:fldChar w:fldCharType="separate"/>
-      </w:r>
-      <w:r>
-        <w:t>10</w:t>
-      </w:r>
-      <w:r>
-        <w:fldChar w:fldCharType="end"/>
-      </w:r>
-      <w:r>
-        <w:t>.</w:t>
-      </w:r>
-      <w:r>
-        <w:t xml:space="preserve">  One key added benefit of this chooser is that </w:t>
-      </w:r>
-      <w:r>
-        <w:t xml:space="preserve">it eliminates the need for a </w:t>
-      </w:r>
-      <w:r>
-        <w:t xml:space="preserve">user to recall the day of the week for a particular date.  </w:t>
-      </w:r>
-      <w:r>
-        <w:t>Instead</w:t>
-      </w:r>
-      <w:r>
-        <w:t xml:space="preserve">, the calendar drop down chooser we used allows a user to quickly and visually recognize </w:t>
-      </w:r>
-      <w:r>
-        <w:t>a particular date’s</w:t>
-      </w:r>
-      <w:r>
-        <w:t xml:space="preserve"> day of the week</w:t>
-      </w:r>
-      <w:r>
-        <w:t xml:space="preserve"> reducing the likelihood of </w:t>
-      </w:r>
-      <w:r>
-        <w:t>user error</w:t>
-      </w:r>
-      <w:r>
-        <w:t xml:space="preserve">. </w:t>
-      </w:r>
-    </w:p>
-    <w:p/>
-    <w:p>
-      <w:pPr>
-        <w:ind w:firstLine="360"/>
-      </w:pPr>
-      <w:r>
-        <w:t xml:space="preserve">The second type </w:t>
-      </w:r>
-      <w:r>
-        <w:t xml:space="preserve">of drop down chooser we utilized </w:t>
-      </w:r>
-      <w:r>
-        <w:t xml:space="preserve">was a time chooser where the user could select </w:t>
-      </w:r>
-      <w:r>
-        <w:t xml:space="preserve">a </w:t>
-      </w:r>
-      <w:r>
-        <w:t xml:space="preserve">specific time that would be displayed in 24 hour formatting.  The drop down chooser is shown in </w:t>
-      </w:r>
-      <w:r>
-        <w:fldChar w:fldCharType="begin"/>
-      </w:r>
-      <w:r>
-        <w:instrText xml:space="preserve"> REF  _Ref414760136 \* Lower \h </w:instrText>
-      </w:r>
-      <w:r>
-        <w:fldChar w:fldCharType="separate"/>
-      </w:r>
-      <w:r>
-        <w:t xml:space="preserve">figure </w:t>
-      </w:r>
-      <w:r>
-        <w:rPr>
-          <w:noProof/>
-        </w:rPr>
-        <w:t>12</w:t>
-      </w:r>
-      <w:r>
-        <w:fldChar w:fldCharType="end"/>
-      </w:r>
-      <w:r>
-        <w:t>; it</w:t>
-      </w:r>
-      <w:r>
-        <w:t xml:space="preserve"> was used in the calendar appointment creation and to-do task completion modal dialogs shown figures </w:t>
-      </w:r>
-      <w:r>
-        <w:fldChar w:fldCharType="begin"/>
-      </w:r>
-      <w:r>
-        <w:instrText xml:space="preserve"> REF _Ref414756594 \h \# "0" </w:instrText>
-      </w:r>
-      <w:r>
-        <w:fldChar w:fldCharType="separate"/>
-      </w:r>
-      <w:r>
-        <w:t>8</w:t>
-      </w:r>
-      <w:r>
-        <w:fldChar w:fldCharType="end"/>
-      </w:r>
-      <w:r>
-        <w:t xml:space="preserve"> and </w:t>
-      </w:r>
-      <w:r>
-        <w:fldChar w:fldCharType="begin"/>
-      </w:r>
-      <w:r>
-        <w:instrText xml:space="preserve"> REF _Ref414756596 \h \# "0" </w:instrText>
-      </w:r>
-      <w:r>
-        <w:fldChar w:fldCharType="separate"/>
-      </w:r>
-      <w:r>
-        <w:t>10</w:t>
       </w:r>
       <w:r>
         <w:fldChar w:fldCharType="end"/>
@@ -4273,7 +4478,7 @@
                     <pic:cNvPicPr/>
                   </pic:nvPicPr>
                   <pic:blipFill>
-                    <a:blip r:embed="rId22" cstate="print"/>
+                    <a:blip r:embed="rId23" cstate="print"/>
                     <a:srcRect l="2955" t="3353" r="3184" b="3560"/>
                     <a:stretch>
                       <a:fillRect/>
@@ -4308,7 +4513,7 @@
       <w:pPr>
         <w:pStyle w:val="Caption"/>
       </w:pPr>
-      <w:bookmarkStart w:id="22" w:name="_Ref414760021"/>
+      <w:bookmarkStart w:id="23" w:name="_Ref414760021"/>
       <w:r>
         <w:t xml:space="preserve">Figure </w:t>
       </w:r>
@@ -4317,10 +4522,10 @@
           <w:rPr>
             <w:noProof/>
           </w:rPr>
-          <w:t>11</w:t>
+          <w:t>12</w:t>
         </w:r>
       </w:fldSimple>
-      <w:bookmarkEnd w:id="22"/>
+      <w:bookmarkEnd w:id="23"/>
       <w:r>
         <w:t xml:space="preserve"> – </w:t>
       </w:r>
@@ -4342,6 +4547,7 @@
         <w:rPr>
           <w:noProof/>
         </w:rPr>
+        <w:lastRenderedPageBreak/>
         <w:pict>
           <v:rect id="_x0000_s1038" style="position:absolute;left:0;text-align:left;margin-left:252.25pt;margin-top:51.45pt;width:56.1pt;height:67.5pt;z-index:251669504" filled="f" strokecolor="red" strokeweight="1pt"/>
         </w:pict>
@@ -4366,7 +4572,7 @@
                     <pic:cNvPicPr/>
                   </pic:nvPicPr>
                   <pic:blipFill>
-                    <a:blip r:embed="rId23" cstate="print"/>
+                    <a:blip r:embed="rId24" cstate="print"/>
                     <a:srcRect l="1021" t="2130" r="3083" b="2963"/>
                     <a:stretch>
                       <a:fillRect/>
@@ -4401,7 +4607,7 @@
       <w:pPr>
         <w:pStyle w:val="Caption"/>
       </w:pPr>
-      <w:bookmarkStart w:id="23" w:name="_Ref414760136"/>
+      <w:bookmarkStart w:id="24" w:name="_Ref414760136"/>
       <w:r>
         <w:t xml:space="preserve">Figure </w:t>
       </w:r>
@@ -4410,10 +4616,10 @@
           <w:rPr>
             <w:noProof/>
           </w:rPr>
-          <w:t>12</w:t>
+          <w:t>13</w:t>
         </w:r>
       </w:fldSimple>
-      <w:bookmarkEnd w:id="23"/>
+      <w:bookmarkEnd w:id="24"/>
       <w:r>
         <w:t xml:space="preserve"> – Time Selector Drop Down Chooser</w:t>
       </w:r>
@@ -4606,7 +4812,7 @@
             <w:rPr>
               <w:noProof/>
             </w:rPr>
-            <w:t>8</w:t>
+            <w:t>6</w:t>
           </w:r>
           <w:r>
             <w:rPr>
@@ -7852,7 +8058,7 @@
 </file>
 
 <file path=customXml/itemProps1.xml><?xml version="1.0" encoding="utf-8"?>
-<ds:datastoreItem xmlns:ds="http://schemas.openxmlformats.org/officeDocument/2006/customXml" ds:itemID="{38874AFE-E5D7-462D-9BC6-A00A023832F5}">
+<ds:datastoreItem xmlns:ds="http://schemas.openxmlformats.org/officeDocument/2006/customXml" ds:itemID="{333C78A5-3F68-4D5B-8249-99AF3A4366A2}">
   <ds:schemaRefs>
     <ds:schemaRef ds:uri="http://schemas.openxmlformats.org/officeDocument/2006/bibliography"/>
   </ds:schemaRefs>

</xml_diff>